<commit_message>
update docs/MyProjectMgnt part 5
</commit_message>
<xml_diff>
--- a/docs/reports/Project document.docx
+++ b/docs/reports/Project document.docx
@@ -389,6 +389,7 @@
           <w:docPartUnique/>
         </w:docPartObj>
       </w:sdtPr>
+      <w:sdtEndPr/>
       <w:sdtContent>
         <w:p>
           <w:pPr>
@@ -3844,8 +3845,6 @@
       <w:pPr>
         <w:ind w:left="576"/>
       </w:pPr>
-      <w:bookmarkStart w:id="21" w:name="_GoBack"/>
-      <w:bookmarkEnd w:id="21"/>
     </w:p>
     <w:p>
       <w:pPr>
@@ -3860,8 +3859,8 @@
           <w:numId w:val="2"/>
         </w:numPr>
       </w:pPr>
-      <w:bookmarkStart w:id="22" w:name="_35nkun2"/>
-      <w:bookmarkEnd w:id="22"/>
+      <w:bookmarkStart w:id="21" w:name="_35nkun2"/>
+      <w:bookmarkEnd w:id="21"/>
       <w:r>
         <w:t>Ước lượng thời gian</w:t>
       </w:r>
@@ -4003,8 +4002,8 @@
           <w:numId w:val="2"/>
         </w:numPr>
       </w:pPr>
-      <w:bookmarkStart w:id="23" w:name="_1ksv4uv"/>
-      <w:bookmarkEnd w:id="23"/>
+      <w:bookmarkStart w:id="22" w:name="_1ksv4uv"/>
+      <w:bookmarkEnd w:id="22"/>
       <w:r>
         <w:t>Ước lượng rủi ro</w:t>
       </w:r>
@@ -4444,8 +4443,8 @@
           <w:numId w:val="2"/>
         </w:numPr>
       </w:pPr>
-      <w:bookmarkStart w:id="24" w:name="_44sinio"/>
-      <w:bookmarkEnd w:id="24"/>
+      <w:bookmarkStart w:id="23" w:name="_44sinio"/>
+      <w:bookmarkEnd w:id="23"/>
       <w:r>
         <w:t>Xác định các hạng mục kiểm thử</w:t>
       </w:r>
@@ -4509,8 +4508,8 @@
           <w:numId w:val="2"/>
         </w:numPr>
       </w:pPr>
-      <w:bookmarkStart w:id="25" w:name="_2jxsxqh"/>
-      <w:bookmarkEnd w:id="25"/>
+      <w:bookmarkStart w:id="24" w:name="_2jxsxqh"/>
+      <w:bookmarkEnd w:id="24"/>
       <w:r>
         <w:t>Ước lượng cách thức triển khai/cài đặt</w:t>
       </w:r>
@@ -4527,64 +4526,14 @@
           <w:ilvl w:val="0"/>
           <w:numId w:val="2"/>
         </w:numPr>
+        <w:rPr>
+          <w:del w:id="25" w:author="Hà Nguyễn" w:date="2019-04-09T10:28:00Z"/>
+        </w:rPr>
       </w:pPr>
       <w:bookmarkStart w:id="26" w:name="_z337ya"/>
       <w:bookmarkEnd w:id="26"/>
       <w:r>
         <w:t>Ước lượng giá thành</w:t>
-      </w:r>
-    </w:p>
-    <w:p>
-      <w:pPr>
-        <w:rPr>
-          <w:i/>
-        </w:rPr>
-      </w:pPr>
-      <w:r>
-        <w:rPr>
-          <w:i/>
-        </w:rPr>
-        <w:t xml:space="preserve">Chi phí phát </w:t>
-      </w:r>
-      <w:proofErr w:type="gramStart"/>
-      <w:r>
-        <w:rPr>
-          <w:i/>
-        </w:rPr>
-        <w:t>triển  +</w:t>
-      </w:r>
-      <w:proofErr w:type="gramEnd"/>
-      <w:r>
-        <w:rPr>
-          <w:i/>
-        </w:rPr>
-        <w:t xml:space="preserve">  Chi phí kiểm thử</w:t>
-      </w:r>
-    </w:p>
-    <w:p>
-      <w:pPr>
-        <w:rPr>
-          <w:i/>
-        </w:rPr>
-      </w:pPr>
-      <w:r>
-        <w:rPr>
-          <w:i/>
-        </w:rPr>
-        <w:t>Chi phí vận hành, quản lý, hành chính</w:t>
-      </w:r>
-    </w:p>
-    <w:p>
-      <w:pPr>
-        <w:rPr>
-          <w:i/>
-        </w:rPr>
-      </w:pPr>
-      <w:r>
-        <w:rPr>
-          <w:i/>
-        </w:rPr>
-        <w:t>Chi phí kính doanh, quảng cáo, tiếp thị</w:t>
       </w:r>
     </w:p>
     <w:p>
@@ -4594,9 +4543,439 @@
           <w:ilvl w:val="0"/>
           <w:numId w:val="2"/>
         </w:numPr>
-      </w:pPr>
-      <w:bookmarkStart w:id="27" w:name="_3j2qqm3"/>
-      <w:bookmarkEnd w:id="27"/>
+        <w:rPr>
+          <w:ins w:id="27" w:author="Hà Nguyễn" w:date="2019-04-09T10:27:00Z"/>
+          <w:i/>
+          <w:rPrChange w:id="28" w:author="Hà Nguyễn" w:date="2019-04-09T10:28:00Z">
+            <w:rPr>
+              <w:ins w:id="29" w:author="Hà Nguyễn" w:date="2019-04-09T10:27:00Z"/>
+            </w:rPr>
+          </w:rPrChange>
+        </w:rPr>
+        <w:pPrChange w:id="30" w:author="Hà Nguyễn" w:date="2019-04-09T10:28:00Z">
+          <w:pPr/>
+        </w:pPrChange>
+      </w:pPr>
+    </w:p>
+    <w:p>
+      <w:pPr>
+        <w:rPr>
+          <w:ins w:id="31" w:author="Hà Nguyễn" w:date="2019-04-09T10:32:00Z"/>
+          <w:b/>
+          <w:i/>
+        </w:rPr>
+      </w:pPr>
+      <w:r>
+        <w:rPr>
+          <w:b/>
+          <w:i/>
+          <w:rPrChange w:id="32" w:author="Hà Nguyễn" w:date="2019-04-09T10:32:00Z">
+            <w:rPr>
+              <w:i/>
+            </w:rPr>
+          </w:rPrChange>
+        </w:rPr>
+        <w:t xml:space="preserve">Chi phí phát </w:t>
+      </w:r>
+      <w:proofErr w:type="gramStart"/>
+      <w:r>
+        <w:rPr>
+          <w:b/>
+          <w:i/>
+          <w:rPrChange w:id="33" w:author="Hà Nguyễn" w:date="2019-04-09T10:32:00Z">
+            <w:rPr>
+              <w:i/>
+            </w:rPr>
+          </w:rPrChange>
+        </w:rPr>
+        <w:t>triển  +</w:t>
+      </w:r>
+      <w:proofErr w:type="gramEnd"/>
+      <w:r>
+        <w:rPr>
+          <w:b/>
+          <w:i/>
+          <w:rPrChange w:id="34" w:author="Hà Nguyễn" w:date="2019-04-09T10:32:00Z">
+            <w:rPr>
+              <w:i/>
+            </w:rPr>
+          </w:rPrChange>
+        </w:rPr>
+        <w:t xml:space="preserve">  Chi phí kiểm thử</w:t>
+      </w:r>
+    </w:p>
+    <w:p>
+      <w:pPr>
+        <w:rPr>
+          <w:ins w:id="35" w:author="Hà Nguyễn" w:date="2019-04-09T10:33:00Z"/>
+        </w:rPr>
+      </w:pPr>
+      <w:ins w:id="36" w:author="Hà Nguyễn" w:date="2019-04-09T10:32:00Z">
+        <w:r>
+          <w:rPr>
+            <w:b/>
+            <w:i/>
+          </w:rPr>
+          <w:tab/>
+        </w:r>
+      </w:ins>
+      <w:ins w:id="37" w:author="Hà Nguyễn" w:date="2019-04-09T10:33:00Z">
+        <w:r>
+          <w:rPr>
+            <w:b/>
+            <w:i/>
+          </w:rPr>
+          <w:t xml:space="preserve">L </w:t>
+        </w:r>
+        <w:r>
+          <w:rPr>
+            <w:i/>
+          </w:rPr>
+          <w:t>=</w:t>
+        </w:r>
+        <w:r>
+          <w:rPr>
+            <w:b/>
+            <w:i/>
+          </w:rPr>
+          <w:t xml:space="preserve"> </w:t>
+        </w:r>
+        <w:r>
+          <w:t>4</w:t>
+        </w:r>
+      </w:ins>
+      <w:ins w:id="38" w:author="Hà Nguyễn" w:date="2019-04-09T10:35:00Z">
+        <w:r>
+          <w:t xml:space="preserve"> người</w:t>
+        </w:r>
+      </w:ins>
+      <w:ins w:id="39" w:author="Hà Nguyễn" w:date="2019-04-09T10:33:00Z">
+        <w:r>
+          <w:t xml:space="preserve"> x (1</w:t>
+        </w:r>
+      </w:ins>
+      <w:ins w:id="40" w:author="Hà Nguyễn" w:date="2019-04-09T10:38:00Z">
+        <w:r>
+          <w:t>2</w:t>
+        </w:r>
+      </w:ins>
+      <w:ins w:id="41" w:author="Hà Nguyễn" w:date="2019-04-09T10:35:00Z">
+        <w:r>
+          <w:t>M/tháng</w:t>
+        </w:r>
+      </w:ins>
+      <w:ins w:id="42" w:author="Hà Nguyễn" w:date="2019-04-09T10:33:00Z">
+        <w:r>
+          <w:t xml:space="preserve"> + </w:t>
+        </w:r>
+      </w:ins>
+      <w:ins w:id="43" w:author="Hà Nguyễn" w:date="2019-04-09T10:38:00Z">
+        <w:r>
+          <w:t>3</w:t>
+        </w:r>
+      </w:ins>
+      <w:ins w:id="44" w:author="Hà Nguyễn" w:date="2019-04-09T10:35:00Z">
+        <w:r>
+          <w:t>M/tháng</w:t>
+        </w:r>
+      </w:ins>
+      <w:ins w:id="45" w:author="Hà Nguyễn" w:date="2019-04-09T10:33:00Z">
+        <w:r>
+          <w:t>) x 4</w:t>
+        </w:r>
+      </w:ins>
+      <w:ins w:id="46" w:author="Hà Nguyễn" w:date="2019-04-09T10:35:00Z">
+        <w:r>
+          <w:t xml:space="preserve"> tháng</w:t>
+        </w:r>
+      </w:ins>
+      <w:ins w:id="47" w:author="Hà Nguyễn" w:date="2019-04-09T10:37:00Z">
+        <w:r>
+          <w:t xml:space="preserve"> = </w:t>
+        </w:r>
+      </w:ins>
+      <w:ins w:id="48" w:author="Hà Nguyễn" w:date="2019-04-09T10:38:00Z">
+        <w:r>
+          <w:t>240M</w:t>
+        </w:r>
+      </w:ins>
+    </w:p>
+    <w:p>
+      <w:pPr>
+        <w:rPr>
+          <w:ins w:id="49" w:author="Hà Nguyễn" w:date="2019-04-09T10:34:00Z"/>
+        </w:rPr>
+      </w:pPr>
+      <w:ins w:id="50" w:author="Hà Nguyễn" w:date="2019-04-09T10:33:00Z">
+        <w:r>
+          <w:tab/>
+        </w:r>
+      </w:ins>
+      <w:ins w:id="51" w:author="Hà Nguyễn" w:date="2019-04-09T10:34:00Z">
+        <w:r>
+          <w:rPr>
+            <w:b/>
+          </w:rPr>
+          <w:t xml:space="preserve">T </w:t>
+        </w:r>
+        <w:r>
+          <w:t>= L</w:t>
+        </w:r>
+      </w:ins>
+      <w:ins w:id="52" w:author="Hà Nguyễn" w:date="2019-04-09T10:38:00Z">
+        <w:r>
+          <w:t xml:space="preserve"> =</w:t>
+        </w:r>
+      </w:ins>
+      <w:ins w:id="53" w:author="Hà Nguyễn" w:date="2019-04-09T10:39:00Z">
+        <w:r>
+          <w:t xml:space="preserve"> </w:t>
+        </w:r>
+      </w:ins>
+      <w:ins w:id="54" w:author="Hà Nguyễn" w:date="2019-04-09T10:41:00Z">
+        <w:r>
+          <w:t>240</w:t>
+        </w:r>
+      </w:ins>
+      <w:ins w:id="55" w:author="Hà Nguyễn" w:date="2019-04-09T10:39:00Z">
+        <w:r>
+          <w:t>M</w:t>
+        </w:r>
+      </w:ins>
+      <w:ins w:id="56" w:author="Hà Nguyễn" w:date="2019-04-09T10:38:00Z">
+        <w:r>
+          <w:t xml:space="preserve"> </w:t>
+        </w:r>
+      </w:ins>
+    </w:p>
+    <w:p>
+      <w:pPr>
+        <w:rPr>
+          <w:ins w:id="57" w:author="Hà Nguyễn" w:date="2019-04-09T10:34:00Z"/>
+        </w:rPr>
+      </w:pPr>
+      <w:ins w:id="58" w:author="Hà Nguyễn" w:date="2019-04-09T10:34:00Z">
+        <w:r>
+          <w:t>Trong đó,</w:t>
+        </w:r>
+      </w:ins>
+    </w:p>
+    <w:p>
+      <w:pPr>
+        <w:rPr>
+          <w:ins w:id="59" w:author="Hà Nguyễn" w:date="2019-04-09T10:41:00Z"/>
+        </w:rPr>
+      </w:pPr>
+      <w:ins w:id="60" w:author="Hà Nguyễn" w:date="2019-04-09T10:39:00Z">
+        <w:r>
+          <w:tab/>
+          <w:t xml:space="preserve">L: Chi phí phát triển, gồm </w:t>
+        </w:r>
+      </w:ins>
+      <w:ins w:id="61" w:author="Hà Nguyễn" w:date="2019-04-09T10:40:00Z">
+        <w:r>
+          <w:t>4 người, lương tháng 12M/tháng/người, chi phí vận hành, quản lý 3M/tháng/ng</w:t>
+        </w:r>
+      </w:ins>
+      <w:ins w:id="62" w:author="Hà Nguyễn" w:date="2019-04-09T10:41:00Z">
+        <w:r>
+          <w:t>ười, thời gian phát triển 4 tháng</w:t>
+        </w:r>
+      </w:ins>
+    </w:p>
+    <w:p>
+      <w:pPr>
+        <w:rPr>
+          <w:ins w:id="63" w:author="Hà Nguyễn" w:date="2019-04-09T10:48:00Z"/>
+        </w:rPr>
+      </w:pPr>
+      <w:ins w:id="64" w:author="Hà Nguyễn" w:date="2019-04-09T10:41:00Z">
+        <w:r>
+          <w:tab/>
+          <w:t>T: chi phí kiểm thử</w:t>
+        </w:r>
+      </w:ins>
+    </w:p>
+    <w:p>
+      <w:pPr>
+        <w:rPr>
+          <w:rPrChange w:id="65" w:author="Hà Nguyễn" w:date="2019-04-09T10:34:00Z">
+            <w:rPr/>
+          </w:rPrChange>
+        </w:rPr>
+        <w:pPrChange w:id="66" w:author="Hà Nguyễn" w:date="2019-04-09T10:31:00Z">
+          <w:pPr/>
+        </w:pPrChange>
+      </w:pPr>
+    </w:p>
+    <w:p>
+      <w:pPr>
+        <w:rPr>
+          <w:ins w:id="67" w:author="Hà Nguyễn" w:date="2019-04-09T10:42:00Z"/>
+          <w:b/>
+          <w:i/>
+        </w:rPr>
+      </w:pPr>
+      <w:r>
+        <w:rPr>
+          <w:b/>
+          <w:i/>
+          <w:rPrChange w:id="68" w:author="Hà Nguyễn" w:date="2019-04-09T10:32:00Z">
+            <w:rPr>
+              <w:i/>
+            </w:rPr>
+          </w:rPrChange>
+        </w:rPr>
+        <w:t>Chi phí vận hành, quản lý, hành chính</w:t>
+      </w:r>
+    </w:p>
+    <w:p>
+      <w:pPr>
+        <w:rPr>
+          <w:ins w:id="69" w:author="Hà Nguyễn" w:date="2019-04-09T10:43:00Z"/>
+          <w:i/>
+        </w:rPr>
+      </w:pPr>
+      <w:ins w:id="70" w:author="Hà Nguyễn" w:date="2019-04-09T10:42:00Z">
+        <w:r>
+          <w:rPr>
+            <w:b/>
+            <w:i/>
+          </w:rPr>
+          <w:lastRenderedPageBreak/>
+          <w:tab/>
+          <w:t xml:space="preserve">V </w:t>
+        </w:r>
+        <w:r>
+          <w:rPr>
+            <w:i/>
+          </w:rPr>
+          <w:t>= 3M/tháng/ng</w:t>
+        </w:r>
+      </w:ins>
+      <w:ins w:id="71" w:author="Hà Nguyễn" w:date="2019-04-09T10:43:00Z">
+        <w:r>
+          <w:rPr>
+            <w:i/>
+          </w:rPr>
+          <w:t>ười x 4 tháng</w:t>
+        </w:r>
+      </w:ins>
+    </w:p>
+    <w:p>
+      <w:pPr>
+        <w:rPr>
+          <w:ins w:id="72" w:author="Hà Nguyễn" w:date="2019-04-09T10:44:00Z"/>
+          <w:i/>
+        </w:rPr>
+      </w:pPr>
+      <w:ins w:id="73" w:author="Hà Nguyễn" w:date="2019-04-09T10:43:00Z">
+        <w:r>
+          <w:rPr>
+            <w:i/>
+          </w:rPr>
+          <w:tab/>
+          <w:t>Bao gồm: điện nước, văn ph</w:t>
+        </w:r>
+      </w:ins>
+      <w:ins w:id="74" w:author="Hà Nguyễn" w:date="2019-04-09T10:44:00Z">
+        <w:r>
+          <w:rPr>
+            <w:i/>
+          </w:rPr>
+          <w:t>òng, thiết bị.</w:t>
+        </w:r>
+      </w:ins>
+    </w:p>
+    <w:p>
+      <w:pPr>
+        <w:rPr>
+          <w:ins w:id="75" w:author="Hà Nguyễn" w:date="2019-04-09T10:45:00Z"/>
+          <w:i/>
+        </w:rPr>
+      </w:pPr>
+      <w:ins w:id="76" w:author="Hà Nguyễn" w:date="2019-04-09T10:44:00Z">
+        <w:r>
+          <w:rPr>
+            <w:i/>
+          </w:rPr>
+          <w:tab/>
+          <w:t>Đã bao gồm trong chi phí phát triển</w:t>
+        </w:r>
+      </w:ins>
+    </w:p>
+    <w:p>
+      <w:pPr>
+        <w:rPr>
+          <w:i/>
+          <w:rPrChange w:id="77" w:author="Hà Nguyễn" w:date="2019-04-09T10:42:00Z">
+            <w:rPr>
+              <w:i/>
+            </w:rPr>
+          </w:rPrChange>
+        </w:rPr>
+      </w:pPr>
+    </w:p>
+    <w:p>
+      <w:pPr>
+        <w:rPr>
+          <w:ins w:id="78" w:author="Hà Nguyễn" w:date="2019-04-09T10:49:00Z"/>
+          <w:b/>
+          <w:i/>
+        </w:rPr>
+      </w:pPr>
+      <w:r>
+        <w:rPr>
+          <w:b/>
+          <w:i/>
+          <w:rPrChange w:id="79" w:author="Hà Nguyễn" w:date="2019-04-09T10:32:00Z">
+            <w:rPr>
+              <w:i/>
+            </w:rPr>
+          </w:rPrChange>
+        </w:rPr>
+        <w:t>Chi phí kính doanh, quảng cáo, tiếp thị</w:t>
+      </w:r>
+    </w:p>
+    <w:p>
+      <w:pPr>
+        <w:rPr>
+          <w:i/>
+          <w:rPrChange w:id="80" w:author="Hà Nguyễn" w:date="2019-04-09T10:49:00Z">
+            <w:rPr>
+              <w:i/>
+            </w:rPr>
+          </w:rPrChange>
+        </w:rPr>
+      </w:pPr>
+      <w:ins w:id="81" w:author="Hà Nguyễn" w:date="2019-04-09T10:49:00Z">
+        <w:r>
+          <w:rPr>
+            <w:b/>
+            <w:i/>
+          </w:rPr>
+          <w:tab/>
+        </w:r>
+        <w:r>
+          <w:rPr>
+            <w:i/>
+          </w:rPr>
+          <w:t>Không đáng kể.</w:t>
+        </w:r>
+      </w:ins>
+      <w:bookmarkStart w:id="82" w:name="_GoBack"/>
+      <w:bookmarkEnd w:id="82"/>
+    </w:p>
+    <w:p>
+      <w:pPr>
+        <w:pStyle w:val="Heading1"/>
+        <w:numPr>
+          <w:ilvl w:val="0"/>
+          <w:numId w:val="2"/>
+        </w:numPr>
+      </w:pPr>
+      <w:bookmarkStart w:id="83" w:name="_3j2qqm3"/>
+      <w:bookmarkEnd w:id="83"/>
       <w:r>
         <w:t>Phân chia các giai đoạn chính</w:t>
       </w:r>
@@ -4633,7 +5012,6 @@
           <w:color w:val="000000"/>
           <w:shd w:val="clear" w:color="auto" w:fill="FFFFFF"/>
         </w:rPr>
-        <w:lastRenderedPageBreak/>
         <w:t xml:space="preserve"> phù hợp về tiến độ hoàn thành tính năng</w:t>
       </w:r>
     </w:p>
@@ -4685,8 +5063,8 @@
           <w:numId w:val="2"/>
         </w:numPr>
       </w:pPr>
-      <w:bookmarkStart w:id="28" w:name="_1y810tw"/>
-      <w:bookmarkEnd w:id="28"/>
+      <w:bookmarkStart w:id="84" w:name="_1y810tw"/>
+      <w:bookmarkEnd w:id="84"/>
       <w:r>
         <w:t xml:space="preserve">Phân tích thiết kế </w:t>
       </w:r>
@@ -4699,8 +5077,8 @@
           <w:numId w:val="2"/>
         </w:numPr>
       </w:pPr>
-      <w:bookmarkStart w:id="29" w:name="_4i7ojhp"/>
-      <w:bookmarkEnd w:id="29"/>
+      <w:bookmarkStart w:id="85" w:name="_4i7ojhp"/>
+      <w:bookmarkEnd w:id="85"/>
       <w:r>
         <w:t>Mô hình tích hợp phần cứng/phần mềm</w:t>
       </w:r>
@@ -4713,8 +5091,8 @@
           <w:numId w:val="2"/>
         </w:numPr>
       </w:pPr>
-      <w:bookmarkStart w:id="30" w:name="_2xcytpi"/>
-      <w:bookmarkEnd w:id="30"/>
+      <w:bookmarkStart w:id="86" w:name="_2xcytpi"/>
+      <w:bookmarkEnd w:id="86"/>
       <w:r>
         <w:t>Giao diện</w:t>
       </w:r>
@@ -4727,8 +5105,8 @@
           <w:numId w:val="2"/>
         </w:numPr>
       </w:pPr>
-      <w:bookmarkStart w:id="31" w:name="_1ci93xb"/>
-      <w:bookmarkEnd w:id="31"/>
+      <w:bookmarkStart w:id="87" w:name="_1ci93xb"/>
+      <w:bookmarkEnd w:id="87"/>
       <w:r>
         <w:t>Cơ sở dữ liệu</w:t>
       </w:r>
@@ -4741,8 +5119,8 @@
           <w:numId w:val="2"/>
         </w:numPr>
       </w:pPr>
-      <w:bookmarkStart w:id="32" w:name="_3whwml4"/>
-      <w:bookmarkEnd w:id="32"/>
+      <w:bookmarkStart w:id="88" w:name="_3whwml4"/>
+      <w:bookmarkEnd w:id="88"/>
       <w:r>
         <w:t>Mạng</w:t>
       </w:r>
@@ -4755,8 +5133,8 @@
           <w:numId w:val="2"/>
         </w:numPr>
       </w:pPr>
-      <w:bookmarkStart w:id="33" w:name="_2bn6wsx"/>
-      <w:bookmarkEnd w:id="33"/>
+      <w:bookmarkStart w:id="89" w:name="_2bn6wsx"/>
+      <w:bookmarkEnd w:id="89"/>
       <w:r>
         <w:t>Tương tác người dùng</w:t>
       </w:r>
@@ -4769,8 +5147,8 @@
           <w:numId w:val="2"/>
         </w:numPr>
       </w:pPr>
-      <w:bookmarkStart w:id="34" w:name="_qsh70q"/>
-      <w:bookmarkEnd w:id="34"/>
+      <w:bookmarkStart w:id="90" w:name="_qsh70q"/>
+      <w:bookmarkEnd w:id="90"/>
       <w:r>
         <w:t>Đặc tả giao diện API (interface)</w:t>
       </w:r>
@@ -4783,8 +5161,8 @@
           <w:numId w:val="2"/>
         </w:numPr>
       </w:pPr>
-      <w:bookmarkStart w:id="35" w:name="_3as4poj"/>
-      <w:bookmarkEnd w:id="35"/>
+      <w:bookmarkStart w:id="91" w:name="_3as4poj"/>
+      <w:bookmarkEnd w:id="91"/>
       <w:r>
         <w:t>Bảo mật</w:t>
       </w:r>
@@ -4797,8 +5175,8 @@
           <w:numId w:val="2"/>
         </w:numPr>
       </w:pPr>
-      <w:bookmarkStart w:id="36" w:name="_1pxezwc"/>
-      <w:bookmarkEnd w:id="36"/>
+      <w:bookmarkStart w:id="92" w:name="_1pxezwc"/>
+      <w:bookmarkEnd w:id="92"/>
       <w:r>
         <w:t>Sao lưu phục hồi</w:t>
       </w:r>
@@ -4811,8 +5189,8 @@
           <w:numId w:val="2"/>
         </w:numPr>
       </w:pPr>
-      <w:bookmarkStart w:id="37" w:name="_49x2ik5"/>
-      <w:bookmarkEnd w:id="37"/>
+      <w:bookmarkStart w:id="93" w:name="_49x2ik5"/>
+      <w:bookmarkEnd w:id="93"/>
       <w:r>
         <w:t>Chuyển đổi dữ liệu</w:t>
       </w:r>
@@ -4826,8 +5204,8 @@
           <w:numId w:val="2"/>
         </w:numPr>
       </w:pPr>
-      <w:bookmarkStart w:id="38" w:name="_2p2csry"/>
-      <w:bookmarkEnd w:id="38"/>
+      <w:bookmarkStart w:id="94" w:name="_2p2csry"/>
+      <w:bookmarkEnd w:id="94"/>
       <w:r>
         <w:t>Danh mục tài liệu liên quan</w:t>
       </w:r>
@@ -7943,6 +8321,14 @@
     <w:abstractNumId w:val="19"/>
   </w:num>
 </w:numbering>
+</file>
+
+<file path=word/people.xml><?xml version="1.0" encoding="utf-8"?>
+<w15:people xmlns:wpc="http://schemas.microsoft.com/office/word/2010/wordprocessingCanvas" xmlns:cx="http://schemas.microsoft.com/office/drawing/2014/chartex" xmlns:cx1="http://schemas.microsoft.com/office/drawing/2015/9/8/chartex" xmlns:cx2="http://schemas.microsoft.com/office/drawing/2015/10/21/chartex" xmlns:cx3="http://schemas.microsoft.com/office/drawing/2016/5/9/chartex" xmlns:cx4="http://schemas.microsoft.com/office/drawing/2016/5/10/chartex" xmlns:cx5="http://schemas.microsoft.com/office/drawing/2016/5/11/chartex" xmlns:cx6="http://schemas.microsoft.com/office/drawing/2016/5/12/chartex" xmlns:cx7="http://schemas.microsoft.com/office/drawing/2016/5/13/chartex" xmlns:cx8="http://schemas.microsoft.com/office/drawing/2016/5/14/chartex" xmlns:mc="http://schemas.openxmlformats.org/markup-compatibility/2006" xmlns:aink="http://schemas.microsoft.com/office/drawing/2016/ink" xmlns:am3d="http://schemas.microsoft.com/office/drawing/2017/model3d" xmlns:o="urn:schemas-microsoft-com:office:office" xmlns:r="http://schemas.openxmlformats.org/officeDocument/2006/relationships" xmlns:m="http://schemas.openxmlformats.org/officeDocument/2006/math" xmlns:v="urn:schemas-microsoft-com:vml" xmlns:wp14="http://schemas.microsoft.com/office/word/2010/wordprocessingDrawing" xmlns:wp="http://schemas.openxmlformats.org/drawingml/2006/wordprocessingDrawing" xmlns:w10="urn:schemas-microsoft-com:office:word" xmlns:w="http://schemas.openxmlformats.org/wordprocessingml/2006/main" xmlns:w14="http://schemas.microsoft.com/office/word/2010/wordml" xmlns:w15="http://schemas.microsoft.com/office/word/2012/wordml" xmlns:w16cid="http://schemas.microsoft.com/office/word/2016/wordml/cid" xmlns:w16se="http://schemas.microsoft.com/office/word/2015/wordml/symex" xmlns:wpg="http://schemas.microsoft.com/office/word/2010/wordprocessingGroup" xmlns:wpi="http://schemas.microsoft.com/office/word/2010/wordprocessingInk" xmlns:wne="http://schemas.microsoft.com/office/word/2006/wordml" xmlns:wps="http://schemas.microsoft.com/office/word/2010/wordprocessingShape" mc:Ignorable="w14 w15 w16se w16cid wp14">
+  <w15:person w15:author="Hà Nguyễn">
+    <w15:presenceInfo w15:providerId="Windows Live" w15:userId="87d18cb4e3083420"/>
+  </w15:person>
+</w15:people>
 </file>
 
 <file path=word/styles.xml><?xml version="1.0" encoding="utf-8"?>

</xml_diff>

<commit_message>
update Project doument part 5
</commit_message>
<xml_diff>
--- a/docs/reports/Project document.docx
+++ b/docs/reports/Project document.docx
@@ -4796,22 +4796,11 @@
         </w:r>
       </w:ins>
     </w:p>
+    <w:p/>
     <w:p>
       <w:pPr>
         <w:rPr>
-          <w:rPrChange w:id="65" w:author="Hà Nguyễn" w:date="2019-04-09T10:34:00Z">
-            <w:rPr/>
-          </w:rPrChange>
-        </w:rPr>
-        <w:pPrChange w:id="66" w:author="Hà Nguyễn" w:date="2019-04-09T10:31:00Z">
-          <w:pPr/>
-        </w:pPrChange>
-      </w:pPr>
-    </w:p>
-    <w:p>
-      <w:pPr>
-        <w:rPr>
-          <w:ins w:id="67" w:author="Hà Nguyễn" w:date="2019-04-09T10:42:00Z"/>
+          <w:ins w:id="65" w:author="Hà Nguyễn" w:date="2019-04-09T10:42:00Z"/>
           <w:b/>
           <w:i/>
         </w:rPr>
@@ -4820,7 +4809,7 @@
         <w:rPr>
           <w:b/>
           <w:i/>
-          <w:rPrChange w:id="68" w:author="Hà Nguyễn" w:date="2019-04-09T10:32:00Z">
+          <w:rPrChange w:id="66" w:author="Hà Nguyễn" w:date="2019-04-09T10:32:00Z">
             <w:rPr>
               <w:i/>
             </w:rPr>
@@ -4832,11 +4821,11 @@
     <w:p>
       <w:pPr>
         <w:rPr>
-          <w:ins w:id="69" w:author="Hà Nguyễn" w:date="2019-04-09T10:43:00Z"/>
+          <w:ins w:id="67" w:author="Hà Nguyễn" w:date="2019-04-09T10:43:00Z"/>
           <w:i/>
         </w:rPr>
       </w:pPr>
-      <w:ins w:id="70" w:author="Hà Nguyễn" w:date="2019-04-09T10:42:00Z">
+      <w:ins w:id="68" w:author="Hà Nguyễn" w:date="2019-04-09T10:42:00Z">
         <w:r>
           <w:rPr>
             <w:b/>
@@ -4853,7 +4842,7 @@
           <w:t>= 3M/tháng/ng</w:t>
         </w:r>
       </w:ins>
-      <w:ins w:id="71" w:author="Hà Nguyễn" w:date="2019-04-09T10:43:00Z">
+      <w:ins w:id="69" w:author="Hà Nguyễn" w:date="2019-04-09T10:43:00Z">
         <w:r>
           <w:rPr>
             <w:i/>
@@ -4865,11 +4854,11 @@
     <w:p>
       <w:pPr>
         <w:rPr>
-          <w:ins w:id="72" w:author="Hà Nguyễn" w:date="2019-04-09T10:44:00Z"/>
+          <w:ins w:id="70" w:author="Hà Nguyễn" w:date="2019-04-09T10:44:00Z"/>
           <w:i/>
         </w:rPr>
       </w:pPr>
-      <w:ins w:id="73" w:author="Hà Nguyễn" w:date="2019-04-09T10:43:00Z">
+      <w:ins w:id="71" w:author="Hà Nguyễn" w:date="2019-04-09T10:43:00Z">
         <w:r>
           <w:rPr>
             <w:i/>
@@ -4878,7 +4867,7 @@
           <w:t>Bao gồm: điện nước, văn ph</w:t>
         </w:r>
       </w:ins>
-      <w:ins w:id="74" w:author="Hà Nguyễn" w:date="2019-04-09T10:44:00Z">
+      <w:ins w:id="72" w:author="Hà Nguyễn" w:date="2019-04-09T10:44:00Z">
         <w:r>
           <w:rPr>
             <w:i/>
@@ -4890,11 +4879,11 @@
     <w:p>
       <w:pPr>
         <w:rPr>
-          <w:ins w:id="75" w:author="Hà Nguyễn" w:date="2019-04-09T10:45:00Z"/>
+          <w:ins w:id="73" w:author="Hà Nguyễn" w:date="2019-04-09T10:45:00Z"/>
           <w:i/>
         </w:rPr>
       </w:pPr>
-      <w:ins w:id="76" w:author="Hà Nguyễn" w:date="2019-04-09T10:44:00Z">
+      <w:ins w:id="74" w:author="Hà Nguyễn" w:date="2019-04-09T10:44:00Z">
         <w:r>
           <w:rPr>
             <w:i/>
@@ -4908,18 +4897,13 @@
       <w:pPr>
         <w:rPr>
           <w:i/>
-          <w:rPrChange w:id="77" w:author="Hà Nguyễn" w:date="2019-04-09T10:42:00Z">
-            <w:rPr>
-              <w:i/>
-            </w:rPr>
-          </w:rPrChange>
         </w:rPr>
       </w:pPr>
     </w:p>
     <w:p>
       <w:pPr>
         <w:rPr>
-          <w:ins w:id="78" w:author="Hà Nguyễn" w:date="2019-04-09T10:49:00Z"/>
+          <w:ins w:id="75" w:author="Hà Nguyễn" w:date="2019-04-09T10:49:00Z"/>
           <w:b/>
           <w:i/>
         </w:rPr>
@@ -4928,7 +4912,7 @@
         <w:rPr>
           <w:b/>
           <w:i/>
-          <w:rPrChange w:id="79" w:author="Hà Nguyễn" w:date="2019-04-09T10:32:00Z">
+          <w:rPrChange w:id="76" w:author="Hà Nguyễn" w:date="2019-04-09T10:32:00Z">
             <w:rPr>
               <w:i/>
             </w:rPr>
@@ -4940,15 +4924,11 @@
     <w:p>
       <w:pPr>
         <w:rPr>
+          <w:ins w:id="77" w:author="Hà Nguyễn" w:date="2019-04-09T10:54:00Z"/>
           <w:i/>
-          <w:rPrChange w:id="80" w:author="Hà Nguyễn" w:date="2019-04-09T10:49:00Z">
-            <w:rPr>
-              <w:i/>
-            </w:rPr>
-          </w:rPrChange>
         </w:rPr>
       </w:pPr>
-      <w:ins w:id="81" w:author="Hà Nguyễn" w:date="2019-04-09T10:49:00Z">
+      <w:ins w:id="78" w:author="Hà Nguyễn" w:date="2019-04-09T10:49:00Z">
         <w:r>
           <w:rPr>
             <w:b/>
@@ -4963,8 +4943,79 @@
           <w:t>Không đáng kể.</w:t>
         </w:r>
       </w:ins>
-      <w:bookmarkStart w:id="82" w:name="_GoBack"/>
-      <w:bookmarkEnd w:id="82"/>
+    </w:p>
+    <w:p>
+      <w:pPr>
+        <w:rPr>
+          <w:ins w:id="79" w:author="Hà Nguyễn" w:date="2019-04-09T10:55:00Z"/>
+          <w:b/>
+          <w:i/>
+        </w:rPr>
+      </w:pPr>
+      <w:ins w:id="80" w:author="Hà Nguyễn" w:date="2019-04-09T10:55:00Z">
+        <w:r>
+          <w:rPr>
+            <w:b/>
+            <w:i/>
+          </w:rPr>
+          <w:t>Tổng chi phí</w:t>
+        </w:r>
+      </w:ins>
+    </w:p>
+    <w:p>
+      <w:pPr>
+        <w:rPr>
+          <w:i/>
+          <w:rPrChange w:id="81" w:author="Hà Nguyễn" w:date="2019-04-09T10:55:00Z">
+            <w:rPr>
+              <w:i/>
+            </w:rPr>
+          </w:rPrChange>
+        </w:rPr>
+      </w:pPr>
+      <w:ins w:id="82" w:author="Hà Nguyễn" w:date="2019-04-09T10:55:00Z">
+        <w:r>
+          <w:rPr>
+            <w:b/>
+            <w:i/>
+          </w:rPr>
+          <w:tab/>
+        </w:r>
+        <w:r>
+          <w:rPr>
+            <w:b/>
+            <w:i/>
+          </w:rPr>
+          <w:t>P</w:t>
+        </w:r>
+        <w:bookmarkStart w:id="83" w:name="_GoBack"/>
+        <w:bookmarkEnd w:id="83"/>
+        <w:r>
+          <w:rPr>
+            <w:b/>
+            <w:i/>
+          </w:rPr>
+          <w:t xml:space="preserve"> </w:t>
+        </w:r>
+        <w:r>
+          <w:rPr>
+            <w:i/>
+          </w:rPr>
+          <w:t xml:space="preserve">= L + T = </w:t>
+        </w:r>
+        <w:r>
+          <w:rPr>
+            <w:b/>
+            <w:i/>
+            <w:rPrChange w:id="84" w:author="Hà Nguyễn" w:date="2019-04-09T10:55:00Z">
+              <w:rPr>
+                <w:i/>
+              </w:rPr>
+            </w:rPrChange>
+          </w:rPr>
+          <w:t>480M</w:t>
+        </w:r>
+      </w:ins>
     </w:p>
     <w:p>
       <w:pPr>
@@ -4974,8 +5025,8 @@
           <w:numId w:val="2"/>
         </w:numPr>
       </w:pPr>
-      <w:bookmarkStart w:id="83" w:name="_3j2qqm3"/>
-      <w:bookmarkEnd w:id="83"/>
+      <w:bookmarkStart w:id="85" w:name="_3j2qqm3"/>
+      <w:bookmarkEnd w:id="85"/>
       <w:r>
         <w:t>Phân chia các giai đoạn chính</w:t>
       </w:r>
@@ -5063,8 +5114,8 @@
           <w:numId w:val="2"/>
         </w:numPr>
       </w:pPr>
-      <w:bookmarkStart w:id="84" w:name="_1y810tw"/>
-      <w:bookmarkEnd w:id="84"/>
+      <w:bookmarkStart w:id="86" w:name="_1y810tw"/>
+      <w:bookmarkEnd w:id="86"/>
       <w:r>
         <w:t xml:space="preserve">Phân tích thiết kế </w:t>
       </w:r>
@@ -5077,8 +5128,8 @@
           <w:numId w:val="2"/>
         </w:numPr>
       </w:pPr>
-      <w:bookmarkStart w:id="85" w:name="_4i7ojhp"/>
-      <w:bookmarkEnd w:id="85"/>
+      <w:bookmarkStart w:id="87" w:name="_4i7ojhp"/>
+      <w:bookmarkEnd w:id="87"/>
       <w:r>
         <w:t>Mô hình tích hợp phần cứng/phần mềm</w:t>
       </w:r>
@@ -5091,8 +5142,8 @@
           <w:numId w:val="2"/>
         </w:numPr>
       </w:pPr>
-      <w:bookmarkStart w:id="86" w:name="_2xcytpi"/>
-      <w:bookmarkEnd w:id="86"/>
+      <w:bookmarkStart w:id="88" w:name="_2xcytpi"/>
+      <w:bookmarkEnd w:id="88"/>
       <w:r>
         <w:t>Giao diện</w:t>
       </w:r>
@@ -5105,8 +5156,8 @@
           <w:numId w:val="2"/>
         </w:numPr>
       </w:pPr>
-      <w:bookmarkStart w:id="87" w:name="_1ci93xb"/>
-      <w:bookmarkEnd w:id="87"/>
+      <w:bookmarkStart w:id="89" w:name="_1ci93xb"/>
+      <w:bookmarkEnd w:id="89"/>
       <w:r>
         <w:t>Cơ sở dữ liệu</w:t>
       </w:r>
@@ -5119,8 +5170,8 @@
           <w:numId w:val="2"/>
         </w:numPr>
       </w:pPr>
-      <w:bookmarkStart w:id="88" w:name="_3whwml4"/>
-      <w:bookmarkEnd w:id="88"/>
+      <w:bookmarkStart w:id="90" w:name="_3whwml4"/>
+      <w:bookmarkEnd w:id="90"/>
       <w:r>
         <w:t>Mạng</w:t>
       </w:r>
@@ -5133,8 +5184,8 @@
           <w:numId w:val="2"/>
         </w:numPr>
       </w:pPr>
-      <w:bookmarkStart w:id="89" w:name="_2bn6wsx"/>
-      <w:bookmarkEnd w:id="89"/>
+      <w:bookmarkStart w:id="91" w:name="_2bn6wsx"/>
+      <w:bookmarkEnd w:id="91"/>
       <w:r>
         <w:t>Tương tác người dùng</w:t>
       </w:r>
@@ -5147,8 +5198,8 @@
           <w:numId w:val="2"/>
         </w:numPr>
       </w:pPr>
-      <w:bookmarkStart w:id="90" w:name="_qsh70q"/>
-      <w:bookmarkEnd w:id="90"/>
+      <w:bookmarkStart w:id="92" w:name="_qsh70q"/>
+      <w:bookmarkEnd w:id="92"/>
       <w:r>
         <w:t>Đặc tả giao diện API (interface)</w:t>
       </w:r>
@@ -5161,8 +5212,8 @@
           <w:numId w:val="2"/>
         </w:numPr>
       </w:pPr>
-      <w:bookmarkStart w:id="91" w:name="_3as4poj"/>
-      <w:bookmarkEnd w:id="91"/>
+      <w:bookmarkStart w:id="93" w:name="_3as4poj"/>
+      <w:bookmarkEnd w:id="93"/>
       <w:r>
         <w:t>Bảo mật</w:t>
       </w:r>
@@ -5175,8 +5226,8 @@
           <w:numId w:val="2"/>
         </w:numPr>
       </w:pPr>
-      <w:bookmarkStart w:id="92" w:name="_1pxezwc"/>
-      <w:bookmarkEnd w:id="92"/>
+      <w:bookmarkStart w:id="94" w:name="_1pxezwc"/>
+      <w:bookmarkEnd w:id="94"/>
       <w:r>
         <w:t>Sao lưu phục hồi</w:t>
       </w:r>
@@ -5189,8 +5240,8 @@
           <w:numId w:val="2"/>
         </w:numPr>
       </w:pPr>
-      <w:bookmarkStart w:id="93" w:name="_49x2ik5"/>
-      <w:bookmarkEnd w:id="93"/>
+      <w:bookmarkStart w:id="95" w:name="_49x2ik5"/>
+      <w:bookmarkEnd w:id="95"/>
       <w:r>
         <w:t>Chuyển đổi dữ liệu</w:t>
       </w:r>
@@ -5204,8 +5255,8 @@
           <w:numId w:val="2"/>
         </w:numPr>
       </w:pPr>
-      <w:bookmarkStart w:id="94" w:name="_2p2csry"/>
-      <w:bookmarkEnd w:id="94"/>
+      <w:bookmarkStart w:id="96" w:name="_2p2csry"/>
+      <w:bookmarkEnd w:id="96"/>
       <w:r>
         <w:t>Danh mục tài liệu liên quan</w:t>
       </w:r>

</xml_diff>

<commit_message>
Them danh muc tai lieu: huong dan su dung qbot
</commit_message>
<xml_diff>
--- a/docs/reports/Project document.docx
+++ b/docs/reports/Project document.docx
@@ -4816,170 +4816,59 @@
         </w:numPr>
         <w:rPr>
           <w:lang w:eastAsia="ja-JP"/>
-          <w:rPrChange w:id="26" w:author="Tran Tung" w:date="2019-04-16T10:00:00Z">
-            <w:rPr/>
-          </w:rPrChange>
         </w:rPr>
       </w:pPr>
-      <w:bookmarkStart w:id="27" w:name="_3j2qqm3"/>
-      <w:bookmarkEnd w:id="27"/>
+      <w:bookmarkStart w:id="26" w:name="_3j2qqm3"/>
+      <w:bookmarkEnd w:id="26"/>
       <w:r>
         <w:t>Phân chia các giai đoạn chính</w:t>
       </w:r>
-    </w:p>
-    <w:p>
-      <w:pPr>
-        <w:rPr>
-          <w:del w:id="28" w:author="Tran Tung" w:date="2019-04-16T09:56:00Z"/>
-          <w:i/>
-        </w:rPr>
-      </w:pPr>
-      <w:del w:id="29" w:author="Tran Tung" w:date="2019-04-16T09:56:00Z">
-        <w:r>
-          <w:rPr>
-            <w:i/>
-          </w:rPr>
-          <w:delText>Phân chia để sao cho:</w:delText>
-        </w:r>
-      </w:del>
-    </w:p>
-    <w:p>
-      <w:pPr>
-        <w:keepNext/>
-        <w:numPr>
-          <w:ilvl w:val="0"/>
-          <w:numId w:val="1"/>
-        </w:numPr>
-        <w:rPr>
-          <w:del w:id="30" w:author="Tran Tung" w:date="2019-04-16T09:56:00Z"/>
-          <w:i/>
-          <w:color w:val="000000"/>
-          <w:highlight w:val="white"/>
-        </w:rPr>
-      </w:pPr>
-      <w:del w:id="31" w:author="Tran Tung" w:date="2019-04-16T09:56:00Z">
-        <w:r>
-          <w:rPr>
-            <w:i/>
-            <w:color w:val="000000"/>
-            <w:shd w:val="clear" w:color="auto" w:fill="FFFFFF"/>
-          </w:rPr>
-          <w:delText xml:space="preserve"> phù hợp về tiến độ hoàn thành tính năng</w:delText>
-        </w:r>
-      </w:del>
-    </w:p>
-    <w:p>
-      <w:pPr>
-        <w:keepNext/>
-        <w:numPr>
-          <w:ilvl w:val="0"/>
-          <w:numId w:val="1"/>
-        </w:numPr>
-        <w:rPr>
-          <w:del w:id="32" w:author="Tran Tung" w:date="2019-04-16T10:00:00Z"/>
-          <w:rFonts w:hint="eastAsia"/>
-          <w:i/>
-          <w:color w:val="000000"/>
-          <w:highlight w:val="white"/>
-          <w:rPrChange w:id="33" w:author="Tran Tung" w:date="2019-04-16T10:00:00Z">
-            <w:rPr>
-              <w:del w:id="34" w:author="Tran Tung" w:date="2019-04-16T10:00:00Z"/>
-              <w:rFonts w:hint="eastAsia"/>
-              <w:i/>
-              <w:color w:val="000000"/>
-              <w:shd w:val="clear" w:color="auto" w:fill="FFFFFF"/>
-              <w:lang w:eastAsia="ja-JP"/>
-            </w:rPr>
-          </w:rPrChange>
-        </w:rPr>
-      </w:pPr>
-      <w:del w:id="35" w:author="Tran Tung" w:date="2019-04-16T09:56:00Z">
-        <w:r>
-          <w:rPr>
-            <w:i/>
-            <w:color w:val="000000"/>
-            <w:shd w:val="clear" w:color="auto" w:fill="FFFFFF"/>
-          </w:rPr>
-          <w:delText>phù hợp với thời điểm nghiệm thu và thanh toán theo giai đoạn (tháng, quý..</w:delText>
-        </w:r>
-        <w:r>
-          <w:rPr>
-            <w:i/>
-            <w:color w:val="000000"/>
-            <w:shd w:val="clear" w:color="auto" w:fill="FFFFFF"/>
-          </w:rPr>
-          <w:delText>)</w:delText>
-        </w:r>
-      </w:del>
     </w:p>
     <w:p>
       <w:pPr>
         <w:keepNext/>
         <w:rPr>
-          <w:ins w:id="36" w:author="Tran Tung" w:date="2019-04-16T10:00:00Z"/>
-          <w:rFonts w:hint="eastAsia"/>
           <w:b/>
           <w:i/>
           <w:color w:val="000000"/>
           <w:highlight w:val="white"/>
           <w:lang w:eastAsia="ja-JP"/>
-          <w:rPrChange w:id="37" w:author="Tran Tung" w:date="2019-04-16T10:14:00Z">
-            <w:rPr>
-              <w:ins w:id="38" w:author="Tran Tung" w:date="2019-04-16T10:00:00Z"/>
-              <w:rFonts w:hint="eastAsia"/>
-              <w:i/>
-              <w:color w:val="000000"/>
-              <w:highlight w:val="white"/>
-              <w:lang w:eastAsia="ja-JP"/>
-            </w:rPr>
-          </w:rPrChange>
         </w:rPr>
-        <w:pPrChange w:id="39" w:author="Tran Tung" w:date="2019-04-16T10:00:00Z">
-          <w:pPr>
-            <w:keepNext/>
-            <w:numPr>
-              <w:numId w:val="1"/>
-            </w:numPr>
-            <w:ind w:left="720" w:hanging="360"/>
-          </w:pPr>
-        </w:pPrChange>
-      </w:pPr>
-      <w:ins w:id="40" w:author="Tran Tung" w:date="2019-04-16T10:22:00Z">
-        <w:r>
-          <w:rPr>
-            <w:b/>
-            <w:i/>
-            <w:color w:val="000000"/>
-            <w:highlight w:val="white"/>
-            <w:lang w:eastAsia="ja-JP"/>
-          </w:rPr>
-          <w:object w:dxaOrig="7725" w:dyaOrig="2340">
-            <v:shapetype id="_x0000_t75" coordsize="21600,21600" o:spt="75" o:preferrelative="t" path="m@4@5l@4@11@9@11@9@5xe" filled="f" stroked="f">
-              <v:stroke joinstyle="miter"/>
-              <v:formulas>
-                <v:f eqn="if lineDrawn pixelLineWidth 0"/>
-                <v:f eqn="sum @0 1 0"/>
-                <v:f eqn="sum 0 0 @1"/>
-                <v:f eqn="prod @2 1 2"/>
-                <v:f eqn="prod @3 21600 pixelWidth"/>
-                <v:f eqn="prod @3 21600 pixelHeight"/>
-                <v:f eqn="sum @0 0 1"/>
-                <v:f eqn="prod @6 1 2"/>
-                <v:f eqn="prod @7 21600 pixelWidth"/>
-                <v:f eqn="sum @8 21600 0"/>
-                <v:f eqn="prod @7 21600 pixelHeight"/>
-                <v:f eqn="sum @10 21600 0"/>
-              </v:formulas>
-              <v:path o:extrusionok="f" gradientshapeok="t" o:connecttype="rect"/>
-              <o:lock v:ext="edit" aspectratio="t"/>
-            </v:shapetype>
-            <v:shape id="_x0000_i1025" type="#_x0000_t75" style="width:386.25pt;height:117pt" o:ole="">
-              <v:imagedata r:id="rId8" o:title=""/>
-            </v:shape>
-            <o:OLEObject Type="Embed" ProgID="Excel.Sheet.12" ShapeID="_x0000_i1025" DrawAspect="Content" ObjectID="_1616915402" r:id="rId9"/>
-          </w:object>
-        </w:r>
-      </w:ins>
+      </w:pPr>
+      <w:r>
+        <w:rPr>
+          <w:b/>
+          <w:i/>
+          <w:color w:val="000000"/>
+          <w:highlight w:val="white"/>
+          <w:lang w:eastAsia="ja-JP"/>
+        </w:rPr>
+        <w:object w:dxaOrig="7725" w:dyaOrig="2340">
+          <v:shapetype id="_x0000_t75" coordsize="21600,21600" o:spt="75" o:preferrelative="t" path="m@4@5l@4@11@9@11@9@5xe" filled="f" stroked="f">
+            <v:stroke joinstyle="miter"/>
+            <v:formulas>
+              <v:f eqn="if lineDrawn pixelLineWidth 0"/>
+              <v:f eqn="sum @0 1 0"/>
+              <v:f eqn="sum 0 0 @1"/>
+              <v:f eqn="prod @2 1 2"/>
+              <v:f eqn="prod @3 21600 pixelWidth"/>
+              <v:f eqn="prod @3 21600 pixelHeight"/>
+              <v:f eqn="sum @0 0 1"/>
+              <v:f eqn="prod @6 1 2"/>
+              <v:f eqn="prod @7 21600 pixelWidth"/>
+              <v:f eqn="sum @8 21600 0"/>
+              <v:f eqn="prod @7 21600 pixelHeight"/>
+              <v:f eqn="sum @10 21600 0"/>
+            </v:formulas>
+            <v:path o:extrusionok="f" gradientshapeok="t" o:connecttype="rect"/>
+            <o:lock v:ext="edit" aspectratio="t"/>
+          </v:shapetype>
+          <v:shape id="_x0000_i1025" type="#_x0000_t75" style="width:386.25pt;height:117pt" o:ole="">
+            <v:imagedata r:id="rId8" o:title=""/>
+          </v:shape>
+          <o:OLEObject Type="Embed" ProgID="Excel.Sheet.12" ShapeID="_x0000_i1025" DrawAspect="Content" ObjectID="_1618688552" r:id="rId9"/>
+        </w:object>
+      </w:r>
     </w:p>
     <w:p>
       <w:pPr>
@@ -4989,8 +4878,8 @@
           <w:numId w:val="2"/>
         </w:numPr>
       </w:pPr>
-      <w:bookmarkStart w:id="41" w:name="_1y810tw"/>
-      <w:bookmarkEnd w:id="41"/>
+      <w:bookmarkStart w:id="27" w:name="_1y810tw"/>
+      <w:bookmarkEnd w:id="27"/>
       <w:r>
         <w:t xml:space="preserve">Phân tích thiết kế </w:t>
       </w:r>
@@ -5003,8 +4892,8 @@
           <w:numId w:val="2"/>
         </w:numPr>
       </w:pPr>
-      <w:bookmarkStart w:id="42" w:name="_4i7ojhp"/>
-      <w:bookmarkEnd w:id="42"/>
+      <w:bookmarkStart w:id="28" w:name="_4i7ojhp"/>
+      <w:bookmarkEnd w:id="28"/>
       <w:r>
         <w:t>Mô hình tích hợp phần cứng/phần mềm</w:t>
       </w:r>
@@ -5017,13 +4906,11 @@
           <w:numId w:val="2"/>
         </w:numPr>
       </w:pPr>
-      <w:bookmarkStart w:id="43" w:name="_2xcytpi"/>
-      <w:bookmarkEnd w:id="43"/>
+      <w:bookmarkStart w:id="29" w:name="_2xcytpi"/>
+      <w:bookmarkEnd w:id="29"/>
       <w:r>
         <w:t>Giao diện</w:t>
       </w:r>
-      <w:bookmarkStart w:id="44" w:name="_GoBack"/>
-      <w:bookmarkEnd w:id="44"/>
     </w:p>
     <w:p>
       <w:pPr>
@@ -5033,8 +4920,8 @@
           <w:numId w:val="2"/>
         </w:numPr>
       </w:pPr>
-      <w:bookmarkStart w:id="45" w:name="_1ci93xb"/>
-      <w:bookmarkEnd w:id="45"/>
+      <w:bookmarkStart w:id="30" w:name="_1ci93xb"/>
+      <w:bookmarkEnd w:id="30"/>
       <w:r>
         <w:t>Cơ sở dữ liệu</w:t>
       </w:r>
@@ -5047,8 +4934,8 @@
           <w:numId w:val="2"/>
         </w:numPr>
       </w:pPr>
-      <w:bookmarkStart w:id="46" w:name="_3whwml4"/>
-      <w:bookmarkEnd w:id="46"/>
+      <w:bookmarkStart w:id="31" w:name="_3whwml4"/>
+      <w:bookmarkEnd w:id="31"/>
       <w:r>
         <w:t>Mạng</w:t>
       </w:r>
@@ -5061,8 +4948,8 @@
           <w:numId w:val="2"/>
         </w:numPr>
       </w:pPr>
-      <w:bookmarkStart w:id="47" w:name="_2bn6wsx"/>
-      <w:bookmarkEnd w:id="47"/>
+      <w:bookmarkStart w:id="32" w:name="_2bn6wsx"/>
+      <w:bookmarkEnd w:id="32"/>
       <w:r>
         <w:t>Tương tác người dùng</w:t>
       </w:r>
@@ -5075,8 +4962,8 @@
           <w:numId w:val="2"/>
         </w:numPr>
       </w:pPr>
-      <w:bookmarkStart w:id="48" w:name="_qsh70q"/>
-      <w:bookmarkEnd w:id="48"/>
+      <w:bookmarkStart w:id="33" w:name="_qsh70q"/>
+      <w:bookmarkEnd w:id="33"/>
       <w:r>
         <w:t>Đặc tả giao diện API (interface)</w:t>
       </w:r>
@@ -5089,8 +4976,8 @@
           <w:numId w:val="2"/>
         </w:numPr>
       </w:pPr>
-      <w:bookmarkStart w:id="49" w:name="_3as4poj"/>
-      <w:bookmarkEnd w:id="49"/>
+      <w:bookmarkStart w:id="34" w:name="_3as4poj"/>
+      <w:bookmarkEnd w:id="34"/>
       <w:r>
         <w:t>Bảo mật</w:t>
       </w:r>
@@ -5103,8 +4990,8 @@
           <w:numId w:val="2"/>
         </w:numPr>
       </w:pPr>
-      <w:bookmarkStart w:id="50" w:name="_1pxezwc"/>
-      <w:bookmarkEnd w:id="50"/>
+      <w:bookmarkStart w:id="35" w:name="_1pxezwc"/>
+      <w:bookmarkEnd w:id="35"/>
       <w:r>
         <w:t>Sao lưu phục hồi</w:t>
       </w:r>
@@ -5117,8 +5004,8 @@
           <w:numId w:val="2"/>
         </w:numPr>
       </w:pPr>
-      <w:bookmarkStart w:id="51" w:name="_49x2ik5"/>
-      <w:bookmarkEnd w:id="51"/>
+      <w:bookmarkStart w:id="36" w:name="_49x2ik5"/>
+      <w:bookmarkEnd w:id="36"/>
       <w:r>
         <w:t>Chuyển đổi dữ liệu</w:t>
       </w:r>
@@ -5132,13 +5019,84 @@
           <w:numId w:val="2"/>
         </w:numPr>
       </w:pPr>
-      <w:bookmarkStart w:id="52" w:name="_2p2csry"/>
-      <w:bookmarkEnd w:id="52"/>
+      <w:bookmarkStart w:id="37" w:name="_2p2csry"/>
+      <w:bookmarkEnd w:id="37"/>
       <w:r>
         <w:t>Danh mục tài liệu liên quan</w:t>
       </w:r>
     </w:p>
-    <w:p/>
+    <w:p>
+      <w:pPr>
+        <w:rPr>
+          <w:ins w:id="38" w:author="Tran Tung" w:date="2019-05-06T22:55:00Z"/>
+          <w:rFonts w:hint="eastAsia"/>
+          <w:b/>
+          <w:lang w:eastAsia="ja-JP"/>
+          <w:rPrChange w:id="39" w:author="Tran Tung" w:date="2019-05-06T22:56:00Z">
+            <w:rPr>
+              <w:ins w:id="40" w:author="Tran Tung" w:date="2019-05-06T22:55:00Z"/>
+              <w:rFonts w:hint="eastAsia"/>
+              <w:lang w:eastAsia="ja-JP"/>
+            </w:rPr>
+          </w:rPrChange>
+        </w:rPr>
+      </w:pPr>
+      <w:ins w:id="41" w:author="Tran Tung" w:date="2019-05-06T22:55:00Z">
+        <w:r>
+          <w:rPr>
+            <w:rFonts w:hint="eastAsia"/>
+            <w:b/>
+            <w:lang w:eastAsia="ja-JP"/>
+            <w:rPrChange w:id="42" w:author="Tran Tung" w:date="2019-05-06T22:56:00Z">
+              <w:rPr>
+                <w:rFonts w:hint="eastAsia"/>
+                <w:lang w:eastAsia="ja-JP"/>
+              </w:rPr>
+            </w:rPrChange>
+          </w:rPr>
+          <w:t>Tài liệu hướng dẫn sử dụng Qbot:</w:t>
+        </w:r>
+      </w:ins>
+    </w:p>
+    <w:p>
+      <w:pPr>
+        <w:rPr>
+          <w:ins w:id="43" w:author="Tran Tung" w:date="2019-05-06T22:56:00Z"/>
+          <w:rFonts w:hint="eastAsia"/>
+          <w:lang w:eastAsia="ja-JP"/>
+        </w:rPr>
+      </w:pPr>
+      <w:ins w:id="44" w:author="Tran Tung" w:date="2019-05-06T22:56:00Z">
+        <w:r>
+          <w:fldChar w:fldCharType="begin"/>
+        </w:r>
+        <w:r>
+          <w:instrText xml:space="preserve"> HYPERLINK "https://www.dropbox.com/sh/j71cx7dj1nww4z6/AAAmD9s6R15CTErFykYmA90-a?dl=0" </w:instrText>
+        </w:r>
+        <w:r>
+          <w:fldChar w:fldCharType="separate"/>
+        </w:r>
+        <w:r>
+          <w:rPr>
+            <w:rStyle w:val="Hyperlink"/>
+          </w:rPr>
+          <w:t>https://www.dropbox.com/sh/j71cx7dj1nww4z6/AAAmD9s6R15CTErFykYmA90-a?dl=0</w:t>
+        </w:r>
+        <w:r>
+          <w:fldChar w:fldCharType="end"/>
+        </w:r>
+      </w:ins>
+    </w:p>
+    <w:p>
+      <w:pPr>
+        <w:rPr>
+          <w:rFonts w:hint="eastAsia"/>
+          <w:lang w:eastAsia="ja-JP"/>
+        </w:rPr>
+      </w:pPr>
+      <w:bookmarkStart w:id="45" w:name="_GoBack"/>
+      <w:bookmarkEnd w:id="45"/>
+    </w:p>
     <w:p/>
     <w:p/>
     <w:p/>
@@ -8939,6 +8897,18 @@
       <w:szCs w:val="14"/>
     </w:rPr>
   </w:style>
+  <w:style w:type="character" w:styleId="Hyperlink">
+    <w:name w:val="Hyperlink"/>
+    <w:basedOn w:val="DefaultParagraphFont"/>
+    <w:uiPriority w:val="99"/>
+    <w:semiHidden/>
+    <w:unhideWhenUsed/>
+    <w:rsid w:val="00CA72B5"/>
+    <w:rPr>
+      <w:color w:val="0000FF"/>
+      <w:u w:val="single"/>
+    </w:rPr>
+  </w:style>
 </w:styles>
 </file>
 
@@ -9617,6 +9587,18 @@
       <w:rFonts w:cs="Mangal"/>
       <w:sz w:val="16"/>
       <w:szCs w:val="14"/>
+    </w:rPr>
+  </w:style>
+  <w:style w:type="character" w:styleId="Hyperlink">
+    <w:name w:val="Hyperlink"/>
+    <w:basedOn w:val="DefaultParagraphFont"/>
+    <w:uiPriority w:val="99"/>
+    <w:semiHidden/>
+    <w:unhideWhenUsed/>
+    <w:rsid w:val="00CA72B5"/>
+    <w:rPr>
+      <w:color w:val="0000FF"/>
+      <w:u w:val="single"/>
     </w:rPr>
   </w:style>
 </w:styles>

</xml_diff>

<commit_message>
Thay doi danh muc phan cung kiem thu
</commit_message>
<xml_diff>
--- a/docs/reports/Project document.docx
+++ b/docs/reports/Project document.docx
@@ -4467,7 +4467,17 @@
         </w:numPr>
       </w:pPr>
       <w:r>
-        <w:t>Bao gồm: Mô tơ bánh xe, đèn, chuông, cảm biến siêu âm, pin, sạc</w:t>
+        <w:t xml:space="preserve">Bao gồm: Mô tơ bánh xe, đèn, </w:t>
+      </w:r>
+      <w:bookmarkStart w:id="24" w:name="_GoBack"/>
+      <w:bookmarkEnd w:id="24"/>
+      <w:del w:id="25" w:author="Tran Tung" w:date="2019-05-06T22:58:00Z">
+        <w:r>
+          <w:delText xml:space="preserve">chuông, </w:delText>
+        </w:r>
+      </w:del>
+      <w:r>
+        <w:t>cảm biến siêu âm, pin, sạc</w:t>
       </w:r>
     </w:p>
     <w:p>
@@ -4509,8 +4519,8 @@
           <w:numId w:val="2"/>
         </w:numPr>
       </w:pPr>
-      <w:bookmarkStart w:id="24" w:name="_2jxsxqh"/>
-      <w:bookmarkEnd w:id="24"/>
+      <w:bookmarkStart w:id="26" w:name="_2jxsxqh"/>
+      <w:bookmarkEnd w:id="26"/>
       <w:r>
         <w:t>Ước lượng cách thức triển khai/cài đặt</w:t>
       </w:r>
@@ -4531,8 +4541,8 @@
           <w:i/>
         </w:rPr>
       </w:pPr>
-      <w:bookmarkStart w:id="25" w:name="_z337ya"/>
-      <w:bookmarkEnd w:id="25"/>
+      <w:bookmarkStart w:id="27" w:name="_z337ya"/>
+      <w:bookmarkEnd w:id="27"/>
       <w:r>
         <w:t>Ước lượng giá thành</w:t>
       </w:r>
@@ -4818,8 +4828,8 @@
           <w:lang w:eastAsia="ja-JP"/>
         </w:rPr>
       </w:pPr>
-      <w:bookmarkStart w:id="26" w:name="_3j2qqm3"/>
-      <w:bookmarkEnd w:id="26"/>
+      <w:bookmarkStart w:id="28" w:name="_3j2qqm3"/>
+      <w:bookmarkEnd w:id="28"/>
       <w:r>
         <w:t>Phân chia các giai đoạn chính</w:t>
       </w:r>
@@ -4866,7 +4876,7 @@
           <v:shape id="_x0000_i1025" type="#_x0000_t75" style="width:386.25pt;height:117pt" o:ole="">
             <v:imagedata r:id="rId8" o:title=""/>
           </v:shape>
-          <o:OLEObject Type="Embed" ProgID="Excel.Sheet.12" ShapeID="_x0000_i1025" DrawAspect="Content" ObjectID="_1618688552" r:id="rId9"/>
+          <o:OLEObject Type="Embed" ProgID="Excel.Sheet.12" ShapeID="_x0000_i1025" DrawAspect="Content" ObjectID="_1618688652" r:id="rId9"/>
         </w:object>
       </w:r>
     </w:p>
@@ -4878,8 +4888,8 @@
           <w:numId w:val="2"/>
         </w:numPr>
       </w:pPr>
-      <w:bookmarkStart w:id="27" w:name="_1y810tw"/>
-      <w:bookmarkEnd w:id="27"/>
+      <w:bookmarkStart w:id="29" w:name="_1y810tw"/>
+      <w:bookmarkEnd w:id="29"/>
       <w:r>
         <w:t xml:space="preserve">Phân tích thiết kế </w:t>
       </w:r>
@@ -4892,8 +4902,8 @@
           <w:numId w:val="2"/>
         </w:numPr>
       </w:pPr>
-      <w:bookmarkStart w:id="28" w:name="_4i7ojhp"/>
-      <w:bookmarkEnd w:id="28"/>
+      <w:bookmarkStart w:id="30" w:name="_4i7ojhp"/>
+      <w:bookmarkEnd w:id="30"/>
       <w:r>
         <w:t>Mô hình tích hợp phần cứng/phần mềm</w:t>
       </w:r>
@@ -4906,8 +4916,8 @@
           <w:numId w:val="2"/>
         </w:numPr>
       </w:pPr>
-      <w:bookmarkStart w:id="29" w:name="_2xcytpi"/>
-      <w:bookmarkEnd w:id="29"/>
+      <w:bookmarkStart w:id="31" w:name="_2xcytpi"/>
+      <w:bookmarkEnd w:id="31"/>
       <w:r>
         <w:t>Giao diện</w:t>
       </w:r>
@@ -4920,8 +4930,8 @@
           <w:numId w:val="2"/>
         </w:numPr>
       </w:pPr>
-      <w:bookmarkStart w:id="30" w:name="_1ci93xb"/>
-      <w:bookmarkEnd w:id="30"/>
+      <w:bookmarkStart w:id="32" w:name="_1ci93xb"/>
+      <w:bookmarkEnd w:id="32"/>
       <w:r>
         <w:t>Cơ sở dữ liệu</w:t>
       </w:r>
@@ -4934,8 +4944,8 @@
           <w:numId w:val="2"/>
         </w:numPr>
       </w:pPr>
-      <w:bookmarkStart w:id="31" w:name="_3whwml4"/>
-      <w:bookmarkEnd w:id="31"/>
+      <w:bookmarkStart w:id="33" w:name="_3whwml4"/>
+      <w:bookmarkEnd w:id="33"/>
       <w:r>
         <w:t>Mạng</w:t>
       </w:r>
@@ -4948,8 +4958,8 @@
           <w:numId w:val="2"/>
         </w:numPr>
       </w:pPr>
-      <w:bookmarkStart w:id="32" w:name="_2bn6wsx"/>
-      <w:bookmarkEnd w:id="32"/>
+      <w:bookmarkStart w:id="34" w:name="_2bn6wsx"/>
+      <w:bookmarkEnd w:id="34"/>
       <w:r>
         <w:t>Tương tác người dùng</w:t>
       </w:r>
@@ -4962,8 +4972,8 @@
           <w:numId w:val="2"/>
         </w:numPr>
       </w:pPr>
-      <w:bookmarkStart w:id="33" w:name="_qsh70q"/>
-      <w:bookmarkEnd w:id="33"/>
+      <w:bookmarkStart w:id="35" w:name="_qsh70q"/>
+      <w:bookmarkEnd w:id="35"/>
       <w:r>
         <w:t>Đặc tả giao diện API (interface)</w:t>
       </w:r>
@@ -4976,8 +4986,8 @@
           <w:numId w:val="2"/>
         </w:numPr>
       </w:pPr>
-      <w:bookmarkStart w:id="34" w:name="_3as4poj"/>
-      <w:bookmarkEnd w:id="34"/>
+      <w:bookmarkStart w:id="36" w:name="_3as4poj"/>
+      <w:bookmarkEnd w:id="36"/>
       <w:r>
         <w:t>Bảo mật</w:t>
       </w:r>
@@ -4990,8 +5000,8 @@
           <w:numId w:val="2"/>
         </w:numPr>
       </w:pPr>
-      <w:bookmarkStart w:id="35" w:name="_1pxezwc"/>
-      <w:bookmarkEnd w:id="35"/>
+      <w:bookmarkStart w:id="37" w:name="_1pxezwc"/>
+      <w:bookmarkEnd w:id="37"/>
       <w:r>
         <w:t>Sao lưu phục hồi</w:t>
       </w:r>
@@ -5004,8 +5014,8 @@
           <w:numId w:val="2"/>
         </w:numPr>
       </w:pPr>
-      <w:bookmarkStart w:id="36" w:name="_49x2ik5"/>
-      <w:bookmarkEnd w:id="36"/>
+      <w:bookmarkStart w:id="38" w:name="_49x2ik5"/>
+      <w:bookmarkEnd w:id="38"/>
       <w:r>
         <w:t>Chuyển đổi dữ liệu</w:t>
       </w:r>
@@ -5019,8 +5029,8 @@
           <w:numId w:val="2"/>
         </w:numPr>
       </w:pPr>
-      <w:bookmarkStart w:id="37" w:name="_2p2csry"/>
-      <w:bookmarkEnd w:id="37"/>
+      <w:bookmarkStart w:id="39" w:name="_2p2csry"/>
+      <w:bookmarkEnd w:id="39"/>
       <w:r>
         <w:t>Danh mục tài liệu liên quan</w:t>
       </w:r>
@@ -5028,26 +5038,26 @@
     <w:p>
       <w:pPr>
         <w:rPr>
-          <w:ins w:id="38" w:author="Tran Tung" w:date="2019-05-06T22:55:00Z"/>
+          <w:ins w:id="40" w:author="Tran Tung" w:date="2019-05-06T22:55:00Z"/>
           <w:rFonts w:hint="eastAsia"/>
           <w:b/>
           <w:lang w:eastAsia="ja-JP"/>
-          <w:rPrChange w:id="39" w:author="Tran Tung" w:date="2019-05-06T22:56:00Z">
+          <w:rPrChange w:id="41" w:author="Tran Tung" w:date="2019-05-06T22:56:00Z">
             <w:rPr>
-              <w:ins w:id="40" w:author="Tran Tung" w:date="2019-05-06T22:55:00Z"/>
+              <w:ins w:id="42" w:author="Tran Tung" w:date="2019-05-06T22:55:00Z"/>
               <w:rFonts w:hint="eastAsia"/>
               <w:lang w:eastAsia="ja-JP"/>
             </w:rPr>
           </w:rPrChange>
         </w:rPr>
       </w:pPr>
-      <w:ins w:id="41" w:author="Tran Tung" w:date="2019-05-06T22:55:00Z">
+      <w:ins w:id="43" w:author="Tran Tung" w:date="2019-05-06T22:55:00Z">
         <w:r>
           <w:rPr>
             <w:rFonts w:hint="eastAsia"/>
             <w:b/>
             <w:lang w:eastAsia="ja-JP"/>
-            <w:rPrChange w:id="42" w:author="Tran Tung" w:date="2019-05-06T22:56:00Z">
+            <w:rPrChange w:id="44" w:author="Tran Tung" w:date="2019-05-06T22:56:00Z">
               <w:rPr>
                 <w:rFonts w:hint="eastAsia"/>
                 <w:lang w:eastAsia="ja-JP"/>
@@ -5061,12 +5071,12 @@
     <w:p>
       <w:pPr>
         <w:rPr>
-          <w:ins w:id="43" w:author="Tran Tung" w:date="2019-05-06T22:56:00Z"/>
+          <w:ins w:id="45" w:author="Tran Tung" w:date="2019-05-06T22:56:00Z"/>
           <w:rFonts w:hint="eastAsia"/>
           <w:lang w:eastAsia="ja-JP"/>
         </w:rPr>
       </w:pPr>
-      <w:ins w:id="44" w:author="Tran Tung" w:date="2019-05-06T22:56:00Z">
+      <w:ins w:id="46" w:author="Tran Tung" w:date="2019-05-06T22:56:00Z">
         <w:r>
           <w:fldChar w:fldCharType="begin"/>
         </w:r>
@@ -5094,8 +5104,6 @@
           <w:lang w:eastAsia="ja-JP"/>
         </w:rPr>
       </w:pPr>
-      <w:bookmarkStart w:id="45" w:name="_GoBack"/>
-      <w:bookmarkEnd w:id="45"/>
     </w:p>
     <w:p/>
     <w:p/>
@@ -5211,7 +5219,7 @@
       <w:rPr>
         <w:noProof/>
       </w:rPr>
-      <w:t>7</w:t>
+      <w:t>6</w:t>
     </w:r>
     <w:r>
       <w:fldChar w:fldCharType="end"/>

</xml_diff>

<commit_message>
Thay doi mo ta chuc nang
</commit_message>
<xml_diff>
--- a/docs/reports/Project document.docx
+++ b/docs/reports/Project document.docx
@@ -3687,6 +3687,31 @@
       <w:r>
         <w:t>Chức năng bám đuôi: Giữ 1 khoảng cách cố định với vật thể phía trước</w:t>
       </w:r>
+      <w:ins w:id="20" w:author="Tran Tung" w:date="2019-05-06T23:00:00Z">
+        <w:r>
+          <w:rPr>
+            <w:rFonts w:hint="eastAsia"/>
+            <w:lang w:eastAsia="ja-JP"/>
+          </w:rPr>
+          <w:t xml:space="preserve">, khi khách hàng tiến lên, robot </w:t>
+        </w:r>
+        <w:proofErr w:type="gramStart"/>
+        <w:r>
+          <w:rPr>
+            <w:rFonts w:hint="eastAsia"/>
+            <w:lang w:eastAsia="ja-JP"/>
+          </w:rPr>
+          <w:t>theo</w:t>
+        </w:r>
+        <w:proofErr w:type="gramEnd"/>
+        <w:r>
+          <w:rPr>
+            <w:rFonts w:hint="eastAsia"/>
+            <w:lang w:eastAsia="ja-JP"/>
+          </w:rPr>
+          <w:t xml:space="preserve"> sau, khi khách hàng lùi lại, robot lùi lại.</w:t>
+        </w:r>
+      </w:ins>
     </w:p>
     <w:p>
       <w:pPr>
@@ -3701,9 +3726,20 @@
       <w:r>
         <w:t xml:space="preserve"> cm đến </w:t>
       </w:r>
-      <w:r>
-        <w:t>100</w:t>
-      </w:r>
+      <w:ins w:id="21" w:author="Tran Tung" w:date="2019-05-06T23:00:00Z">
+        <w:r>
+          <w:rPr>
+            <w:rFonts w:hint="eastAsia"/>
+            <w:lang w:eastAsia="ja-JP"/>
+          </w:rPr>
+          <w:t>50</w:t>
+        </w:r>
+      </w:ins>
+      <w:del w:id="22" w:author="Tran Tung" w:date="2019-05-06T23:00:00Z">
+        <w:r>
+          <w:delText>100</w:delText>
+        </w:r>
+      </w:del>
       <w:r>
         <w:t xml:space="preserve"> cm</w:t>
       </w:r>
@@ -3719,9 +3755,20 @@
         <w:tab/>
         <w:t xml:space="preserve"> - Khoảng cách cố định là </w:t>
       </w:r>
-      <w:r>
-        <w:t>50</w:t>
-      </w:r>
+      <w:ins w:id="23" w:author="Tran Tung" w:date="2019-05-06T23:00:00Z">
+        <w:r>
+          <w:rPr>
+            <w:rFonts w:hint="eastAsia"/>
+            <w:lang w:eastAsia="ja-JP"/>
+          </w:rPr>
+          <w:t>15</w:t>
+        </w:r>
+      </w:ins>
+      <w:del w:id="24" w:author="Tran Tung" w:date="2019-05-06T23:00:00Z">
+        <w:r>
+          <w:delText>50</w:delText>
+        </w:r>
+      </w:del>
       <w:r>
         <w:t xml:space="preserve"> cm</w:t>
       </w:r>
@@ -3741,13 +3788,44 @@
     <w:p>
       <w:pPr>
         <w:ind w:left="576"/>
-      </w:pPr>
-      <w:r>
+        <w:rPr>
+          <w:del w:id="25" w:author="Tran Tung" w:date="2019-05-06T23:00:00Z"/>
+        </w:rPr>
+      </w:pPr>
+      <w:r>
+        <w:lastRenderedPageBreak/>
         <w:t xml:space="preserve">Tính năng buộc phải có </w:t>
       </w:r>
       <w:r>
-        <w:t>kèm theo yêu cầu của khách hàng</w:t>
-      </w:r>
+        <w:t xml:space="preserve">kèm </w:t>
+      </w:r>
+      <w:proofErr w:type="gramStart"/>
+      <w:r>
+        <w:t>theo</w:t>
+      </w:r>
+      <w:proofErr w:type="gramEnd"/>
+      <w:r>
+        <w:t xml:space="preserve"> yêu cầu của khách hàng</w:t>
+      </w:r>
+    </w:p>
+    <w:p>
+      <w:pPr>
+        <w:ind w:left="576"/>
+        <w:pPrChange w:id="26" w:author="Tran Tung" w:date="2019-05-06T23:00:00Z">
+          <w:pPr>
+            <w:pStyle w:val="ListParagraph"/>
+            <w:numPr>
+              <w:numId w:val="14"/>
+            </w:numPr>
+            <w:ind w:left="1296" w:hanging="360"/>
+          </w:pPr>
+        </w:pPrChange>
+      </w:pPr>
+      <w:del w:id="27" w:author="Tran Tung" w:date="2019-05-06T23:00:00Z">
+        <w:r>
+          <w:delText>Báo sắp hết năng lượng</w:delText>
+        </w:r>
+      </w:del>
     </w:p>
     <w:p>
       <w:pPr>
@@ -3758,8 +3836,7 @@
         </w:numPr>
       </w:pPr>
       <w:r>
-        <w:lastRenderedPageBreak/>
-        <w:t>Báo sắp hết năng lượng</w:t>
+        <w:t>Chức năng Tìm: Nếu mất khoảng cách tới vật thể trước, tự động quay tròn 1 góc +-10°, +-20° để làm radar, bắt lại vật thể trước đó hoặc bắt vật thể mới.</w:t>
       </w:r>
     </w:p>
     <w:p>
@@ -3771,18 +3848,6 @@
         </w:numPr>
       </w:pPr>
       <w:r>
-        <w:t>Chức năng Tìm: Nếu mất khoảng cách tới vật thể trước, tự động quay tròn 1 góc +-10°, +-20° để làm radar, bắt lại vật thể trước đó hoặc bắt vật thể mới.</w:t>
-      </w:r>
-    </w:p>
-    <w:p>
-      <w:pPr>
-        <w:pStyle w:val="ListParagraph"/>
-        <w:numPr>
-          <w:ilvl w:val="0"/>
-          <w:numId w:val="14"/>
-        </w:numPr>
-      </w:pPr>
-      <w:r>
         <w:t xml:space="preserve">Chức năng Nghỉ: sau khi không tìm thấy vật thể trước, bật đèn và beep N tiếng để thông báo cho </w:t>
       </w:r>
       <w:r>
@@ -3794,39 +3859,59 @@
     </w:p>
     <w:p>
       <w:pPr>
-        <w:pStyle w:val="ListParagraph"/>
-        <w:numPr>
-          <w:ilvl w:val="0"/>
-          <w:numId w:val="14"/>
-        </w:numPr>
-      </w:pPr>
-      <w:r>
-        <w:t>Theo dõi thời gian</w:t>
-      </w:r>
-    </w:p>
-    <w:p>
-      <w:pPr>
-        <w:pStyle w:val="ListParagraph"/>
-        <w:numPr>
-          <w:ilvl w:val="0"/>
-          <w:numId w:val="14"/>
-        </w:numPr>
-      </w:pPr>
-      <w:r>
-        <w:t>Log khi gặp chấn động hoặc 1 bộ phận bị hỏng</w:t>
-      </w:r>
-    </w:p>
-    <w:p>
-      <w:pPr>
-        <w:pStyle w:val="ListParagraph"/>
-        <w:numPr>
-          <w:ilvl w:val="0"/>
-          <w:numId w:val="14"/>
-        </w:numPr>
-      </w:pPr>
-      <w:r>
-        <w:t>Hiển thị các bộ phận hoạt động đúng</w:t>
-      </w:r>
+        <w:pPrChange w:id="28" w:author="Tran Tung" w:date="2019-05-06T23:01:00Z">
+          <w:pPr>
+            <w:pStyle w:val="ListParagraph"/>
+            <w:numPr>
+              <w:numId w:val="14"/>
+            </w:numPr>
+            <w:ind w:left="1296" w:hanging="360"/>
+          </w:pPr>
+        </w:pPrChange>
+      </w:pPr>
+      <w:del w:id="29" w:author="Tran Tung" w:date="2019-05-06T23:01:00Z">
+        <w:r>
+          <w:delText>Theo dõi thời gian</w:delText>
+        </w:r>
+      </w:del>
+    </w:p>
+    <w:p>
+      <w:pPr>
+        <w:pPrChange w:id="30" w:author="Tran Tung" w:date="2019-05-06T23:01:00Z">
+          <w:pPr>
+            <w:pStyle w:val="ListParagraph"/>
+            <w:numPr>
+              <w:numId w:val="14"/>
+            </w:numPr>
+            <w:ind w:left="1296" w:hanging="360"/>
+          </w:pPr>
+        </w:pPrChange>
+      </w:pPr>
+      <w:del w:id="31" w:author="Tran Tung" w:date="2019-05-06T23:01:00Z">
+        <w:r>
+          <w:delText>Log khi gặp chấn động hoặc 1 bộ phận bị hỏng</w:delText>
+        </w:r>
+      </w:del>
+    </w:p>
+    <w:p>
+      <w:pPr>
+        <w:pPrChange w:id="32" w:author="Tran Tung" w:date="2019-05-06T23:01:00Z">
+          <w:pPr>
+            <w:pStyle w:val="ListParagraph"/>
+            <w:numPr>
+              <w:numId w:val="14"/>
+            </w:numPr>
+            <w:ind w:left="1296" w:hanging="360"/>
+          </w:pPr>
+        </w:pPrChange>
+      </w:pPr>
+      <w:bookmarkStart w:id="33" w:name="_GoBack"/>
+      <w:bookmarkEnd w:id="33"/>
+      <w:del w:id="34" w:author="Tran Tung" w:date="2019-05-06T23:01:00Z">
+        <w:r>
+          <w:delText>Hiển thị các bộ phận hoạt động đúng</w:delText>
+        </w:r>
+      </w:del>
     </w:p>
     <w:p>
       <w:pPr>
@@ -3836,8 +3921,8 @@
           <w:numId w:val="2"/>
         </w:numPr>
       </w:pPr>
-      <w:bookmarkStart w:id="20" w:name="_lnxbz9"/>
-      <w:bookmarkEnd w:id="20"/>
+      <w:bookmarkStart w:id="35" w:name="_lnxbz9"/>
+      <w:bookmarkEnd w:id="35"/>
       <w:r>
         <w:t>Ước lượng cách tích hợp hệ thống</w:t>
       </w:r>
@@ -3860,8 +3945,8 @@
           <w:numId w:val="2"/>
         </w:numPr>
       </w:pPr>
-      <w:bookmarkStart w:id="21" w:name="_35nkun2"/>
-      <w:bookmarkEnd w:id="21"/>
+      <w:bookmarkStart w:id="36" w:name="_35nkun2"/>
+      <w:bookmarkEnd w:id="36"/>
       <w:r>
         <w:t>Ước lượng thời gian</w:t>
       </w:r>
@@ -4003,8 +4088,8 @@
           <w:numId w:val="2"/>
         </w:numPr>
       </w:pPr>
-      <w:bookmarkStart w:id="22" w:name="_1ksv4uv"/>
-      <w:bookmarkEnd w:id="22"/>
+      <w:bookmarkStart w:id="37" w:name="_1ksv4uv"/>
+      <w:bookmarkEnd w:id="37"/>
       <w:r>
         <w:t>Ước lượng rủi ro</w:t>
       </w:r>
@@ -4190,6 +4275,7 @@
         <w:ind w:left="576"/>
       </w:pPr>
       <w:r>
+        <w:lastRenderedPageBreak/>
         <w:t>Thiết bị chạy không đúng yêu cầu</w:t>
       </w:r>
     </w:p>
@@ -4229,7 +4315,6 @@
         </w:numPr>
       </w:pPr>
       <w:r>
-        <w:lastRenderedPageBreak/>
         <w:t>Thiết bị không bật được</w:t>
       </w:r>
     </w:p>
@@ -4444,8 +4529,8 @@
           <w:numId w:val="2"/>
         </w:numPr>
       </w:pPr>
-      <w:bookmarkStart w:id="23" w:name="_44sinio"/>
-      <w:bookmarkEnd w:id="23"/>
+      <w:bookmarkStart w:id="38" w:name="_44sinio"/>
+      <w:bookmarkEnd w:id="38"/>
       <w:r>
         <w:t>Xác định các hạng mục kiểm thử</w:t>
       </w:r>
@@ -4469,9 +4554,7 @@
       <w:r>
         <w:t xml:space="preserve">Bao gồm: Mô tơ bánh xe, đèn, </w:t>
       </w:r>
-      <w:bookmarkStart w:id="24" w:name="_GoBack"/>
-      <w:bookmarkEnd w:id="24"/>
-      <w:del w:id="25" w:author="Tran Tung" w:date="2019-05-06T22:58:00Z">
+      <w:del w:id="39" w:author="Tran Tung" w:date="2019-05-06T22:58:00Z">
         <w:r>
           <w:delText xml:space="preserve">chuông, </w:delText>
         </w:r>
@@ -4519,8 +4602,8 @@
           <w:numId w:val="2"/>
         </w:numPr>
       </w:pPr>
-      <w:bookmarkStart w:id="26" w:name="_2jxsxqh"/>
-      <w:bookmarkEnd w:id="26"/>
+      <w:bookmarkStart w:id="40" w:name="_2jxsxqh"/>
+      <w:bookmarkEnd w:id="40"/>
       <w:r>
         <w:t>Ước lượng cách thức triển khai/cài đặt</w:t>
       </w:r>
@@ -4541,8 +4624,8 @@
           <w:i/>
         </w:rPr>
       </w:pPr>
-      <w:bookmarkStart w:id="27" w:name="_z337ya"/>
-      <w:bookmarkEnd w:id="27"/>
+      <w:bookmarkStart w:id="41" w:name="_z337ya"/>
+      <w:bookmarkEnd w:id="41"/>
       <w:r>
         <w:t>Ước lượng giá thành</w:t>
       </w:r>
@@ -4680,7 +4763,6 @@
           <w:b/>
           <w:i/>
         </w:rPr>
-        <w:lastRenderedPageBreak/>
         <w:tab/>
         <w:t xml:space="preserve">V </w:t>
       </w:r>
@@ -4828,8 +4910,8 @@
           <w:lang w:eastAsia="ja-JP"/>
         </w:rPr>
       </w:pPr>
-      <w:bookmarkStart w:id="28" w:name="_3j2qqm3"/>
-      <w:bookmarkEnd w:id="28"/>
+      <w:bookmarkStart w:id="42" w:name="_3j2qqm3"/>
+      <w:bookmarkEnd w:id="42"/>
       <w:r>
         <w:t>Phân chia các giai đoạn chính</w:t>
       </w:r>
@@ -4876,7 +4958,7 @@
           <v:shape id="_x0000_i1025" type="#_x0000_t75" style="width:386.25pt;height:117pt" o:ole="">
             <v:imagedata r:id="rId8" o:title=""/>
           </v:shape>
-          <o:OLEObject Type="Embed" ProgID="Excel.Sheet.12" ShapeID="_x0000_i1025" DrawAspect="Content" ObjectID="_1618688652" r:id="rId9"/>
+          <o:OLEObject Type="Embed" ProgID="Excel.Sheet.12" ShapeID="_x0000_i1025" DrawAspect="Content" ObjectID="_1618688844" r:id="rId9"/>
         </w:object>
       </w:r>
     </w:p>
@@ -4888,8 +4970,8 @@
           <w:numId w:val="2"/>
         </w:numPr>
       </w:pPr>
-      <w:bookmarkStart w:id="29" w:name="_1y810tw"/>
-      <w:bookmarkEnd w:id="29"/>
+      <w:bookmarkStart w:id="43" w:name="_1y810tw"/>
+      <w:bookmarkEnd w:id="43"/>
       <w:r>
         <w:t xml:space="preserve">Phân tích thiết kế </w:t>
       </w:r>
@@ -4902,8 +4984,8 @@
           <w:numId w:val="2"/>
         </w:numPr>
       </w:pPr>
-      <w:bookmarkStart w:id="30" w:name="_4i7ojhp"/>
-      <w:bookmarkEnd w:id="30"/>
+      <w:bookmarkStart w:id="44" w:name="_4i7ojhp"/>
+      <w:bookmarkEnd w:id="44"/>
       <w:r>
         <w:t>Mô hình tích hợp phần cứng/phần mềm</w:t>
       </w:r>
@@ -4916,8 +4998,8 @@
           <w:numId w:val="2"/>
         </w:numPr>
       </w:pPr>
-      <w:bookmarkStart w:id="31" w:name="_2xcytpi"/>
-      <w:bookmarkEnd w:id="31"/>
+      <w:bookmarkStart w:id="45" w:name="_2xcytpi"/>
+      <w:bookmarkEnd w:id="45"/>
       <w:r>
         <w:t>Giao diện</w:t>
       </w:r>
@@ -4930,8 +5012,8 @@
           <w:numId w:val="2"/>
         </w:numPr>
       </w:pPr>
-      <w:bookmarkStart w:id="32" w:name="_1ci93xb"/>
-      <w:bookmarkEnd w:id="32"/>
+      <w:bookmarkStart w:id="46" w:name="_1ci93xb"/>
+      <w:bookmarkEnd w:id="46"/>
       <w:r>
         <w:t>Cơ sở dữ liệu</w:t>
       </w:r>
@@ -4944,8 +5026,8 @@
           <w:numId w:val="2"/>
         </w:numPr>
       </w:pPr>
-      <w:bookmarkStart w:id="33" w:name="_3whwml4"/>
-      <w:bookmarkEnd w:id="33"/>
+      <w:bookmarkStart w:id="47" w:name="_3whwml4"/>
+      <w:bookmarkEnd w:id="47"/>
       <w:r>
         <w:t>Mạng</w:t>
       </w:r>
@@ -4958,8 +5040,8 @@
           <w:numId w:val="2"/>
         </w:numPr>
       </w:pPr>
-      <w:bookmarkStart w:id="34" w:name="_2bn6wsx"/>
-      <w:bookmarkEnd w:id="34"/>
+      <w:bookmarkStart w:id="48" w:name="_2bn6wsx"/>
+      <w:bookmarkEnd w:id="48"/>
       <w:r>
         <w:t>Tương tác người dùng</w:t>
       </w:r>
@@ -4972,8 +5054,8 @@
           <w:numId w:val="2"/>
         </w:numPr>
       </w:pPr>
-      <w:bookmarkStart w:id="35" w:name="_qsh70q"/>
-      <w:bookmarkEnd w:id="35"/>
+      <w:bookmarkStart w:id="49" w:name="_qsh70q"/>
+      <w:bookmarkEnd w:id="49"/>
       <w:r>
         <w:t>Đặc tả giao diện API (interface)</w:t>
       </w:r>
@@ -4986,8 +5068,8 @@
           <w:numId w:val="2"/>
         </w:numPr>
       </w:pPr>
-      <w:bookmarkStart w:id="36" w:name="_3as4poj"/>
-      <w:bookmarkEnd w:id="36"/>
+      <w:bookmarkStart w:id="50" w:name="_3as4poj"/>
+      <w:bookmarkEnd w:id="50"/>
       <w:r>
         <w:t>Bảo mật</w:t>
       </w:r>
@@ -5000,8 +5082,8 @@
           <w:numId w:val="2"/>
         </w:numPr>
       </w:pPr>
-      <w:bookmarkStart w:id="37" w:name="_1pxezwc"/>
-      <w:bookmarkEnd w:id="37"/>
+      <w:bookmarkStart w:id="51" w:name="_1pxezwc"/>
+      <w:bookmarkEnd w:id="51"/>
       <w:r>
         <w:t>Sao lưu phục hồi</w:t>
       </w:r>
@@ -5014,8 +5096,8 @@
           <w:numId w:val="2"/>
         </w:numPr>
       </w:pPr>
-      <w:bookmarkStart w:id="38" w:name="_49x2ik5"/>
-      <w:bookmarkEnd w:id="38"/>
+      <w:bookmarkStart w:id="52" w:name="_49x2ik5"/>
+      <w:bookmarkEnd w:id="52"/>
       <w:r>
         <w:t>Chuyển đổi dữ liệu</w:t>
       </w:r>
@@ -5029,8 +5111,8 @@
           <w:numId w:val="2"/>
         </w:numPr>
       </w:pPr>
-      <w:bookmarkStart w:id="39" w:name="_2p2csry"/>
-      <w:bookmarkEnd w:id="39"/>
+      <w:bookmarkStart w:id="53" w:name="_2p2csry"/>
+      <w:bookmarkEnd w:id="53"/>
       <w:r>
         <w:t>Danh mục tài liệu liên quan</w:t>
       </w:r>
@@ -5038,26 +5120,26 @@
     <w:p>
       <w:pPr>
         <w:rPr>
-          <w:ins w:id="40" w:author="Tran Tung" w:date="2019-05-06T22:55:00Z"/>
+          <w:ins w:id="54" w:author="Tran Tung" w:date="2019-05-06T22:55:00Z"/>
           <w:rFonts w:hint="eastAsia"/>
           <w:b/>
           <w:lang w:eastAsia="ja-JP"/>
-          <w:rPrChange w:id="41" w:author="Tran Tung" w:date="2019-05-06T22:56:00Z">
+          <w:rPrChange w:id="55" w:author="Tran Tung" w:date="2019-05-06T22:56:00Z">
             <w:rPr>
-              <w:ins w:id="42" w:author="Tran Tung" w:date="2019-05-06T22:55:00Z"/>
+              <w:ins w:id="56" w:author="Tran Tung" w:date="2019-05-06T22:55:00Z"/>
               <w:rFonts w:hint="eastAsia"/>
               <w:lang w:eastAsia="ja-JP"/>
             </w:rPr>
           </w:rPrChange>
         </w:rPr>
       </w:pPr>
-      <w:ins w:id="43" w:author="Tran Tung" w:date="2019-05-06T22:55:00Z">
+      <w:ins w:id="57" w:author="Tran Tung" w:date="2019-05-06T22:55:00Z">
         <w:r>
           <w:rPr>
             <w:rFonts w:hint="eastAsia"/>
             <w:b/>
             <w:lang w:eastAsia="ja-JP"/>
-            <w:rPrChange w:id="44" w:author="Tran Tung" w:date="2019-05-06T22:56:00Z">
+            <w:rPrChange w:id="58" w:author="Tran Tung" w:date="2019-05-06T22:56:00Z">
               <w:rPr>
                 <w:rFonts w:hint="eastAsia"/>
                 <w:lang w:eastAsia="ja-JP"/>
@@ -5071,12 +5153,12 @@
     <w:p>
       <w:pPr>
         <w:rPr>
-          <w:ins w:id="45" w:author="Tran Tung" w:date="2019-05-06T22:56:00Z"/>
+          <w:ins w:id="59" w:author="Tran Tung" w:date="2019-05-06T22:56:00Z"/>
           <w:rFonts w:hint="eastAsia"/>
           <w:lang w:eastAsia="ja-JP"/>
         </w:rPr>
       </w:pPr>
-      <w:ins w:id="46" w:author="Tran Tung" w:date="2019-05-06T22:56:00Z">
+      <w:ins w:id="60" w:author="Tran Tung" w:date="2019-05-06T22:56:00Z">
         <w:r>
           <w:fldChar w:fldCharType="begin"/>
         </w:r>
@@ -5219,7 +5301,7 @@
       <w:rPr>
         <w:noProof/>
       </w:rPr>
-      <w:t>6</w:t>
+      <w:t>5</w:t>
     </w:r>
     <w:r>
       <w:fldChar w:fldCharType="end"/>

</xml_diff>

<commit_message>
Tinh toan lai tong chi phi du an
</commit_message>
<xml_diff>
--- a/docs/reports/Project document.docx
+++ b/docs/reports/Project document.docx
@@ -3905,9 +3905,7 @@
           </w:pPr>
         </w:pPrChange>
       </w:pPr>
-      <w:bookmarkStart w:id="33" w:name="_GoBack"/>
-      <w:bookmarkEnd w:id="33"/>
-      <w:del w:id="34" w:author="Tran Tung" w:date="2019-05-06T23:01:00Z">
+      <w:del w:id="33" w:author="Tran Tung" w:date="2019-05-06T23:01:00Z">
         <w:r>
           <w:delText>Hiển thị các bộ phận hoạt động đúng</w:delText>
         </w:r>
@@ -3921,8 +3919,8 @@
           <w:numId w:val="2"/>
         </w:numPr>
       </w:pPr>
-      <w:bookmarkStart w:id="35" w:name="_lnxbz9"/>
-      <w:bookmarkEnd w:id="35"/>
+      <w:bookmarkStart w:id="34" w:name="_lnxbz9"/>
+      <w:bookmarkEnd w:id="34"/>
       <w:r>
         <w:t>Ước lượng cách tích hợp hệ thống</w:t>
       </w:r>
@@ -3945,8 +3943,8 @@
           <w:numId w:val="2"/>
         </w:numPr>
       </w:pPr>
-      <w:bookmarkStart w:id="36" w:name="_35nkun2"/>
-      <w:bookmarkEnd w:id="36"/>
+      <w:bookmarkStart w:id="35" w:name="_35nkun2"/>
+      <w:bookmarkEnd w:id="35"/>
       <w:r>
         <w:t>Ước lượng thời gian</w:t>
       </w:r>
@@ -4088,8 +4086,8 @@
           <w:numId w:val="2"/>
         </w:numPr>
       </w:pPr>
-      <w:bookmarkStart w:id="37" w:name="_1ksv4uv"/>
-      <w:bookmarkEnd w:id="37"/>
+      <w:bookmarkStart w:id="36" w:name="_1ksv4uv"/>
+      <w:bookmarkEnd w:id="36"/>
       <w:r>
         <w:t>Ước lượng rủi ro</w:t>
       </w:r>
@@ -4529,8 +4527,8 @@
           <w:numId w:val="2"/>
         </w:numPr>
       </w:pPr>
-      <w:bookmarkStart w:id="38" w:name="_44sinio"/>
-      <w:bookmarkEnd w:id="38"/>
+      <w:bookmarkStart w:id="37" w:name="_44sinio"/>
+      <w:bookmarkEnd w:id="37"/>
       <w:r>
         <w:t>Xác định các hạng mục kiểm thử</w:t>
       </w:r>
@@ -4554,7 +4552,7 @@
       <w:r>
         <w:t xml:space="preserve">Bao gồm: Mô tơ bánh xe, đèn, </w:t>
       </w:r>
-      <w:del w:id="39" w:author="Tran Tung" w:date="2019-05-06T22:58:00Z">
+      <w:del w:id="38" w:author="Tran Tung" w:date="2019-05-06T22:58:00Z">
         <w:r>
           <w:delText xml:space="preserve">chuông, </w:delText>
         </w:r>
@@ -4602,8 +4600,8 @@
           <w:numId w:val="2"/>
         </w:numPr>
       </w:pPr>
-      <w:bookmarkStart w:id="40" w:name="_2jxsxqh"/>
-      <w:bookmarkEnd w:id="40"/>
+      <w:bookmarkStart w:id="39" w:name="_2jxsxqh"/>
+      <w:bookmarkEnd w:id="39"/>
       <w:r>
         <w:t>Ước lượng cách thức triển khai/cài đặt</w:t>
       </w:r>
@@ -4624,8 +4622,8 @@
           <w:i/>
         </w:rPr>
       </w:pPr>
-      <w:bookmarkStart w:id="41" w:name="_z337ya"/>
-      <w:bookmarkEnd w:id="41"/>
+      <w:bookmarkStart w:id="40" w:name="_z337ya"/>
+      <w:bookmarkEnd w:id="40"/>
       <w:r>
         <w:t>Ước lượng giá thành</w:t>
       </w:r>
@@ -4798,7 +4796,15 @@
           <w:i/>
         </w:rPr>
         <w:tab/>
-        <w:t>Đã bao gồm trong chi phí phát triển</w:t>
+        <w:t>Đã bao gồm trong chi</w:t>
+      </w:r>
+      <w:bookmarkStart w:id="41" w:name="_GoBack"/>
+      <w:bookmarkEnd w:id="41"/>
+      <w:r>
+        <w:rPr>
+          <w:i/>
+        </w:rPr>
+        <w:t xml:space="preserve"> phí phát triển</w:t>
       </w:r>
     </w:p>
     <w:p>
@@ -4889,14 +4895,50 @@
         <w:rPr>
           <w:i/>
         </w:rPr>
-        <w:t xml:space="preserve">= L + T = </w:t>
-      </w:r>
+        <w:t xml:space="preserve">= L + T </w:t>
+      </w:r>
+      <w:ins w:id="42" w:author="Tran Tung" w:date="2019-05-06T23:04:00Z">
+        <w:r>
+          <w:rPr>
+            <w:rFonts w:hint="eastAsia"/>
+            <w:i/>
+            <w:lang w:eastAsia="ja-JP"/>
+          </w:rPr>
+          <w:t>+ V</w:t>
+        </w:r>
+      </w:ins>
+      <w:r>
+        <w:rPr>
+          <w:i/>
+        </w:rPr>
+        <w:t xml:space="preserve">= </w:t>
+      </w:r>
+      <w:ins w:id="43" w:author="Tran Tung" w:date="2019-05-06T23:04:00Z">
+        <w:r>
+          <w:rPr>
+            <w:rFonts w:hint="eastAsia"/>
+            <w:b/>
+            <w:i/>
+            <w:lang w:eastAsia="ja-JP"/>
+          </w:rPr>
+          <w:t>528</w:t>
+        </w:r>
+      </w:ins>
+      <w:del w:id="44" w:author="Tran Tung" w:date="2019-05-06T23:04:00Z">
+        <w:r>
+          <w:rPr>
+            <w:b/>
+            <w:i/>
+          </w:rPr>
+          <w:delText>480</w:delText>
+        </w:r>
+      </w:del>
       <w:r>
         <w:rPr>
           <w:b/>
           <w:i/>
         </w:rPr>
-        <w:t>480M</w:t>
+        <w:t>M</w:t>
       </w:r>
     </w:p>
     <w:p>
@@ -4910,8 +4952,8 @@
           <w:lang w:eastAsia="ja-JP"/>
         </w:rPr>
       </w:pPr>
-      <w:bookmarkStart w:id="42" w:name="_3j2qqm3"/>
-      <w:bookmarkEnd w:id="42"/>
+      <w:bookmarkStart w:id="45" w:name="_3j2qqm3"/>
+      <w:bookmarkEnd w:id="45"/>
       <w:r>
         <w:t>Phân chia các giai đoạn chính</w:t>
       </w:r>
@@ -4958,7 +5000,7 @@
           <v:shape id="_x0000_i1025" type="#_x0000_t75" style="width:386.25pt;height:117pt" o:ole="">
             <v:imagedata r:id="rId8" o:title=""/>
           </v:shape>
-          <o:OLEObject Type="Embed" ProgID="Excel.Sheet.12" ShapeID="_x0000_i1025" DrawAspect="Content" ObjectID="_1618688844" r:id="rId9"/>
+          <o:OLEObject Type="Embed" ProgID="Excel.Sheet.12" ShapeID="_x0000_i1025" DrawAspect="Content" ObjectID="_1618689040" r:id="rId9"/>
         </w:object>
       </w:r>
     </w:p>
@@ -4970,8 +5012,8 @@
           <w:numId w:val="2"/>
         </w:numPr>
       </w:pPr>
-      <w:bookmarkStart w:id="43" w:name="_1y810tw"/>
-      <w:bookmarkEnd w:id="43"/>
+      <w:bookmarkStart w:id="46" w:name="_1y810tw"/>
+      <w:bookmarkEnd w:id="46"/>
       <w:r>
         <w:t xml:space="preserve">Phân tích thiết kế </w:t>
       </w:r>
@@ -4984,8 +5026,8 @@
           <w:numId w:val="2"/>
         </w:numPr>
       </w:pPr>
-      <w:bookmarkStart w:id="44" w:name="_4i7ojhp"/>
-      <w:bookmarkEnd w:id="44"/>
+      <w:bookmarkStart w:id="47" w:name="_4i7ojhp"/>
+      <w:bookmarkEnd w:id="47"/>
       <w:r>
         <w:t>Mô hình tích hợp phần cứng/phần mềm</w:t>
       </w:r>
@@ -4998,8 +5040,8 @@
           <w:numId w:val="2"/>
         </w:numPr>
       </w:pPr>
-      <w:bookmarkStart w:id="45" w:name="_2xcytpi"/>
-      <w:bookmarkEnd w:id="45"/>
+      <w:bookmarkStart w:id="48" w:name="_2xcytpi"/>
+      <w:bookmarkEnd w:id="48"/>
       <w:r>
         <w:t>Giao diện</w:t>
       </w:r>
@@ -5012,8 +5054,8 @@
           <w:numId w:val="2"/>
         </w:numPr>
       </w:pPr>
-      <w:bookmarkStart w:id="46" w:name="_1ci93xb"/>
-      <w:bookmarkEnd w:id="46"/>
+      <w:bookmarkStart w:id="49" w:name="_1ci93xb"/>
+      <w:bookmarkEnd w:id="49"/>
       <w:r>
         <w:t>Cơ sở dữ liệu</w:t>
       </w:r>
@@ -5026,8 +5068,8 @@
           <w:numId w:val="2"/>
         </w:numPr>
       </w:pPr>
-      <w:bookmarkStart w:id="47" w:name="_3whwml4"/>
-      <w:bookmarkEnd w:id="47"/>
+      <w:bookmarkStart w:id="50" w:name="_3whwml4"/>
+      <w:bookmarkEnd w:id="50"/>
       <w:r>
         <w:t>Mạng</w:t>
       </w:r>
@@ -5040,8 +5082,8 @@
           <w:numId w:val="2"/>
         </w:numPr>
       </w:pPr>
-      <w:bookmarkStart w:id="48" w:name="_2bn6wsx"/>
-      <w:bookmarkEnd w:id="48"/>
+      <w:bookmarkStart w:id="51" w:name="_2bn6wsx"/>
+      <w:bookmarkEnd w:id="51"/>
       <w:r>
         <w:t>Tương tác người dùng</w:t>
       </w:r>
@@ -5054,8 +5096,8 @@
           <w:numId w:val="2"/>
         </w:numPr>
       </w:pPr>
-      <w:bookmarkStart w:id="49" w:name="_qsh70q"/>
-      <w:bookmarkEnd w:id="49"/>
+      <w:bookmarkStart w:id="52" w:name="_qsh70q"/>
+      <w:bookmarkEnd w:id="52"/>
       <w:r>
         <w:t>Đặc tả giao diện API (interface)</w:t>
       </w:r>
@@ -5068,8 +5110,8 @@
           <w:numId w:val="2"/>
         </w:numPr>
       </w:pPr>
-      <w:bookmarkStart w:id="50" w:name="_3as4poj"/>
-      <w:bookmarkEnd w:id="50"/>
+      <w:bookmarkStart w:id="53" w:name="_3as4poj"/>
+      <w:bookmarkEnd w:id="53"/>
       <w:r>
         <w:t>Bảo mật</w:t>
       </w:r>
@@ -5082,8 +5124,8 @@
           <w:numId w:val="2"/>
         </w:numPr>
       </w:pPr>
-      <w:bookmarkStart w:id="51" w:name="_1pxezwc"/>
-      <w:bookmarkEnd w:id="51"/>
+      <w:bookmarkStart w:id="54" w:name="_1pxezwc"/>
+      <w:bookmarkEnd w:id="54"/>
       <w:r>
         <w:t>Sao lưu phục hồi</w:t>
       </w:r>
@@ -5096,8 +5138,8 @@
           <w:numId w:val="2"/>
         </w:numPr>
       </w:pPr>
-      <w:bookmarkStart w:id="52" w:name="_49x2ik5"/>
-      <w:bookmarkEnd w:id="52"/>
+      <w:bookmarkStart w:id="55" w:name="_49x2ik5"/>
+      <w:bookmarkEnd w:id="55"/>
       <w:r>
         <w:t>Chuyển đổi dữ liệu</w:t>
       </w:r>
@@ -5111,8 +5153,8 @@
           <w:numId w:val="2"/>
         </w:numPr>
       </w:pPr>
-      <w:bookmarkStart w:id="53" w:name="_2p2csry"/>
-      <w:bookmarkEnd w:id="53"/>
+      <w:bookmarkStart w:id="56" w:name="_2p2csry"/>
+      <w:bookmarkEnd w:id="56"/>
       <w:r>
         <w:t>Danh mục tài liệu liên quan</w:t>
       </w:r>
@@ -5120,26 +5162,26 @@
     <w:p>
       <w:pPr>
         <w:rPr>
-          <w:ins w:id="54" w:author="Tran Tung" w:date="2019-05-06T22:55:00Z"/>
+          <w:ins w:id="57" w:author="Tran Tung" w:date="2019-05-06T22:55:00Z"/>
           <w:rFonts w:hint="eastAsia"/>
           <w:b/>
           <w:lang w:eastAsia="ja-JP"/>
-          <w:rPrChange w:id="55" w:author="Tran Tung" w:date="2019-05-06T22:56:00Z">
+          <w:rPrChange w:id="58" w:author="Tran Tung" w:date="2019-05-06T22:56:00Z">
             <w:rPr>
-              <w:ins w:id="56" w:author="Tran Tung" w:date="2019-05-06T22:55:00Z"/>
+              <w:ins w:id="59" w:author="Tran Tung" w:date="2019-05-06T22:55:00Z"/>
               <w:rFonts w:hint="eastAsia"/>
               <w:lang w:eastAsia="ja-JP"/>
             </w:rPr>
           </w:rPrChange>
         </w:rPr>
       </w:pPr>
-      <w:ins w:id="57" w:author="Tran Tung" w:date="2019-05-06T22:55:00Z">
+      <w:ins w:id="60" w:author="Tran Tung" w:date="2019-05-06T22:55:00Z">
         <w:r>
           <w:rPr>
             <w:rFonts w:hint="eastAsia"/>
             <w:b/>
             <w:lang w:eastAsia="ja-JP"/>
-            <w:rPrChange w:id="58" w:author="Tran Tung" w:date="2019-05-06T22:56:00Z">
+            <w:rPrChange w:id="61" w:author="Tran Tung" w:date="2019-05-06T22:56:00Z">
               <w:rPr>
                 <w:rFonts w:hint="eastAsia"/>
                 <w:lang w:eastAsia="ja-JP"/>
@@ -5153,12 +5195,12 @@
     <w:p>
       <w:pPr>
         <w:rPr>
-          <w:ins w:id="59" w:author="Tran Tung" w:date="2019-05-06T22:56:00Z"/>
+          <w:ins w:id="62" w:author="Tran Tung" w:date="2019-05-06T22:56:00Z"/>
           <w:rFonts w:hint="eastAsia"/>
           <w:lang w:eastAsia="ja-JP"/>
         </w:rPr>
       </w:pPr>
-      <w:ins w:id="60" w:author="Tran Tung" w:date="2019-05-06T22:56:00Z">
+      <w:ins w:id="63" w:author="Tran Tung" w:date="2019-05-06T22:56:00Z">
         <w:r>
           <w:fldChar w:fldCharType="begin"/>
         </w:r>
@@ -5301,7 +5343,7 @@
       <w:rPr>
         <w:noProof/>
       </w:rPr>
-      <w:t>5</w:t>
+      <w:t>7</w:t>
     </w:r>
     <w:r>
       <w:fldChar w:fldCharType="end"/>

</xml_diff>

<commit_message>
Update document 7.3 7.4 7.5 7.6
</commit_message>
<xml_diff>
--- a/docs/reports/Project document.docx
+++ b/docs/reports/Project document.docx
@@ -5204,7 +5204,7 @@
           <v:shape id="_x0000_i1025" type="#_x0000_t75" style="width:386.25pt;height:117pt" o:ole="">
             <v:imagedata r:id="rId8" o:title=""/>
           </v:shape>
-          <o:OLEObject Type="Embed" ProgID="Excel.Sheet.12" ShapeID="_x0000_i1025" DrawAspect="Content" ObjectID="_1619886242" r:id="rId9"/>
+          <o:OLEObject Type="Embed" ProgID="Excel.Sheet.12" ShapeID="_x0000_i1025" DrawAspect="Content" ObjectID="_1619886347" r:id="rId9"/>
         </w:object>
       </w:r>
     </w:p>
@@ -5341,7 +5341,7 @@
           <mc:AlternateContent>
             <mc:Choice Requires="wps">
               <w:drawing>
-                <wp:anchor distT="45720" distB="45720" distL="114300" distR="114300" simplePos="0" relativeHeight="251657216" behindDoc="0" locked="0" layoutInCell="1" allowOverlap="1" wp14:anchorId="637B8BEA" wp14:editId="15B37191">
+                <wp:anchor distT="45720" distB="45720" distL="114300" distR="114300" simplePos="0" relativeHeight="251658240" behindDoc="0" locked="0" layoutInCell="1" allowOverlap="1" wp14:anchorId="637B8BEA" wp14:editId="15B37191">
                   <wp:simplePos x="0" y="0"/>
                   <wp:positionH relativeFrom="column">
                     <wp:posOffset>4386580</wp:posOffset>
@@ -5410,7 +5410,7 @@
             </mc:Choice>
             <mc:Fallback>
               <w:pict>
-                <v:shape w14:anchorId="637B8BEA" id="_x0000_s1028" type="#_x0000_t202" style="position:absolute;left:0;text-align:left;margin-left:345.4pt;margin-top:42.9pt;width:92.25pt;height:56.25pt;z-index:251657216;visibility:visible;mso-wrap-style:square;mso-width-percent:0;mso-height-percent:0;mso-wrap-distance-left:9pt;mso-wrap-distance-top:3.6pt;mso-wrap-distance-right:9pt;mso-wrap-distance-bottom:3.6pt;mso-position-horizontal:absolute;mso-position-horizontal-relative:text;mso-position-vertical:absolute;mso-position-vertical-relative:text;mso-width-percent:0;mso-height-percent:0;mso-width-relative:margin;mso-height-relative:margin;v-text-anchor:middle" o:gfxdata="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">
+                <v:shape w14:anchorId="637B8BEA" id="_x0000_s1028" type="#_x0000_t202" style="position:absolute;left:0;text-align:left;margin-left:345.4pt;margin-top:42.9pt;width:92.25pt;height:56.25pt;z-index:251658240;visibility:visible;mso-wrap-style:square;mso-width-percent:0;mso-height-percent:0;mso-wrap-distance-left:9pt;mso-wrap-distance-top:3.6pt;mso-wrap-distance-right:9pt;mso-wrap-distance-bottom:3.6pt;mso-position-horizontal:absolute;mso-position-horizontal-relative:text;mso-position-vertical:absolute;mso-position-vertical-relative:text;mso-width-percent:0;mso-height-percent:0;mso-width-relative:margin;mso-height-relative:margin;v-text-anchor:middle" o:gfxdata="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">
                   <v:textbox>
                     <w:txbxContent>
                       <w:p>
@@ -5437,7 +5437,7 @@
           <mc:AlternateContent>
             <mc:Choice Requires="wps">
               <w:drawing>
-                <wp:anchor distT="0" distB="0" distL="114300" distR="114300" simplePos="0" relativeHeight="251661312" behindDoc="0" locked="0" layoutInCell="1" allowOverlap="1" wp14:anchorId="2FB3CB9A" wp14:editId="1F96AE23">
+                <wp:anchor distT="0" distB="0" distL="114300" distR="114300" simplePos="0" relativeHeight="251662336" behindDoc="0" locked="0" layoutInCell="1" allowOverlap="1" wp14:anchorId="2FB3CB9A" wp14:editId="1F96AE23">
                   <wp:simplePos x="0" y="0"/>
                   <wp:positionH relativeFrom="column">
                     <wp:posOffset>3385820</wp:posOffset>
@@ -5489,11 +5489,11 @@
             </mc:Choice>
             <mc:Fallback>
               <w:pict>
-                <v:shapetype w14:anchorId="36E0297E" id="_x0000_t32" coordsize="21600,21600" o:spt="32" o:oned="t" path="m,l21600,21600e" filled="f">
+                <v:shapetype w14:anchorId="413FA0C4" id="_x0000_t32" coordsize="21600,21600" o:spt="32" o:oned="t" path="m,l21600,21600e" filled="f">
                   <v:path arrowok="t" fillok="f" o:connecttype="none"/>
                   <o:lock v:ext="edit" shapetype="t"/>
                 </v:shapetype>
-                <v:shape id="Straight Arrow Connector 7" o:spid="_x0000_s1026" type="#_x0000_t32" style="position:absolute;margin-left:266.6pt;margin-top:70.65pt;width:78.75pt;height:0;z-index:251661312;visibility:visible;mso-wrap-style:square;mso-wrap-distance-left:9pt;mso-wrap-distance-top:0;mso-wrap-distance-right:9pt;mso-wrap-distance-bottom:0;mso-position-horizontal:absolute;mso-position-horizontal-relative:text;mso-position-vertical:absolute;mso-position-vertical-relative:text" o:gfxdata="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" strokecolor="#4f81bd [3204]" strokeweight="2pt">
+                <v:shape id="Straight Arrow Connector 7" o:spid="_x0000_s1026" type="#_x0000_t32" style="position:absolute;margin-left:266.6pt;margin-top:70.65pt;width:78.75pt;height:0;z-index:251662336;visibility:visible;mso-wrap-style:square;mso-wrap-distance-left:9pt;mso-wrap-distance-top:0;mso-wrap-distance-right:9pt;mso-wrap-distance-bottom:0;mso-position-horizontal:absolute;mso-position-horizontal-relative:text;mso-position-vertical:absolute;mso-position-vertical-relative:text" o:gfxdata="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" strokecolor="#4f81bd [3204]" strokeweight="2pt">
                   <v:stroke endarrow="block"/>
                   <v:shadow on="t" color="black" opacity="24903f" origin=",.5" offset="0,.55556mm"/>
                 </v:shape>
@@ -5508,7 +5508,7 @@
           <mc:AlternateContent>
             <mc:Choice Requires="wps">
               <w:drawing>
-                <wp:anchor distT="0" distB="0" distL="114300" distR="114300" simplePos="0" relativeHeight="251659264" behindDoc="0" locked="0" layoutInCell="1" allowOverlap="1">
+                <wp:anchor distT="0" distB="0" distL="114300" distR="114300" simplePos="0" relativeHeight="251660288" behindDoc="0" locked="0" layoutInCell="1" allowOverlap="1">
                   <wp:simplePos x="0" y="0"/>
                   <wp:positionH relativeFrom="column">
                     <wp:posOffset>1214754</wp:posOffset>
@@ -5560,7 +5560,7 @@
             </mc:Choice>
             <mc:Fallback>
               <w:pict>
-                <v:shape w14:anchorId="7E0F0E43" id="Straight Arrow Connector 6" o:spid="_x0000_s1026" type="#_x0000_t32" style="position:absolute;margin-left:95.65pt;margin-top:70.65pt;width:78.75pt;height:0;z-index:251659264;visibility:visible;mso-wrap-style:square;mso-wrap-distance-left:9pt;mso-wrap-distance-top:0;mso-wrap-distance-right:9pt;mso-wrap-distance-bottom:0;mso-position-horizontal:absolute;mso-position-horizontal-relative:text;mso-position-vertical:absolute;mso-position-vertical-relative:text" o:gfxdata="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" strokecolor="#4f81bd [3204]" strokeweight="2pt">
+                <v:shape w14:anchorId="41927D07" id="Straight Arrow Connector 6" o:spid="_x0000_s1026" type="#_x0000_t32" style="position:absolute;margin-left:95.65pt;margin-top:70.65pt;width:78.75pt;height:0;z-index:251660288;visibility:visible;mso-wrap-style:square;mso-wrap-distance-left:9pt;mso-wrap-distance-top:0;mso-wrap-distance-right:9pt;mso-wrap-distance-bottom:0;mso-position-horizontal:absolute;mso-position-horizontal-relative:text;mso-position-vertical:absolute;mso-position-vertical-relative:text" o:gfxdata="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" strokecolor="#4f81bd [3204]" strokeweight="2pt">
                   <v:stroke endarrow="block"/>
                   <v:shadow on="t" color="black" opacity="24903f" origin=",.5" offset="0,.55556mm"/>
                 </v:shape>
@@ -5577,7 +5577,7 @@
           <mc:AlternateContent>
             <mc:Choice Requires="wps">
               <w:drawing>
-                <wp:anchor distT="45720" distB="45720" distL="114300" distR="114300" simplePos="0" relativeHeight="251649024" behindDoc="0" locked="0" layoutInCell="1" allowOverlap="1" wp14:anchorId="14740E5C" wp14:editId="43578B7B">
+                <wp:anchor distT="45720" distB="45720" distL="114300" distR="114300" simplePos="0" relativeHeight="251650048" behindDoc="0" locked="0" layoutInCell="1" allowOverlap="1" wp14:anchorId="14740E5C" wp14:editId="43578B7B">
                   <wp:simplePos x="0" y="0"/>
                   <wp:positionH relativeFrom="column">
                     <wp:posOffset>2214880</wp:posOffset>
@@ -5673,7 +5673,7 @@
             </mc:Choice>
             <mc:Fallback>
               <w:pict>
-                <v:shape w14:anchorId="14740E5C" id="_x0000_s1029" type="#_x0000_t202" style="position:absolute;left:0;text-align:left;margin-left:174.4pt;margin-top:42.9pt;width:92.25pt;height:56.25pt;z-index:251649024;visibility:visible;mso-wrap-style:square;mso-width-percent:0;mso-height-percent:0;mso-wrap-distance-left:9pt;mso-wrap-distance-top:3.6pt;mso-wrap-distance-right:9pt;mso-wrap-distance-bottom:3.6pt;mso-position-horizontal:absolute;mso-position-horizontal-relative:text;mso-position-vertical:absolute;mso-position-vertical-relative:text;mso-width-percent:0;mso-height-percent:0;mso-width-relative:margin;mso-height-relative:margin;v-text-anchor:middle" o:gfxdata="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">
+                <v:shape w14:anchorId="14740E5C" id="_x0000_s1029" type="#_x0000_t202" style="position:absolute;left:0;text-align:left;margin-left:174.4pt;margin-top:42.9pt;width:92.25pt;height:56.25pt;z-index:251650048;visibility:visible;mso-wrap-style:square;mso-width-percent:0;mso-height-percent:0;mso-wrap-distance-left:9pt;mso-wrap-distance-top:3.6pt;mso-wrap-distance-right:9pt;mso-wrap-distance-bottom:3.6pt;mso-position-horizontal:absolute;mso-position-horizontal-relative:text;mso-position-vertical:absolute;mso-position-vertical-relative:text;mso-width-percent:0;mso-height-percent:0;mso-width-relative:margin;mso-height-relative:margin;v-text-anchor:middle" o:gfxdata="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">
                   <v:textbox>
                     <w:txbxContent>
                       <w:p>
@@ -5727,7 +5727,7 @@
           <mc:AlternateContent>
             <mc:Choice Requires="wps">
               <w:drawing>
-                <wp:anchor distT="45720" distB="45720" distL="114300" distR="114300" simplePos="0" relativeHeight="251639808" behindDoc="0" locked="0" layoutInCell="1" allowOverlap="1">
+                <wp:anchor distT="45720" distB="45720" distL="114300" distR="114300" simplePos="0" relativeHeight="251640832" behindDoc="0" locked="0" layoutInCell="1" allowOverlap="1">
                   <wp:simplePos x="0" y="0"/>
                   <wp:positionH relativeFrom="column">
                     <wp:posOffset>43180</wp:posOffset>
@@ -5796,7 +5796,7 @@
             </mc:Choice>
             <mc:Fallback>
               <w:pict>
-                <v:shape id="_x0000_s1030" type="#_x0000_t202" style="position:absolute;left:0;text-align:left;margin-left:3.4pt;margin-top:42.9pt;width:92.25pt;height:56.25pt;z-index:251639808;visibility:visible;mso-wrap-style:square;mso-width-percent:0;mso-height-percent:0;mso-wrap-distance-left:9pt;mso-wrap-distance-top:3.6pt;mso-wrap-distance-right:9pt;mso-wrap-distance-bottom:3.6pt;mso-position-horizontal:absolute;mso-position-horizontal-relative:text;mso-position-vertical:absolute;mso-position-vertical-relative:text;mso-width-percent:0;mso-height-percent:0;mso-width-relative:margin;mso-height-relative:margin;v-text-anchor:middle" o:gfxdata="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">
+                <v:shape id="_x0000_s1030" type="#_x0000_t202" style="position:absolute;left:0;text-align:left;margin-left:3.4pt;margin-top:42.9pt;width:92.25pt;height:56.25pt;z-index:251640832;visibility:visible;mso-wrap-style:square;mso-width-percent:0;mso-height-percent:0;mso-wrap-distance-left:9pt;mso-wrap-distance-top:3.6pt;mso-wrap-distance-right:9pt;mso-wrap-distance-bottom:3.6pt;mso-position-horizontal:absolute;mso-position-horizontal-relative:text;mso-position-vertical:absolute;mso-position-vertical-relative:text;mso-width-percent:0;mso-height-percent:0;mso-width-relative:margin;mso-height-relative:margin;v-text-anchor:middle" o:gfxdata="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">
                   <v:textbox>
                     <w:txbxContent>
                       <w:p>
@@ -5885,7 +5885,7 @@
             <w:noProof/>
           </w:rPr>
           <w:drawing>
-            <wp:anchor distT="0" distB="0" distL="114300" distR="114300" simplePos="0" relativeHeight="251669504" behindDoc="0" locked="0" layoutInCell="1" allowOverlap="1" wp14:anchorId="16A1B5DF">
+            <wp:anchor distT="0" distB="0" distL="114300" distR="114300" simplePos="0" relativeHeight="251670528" behindDoc="0" locked="0" layoutInCell="1" allowOverlap="1" wp14:anchorId="16A1B5DF">
               <wp:simplePos x="0" y="0"/>
               <wp:positionH relativeFrom="column">
                 <wp:posOffset>224155</wp:posOffset>
@@ -5961,7 +5961,7 @@
             <w:noProof/>
           </w:rPr>
           <w:drawing>
-            <wp:anchor distT="0" distB="0" distL="114300" distR="114300" simplePos="0" relativeHeight="251674624" behindDoc="1" locked="0" layoutInCell="1" allowOverlap="1" wp14:anchorId="655A130C">
+            <wp:anchor distT="0" distB="0" distL="114300" distR="114300" simplePos="0" relativeHeight="251675648" behindDoc="1" locked="0" layoutInCell="1" allowOverlap="1" wp14:anchorId="655A130C">
               <wp:simplePos x="0" y="0"/>
               <wp:positionH relativeFrom="column">
                 <wp:posOffset>3513455</wp:posOffset>
@@ -6707,21 +6707,10 @@
       <w:pPr>
         <w:ind w:left="576"/>
         <w:rPr>
-          <w:rPrChange w:id="208" w:author="Khoa Anh" w:date="2019-05-20T17:36:00Z">
-            <w:rPr/>
-          </w:rPrChange>
+          <w:ins w:id="208" w:author="Khoa Anh" w:date="2019-05-20T19:39:00Z"/>
         </w:rPr>
-        <w:pPrChange w:id="209" w:author="Khoa Anh" w:date="2019-05-20T17:36:00Z">
-          <w:pPr>
-            <w:pStyle w:val="Heading2"/>
-            <w:numPr>
-              <w:ilvl w:val="1"/>
-              <w:numId w:val="2"/>
-            </w:numPr>
-          </w:pPr>
-        </w:pPrChange>
-      </w:pPr>
-      <w:ins w:id="210" w:author="Khoa Anh" w:date="2019-05-20T19:37:00Z">
+      </w:pPr>
+      <w:ins w:id="209" w:author="Khoa Anh" w:date="2019-05-20T19:37:00Z">
         <w:r>
           <w:rPr>
             <w:noProof/>
@@ -6772,31 +6761,21 @@
     </w:p>
     <w:p>
       <w:pPr>
-        <w:pStyle w:val="Heading2"/>
-        <w:numPr>
-          <w:ilvl w:val="1"/>
-          <w:numId w:val="2"/>
-        </w:numPr>
-        <w:rPr>
-          <w:ins w:id="211" w:author="Khoa Anh" w:date="2019-05-20T17:36:00Z"/>
-        </w:rPr>
-      </w:pPr>
-      <w:bookmarkStart w:id="212" w:name="_3as4poj"/>
-      <w:bookmarkEnd w:id="212"/>
-      <w:r>
-        <w:lastRenderedPageBreak/>
-        <w:t>Bảo mật</w:t>
-      </w:r>
-    </w:p>
-    <w:p>
-      <w:pPr>
         <w:ind w:left="576"/>
         <w:rPr>
-          <w:rPrChange w:id="213" w:author="Khoa Anh" w:date="2019-05-20T17:36:00Z">
+          <w:ins w:id="210" w:author="Khoa Anh" w:date="2019-05-20T19:39:00Z"/>
+        </w:rPr>
+      </w:pPr>
+    </w:p>
+    <w:p>
+      <w:pPr>
+        <w:ind w:left="576"/>
+        <w:rPr>
+          <w:rPrChange w:id="211" w:author="Khoa Anh" w:date="2019-05-20T17:36:00Z">
             <w:rPr/>
           </w:rPrChange>
         </w:rPr>
-        <w:pPrChange w:id="214" w:author="Khoa Anh" w:date="2019-05-20T17:36:00Z">
+        <w:pPrChange w:id="212" w:author="Khoa Anh" w:date="2019-05-20T17:36:00Z">
           <w:pPr>
             <w:pStyle w:val="Heading2"/>
             <w:numPr>
@@ -6806,6 +6785,8 @@
           </w:pPr>
         </w:pPrChange>
       </w:pPr>
+      <w:bookmarkStart w:id="213" w:name="_GoBack"/>
+      <w:bookmarkEnd w:id="213"/>
     </w:p>
     <w:p>
       <w:pPr>
@@ -6815,29 +6796,24 @@
           <w:numId w:val="2"/>
         </w:numPr>
         <w:rPr>
-          <w:ins w:id="215" w:author="Khoa Anh" w:date="2019-05-20T17:36:00Z"/>
+          <w:ins w:id="214" w:author="Khoa Anh" w:date="2019-05-20T17:36:00Z"/>
         </w:rPr>
       </w:pPr>
-      <w:bookmarkStart w:id="216" w:name="_1pxezwc"/>
-      <w:bookmarkEnd w:id="216"/>
-      <w:r>
-        <w:t>Sao lưu phục</w:t>
-      </w:r>
-      <w:bookmarkStart w:id="217" w:name="_GoBack"/>
-      <w:bookmarkEnd w:id="217"/>
-      <w:r>
-        <w:t xml:space="preserve"> hồi</w:t>
+      <w:bookmarkStart w:id="215" w:name="_3as4poj"/>
+      <w:bookmarkEnd w:id="215"/>
+      <w:r>
+        <w:t>Bảo mật</w:t>
       </w:r>
     </w:p>
     <w:p>
       <w:pPr>
         <w:ind w:left="576"/>
         <w:rPr>
-          <w:rPrChange w:id="218" w:author="Khoa Anh" w:date="2019-05-20T17:36:00Z">
+          <w:rPrChange w:id="216" w:author="Khoa Anh" w:date="2019-05-20T17:36:00Z">
             <w:rPr/>
           </w:rPrChange>
         </w:rPr>
-        <w:pPrChange w:id="219" w:author="Khoa Anh" w:date="2019-05-20T17:36:00Z">
+        <w:pPrChange w:id="217" w:author="Khoa Anh" w:date="2019-05-20T17:36:00Z">
           <w:pPr>
             <w:pStyle w:val="Heading2"/>
             <w:numPr>
@@ -6855,9 +6831,45 @@
           <w:ilvl w:val="1"/>
           <w:numId w:val="2"/>
         </w:numPr>
-      </w:pPr>
-      <w:bookmarkStart w:id="220" w:name="_49x2ik5"/>
-      <w:bookmarkEnd w:id="220"/>
+        <w:rPr>
+          <w:ins w:id="218" w:author="Khoa Anh" w:date="2019-05-20T17:36:00Z"/>
+        </w:rPr>
+      </w:pPr>
+      <w:bookmarkStart w:id="219" w:name="_1pxezwc"/>
+      <w:bookmarkEnd w:id="219"/>
+      <w:r>
+        <w:t>Sao lưu phục hồi</w:t>
+      </w:r>
+    </w:p>
+    <w:p>
+      <w:pPr>
+        <w:ind w:left="576"/>
+        <w:rPr>
+          <w:rPrChange w:id="220" w:author="Khoa Anh" w:date="2019-05-20T17:36:00Z">
+            <w:rPr/>
+          </w:rPrChange>
+        </w:rPr>
+        <w:pPrChange w:id="221" w:author="Khoa Anh" w:date="2019-05-20T17:36:00Z">
+          <w:pPr>
+            <w:pStyle w:val="Heading2"/>
+            <w:numPr>
+              <w:ilvl w:val="1"/>
+              <w:numId w:val="2"/>
+            </w:numPr>
+          </w:pPr>
+        </w:pPrChange>
+      </w:pPr>
+    </w:p>
+    <w:p>
+      <w:pPr>
+        <w:pStyle w:val="Heading2"/>
+        <w:numPr>
+          <w:ilvl w:val="1"/>
+          <w:numId w:val="2"/>
+        </w:numPr>
+      </w:pPr>
+      <w:bookmarkStart w:id="222" w:name="_49x2ik5"/>
+      <w:bookmarkEnd w:id="222"/>
       <w:r>
         <w:t>Chuyển đổi dữ liệu</w:t>
       </w:r>
@@ -6865,7 +6877,7 @@
     <w:p>
       <w:pPr>
         <w:ind w:left="432"/>
-        <w:pPrChange w:id="221" w:author="Khoa Anh" w:date="2019-05-20T17:36:00Z">
+        <w:pPrChange w:id="223" w:author="Khoa Anh" w:date="2019-05-20T17:36:00Z">
           <w:pPr/>
         </w:pPrChange>
       </w:pPr>
@@ -6878,8 +6890,8 @@
           <w:numId w:val="2"/>
         </w:numPr>
       </w:pPr>
-      <w:bookmarkStart w:id="222" w:name="_2p2csry"/>
-      <w:bookmarkEnd w:id="222"/>
+      <w:bookmarkStart w:id="224" w:name="_2p2csry"/>
+      <w:bookmarkEnd w:id="224"/>
       <w:r>
         <w:t>Danh mục tài liệu liên quan</w:t>
       </w:r>
@@ -6887,23 +6899,23 @@
     <w:p>
       <w:pPr>
         <w:rPr>
-          <w:ins w:id="223" w:author="Tran Tung" w:date="2019-05-06T22:55:00Z"/>
+          <w:ins w:id="225" w:author="Tran Tung" w:date="2019-05-06T22:55:00Z"/>
           <w:b/>
           <w:lang w:eastAsia="ja-JP"/>
-          <w:rPrChange w:id="224" w:author="Tran Tung" w:date="2019-05-06T22:56:00Z">
+          <w:rPrChange w:id="226" w:author="Tran Tung" w:date="2019-05-06T22:56:00Z">
             <w:rPr>
-              <w:ins w:id="225" w:author="Tran Tung" w:date="2019-05-06T22:55:00Z"/>
+              <w:ins w:id="227" w:author="Tran Tung" w:date="2019-05-06T22:55:00Z"/>
               <w:lang w:eastAsia="ja-JP"/>
             </w:rPr>
           </w:rPrChange>
         </w:rPr>
       </w:pPr>
-      <w:ins w:id="226" w:author="Tran Tung" w:date="2019-05-06T22:55:00Z">
+      <w:ins w:id="228" w:author="Tran Tung" w:date="2019-05-06T22:55:00Z">
         <w:r>
           <w:rPr>
             <w:b/>
             <w:lang w:eastAsia="ja-JP"/>
-            <w:rPrChange w:id="227" w:author="Tran Tung" w:date="2019-05-06T22:56:00Z">
+            <w:rPrChange w:id="229" w:author="Tran Tung" w:date="2019-05-06T22:56:00Z">
               <w:rPr>
                 <w:lang w:eastAsia="ja-JP"/>
               </w:rPr>
@@ -6916,11 +6928,11 @@
     <w:p>
       <w:pPr>
         <w:rPr>
-          <w:ins w:id="228" w:author="Tran Tung" w:date="2019-05-06T22:56:00Z"/>
+          <w:ins w:id="230" w:author="Tran Tung" w:date="2019-05-06T22:56:00Z"/>
           <w:lang w:eastAsia="ja-JP"/>
         </w:rPr>
       </w:pPr>
-      <w:ins w:id="229" w:author="Tran Tung" w:date="2019-05-06T22:56:00Z">
+      <w:ins w:id="231" w:author="Tran Tung" w:date="2019-05-06T22:56:00Z">
         <w:r>
           <w:fldChar w:fldCharType="begin"/>
         </w:r>
@@ -11651,7 +11663,7 @@
 </file>
 
 <file path=customXml/itemProps1.xml><?xml version="1.0" encoding="utf-8"?>
-<ds:datastoreItem xmlns:ds="http://schemas.openxmlformats.org/officeDocument/2006/customXml" ds:itemID="{156680FF-9650-4AE5-9741-72C073A545F9}">
+<ds:datastoreItem xmlns:ds="http://schemas.openxmlformats.org/officeDocument/2006/customXml" ds:itemID="{2E1E2AD9-7303-4D5D-BD03-FE48109FB172}">
   <ds:schemaRefs>
     <ds:schemaRef ds:uri="http://schemas.openxmlformats.org/officeDocument/2006/bibliography"/>
   </ds:schemaRefs>

</xml_diff>

<commit_message>
minor update to phien ban tai lieu
</commit_message>
<xml_diff>
--- a/docs/reports/Project document.docx
+++ b/docs/reports/Project document.docx
@@ -83,6 +83,7 @@
                               <w:pStyle w:val="FrameContents"/>
                               <w:spacing w:line="275" w:lineRule="exact"/>
                             </w:pPr>
+                            <w:proofErr w:type="gramStart"/>
                             <w:r>
                               <w:rPr>
                                 <w:rFonts w:ascii="Lobster" w:eastAsia="Lobster" w:hAnsi="Lobster" w:cs="Lobster"/>
@@ -102,6 +103,7 @@
                               </w:rPr>
                               <w:t>Team</w:t>
                             </w:r>
+                            <w:proofErr w:type="gramEnd"/>
                           </w:p>
                         </w:txbxContent>
                       </wps:txbx>
@@ -128,6 +130,7 @@
                         <w:pStyle w:val="FrameContents"/>
                         <w:spacing w:line="275" w:lineRule="exact"/>
                       </w:pPr>
+                      <w:proofErr w:type="gramStart"/>
                       <w:r>
                         <w:rPr>
                           <w:rFonts w:ascii="Lobster" w:eastAsia="Lobster" w:hAnsi="Lobster" w:cs="Lobster"/>
@@ -147,6 +150,7 @@
                         </w:rPr>
                         <w:t>Team</w:t>
                       </w:r>
+                      <w:proofErr w:type="gramEnd"/>
                     </w:p>
                   </w:txbxContent>
                 </v:textbox>
@@ -2662,10 +2666,7 @@
           <w:p>
             <w:ins w:id="15" w:author="Khoa Anh" w:date="2019-05-20T17:27:00Z">
               <w:r>
-                <w:t>26</w:t>
-              </w:r>
-              <w:r>
-                <w:t>/03/2019</w:t>
+                <w:t>26/03/2019</w:t>
               </w:r>
             </w:ins>
           </w:p>
@@ -2864,7 +2865,13 @@
               <w:left w:w="108" w:type="dxa"/>
             </w:tcMar>
           </w:tcPr>
-          <w:p/>
+          <w:p>
+            <w:ins w:id="28" w:author="Hà Nguyễn" w:date="2019-05-20T20:03:00Z">
+              <w:r>
+                <w:t>0.1</w:t>
+              </w:r>
+            </w:ins>
+          </w:p>
         </w:tc>
         <w:tc>
           <w:tcPr>
@@ -2880,7 +2887,15 @@
               <w:left w:w="108" w:type="dxa"/>
             </w:tcMar>
           </w:tcPr>
-          <w:p/>
+          <w:p>
+            <w:ins w:id="29" w:author="Hà Nguyễn" w:date="2019-05-20T20:03:00Z">
+              <w:r>
+                <w:t>Nguyễn Hoàng Hà</w:t>
+              </w:r>
+            </w:ins>
+            <w:bookmarkStart w:id="30" w:name="_GoBack"/>
+            <w:bookmarkEnd w:id="30"/>
+          </w:p>
         </w:tc>
         <w:tc>
           <w:tcPr>
@@ -2918,7 +2933,7 @@
             </w:tcMar>
           </w:tcPr>
           <w:p>
-            <w:ins w:id="28" w:author="Khoa Anh" w:date="2019-05-20T17:30:00Z">
+            <w:ins w:id="31" w:author="Khoa Anh" w:date="2019-05-20T17:30:00Z">
               <w:r>
                 <w:t>07/04/2019</w:t>
               </w:r>
@@ -2942,10 +2957,10 @@
           <w:p>
             <w:pPr>
               <w:rPr>
-                <w:ins w:id="29" w:author="Khoa Anh" w:date="2019-05-20T17:30:00Z"/>
+                <w:ins w:id="32" w:author="Khoa Anh" w:date="2019-05-20T17:30:00Z"/>
               </w:rPr>
             </w:pPr>
-            <w:ins w:id="30" w:author="Khoa Anh" w:date="2019-05-20T17:30:00Z">
+            <w:ins w:id="33" w:author="Khoa Anh" w:date="2019-05-20T17:30:00Z">
               <w:r>
                 <w:t>Thêm mục</w:t>
               </w:r>
@@ -2958,11 +2973,11 @@
                 <w:ilvl w:val="0"/>
                 <w:numId w:val="26"/>
               </w:numPr>
-              <w:pPrChange w:id="31" w:author="Khoa Anh" w:date="2019-05-20T17:30:00Z">
+              <w:pPrChange w:id="34" w:author="Khoa Anh" w:date="2019-05-20T17:30:00Z">
                 <w:pPr/>
               </w:pPrChange>
             </w:pPr>
-            <w:ins w:id="32" w:author="Khoa Anh" w:date="2019-05-20T17:30:00Z">
+            <w:ins w:id="35" w:author="Khoa Anh" w:date="2019-05-20T17:30:00Z">
               <w:r>
                 <w:t>Phân chia các giai đoạn chính</w:t>
               </w:r>
@@ -3037,7 +3052,7 @@
             </w:tcMar>
           </w:tcPr>
           <w:p>
-            <w:ins w:id="33" w:author="Khoa Anh" w:date="2019-05-20T17:31:00Z">
+            <w:ins w:id="36" w:author="Khoa Anh" w:date="2019-05-20T17:31:00Z">
               <w:r>
                 <w:t>13/04/2019</w:t>
               </w:r>
@@ -3061,10 +3076,10 @@
           <w:p>
             <w:pPr>
               <w:rPr>
-                <w:ins w:id="34" w:author="Khoa Anh" w:date="2019-05-20T17:31:00Z"/>
+                <w:ins w:id="37" w:author="Khoa Anh" w:date="2019-05-20T17:31:00Z"/>
               </w:rPr>
             </w:pPr>
-            <w:ins w:id="35" w:author="Khoa Anh" w:date="2019-05-20T17:31:00Z">
+            <w:ins w:id="38" w:author="Khoa Anh" w:date="2019-05-20T17:31:00Z">
               <w:r>
                 <w:t>Thêm mục</w:t>
               </w:r>
@@ -3077,11 +3092,11 @@
                 <w:ilvl w:val="0"/>
                 <w:numId w:val="26"/>
               </w:numPr>
-              <w:pPrChange w:id="36" w:author="Khoa Anh" w:date="2019-05-20T17:31:00Z">
+              <w:pPrChange w:id="39" w:author="Khoa Anh" w:date="2019-05-20T17:31:00Z">
                 <w:pPr/>
               </w:pPrChange>
             </w:pPr>
-            <w:ins w:id="37" w:author="Khoa Anh" w:date="2019-05-20T17:31:00Z">
+            <w:ins w:id="40" w:author="Khoa Anh" w:date="2019-05-20T17:31:00Z">
               <w:r>
                 <w:t>Phân tích thiết kế</w:t>
               </w:r>
@@ -3498,8 +3513,8 @@
           <w:numId w:val="2"/>
         </w:numPr>
       </w:pPr>
-      <w:bookmarkStart w:id="38" w:name="_gjdgxs"/>
-      <w:bookmarkEnd w:id="38"/>
+      <w:bookmarkStart w:id="41" w:name="_gjdgxs"/>
+      <w:bookmarkEnd w:id="41"/>
       <w:r>
         <w:t>Giới thiệu dự án</w:t>
       </w:r>
@@ -3552,8 +3567,8 @@
           <w:numId w:val="2"/>
         </w:numPr>
       </w:pPr>
-      <w:bookmarkStart w:id="39" w:name="_30j0zll"/>
-      <w:bookmarkEnd w:id="39"/>
+      <w:bookmarkStart w:id="42" w:name="_30j0zll"/>
+      <w:bookmarkEnd w:id="42"/>
       <w:r>
         <w:t>Các nhân sự tham gia dự án</w:t>
       </w:r>
@@ -3566,8 +3581,8 @@
           <w:numId w:val="2"/>
         </w:numPr>
       </w:pPr>
-      <w:bookmarkStart w:id="40" w:name="_1fob9te"/>
-      <w:bookmarkEnd w:id="40"/>
+      <w:bookmarkStart w:id="43" w:name="_1fob9te"/>
+      <w:bookmarkEnd w:id="43"/>
       <w:r>
         <w:t>Thông tin liên hệ phía khách hàng</w:t>
       </w:r>
@@ -3585,8 +3600,8 @@
           <w:numId w:val="2"/>
         </w:numPr>
       </w:pPr>
-      <w:bookmarkStart w:id="41" w:name="_3znysh7"/>
-      <w:bookmarkEnd w:id="41"/>
+      <w:bookmarkStart w:id="44" w:name="_3znysh7"/>
+      <w:bookmarkEnd w:id="44"/>
       <w:r>
         <w:t>Thông tin liên hệ phía công ty</w:t>
       </w:r>
@@ -3609,8 +3624,8 @@
           <w:numId w:val="2"/>
         </w:numPr>
       </w:pPr>
-      <w:bookmarkStart w:id="42" w:name="_2et92p0"/>
-      <w:bookmarkEnd w:id="42"/>
+      <w:bookmarkStart w:id="45" w:name="_2et92p0"/>
+      <w:bookmarkEnd w:id="45"/>
       <w:r>
         <w:lastRenderedPageBreak/>
         <w:t>Phân chia vai trò của thành viên dự án và khách hàng</w:t>
@@ -3626,8 +3641,8 @@
           <w:b/>
         </w:rPr>
       </w:pPr>
-      <w:bookmarkStart w:id="43" w:name="_tyjcwt"/>
-      <w:bookmarkEnd w:id="43"/>
+      <w:bookmarkStart w:id="46" w:name="_tyjcwt"/>
+      <w:bookmarkEnd w:id="46"/>
       <w:r>
         <w:rPr>
           <w:b/>
@@ -3636,40 +3651,40 @@
       </w:r>
     </w:p>
     <w:p>
-      <w:bookmarkStart w:id="44" w:name="_63j4j0hdib74"/>
-      <w:bookmarkEnd w:id="44"/>
+      <w:bookmarkStart w:id="47" w:name="_63j4j0hdib74"/>
+      <w:bookmarkEnd w:id="47"/>
       <w:r>
         <w:tab/>
         <w:t>- Quản trị dự án: Phan Nguyễn Quỳnh Trang</w:t>
       </w:r>
     </w:p>
     <w:p>
-      <w:bookmarkStart w:id="45" w:name="_m9bdvc1efevn"/>
-      <w:bookmarkEnd w:id="45"/>
+      <w:bookmarkStart w:id="48" w:name="_m9bdvc1efevn"/>
+      <w:bookmarkEnd w:id="48"/>
       <w:r>
         <w:tab/>
         <w:t>- Lập trình viên: Trần Sơn Tùng</w:t>
       </w:r>
     </w:p>
     <w:p>
-      <w:bookmarkStart w:id="46" w:name="_s69zfkn7xfrf"/>
-      <w:bookmarkEnd w:id="46"/>
+      <w:bookmarkStart w:id="49" w:name="_s69zfkn7xfrf"/>
+      <w:bookmarkEnd w:id="49"/>
       <w:r>
         <w:tab/>
         <w:t>- Thư ký: Nguyễn Đào Anh Khoa</w:t>
       </w:r>
     </w:p>
     <w:p>
-      <w:bookmarkStart w:id="47" w:name="_o0vyvag0b2vr"/>
-      <w:bookmarkEnd w:id="47"/>
+      <w:bookmarkStart w:id="50" w:name="_o0vyvag0b2vr"/>
+      <w:bookmarkEnd w:id="50"/>
       <w:r>
         <w:tab/>
         <w:t>- Tester: Nguyễn Hoàng Hà</w:t>
       </w:r>
     </w:p>
     <w:p>
-      <w:bookmarkStart w:id="48" w:name="_txo2glb2ujru"/>
-      <w:bookmarkEnd w:id="48"/>
+      <w:bookmarkStart w:id="51" w:name="_txo2glb2ujru"/>
+      <w:bookmarkEnd w:id="51"/>
     </w:p>
     <w:p>
       <w:pPr>
@@ -3681,8 +3696,8 @@
           <w:b/>
         </w:rPr>
       </w:pPr>
-      <w:bookmarkStart w:id="49" w:name="_zcopbx8oqrws"/>
-      <w:bookmarkEnd w:id="49"/>
+      <w:bookmarkStart w:id="52" w:name="_zcopbx8oqrws"/>
+      <w:bookmarkEnd w:id="52"/>
       <w:r>
         <w:rPr>
           <w:b/>
@@ -3691,8 +3706,8 @@
       </w:r>
     </w:p>
     <w:p>
-      <w:bookmarkStart w:id="50" w:name="_fxmwkrkuty5z"/>
-      <w:bookmarkEnd w:id="50"/>
+      <w:bookmarkStart w:id="53" w:name="_fxmwkrkuty5z"/>
+      <w:bookmarkEnd w:id="53"/>
       <w:r>
         <w:tab/>
         <w:t>- Project owner: Ông Nguyễn Đức Tiến</w:t>
@@ -3709,8 +3724,8 @@
           <w:numId w:val="2"/>
         </w:numPr>
       </w:pPr>
-      <w:bookmarkStart w:id="51" w:name="_3dy6vkm"/>
-      <w:bookmarkEnd w:id="51"/>
+      <w:bookmarkStart w:id="54" w:name="_3dy6vkm"/>
+      <w:bookmarkEnd w:id="54"/>
       <w:r>
         <w:t>Khảo sát dự án</w:t>
       </w:r>
@@ -3723,8 +3738,8 @@
           <w:numId w:val="2"/>
         </w:numPr>
       </w:pPr>
-      <w:bookmarkStart w:id="52" w:name="_1t3h5sf"/>
-      <w:bookmarkEnd w:id="52"/>
+      <w:bookmarkStart w:id="55" w:name="_1t3h5sf"/>
+      <w:bookmarkEnd w:id="55"/>
       <w:r>
         <w:t>Yêu cầu khách hàng</w:t>
       </w:r>
@@ -3768,8 +3783,8 @@
           <w:numId w:val="2"/>
         </w:numPr>
       </w:pPr>
-      <w:bookmarkStart w:id="53" w:name="_4d34og8"/>
-      <w:bookmarkEnd w:id="53"/>
+      <w:bookmarkStart w:id="56" w:name="_4d34og8"/>
+      <w:bookmarkEnd w:id="56"/>
       <w:r>
         <w:t>Mô hình hoạt động hiện thời – nghiệp vụ</w:t>
       </w:r>
@@ -3790,8 +3805,8 @@
           <w:numId w:val="2"/>
         </w:numPr>
       </w:pPr>
-      <w:bookmarkStart w:id="54" w:name="_2s8eyo1"/>
-      <w:bookmarkEnd w:id="54"/>
+      <w:bookmarkStart w:id="57" w:name="_2s8eyo1"/>
+      <w:bookmarkEnd w:id="57"/>
       <w:r>
         <w:t>Mô hình hoạt động dự kiến sau khi áp dụng sản phẩm mới</w:t>
       </w:r>
@@ -3812,8 +3827,8 @@
           <w:numId w:val="2"/>
         </w:numPr>
       </w:pPr>
-      <w:bookmarkStart w:id="55" w:name="_17dp8vu"/>
-      <w:bookmarkEnd w:id="55"/>
+      <w:bookmarkStart w:id="58" w:name="_17dp8vu"/>
+      <w:bookmarkEnd w:id="58"/>
       <w:r>
         <w:t>Phân tích ưu điểm/nhược điểm/lợi ích khách hàng</w:t>
       </w:r>
@@ -3899,8 +3914,8 @@
           <w:numId w:val="2"/>
         </w:numPr>
       </w:pPr>
-      <w:bookmarkStart w:id="56" w:name="_3rdcrjn"/>
-      <w:bookmarkEnd w:id="56"/>
+      <w:bookmarkStart w:id="59" w:name="_3rdcrjn"/>
+      <w:bookmarkEnd w:id="59"/>
       <w:r>
         <w:lastRenderedPageBreak/>
         <w:t>Ước lượng</w:t>
@@ -3914,8 +3929,8 @@
           <w:numId w:val="2"/>
         </w:numPr>
       </w:pPr>
-      <w:bookmarkStart w:id="57" w:name="_26in1rg"/>
-      <w:bookmarkEnd w:id="57"/>
+      <w:bookmarkStart w:id="60" w:name="_26in1rg"/>
+      <w:bookmarkEnd w:id="60"/>
       <w:r>
         <w:t>Ước lượng tính năng</w:t>
       </w:r>
@@ -3939,7 +3954,7 @@
       <w:r>
         <w:t>Chức năng bám đuôi: Giữ 1 khoảng cách cố định với vật thể phía trước</w:t>
       </w:r>
-      <w:ins w:id="58" w:author="Tran Tung" w:date="2019-05-06T23:00:00Z">
+      <w:ins w:id="61" w:author="Tran Tung" w:date="2019-05-06T23:00:00Z">
         <w:r>
           <w:rPr>
             <w:rFonts w:hint="eastAsia"/>
@@ -3962,7 +3977,7 @@
       <w:r>
         <w:t xml:space="preserve"> cm đến </w:t>
       </w:r>
-      <w:ins w:id="59" w:author="Tran Tung" w:date="2019-05-06T23:00:00Z">
+      <w:ins w:id="62" w:author="Tran Tung" w:date="2019-05-06T23:00:00Z">
         <w:r>
           <w:rPr>
             <w:rFonts w:hint="eastAsia"/>
@@ -3971,7 +3986,7 @@
           <w:t>50</w:t>
         </w:r>
       </w:ins>
-      <w:del w:id="60" w:author="Tran Tung" w:date="2019-05-06T23:00:00Z">
+      <w:del w:id="63" w:author="Tran Tung" w:date="2019-05-06T23:00:00Z">
         <w:r>
           <w:delText>100</w:delText>
         </w:r>
@@ -3991,7 +4006,7 @@
         <w:tab/>
         <w:t xml:space="preserve"> - Khoảng cách cố định là </w:t>
       </w:r>
-      <w:ins w:id="61" w:author="Tran Tung" w:date="2019-05-06T23:00:00Z">
+      <w:ins w:id="64" w:author="Tran Tung" w:date="2019-05-06T23:00:00Z">
         <w:r>
           <w:rPr>
             <w:rFonts w:hint="eastAsia"/>
@@ -4000,7 +4015,7 @@
           <w:t>15</w:t>
         </w:r>
       </w:ins>
-      <w:del w:id="62" w:author="Tran Tung" w:date="2019-05-06T23:00:00Z">
+      <w:del w:id="65" w:author="Tran Tung" w:date="2019-05-06T23:00:00Z">
         <w:r>
           <w:delText>50</w:delText>
         </w:r>
@@ -4025,7 +4040,7 @@
       <w:pPr>
         <w:ind w:left="576"/>
         <w:rPr>
-          <w:del w:id="63" w:author="Tran Tung" w:date="2019-05-06T23:00:00Z"/>
+          <w:del w:id="66" w:author="Tran Tung" w:date="2019-05-06T23:00:00Z"/>
         </w:rPr>
       </w:pPr>
       <w:r>
@@ -4038,7 +4053,7 @@
     <w:p>
       <w:pPr>
         <w:ind w:left="576"/>
-        <w:pPrChange w:id="64" w:author="Tran Tung" w:date="2019-05-06T23:00:00Z">
+        <w:pPrChange w:id="67" w:author="Tran Tung" w:date="2019-05-06T23:00:00Z">
           <w:pPr>
             <w:pStyle w:val="ListParagraph"/>
             <w:numPr>
@@ -4048,7 +4063,7 @@
           </w:pPr>
         </w:pPrChange>
       </w:pPr>
-      <w:del w:id="65" w:author="Tran Tung" w:date="2019-05-06T23:00:00Z">
+      <w:del w:id="68" w:author="Tran Tung" w:date="2019-05-06T23:00:00Z">
         <w:r>
           <w:delText>Báo sắp hết năng lượng</w:delText>
         </w:r>
@@ -4086,7 +4101,7 @@
     </w:p>
     <w:p>
       <w:pPr>
-        <w:pPrChange w:id="66" w:author="Tran Tung" w:date="2019-05-06T23:01:00Z">
+        <w:pPrChange w:id="69" w:author="Tran Tung" w:date="2019-05-06T23:01:00Z">
           <w:pPr>
             <w:pStyle w:val="ListParagraph"/>
             <w:numPr>
@@ -4096,7 +4111,7 @@
           </w:pPr>
         </w:pPrChange>
       </w:pPr>
-      <w:del w:id="67" w:author="Tran Tung" w:date="2019-05-06T23:01:00Z">
+      <w:del w:id="70" w:author="Tran Tung" w:date="2019-05-06T23:01:00Z">
         <w:r>
           <w:delText>Theo dõi thời gian</w:delText>
         </w:r>
@@ -4104,7 +4119,7 @@
     </w:p>
     <w:p>
       <w:pPr>
-        <w:pPrChange w:id="68" w:author="Tran Tung" w:date="2019-05-06T23:01:00Z">
+        <w:pPrChange w:id="71" w:author="Tran Tung" w:date="2019-05-06T23:01:00Z">
           <w:pPr>
             <w:pStyle w:val="ListParagraph"/>
             <w:numPr>
@@ -4114,7 +4129,7 @@
           </w:pPr>
         </w:pPrChange>
       </w:pPr>
-      <w:del w:id="69" w:author="Tran Tung" w:date="2019-05-06T23:01:00Z">
+      <w:del w:id="72" w:author="Tran Tung" w:date="2019-05-06T23:01:00Z">
         <w:r>
           <w:delText>Log khi gặp chấn động hoặc 1 bộ phận bị hỏng</w:delText>
         </w:r>
@@ -4122,7 +4137,7 @@
     </w:p>
     <w:p>
       <w:pPr>
-        <w:pPrChange w:id="70" w:author="Tran Tung" w:date="2019-05-06T23:01:00Z">
+        <w:pPrChange w:id="73" w:author="Tran Tung" w:date="2019-05-06T23:01:00Z">
           <w:pPr>
             <w:pStyle w:val="ListParagraph"/>
             <w:numPr>
@@ -4132,7 +4147,7 @@
           </w:pPr>
         </w:pPrChange>
       </w:pPr>
-      <w:del w:id="71" w:author="Tran Tung" w:date="2019-05-06T23:01:00Z">
+      <w:del w:id="74" w:author="Tran Tung" w:date="2019-05-06T23:01:00Z">
         <w:r>
           <w:delText>Hiển thị các bộ phận hoạt động đúng</w:delText>
         </w:r>
@@ -4146,8 +4161,8 @@
           <w:numId w:val="2"/>
         </w:numPr>
       </w:pPr>
-      <w:bookmarkStart w:id="72" w:name="_lnxbz9"/>
-      <w:bookmarkEnd w:id="72"/>
+      <w:bookmarkStart w:id="75" w:name="_lnxbz9"/>
+      <w:bookmarkEnd w:id="75"/>
       <w:r>
         <w:t>Ước lượng cách tích hợp hệ thống</w:t>
       </w:r>
@@ -4170,8 +4185,8 @@
           <w:numId w:val="2"/>
         </w:numPr>
       </w:pPr>
-      <w:bookmarkStart w:id="73" w:name="_35nkun2"/>
-      <w:bookmarkEnd w:id="73"/>
+      <w:bookmarkStart w:id="76" w:name="_35nkun2"/>
+      <w:bookmarkEnd w:id="76"/>
       <w:r>
         <w:t>Ước lượng thời gian</w:t>
       </w:r>
@@ -4313,8 +4328,8 @@
           <w:numId w:val="2"/>
         </w:numPr>
       </w:pPr>
-      <w:bookmarkStart w:id="74" w:name="_1ksv4uv"/>
-      <w:bookmarkEnd w:id="74"/>
+      <w:bookmarkStart w:id="77" w:name="_1ksv4uv"/>
+      <w:bookmarkEnd w:id="77"/>
       <w:r>
         <w:t>Ước lượng rủi ro</w:t>
       </w:r>
@@ -4754,8 +4769,8 @@
           <w:numId w:val="2"/>
         </w:numPr>
       </w:pPr>
-      <w:bookmarkStart w:id="75" w:name="_44sinio"/>
-      <w:bookmarkEnd w:id="75"/>
+      <w:bookmarkStart w:id="78" w:name="_44sinio"/>
+      <w:bookmarkEnd w:id="78"/>
       <w:r>
         <w:t>Xác định các hạng mục kiểm thử</w:t>
       </w:r>
@@ -4779,7 +4794,7 @@
       <w:r>
         <w:t xml:space="preserve">Bao gồm: Mô tơ bánh xe, đèn, </w:t>
       </w:r>
-      <w:del w:id="76" w:author="Tran Tung" w:date="2019-05-06T22:58:00Z">
+      <w:del w:id="79" w:author="Tran Tung" w:date="2019-05-06T22:58:00Z">
         <w:r>
           <w:delText xml:space="preserve">chuông, </w:delText>
         </w:r>
@@ -4827,8 +4842,8 @@
           <w:numId w:val="2"/>
         </w:numPr>
       </w:pPr>
-      <w:bookmarkStart w:id="77" w:name="_2jxsxqh"/>
-      <w:bookmarkEnd w:id="77"/>
+      <w:bookmarkStart w:id="80" w:name="_2jxsxqh"/>
+      <w:bookmarkEnd w:id="80"/>
       <w:r>
         <w:t>Ước lượng cách thức triển khai/cài đặt</w:t>
       </w:r>
@@ -4849,8 +4864,8 @@
           <w:i/>
         </w:rPr>
       </w:pPr>
-      <w:bookmarkStart w:id="78" w:name="_z337ya"/>
-      <w:bookmarkEnd w:id="78"/>
+      <w:bookmarkStart w:id="81" w:name="_z337ya"/>
+      <w:bookmarkEnd w:id="81"/>
       <w:r>
         <w:lastRenderedPageBreak/>
         <w:t>Ước lượng giá thành</w:t>
@@ -4868,7 +4883,23 @@
           <w:b/>
           <w:i/>
         </w:rPr>
-        <w:t>Chi phí phát triển  +  Chi phí kiểm thử</w:t>
+        <w:t xml:space="preserve">Chi phí phát </w:t>
+      </w:r>
+      <w:proofErr w:type="gramStart"/>
+      <w:r>
+        <w:rPr>
+          <w:b/>
+          <w:i/>
+        </w:rPr>
+        <w:t>triển  +</w:t>
+      </w:r>
+      <w:proofErr w:type="gramEnd"/>
+      <w:r>
+        <w:rPr>
+          <w:b/>
+          <w:i/>
+        </w:rPr>
+        <w:t xml:space="preserve">  Chi phí kiểm thử</w:t>
       </w:r>
     </w:p>
     <w:p>
@@ -5101,7 +5132,7 @@
         </w:rPr>
         <w:t xml:space="preserve">= L + T </w:t>
       </w:r>
-      <w:ins w:id="79" w:author="Tran Tung" w:date="2019-05-06T23:04:00Z">
+      <w:ins w:id="82" w:author="Tran Tung" w:date="2019-05-06T23:04:00Z">
         <w:r>
           <w:rPr>
             <w:rFonts w:hint="eastAsia"/>
@@ -5117,7 +5148,7 @@
         </w:rPr>
         <w:t xml:space="preserve">= </w:t>
       </w:r>
-      <w:ins w:id="80" w:author="Tran Tung" w:date="2019-05-06T23:04:00Z">
+      <w:ins w:id="83" w:author="Tran Tung" w:date="2019-05-06T23:04:00Z">
         <w:r>
           <w:rPr>
             <w:rFonts w:hint="eastAsia"/>
@@ -5128,7 +5159,7 @@
           <w:t>528</w:t>
         </w:r>
       </w:ins>
-      <w:del w:id="81" w:author="Tran Tung" w:date="2019-05-06T23:04:00Z">
+      <w:del w:id="84" w:author="Tran Tung" w:date="2019-05-06T23:04:00Z">
         <w:r>
           <w:rPr>
             <w:b/>
@@ -5156,8 +5187,8 @@
           <w:lang w:eastAsia="ja-JP"/>
         </w:rPr>
       </w:pPr>
-      <w:bookmarkStart w:id="82" w:name="_3j2qqm3"/>
-      <w:bookmarkEnd w:id="82"/>
+      <w:bookmarkStart w:id="85" w:name="_3j2qqm3"/>
+      <w:bookmarkEnd w:id="85"/>
       <w:r>
         <w:t>Phân chia các giai đoạn chính</w:t>
       </w:r>
@@ -5201,10 +5232,10 @@
             <v:path o:extrusionok="f" gradientshapeok="t" o:connecttype="rect"/>
             <o:lock v:ext="edit" aspectratio="t"/>
           </v:shapetype>
-          <v:shape id="_x0000_i1025" type="#_x0000_t75" style="width:386.5pt;height:117pt" o:ole="">
+          <v:shape id="_x0000_i1025" type="#_x0000_t75" style="width:386.65pt;height:117pt" o:ole="">
             <v:imagedata r:id="rId8" o:title=""/>
           </v:shape>
-          <o:OLEObject Type="Embed" ProgID="Excel.Sheet.12" ShapeID="_x0000_i1025" DrawAspect="Content" ObjectID="_1619887250" r:id="rId9"/>
+          <o:OLEObject Type="Embed" ProgID="Excel.Sheet.12" ShapeID="_x0000_i1025" DrawAspect="Content" ObjectID="_1619887743" r:id="rId9"/>
         </w:object>
       </w:r>
     </w:p>
@@ -5216,8 +5247,8 @@
           <w:numId w:val="2"/>
         </w:numPr>
       </w:pPr>
-      <w:bookmarkStart w:id="83" w:name="_1y810tw"/>
-      <w:bookmarkEnd w:id="83"/>
+      <w:bookmarkStart w:id="86" w:name="_1y810tw"/>
+      <w:bookmarkEnd w:id="86"/>
       <w:r>
         <w:t xml:space="preserve">Phân tích thiết kế </w:t>
       </w:r>
@@ -5230,12 +5261,12 @@
           <w:numId w:val="2"/>
         </w:numPr>
         <w:rPr>
-          <w:ins w:id="84" w:author="Khoa Anh" w:date="2019-05-20T17:35:00Z"/>
+          <w:ins w:id="87" w:author="Khoa Anh" w:date="2019-05-20T17:35:00Z"/>
         </w:rPr>
       </w:pPr>
-      <w:bookmarkStart w:id="85" w:name="_4i7ojhp"/>
-      <w:bookmarkEnd w:id="85"/>
-      <w:ins w:id="86" w:author="Khoa Anh" w:date="2019-05-20T17:45:00Z">
+      <w:bookmarkStart w:id="88" w:name="_4i7ojhp"/>
+      <w:bookmarkEnd w:id="88"/>
+      <w:ins w:id="89" w:author="Khoa Anh" w:date="2019-05-20T17:45:00Z">
         <w:r>
           <w:rPr>
             <w:noProof/>
@@ -5285,7 +5316,7 @@
                         <wps:txbx>
                           <w:txbxContent>
                             <w:p>
-                              <w:ins w:id="87" w:author="Khoa Anh" w:date="2019-05-20T17:45:00Z">
+                              <w:ins w:id="90" w:author="Khoa Anh" w:date="2019-05-20T17:45:00Z">
                                 <w:r>
                                   <w:t>Compile</w:t>
                                 </w:r>
@@ -5318,7 +5349,7 @@
                   <v:textbox>
                     <w:txbxContent>
                       <w:p>
-                        <w:ins w:id="88" w:author="Khoa Anh" w:date="2019-05-20T17:45:00Z">
+                        <w:ins w:id="91" w:author="Khoa Anh" w:date="2019-05-20T17:45:00Z">
                           <w:r>
                             <w:t>Compile</w:t>
                           </w:r>
@@ -5333,7 +5364,7 @@
           </mc:AlternateContent>
         </w:r>
       </w:ins>
-      <w:ins w:id="89" w:author="Khoa Anh" w:date="2019-05-20T17:42:00Z">
+      <w:ins w:id="92" w:author="Khoa Anh" w:date="2019-05-20T17:42:00Z">
         <w:r>
           <w:rPr>
             <w:noProof/>
@@ -5385,7 +5416,7 @@
                         <wps:txbx>
                           <w:txbxContent>
                             <w:p>
-                              <w:ins w:id="90" w:author="Khoa Anh" w:date="2019-05-20T17:43:00Z">
+                              <w:ins w:id="93" w:author="Khoa Anh" w:date="2019-05-20T17:43:00Z">
                                 <w:r>
                                   <w:t>Qbot</w:t>
                                 </w:r>
@@ -5414,7 +5445,7 @@
                   <v:textbox>
                     <w:txbxContent>
                       <w:p>
-                        <w:ins w:id="91" w:author="Khoa Anh" w:date="2019-05-20T17:43:00Z">
+                        <w:ins w:id="94" w:author="Khoa Anh" w:date="2019-05-20T17:43:00Z">
                           <w:r>
                             <w:t>Qbot</w:t>
                           </w:r>
@@ -5429,7 +5460,7 @@
           </mc:AlternateContent>
         </w:r>
       </w:ins>
-      <w:ins w:id="92" w:author="Khoa Anh" w:date="2019-05-20T17:45:00Z">
+      <w:ins w:id="95" w:author="Khoa Anh" w:date="2019-05-20T17:45:00Z">
         <w:r>
           <w:rPr>
             <w:noProof/>
@@ -5489,7 +5520,7 @@
             </mc:Choice>
             <mc:Fallback>
               <w:pict>
-                <v:shapetype w14:anchorId="40D5AE56" id="_x0000_t32" coordsize="21600,21600" o:spt="32" o:oned="t" path="m,l21600,21600e" filled="f">
+                <v:shapetype w14:anchorId="2F5514C3" id="_x0000_t32" coordsize="21600,21600" o:spt="32" o:oned="t" path="m,l21600,21600e" filled="f">
                   <v:path arrowok="t" fillok="f" o:connecttype="none"/>
                   <o:lock v:ext="edit" shapetype="t"/>
                 </v:shapetype>
@@ -5560,7 +5591,7 @@
             </mc:Choice>
             <mc:Fallback>
               <w:pict>
-                <v:shape w14:anchorId="38A50C8D" id="Straight Arrow Connector 6" o:spid="_x0000_s1026" type="#_x0000_t32" style="position:absolute;margin-left:95.65pt;margin-top:70.65pt;width:78.75pt;height:0;z-index:251659264;visibility:visible;mso-wrap-style:square;mso-wrap-distance-left:9pt;mso-wrap-distance-top:0;mso-wrap-distance-right:9pt;mso-wrap-distance-bottom:0;mso-position-horizontal:absolute;mso-position-horizontal-relative:text;mso-position-vertical:absolute;mso-position-vertical-relative:text" o:gfxdata="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" strokecolor="#4f81bd [3204]" strokeweight="2pt">
+                <v:shape w14:anchorId="2092BC10" id="Straight Arrow Connector 6" o:spid="_x0000_s1026" type="#_x0000_t32" style="position:absolute;margin-left:95.65pt;margin-top:70.65pt;width:78.75pt;height:0;z-index:251659264;visibility:visible;mso-wrap-style:square;mso-wrap-distance-left:9pt;mso-wrap-distance-top:0;mso-wrap-distance-right:9pt;mso-wrap-distance-bottom:0;mso-position-horizontal:absolute;mso-position-horizontal-relative:text;mso-position-vertical:absolute;mso-position-vertical-relative:text" o:gfxdata="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" strokecolor="#4f81bd [3204]" strokeweight="2pt">
                   <v:stroke endarrow="block"/>
                   <v:shadow on="t" color="black" opacity="24903f" origin=",.5" offset="0,.55556mm"/>
                 </v:shape>
@@ -5569,7 +5600,7 @@
           </mc:AlternateContent>
         </w:r>
       </w:ins>
-      <w:ins w:id="93" w:author="Khoa Anh" w:date="2019-05-20T17:42:00Z">
+      <w:ins w:id="96" w:author="Khoa Anh" w:date="2019-05-20T17:42:00Z">
         <w:r>
           <w:rPr>
             <w:noProof/>
@@ -5623,32 +5654,32 @@
                             <w:p>
                               <w:pPr>
                                 <w:rPr>
-                                  <w:ins w:id="94" w:author="Khoa Anh" w:date="2019-05-20T17:44:00Z"/>
+                                  <w:ins w:id="97" w:author="Khoa Anh" w:date="2019-05-20T17:44:00Z"/>
                                 </w:rPr>
                               </w:pPr>
-                              <w:ins w:id="95" w:author="Khoa Anh" w:date="2019-05-20T17:43:00Z">
+                              <w:ins w:id="98" w:author="Khoa Anh" w:date="2019-05-20T17:43:00Z">
                                 <w:r>
                                   <w:t>WeMake v2.4</w:t>
                                 </w:r>
                               </w:ins>
                             </w:p>
                             <w:p>
-                              <w:ins w:id="96" w:author="Khoa Anh" w:date="2019-05-20T17:44:00Z">
+                              <w:ins w:id="99" w:author="Khoa Anh" w:date="2019-05-20T17:44:00Z">
                                 <w:r>
                                   <w:t>A</w:t>
                                 </w:r>
                               </w:ins>
-                              <w:ins w:id="97" w:author="Khoa Anh" w:date="2019-05-20T17:45:00Z">
+                              <w:ins w:id="100" w:author="Khoa Anh" w:date="2019-05-20T17:45:00Z">
                                 <w:r>
                                   <w:t>r</w:t>
                                 </w:r>
                               </w:ins>
-                              <w:ins w:id="98" w:author="Khoa Anh" w:date="2019-05-20T17:44:00Z">
+                              <w:ins w:id="101" w:author="Khoa Anh" w:date="2019-05-20T17:44:00Z">
                                 <w:r>
                                   <w:t>duino</w:t>
                                 </w:r>
                               </w:ins>
-                              <w:ins w:id="99" w:author="Khoa Anh" w:date="2019-05-20T17:45:00Z">
+                              <w:ins w:id="102" w:author="Khoa Anh" w:date="2019-05-20T17:45:00Z">
                                 <w:r>
                                   <w:t xml:space="preserve"> IDE</w:t>
                                 </w:r>
@@ -5679,32 +5710,32 @@
                       <w:p>
                         <w:pPr>
                           <w:rPr>
-                            <w:ins w:id="100" w:author="Khoa Anh" w:date="2019-05-20T17:44:00Z"/>
+                            <w:ins w:id="103" w:author="Khoa Anh" w:date="2019-05-20T17:44:00Z"/>
                           </w:rPr>
                         </w:pPr>
-                        <w:ins w:id="101" w:author="Khoa Anh" w:date="2019-05-20T17:43:00Z">
+                        <w:ins w:id="104" w:author="Khoa Anh" w:date="2019-05-20T17:43:00Z">
                           <w:r>
                             <w:t>WeMake v2.4</w:t>
                           </w:r>
                         </w:ins>
                       </w:p>
                       <w:p>
-                        <w:ins w:id="102" w:author="Khoa Anh" w:date="2019-05-20T17:44:00Z">
+                        <w:ins w:id="105" w:author="Khoa Anh" w:date="2019-05-20T17:44:00Z">
                           <w:r>
                             <w:t>A</w:t>
                           </w:r>
                         </w:ins>
-                        <w:ins w:id="103" w:author="Khoa Anh" w:date="2019-05-20T17:45:00Z">
+                        <w:ins w:id="106" w:author="Khoa Anh" w:date="2019-05-20T17:45:00Z">
                           <w:r>
                             <w:t>r</w:t>
                           </w:r>
                         </w:ins>
-                        <w:ins w:id="104" w:author="Khoa Anh" w:date="2019-05-20T17:44:00Z">
+                        <w:ins w:id="107" w:author="Khoa Anh" w:date="2019-05-20T17:44:00Z">
                           <w:r>
                             <w:t>duino</w:t>
                           </w:r>
                         </w:ins>
-                        <w:ins w:id="105" w:author="Khoa Anh" w:date="2019-05-20T17:45:00Z">
+                        <w:ins w:id="108" w:author="Khoa Anh" w:date="2019-05-20T17:45:00Z">
                           <w:r>
                             <w:t xml:space="preserve"> IDE</w:t>
                           </w:r>
@@ -5719,7 +5750,7 @@
           </mc:AlternateContent>
         </w:r>
       </w:ins>
-      <w:ins w:id="106" w:author="Khoa Anh" w:date="2019-05-20T17:41:00Z">
+      <w:ins w:id="109" w:author="Khoa Anh" w:date="2019-05-20T17:41:00Z">
         <w:r>
           <w:rPr>
             <w:noProof/>
@@ -5771,7 +5802,7 @@
                         <wps:txbx>
                           <w:txbxContent>
                             <w:p>
-                              <w:ins w:id="107" w:author="Khoa Anh" w:date="2019-05-20T17:42:00Z">
+                              <w:ins w:id="110" w:author="Khoa Anh" w:date="2019-05-20T17:42:00Z">
                                 <w:r>
                                   <w:t>Mã nguồn C++</w:t>
                                 </w:r>
@@ -5800,7 +5831,7 @@
                   <v:textbox>
                     <w:txbxContent>
                       <w:p>
-                        <w:ins w:id="108" w:author="Khoa Anh" w:date="2019-05-20T17:42:00Z">
+                        <w:ins w:id="111" w:author="Khoa Anh" w:date="2019-05-20T17:42:00Z">
                           <w:r>
                             <w:t>Mã nguồn C++</w:t>
                           </w:r>
@@ -5822,12 +5853,7 @@
     <w:p>
       <w:pPr>
         <w:ind w:left="576"/>
-        <w:rPr>
-          <w:rPrChange w:id="109" w:author="Khoa Anh" w:date="2019-05-20T17:35:00Z">
-            <w:rPr/>
-          </w:rPrChange>
-        </w:rPr>
-        <w:pPrChange w:id="110" w:author="Khoa Anh" w:date="2019-05-20T17:36:00Z">
+        <w:pPrChange w:id="112" w:author="Khoa Anh" w:date="2019-05-20T17:36:00Z">
           <w:pPr>
             <w:pStyle w:val="Heading2"/>
             <w:numPr>
@@ -5846,11 +5872,11 @@
           <w:numId w:val="2"/>
         </w:numPr>
         <w:rPr>
-          <w:ins w:id="111" w:author="Khoa Anh" w:date="2019-05-20T17:35:00Z"/>
+          <w:ins w:id="113" w:author="Khoa Anh" w:date="2019-05-20T17:35:00Z"/>
         </w:rPr>
       </w:pPr>
-      <w:bookmarkStart w:id="112" w:name="_2xcytpi"/>
-      <w:bookmarkEnd w:id="112"/>
+      <w:bookmarkStart w:id="114" w:name="_2xcytpi"/>
+      <w:bookmarkEnd w:id="114"/>
       <w:r>
         <w:t>Giao diện</w:t>
       </w:r>
@@ -5858,9 +5884,9 @@
     <w:p>
       <w:pPr>
         <w:rPr>
-          <w:ins w:id="113" w:author="Khoa Anh" w:date="2019-05-20T17:56:00Z"/>
+          <w:ins w:id="115" w:author="Khoa Anh" w:date="2019-05-20T17:56:00Z"/>
         </w:rPr>
-        <w:pPrChange w:id="114" w:author="Khoa Anh" w:date="2019-05-20T17:58:00Z">
+        <w:pPrChange w:id="116" w:author="Khoa Anh" w:date="2019-05-20T17:58:00Z">
           <w:pPr>
             <w:pStyle w:val="ListParagraph"/>
             <w:numPr>
@@ -5870,7 +5896,7 @@
           </w:pPr>
         </w:pPrChange>
       </w:pPr>
-      <w:ins w:id="115" w:author="Khoa Anh" w:date="2019-05-20T17:58:00Z">
+      <w:ins w:id="117" w:author="Khoa Anh" w:date="2019-05-20T17:58:00Z">
         <w:r>
           <w:rPr>
             <w:noProof/>
@@ -5879,7 +5905,7 @@
           <w:t xml:space="preserve"> </w:t>
         </w:r>
       </w:ins>
-      <w:ins w:id="116" w:author="Khoa Anh" w:date="2019-05-20T17:50:00Z">
+      <w:ins w:id="118" w:author="Khoa Anh" w:date="2019-05-20T17:50:00Z">
         <w:r>
           <w:rPr>
             <w:noProof/>
@@ -5952,10 +5978,10 @@
         </w:numPr>
         <w:ind w:hanging="294"/>
         <w:rPr>
-          <w:ins w:id="117" w:author="Khoa Anh" w:date="2019-05-20T17:58:00Z"/>
+          <w:ins w:id="119" w:author="Khoa Anh" w:date="2019-05-20T17:58:00Z"/>
         </w:rPr>
       </w:pPr>
-      <w:ins w:id="118" w:author="Khoa Anh" w:date="2019-05-20T18:03:00Z">
+      <w:ins w:id="120" w:author="Khoa Anh" w:date="2019-05-20T18:03:00Z">
         <w:r>
           <w:rPr>
             <w:noProof/>
@@ -6032,7 +6058,7 @@
           </w:drawing>
         </w:r>
       </w:ins>
-      <w:ins w:id="119" w:author="Khoa Anh" w:date="2019-05-20T17:57:00Z">
+      <w:ins w:id="121" w:author="Khoa Anh" w:date="2019-05-20T17:57:00Z">
         <w:r>
           <w:t xml:space="preserve">Đầu vào </w:t>
         </w:r>
@@ -6048,18 +6074,12 @@
       <w:pPr>
         <w:ind w:left="720"/>
         <w:rPr>
-          <w:ins w:id="120" w:author="Khoa Anh" w:date="2019-05-20T18:04:00Z"/>
+          <w:ins w:id="122" w:author="Khoa Anh" w:date="2019-05-20T18:04:00Z"/>
         </w:rPr>
       </w:pPr>
-      <w:ins w:id="121" w:author="Khoa Anh" w:date="2019-05-20T17:58:00Z">
+      <w:ins w:id="123" w:author="Khoa Anh" w:date="2019-05-20T17:58:00Z">
         <w:r>
-          <w:t xml:space="preserve">Sử dụng </w:t>
-        </w:r>
-        <w:r>
-          <w:t>Ultrasonic sensor</w:t>
-        </w:r>
-        <w:r>
-          <w:t xml:space="preserve"> (Hình 7.1) </w:t>
+          <w:t xml:space="preserve">Sử dụng Ultrasonic sensor (Hình 7.1) </w:t>
         </w:r>
       </w:ins>
     </w:p>
@@ -6067,30 +6087,30 @@
       <w:pPr>
         <w:ind w:left="720"/>
         <w:rPr>
-          <w:ins w:id="122" w:author="Khoa Anh" w:date="2019-05-20T18:02:00Z"/>
+          <w:ins w:id="124" w:author="Khoa Anh" w:date="2019-05-20T18:02:00Z"/>
         </w:rPr>
       </w:pPr>
-      <w:ins w:id="123" w:author="Khoa Anh" w:date="2019-05-20T17:58:00Z">
+      <w:ins w:id="125" w:author="Khoa Anh" w:date="2019-05-20T17:58:00Z">
         <w:r>
           <w:t xml:space="preserve">để </w:t>
         </w:r>
       </w:ins>
-      <w:ins w:id="124" w:author="Khoa Anh" w:date="2019-05-20T17:59:00Z">
+      <w:ins w:id="126" w:author="Khoa Anh" w:date="2019-05-20T17:59:00Z">
         <w:r>
           <w:t>xác định</w:t>
         </w:r>
       </w:ins>
-      <w:ins w:id="125" w:author="Khoa Anh" w:date="2019-05-20T17:58:00Z">
+      <w:ins w:id="127" w:author="Khoa Anh" w:date="2019-05-20T17:58:00Z">
         <w:r>
           <w:t xml:space="preserve"> </w:t>
         </w:r>
       </w:ins>
-      <w:ins w:id="126" w:author="Khoa Anh" w:date="2019-05-20T17:59:00Z">
+      <w:ins w:id="128" w:author="Khoa Anh" w:date="2019-05-20T17:59:00Z">
         <w:r>
           <w:t>khoảng cách tới vật thể phía trước.</w:t>
         </w:r>
       </w:ins>
-      <w:ins w:id="127" w:author="Khoa Anh" w:date="2019-05-20T18:03:00Z">
+      <w:ins w:id="129" w:author="Khoa Anh" w:date="2019-05-20T18:03:00Z">
         <w:r>
           <w:rPr>
             <w:noProof/>
@@ -6103,21 +6123,7 @@
       <w:pPr>
         <w:ind w:left="720"/>
         <w:rPr>
-          <w:ins w:id="128" w:author="Khoa Anh" w:date="2019-05-20T18:02:00Z"/>
-        </w:rPr>
-        <w:pPrChange w:id="129" w:author="Khoa Anh" w:date="2019-05-20T18:03:00Z">
-          <w:pPr>
-            <w:ind w:left="720"/>
-          </w:pPr>
-        </w:pPrChange>
-      </w:pPr>
-    </w:p>
-    <w:p>
-      <w:pPr>
-        <w:ind w:left="720"/>
-        <w:jc w:val="center"/>
-        <w:rPr>
-          <w:ins w:id="130" w:author="Khoa Anh" w:date="2019-05-20T18:03:00Z"/>
+          <w:ins w:id="130" w:author="Khoa Anh" w:date="2019-05-20T18:02:00Z"/>
         </w:rPr>
       </w:pPr>
     </w:p>
@@ -6144,7 +6150,16 @@
         <w:ind w:left="720"/>
         <w:jc w:val="center"/>
         <w:rPr>
-          <w:ins w:id="133" w:author="Khoa Anh" w:date="2019-05-20T18:04:00Z"/>
+          <w:ins w:id="133" w:author="Khoa Anh" w:date="2019-05-20T18:03:00Z"/>
+        </w:rPr>
+      </w:pPr>
+    </w:p>
+    <w:p>
+      <w:pPr>
+        <w:ind w:left="720"/>
+        <w:jc w:val="center"/>
+        <w:rPr>
+          <w:ins w:id="134" w:author="Khoa Anh" w:date="2019-05-20T18:04:00Z"/>
         </w:rPr>
       </w:pPr>
     </w:p>
@@ -6153,14 +6168,9 @@
         <w:ind w:left="4320" w:firstLine="720"/>
         <w:jc w:val="center"/>
         <w:rPr>
-          <w:ins w:id="134" w:author="Khoa Anh" w:date="2019-05-20T17:57:00Z"/>
-          <w:rPrChange w:id="135" w:author="Khoa Anh" w:date="2019-05-20T17:58:00Z">
-            <w:rPr>
-              <w:ins w:id="136" w:author="Khoa Anh" w:date="2019-05-20T17:57:00Z"/>
-            </w:rPr>
-          </w:rPrChange>
+          <w:ins w:id="135" w:author="Khoa Anh" w:date="2019-05-20T17:57:00Z"/>
         </w:rPr>
-        <w:pPrChange w:id="137" w:author="Khoa Anh" w:date="2019-05-20T18:04:00Z">
+        <w:pPrChange w:id="136" w:author="Khoa Anh" w:date="2019-05-20T18:04:00Z">
           <w:pPr>
             <w:pStyle w:val="Heading2"/>
             <w:numPr>
@@ -6171,12 +6181,9 @@
           </w:pPr>
         </w:pPrChange>
       </w:pPr>
-      <w:ins w:id="138" w:author="Khoa Anh" w:date="2019-05-20T18:04:00Z">
+      <w:ins w:id="137" w:author="Khoa Anh" w:date="2019-05-20T18:04:00Z">
         <w:r>
-          <w:t xml:space="preserve">            </w:t>
-        </w:r>
-        <w:r>
-          <w:t>Hình 7.1: Ultrasonic sensor</w:t>
+          <w:t xml:space="preserve">            Hình 7.1: Ultrasonic sensor</w:t>
         </w:r>
       </w:ins>
     </w:p>
@@ -6189,14 +6196,9 @@
         </w:numPr>
         <w:ind w:hanging="294"/>
         <w:rPr>
-          <w:ins w:id="139" w:author="Khoa Anh" w:date="2019-05-20T17:57:00Z"/>
-          <w:rPrChange w:id="140" w:author="Khoa Anh" w:date="2019-05-20T17:57:00Z">
-            <w:rPr>
-              <w:ins w:id="141" w:author="Khoa Anh" w:date="2019-05-20T17:57:00Z"/>
-            </w:rPr>
-          </w:rPrChange>
+          <w:ins w:id="138" w:author="Khoa Anh" w:date="2019-05-20T17:57:00Z"/>
         </w:rPr>
-        <w:pPrChange w:id="142" w:author="Khoa Anh" w:date="2019-05-20T17:57:00Z">
+        <w:pPrChange w:id="139" w:author="Khoa Anh" w:date="2019-05-20T17:57:00Z">
           <w:pPr>
             <w:pStyle w:val="Heading2"/>
             <w:numPr>
@@ -6206,7 +6208,7 @@
           </w:pPr>
         </w:pPrChange>
       </w:pPr>
-      <w:ins w:id="143" w:author="Khoa Anh" w:date="2019-05-20T17:57:00Z">
+      <w:ins w:id="140" w:author="Khoa Anh" w:date="2019-05-20T17:57:00Z">
         <w:r>
           <w:t xml:space="preserve">Đầu </w:t>
         </w:r>
@@ -6225,9 +6227,9 @@
       <w:pPr>
         <w:ind w:left="720"/>
         <w:rPr>
-          <w:ins w:id="144" w:author="Khoa Anh" w:date="2019-05-20T17:56:00Z"/>
+          <w:ins w:id="141" w:author="Khoa Anh" w:date="2019-05-20T17:56:00Z"/>
         </w:rPr>
-        <w:pPrChange w:id="145" w:author="Khoa Anh" w:date="2019-05-20T17:59:00Z">
+        <w:pPrChange w:id="142" w:author="Khoa Anh" w:date="2019-05-20T17:59:00Z">
           <w:pPr>
             <w:pStyle w:val="ListParagraph"/>
             <w:numPr>
@@ -6237,42 +6239,42 @@
           </w:pPr>
         </w:pPrChange>
       </w:pPr>
-      <w:ins w:id="146" w:author="Khoa Anh" w:date="2019-05-20T17:59:00Z">
+      <w:ins w:id="143" w:author="Khoa Anh" w:date="2019-05-20T17:59:00Z">
         <w:r>
           <w:t>Từ khoảng cách x</w:t>
         </w:r>
       </w:ins>
-      <w:ins w:id="147" w:author="Khoa Anh" w:date="2019-05-20T18:00:00Z">
+      <w:ins w:id="144" w:author="Khoa Anh" w:date="2019-05-20T18:00:00Z">
         <w:r>
           <w:t xml:space="preserve">ác định được điều chỉnh tốc </w:t>
         </w:r>
       </w:ins>
-      <w:ins w:id="148" w:author="Khoa Anh" w:date="2019-05-20T18:01:00Z">
+      <w:ins w:id="145" w:author="Khoa Anh" w:date="2019-05-20T18:01:00Z">
         <w:r>
           <w:t>độ quay</w:t>
         </w:r>
       </w:ins>
-      <w:ins w:id="149" w:author="Khoa Anh" w:date="2019-05-20T18:00:00Z">
+      <w:ins w:id="146" w:author="Khoa Anh" w:date="2019-05-20T18:00:00Z">
         <w:r>
           <w:t xml:space="preserve"> của</w:t>
         </w:r>
       </w:ins>
-      <w:ins w:id="150" w:author="Khoa Anh" w:date="2019-05-20T18:01:00Z">
+      <w:ins w:id="147" w:author="Khoa Anh" w:date="2019-05-20T18:01:00Z">
         <w:r>
           <w:t xml:space="preserve"> 2 bánh</w:t>
         </w:r>
       </w:ins>
-      <w:ins w:id="151" w:author="Khoa Anh" w:date="2019-05-20T18:00:00Z">
+      <w:ins w:id="148" w:author="Khoa Anh" w:date="2019-05-20T18:00:00Z">
         <w:r>
           <w:t xml:space="preserve"> xe</w:t>
         </w:r>
       </w:ins>
-      <w:ins w:id="152" w:author="Khoa Anh" w:date="2019-05-20T18:01:00Z">
+      <w:ins w:id="149" w:author="Khoa Anh" w:date="2019-05-20T18:01:00Z">
         <w:r>
           <w:t>. Từ đó điều chỉnh chuyển động của xe tương ứng với khoảng các thu được.</w:t>
         </w:r>
       </w:ins>
-      <w:ins w:id="153" w:author="Khoa Anh" w:date="2019-05-20T18:00:00Z">
+      <w:ins w:id="150" w:author="Khoa Anh" w:date="2019-05-20T18:00:00Z">
         <w:r>
           <w:t xml:space="preserve"> </w:t>
         </w:r>
@@ -6286,14 +6288,14 @@
           <w:numId w:val="28"/>
         </w:numPr>
         <w:rPr>
-          <w:del w:id="154" w:author="Khoa Anh" w:date="2019-05-20T17:56:00Z"/>
-          <w:rPrChange w:id="155" w:author="Khoa Anh" w:date="2019-05-20T17:35:00Z">
+          <w:del w:id="151" w:author="Khoa Anh" w:date="2019-05-20T17:56:00Z"/>
+          <w:rPrChange w:id="152" w:author="Khoa Anh" w:date="2019-05-20T17:35:00Z">
             <w:rPr>
-              <w:del w:id="156" w:author="Khoa Anh" w:date="2019-05-20T17:56:00Z"/>
+              <w:del w:id="153" w:author="Khoa Anh" w:date="2019-05-20T17:56:00Z"/>
             </w:rPr>
           </w:rPrChange>
         </w:rPr>
-        <w:pPrChange w:id="157" w:author="Khoa Anh" w:date="2019-05-20T17:53:00Z">
+        <w:pPrChange w:id="154" w:author="Khoa Anh" w:date="2019-05-20T17:53:00Z">
           <w:pPr>
             <w:pStyle w:val="Heading2"/>
             <w:numPr>
@@ -6312,11 +6314,11 @@
           <w:numId w:val="2"/>
         </w:numPr>
         <w:rPr>
-          <w:ins w:id="158" w:author="Khoa Anh" w:date="2019-05-20T17:36:00Z"/>
+          <w:ins w:id="155" w:author="Khoa Anh" w:date="2019-05-20T17:36:00Z"/>
         </w:rPr>
       </w:pPr>
-      <w:bookmarkStart w:id="159" w:name="_1ci93xb"/>
-      <w:bookmarkEnd w:id="159"/>
+      <w:bookmarkStart w:id="156" w:name="_1ci93xb"/>
+      <w:bookmarkEnd w:id="156"/>
       <w:r>
         <w:t>Cơ sở dữ liệu</w:t>
       </w:r>
@@ -6328,12 +6330,7 @@
           <w:ilvl w:val="0"/>
           <w:numId w:val="27"/>
         </w:numPr>
-        <w:rPr>
-          <w:rPrChange w:id="160" w:author="Khoa Anh" w:date="2019-05-20T17:36:00Z">
-            <w:rPr/>
-          </w:rPrChange>
-        </w:rPr>
-        <w:pPrChange w:id="161" w:author="Khoa Anh" w:date="2019-05-20T17:46:00Z">
+        <w:pPrChange w:id="157" w:author="Khoa Anh" w:date="2019-05-20T17:46:00Z">
           <w:pPr>
             <w:pStyle w:val="Heading2"/>
             <w:numPr>
@@ -6343,7 +6340,7 @@
           </w:pPr>
         </w:pPrChange>
       </w:pPr>
-      <w:ins w:id="162" w:author="Khoa Anh" w:date="2019-05-20T17:47:00Z">
+      <w:ins w:id="158" w:author="Khoa Anh" w:date="2019-05-20T17:47:00Z">
         <w:r>
           <w:t>Không sử dụng</w:t>
         </w:r>
@@ -6357,11 +6354,11 @@
           <w:numId w:val="2"/>
         </w:numPr>
         <w:rPr>
-          <w:ins w:id="163" w:author="Khoa Anh" w:date="2019-05-20T17:36:00Z"/>
+          <w:ins w:id="159" w:author="Khoa Anh" w:date="2019-05-20T17:36:00Z"/>
         </w:rPr>
       </w:pPr>
-      <w:bookmarkStart w:id="164" w:name="_3whwml4"/>
-      <w:bookmarkEnd w:id="164"/>
+      <w:bookmarkStart w:id="160" w:name="_3whwml4"/>
+      <w:bookmarkEnd w:id="160"/>
       <w:r>
         <w:t>Mạng</w:t>
       </w:r>
@@ -6373,12 +6370,7 @@
           <w:ilvl w:val="0"/>
           <w:numId w:val="27"/>
         </w:numPr>
-        <w:rPr>
-          <w:rPrChange w:id="165" w:author="Khoa Anh" w:date="2019-05-20T17:36:00Z">
-            <w:rPr/>
-          </w:rPrChange>
-        </w:rPr>
-        <w:pPrChange w:id="166" w:author="Khoa Anh" w:date="2019-05-20T17:47:00Z">
+        <w:pPrChange w:id="161" w:author="Khoa Anh" w:date="2019-05-20T17:47:00Z">
           <w:pPr>
             <w:pStyle w:val="Heading2"/>
             <w:numPr>
@@ -6388,7 +6380,7 @@
           </w:pPr>
         </w:pPrChange>
       </w:pPr>
-      <w:ins w:id="167" w:author="Khoa Anh" w:date="2019-05-20T17:47:00Z">
+      <w:ins w:id="162" w:author="Khoa Anh" w:date="2019-05-20T17:47:00Z">
         <w:r>
           <w:t>Không sử dụng</w:t>
         </w:r>
@@ -6402,11 +6394,11 @@
           <w:numId w:val="2"/>
         </w:numPr>
         <w:rPr>
-          <w:ins w:id="168" w:author="Khoa Anh" w:date="2019-05-20T17:47:00Z"/>
+          <w:ins w:id="163" w:author="Khoa Anh" w:date="2019-05-20T17:47:00Z"/>
         </w:rPr>
       </w:pPr>
-      <w:bookmarkStart w:id="169" w:name="_2bn6wsx"/>
-      <w:bookmarkEnd w:id="169"/>
+      <w:bookmarkStart w:id="164" w:name="_2bn6wsx"/>
+      <w:bookmarkEnd w:id="164"/>
       <w:r>
         <w:t>Tương tác người dùng</w:t>
       </w:r>
@@ -6419,55 +6411,55 @@
           <w:numId w:val="27"/>
         </w:numPr>
         <w:rPr>
-          <w:ins w:id="170" w:author="Khoa Anh" w:date="2019-05-20T18:06:00Z"/>
+          <w:ins w:id="165" w:author="Khoa Anh" w:date="2019-05-20T18:06:00Z"/>
         </w:rPr>
-        <w:pPrChange w:id="171" w:author="Khoa Anh" w:date="2019-05-20T18:12:00Z">
+        <w:pPrChange w:id="166" w:author="Khoa Anh" w:date="2019-05-20T18:12:00Z">
           <w:pPr>
             <w:ind w:left="576"/>
           </w:pPr>
         </w:pPrChange>
       </w:pPr>
-      <w:ins w:id="172" w:author="Khoa Anh" w:date="2019-05-20T18:07:00Z">
+      <w:ins w:id="167" w:author="Khoa Anh" w:date="2019-05-20T18:07:00Z">
         <w:r>
           <w:t xml:space="preserve">Để khởi động robot, </w:t>
         </w:r>
       </w:ins>
-      <w:ins w:id="173" w:author="Khoa Anh" w:date="2019-05-20T18:08:00Z">
+      <w:ins w:id="168" w:author="Khoa Anh" w:date="2019-05-20T18:08:00Z">
         <w:r>
           <w:t xml:space="preserve">chuyển công tắc phía sau robot sang ON. </w:t>
         </w:r>
       </w:ins>
-      <w:ins w:id="174" w:author="Khoa Anh" w:date="2019-05-20T18:06:00Z">
+      <w:ins w:id="169" w:author="Khoa Anh" w:date="2019-05-20T18:06:00Z">
         <w:r>
           <w:t>Khi người dùng khởi động r</w:t>
         </w:r>
       </w:ins>
-      <w:ins w:id="175" w:author="Khoa Anh" w:date="2019-05-20T18:05:00Z">
+      <w:ins w:id="170" w:author="Khoa Anh" w:date="2019-05-20T18:05:00Z">
         <w:r>
           <w:t>obot</w:t>
         </w:r>
       </w:ins>
-      <w:ins w:id="176" w:author="Khoa Anh" w:date="2019-05-20T18:06:00Z">
+      <w:ins w:id="171" w:author="Khoa Anh" w:date="2019-05-20T18:06:00Z">
         <w:r>
           <w:t>, robot sẽ</w:t>
         </w:r>
       </w:ins>
-      <w:ins w:id="177" w:author="Khoa Anh" w:date="2019-05-20T18:05:00Z">
+      <w:ins w:id="172" w:author="Khoa Anh" w:date="2019-05-20T18:05:00Z">
         <w:r>
           <w:t xml:space="preserve"> bắt đầu </w:t>
         </w:r>
       </w:ins>
-      <w:ins w:id="178" w:author="Khoa Anh" w:date="2019-05-20T18:06:00Z">
+      <w:ins w:id="173" w:author="Khoa Anh" w:date="2019-05-20T18:06:00Z">
         <w:r>
           <w:t>di chuyển</w:t>
         </w:r>
       </w:ins>
-      <w:ins w:id="179" w:author="Khoa Anh" w:date="2019-05-20T18:05:00Z">
+      <w:ins w:id="174" w:author="Khoa Anh" w:date="2019-05-20T18:05:00Z">
         <w:r>
           <w:t xml:space="preserve"> như được lập</w:t>
         </w:r>
       </w:ins>
-      <w:ins w:id="180" w:author="Khoa Anh" w:date="2019-05-20T18:06:00Z">
+      <w:ins w:id="175" w:author="Khoa Anh" w:date="2019-05-20T18:06:00Z">
         <w:r>
           <w:t xml:space="preserve"> trình sẵn.</w:t>
         </w:r>
@@ -6481,14 +6473,9 @@
           <w:numId w:val="27"/>
         </w:numPr>
         <w:rPr>
-          <w:ins w:id="181" w:author="Khoa Anh" w:date="2019-05-20T18:22:00Z"/>
-          <w:rPrChange w:id="182" w:author="Khoa Anh" w:date="2019-05-20T18:22:00Z">
-            <w:rPr>
-              <w:ins w:id="183" w:author="Khoa Anh" w:date="2019-05-20T18:22:00Z"/>
-            </w:rPr>
-          </w:rPrChange>
+          <w:ins w:id="176" w:author="Khoa Anh" w:date="2019-05-20T18:22:00Z"/>
         </w:rPr>
-        <w:pPrChange w:id="184" w:author="Khoa Anh" w:date="2019-05-20T19:37:00Z">
+        <w:pPrChange w:id="177" w:author="Khoa Anh" w:date="2019-05-20T19:37:00Z">
           <w:pPr>
             <w:pStyle w:val="Heading2"/>
             <w:numPr>
@@ -6498,47 +6485,30 @@
           </w:pPr>
         </w:pPrChange>
       </w:pPr>
-      <w:ins w:id="185" w:author="Khoa Anh" w:date="2019-05-20T18:07:00Z">
+      <w:ins w:id="178" w:author="Khoa Anh" w:date="2019-05-20T18:07:00Z">
         <w:r>
           <w:t>Để ngưng hoạt động của robot</w:t>
         </w:r>
       </w:ins>
-      <w:ins w:id="186" w:author="Khoa Anh" w:date="2019-05-20T18:08:00Z">
+      <w:ins w:id="179" w:author="Khoa Anh" w:date="2019-05-20T18:08:00Z">
         <w:r>
           <w:t xml:space="preserve">, </w:t>
         </w:r>
       </w:ins>
-      <w:ins w:id="187" w:author="Khoa Anh" w:date="2019-05-20T18:09:00Z">
+      <w:ins w:id="180" w:author="Khoa Anh" w:date="2019-05-20T18:09:00Z">
         <w:r>
-          <w:t>chuyển công tắc phía sau robot sang O</w:t>
-        </w:r>
-        <w:r>
-          <w:t>FF</w:t>
-        </w:r>
-        <w:r>
-          <w:t>.</w:t>
+          <w:t>chuyển công tắc phía sau robot sang OFF.</w:t>
         </w:r>
       </w:ins>
-      <w:ins w:id="188" w:author="Khoa Anh" w:date="2019-05-20T19:37:00Z">
+      <w:ins w:id="181" w:author="Khoa Anh" w:date="2019-05-20T19:37:00Z">
         <w:r>
-          <w:rPr>
-            <w:rPrChange w:id="189" w:author="Khoa Anh" w:date="2019-05-20T18:22:00Z">
-              <w:rPr/>
-            </w:rPrChange>
-          </w:rPr>
           <w:t xml:space="preserve"> </w:t>
         </w:r>
       </w:ins>
     </w:p>
     <w:p>
       <w:pPr>
-        <w:rPr>
-          <w:b/>
-          <w:rPrChange w:id="190" w:author="Khoa Anh" w:date="2019-05-20T18:22:00Z">
-            <w:rPr/>
-          </w:rPrChange>
-        </w:rPr>
-        <w:pPrChange w:id="191" w:author="Khoa Anh" w:date="2019-05-20T18:22:00Z">
+        <w:pPrChange w:id="182" w:author="Khoa Anh" w:date="2019-05-20T18:22:00Z">
           <w:pPr>
             <w:pStyle w:val="Heading2"/>
             <w:numPr>
@@ -6557,16 +6527,16 @@
           <w:numId w:val="2"/>
         </w:numPr>
         <w:rPr>
-          <w:ins w:id="192" w:author="Khoa Anh" w:date="2019-05-20T18:13:00Z"/>
+          <w:ins w:id="183" w:author="Khoa Anh" w:date="2019-05-20T18:13:00Z"/>
         </w:rPr>
-        <w:pPrChange w:id="193" w:author="Khoa Anh" w:date="2019-05-20T18:13:00Z">
+        <w:pPrChange w:id="184" w:author="Khoa Anh" w:date="2019-05-20T18:13:00Z">
           <w:pPr>
             <w:ind w:left="576"/>
           </w:pPr>
         </w:pPrChange>
       </w:pPr>
-      <w:bookmarkStart w:id="194" w:name="_qsh70q"/>
-      <w:bookmarkEnd w:id="194"/>
+      <w:bookmarkStart w:id="185" w:name="_qsh70q"/>
+      <w:bookmarkEnd w:id="185"/>
       <w:r>
         <w:lastRenderedPageBreak/>
         <w:t>Đặc tả giao diện API (interface)</w:t>
@@ -6581,9 +6551,9 @@
         </w:numPr>
         <w:ind w:hanging="153"/>
         <w:rPr>
-          <w:ins w:id="195" w:author="Khoa Anh" w:date="2019-05-20T18:13:00Z"/>
+          <w:ins w:id="186" w:author="Khoa Anh" w:date="2019-05-20T18:13:00Z"/>
         </w:rPr>
-        <w:pPrChange w:id="196" w:author="Khoa Anh" w:date="2019-05-20T18:13:00Z">
+        <w:pPrChange w:id="187" w:author="Khoa Anh" w:date="2019-05-20T18:13:00Z">
           <w:pPr>
             <w:pStyle w:val="Heading2"/>
             <w:numPr>
@@ -6593,22 +6563,22 @@
           </w:pPr>
         </w:pPrChange>
       </w:pPr>
-      <w:ins w:id="197" w:author="Khoa Anh" w:date="2019-05-20T18:14:00Z">
+      <w:ins w:id="188" w:author="Khoa Anh" w:date="2019-05-20T18:14:00Z">
         <w:r>
           <w:t>Biểu đồ gói (</w:t>
         </w:r>
       </w:ins>
-      <w:ins w:id="198" w:author="Khoa Anh" w:date="2019-05-20T18:21:00Z">
+      <w:ins w:id="189" w:author="Khoa Anh" w:date="2019-05-20T18:21:00Z">
         <w:r>
           <w:t>Package</w:t>
         </w:r>
       </w:ins>
-      <w:ins w:id="199" w:author="Khoa Anh" w:date="2019-05-20T18:13:00Z">
+      <w:ins w:id="190" w:author="Khoa Anh" w:date="2019-05-20T18:13:00Z">
         <w:r>
           <w:t xml:space="preserve"> </w:t>
         </w:r>
       </w:ins>
-      <w:ins w:id="200" w:author="Khoa Anh" w:date="2019-05-20T18:14:00Z">
+      <w:ins w:id="191" w:author="Khoa Anh" w:date="2019-05-20T18:14:00Z">
         <w:r>
           <w:t>diagram)</w:t>
         </w:r>
@@ -6618,10 +6588,10 @@
       <w:pPr>
         <w:ind w:left="576"/>
         <w:rPr>
-          <w:ins w:id="201" w:author="Khoa Anh" w:date="2019-05-20T18:24:00Z"/>
+          <w:ins w:id="192" w:author="Khoa Anh" w:date="2019-05-20T18:24:00Z"/>
         </w:rPr>
       </w:pPr>
-      <w:ins w:id="202" w:author="Khoa Anh" w:date="2019-05-20T18:24:00Z">
+      <w:ins w:id="193" w:author="Khoa Anh" w:date="2019-05-20T18:24:00Z">
         <w:r>
           <w:rPr>
             <w:noProof/>
@@ -6679,25 +6649,25 @@
         </w:numPr>
         <w:ind w:hanging="153"/>
         <w:rPr>
-          <w:ins w:id="203" w:author="Khoa Anh" w:date="2019-05-20T18:24:00Z"/>
+          <w:ins w:id="194" w:author="Khoa Anh" w:date="2019-05-20T18:24:00Z"/>
         </w:rPr>
       </w:pPr>
-      <w:ins w:id="204" w:author="Khoa Anh" w:date="2019-05-20T19:26:00Z">
+      <w:ins w:id="195" w:author="Khoa Anh" w:date="2019-05-20T19:26:00Z">
         <w:r>
           <w:t>Sơ đồ gọi hàm</w:t>
         </w:r>
       </w:ins>
-      <w:ins w:id="205" w:author="Khoa Anh" w:date="2019-05-20T18:24:00Z">
+      <w:ins w:id="196" w:author="Khoa Anh" w:date="2019-05-20T18:24:00Z">
         <w:r>
           <w:t xml:space="preserve"> (</w:t>
         </w:r>
       </w:ins>
-      <w:ins w:id="206" w:author="Khoa Anh" w:date="2019-05-20T19:26:00Z">
+      <w:ins w:id="197" w:author="Khoa Anh" w:date="2019-05-20T19:26:00Z">
         <w:r>
           <w:t>Call graph</w:t>
         </w:r>
       </w:ins>
-      <w:ins w:id="207" w:author="Khoa Anh" w:date="2019-05-20T18:24:00Z">
+      <w:ins w:id="198" w:author="Khoa Anh" w:date="2019-05-20T18:24:00Z">
         <w:r>
           <w:t>)</w:t>
         </w:r>
@@ -6707,10 +6677,10 @@
       <w:pPr>
         <w:ind w:left="576"/>
         <w:rPr>
-          <w:ins w:id="208" w:author="Khoa Anh" w:date="2019-05-20T19:44:00Z"/>
+          <w:ins w:id="199" w:author="Khoa Anh" w:date="2019-05-20T19:44:00Z"/>
         </w:rPr>
       </w:pPr>
-      <w:ins w:id="209" w:author="Khoa Anh" w:date="2019-05-20T19:37:00Z">
+      <w:ins w:id="200" w:author="Khoa Anh" w:date="2019-05-20T19:37:00Z">
         <w:r>
           <w:rPr>
             <w:noProof/>
@@ -6763,7 +6733,7 @@
       <w:pPr>
         <w:ind w:left="576"/>
         <w:rPr>
-          <w:ins w:id="210" w:author="Khoa Anh" w:date="2019-05-20T19:44:00Z"/>
+          <w:ins w:id="201" w:author="Khoa Anh" w:date="2019-05-20T19:44:00Z"/>
         </w:rPr>
       </w:pPr>
     </w:p>
@@ -6776,10 +6746,10 @@
         </w:numPr>
         <w:ind w:hanging="153"/>
         <w:rPr>
-          <w:ins w:id="211" w:author="Khoa Anh" w:date="2019-05-20T19:45:00Z"/>
+          <w:ins w:id="202" w:author="Khoa Anh" w:date="2019-05-20T19:45:00Z"/>
         </w:rPr>
       </w:pPr>
-      <w:ins w:id="212" w:author="Khoa Anh" w:date="2019-05-20T19:45:00Z">
+      <w:ins w:id="203" w:author="Khoa Anh" w:date="2019-05-20T19:45:00Z">
         <w:r>
           <w:lastRenderedPageBreak/>
           <w:t>Giao diện các hàm</w:t>
@@ -6790,14 +6760,9 @@
       <w:pPr>
         <w:ind w:left="576"/>
         <w:rPr>
-          <w:ins w:id="213" w:author="Khoa Anh" w:date="2019-05-20T19:44:00Z"/>
-          <w:rPrChange w:id="214" w:author="Khoa Anh" w:date="2019-05-20T19:45:00Z">
-            <w:rPr>
-              <w:ins w:id="215" w:author="Khoa Anh" w:date="2019-05-20T19:44:00Z"/>
-            </w:rPr>
-          </w:rPrChange>
+          <w:ins w:id="204" w:author="Khoa Anh" w:date="2019-05-20T19:44:00Z"/>
         </w:rPr>
-        <w:pPrChange w:id="216" w:author="Khoa Anh" w:date="2019-05-20T19:45:00Z">
+        <w:pPrChange w:id="205" w:author="Khoa Anh" w:date="2019-05-20T19:45:00Z">
           <w:pPr>
             <w:pStyle w:val="Heading2"/>
             <w:numPr>
@@ -6808,7 +6773,7 @@
           </w:pPr>
         </w:pPrChange>
       </w:pPr>
-      <w:ins w:id="217" w:author="Khoa Anh" w:date="2019-05-20T19:45:00Z">
+      <w:ins w:id="206" w:author="Khoa Anh" w:date="2019-05-20T19:45:00Z">
         <w:r>
           <w:rPr>
             <w:noProof/>
@@ -6854,10 +6819,10 @@
                             <w:p>
                               <w:pPr>
                                 <w:rPr>
-                                  <w:ins w:id="218" w:author="Khoa Anh" w:date="2019-05-20T19:46:00Z"/>
+                                  <w:ins w:id="207" w:author="Khoa Anh" w:date="2019-05-20T19:46:00Z"/>
                                 </w:rPr>
                               </w:pPr>
-                              <w:ins w:id="219" w:author="Khoa Anh" w:date="2019-05-20T19:46:00Z">
+                              <w:ins w:id="208" w:author="Khoa Anh" w:date="2019-05-20T19:46:00Z">
                                 <w:r>
                                   <w:t>// lấy khoảng cách đo được bởi cảm biến siêu âm</w:t>
                                 </w:r>
@@ -6866,25 +6831,30 @@
                             <w:p>
                               <w:pPr>
                                 <w:rPr>
-                                  <w:ins w:id="220" w:author="Khoa Anh" w:date="2019-05-20T19:48:00Z"/>
+                                  <w:ins w:id="209" w:author="Khoa Anh" w:date="2019-05-20T19:48:00Z"/>
                                 </w:rPr>
                               </w:pPr>
-                              <w:ins w:id="221" w:author="Khoa Anh" w:date="2019-05-20T19:46:00Z">
+                              <w:ins w:id="210" w:author="Khoa Anh" w:date="2019-05-20T19:46:00Z">
                                 <w:r>
-                                  <w:t>unsigned long getDistance()</w:t>
+                                  <w:t xml:space="preserve">unsigned long </w:t>
                                 </w:r>
+                                <w:proofErr w:type="gramStart"/>
                                 <w:r>
-                                  <w:t>;</w:t>
+                                  <w:t>getDistance(</w:t>
+                                </w:r>
+                                <w:proofErr w:type="gramEnd"/>
+                                <w:r>
+                                  <w:t>);</w:t>
                                 </w:r>
                               </w:ins>
                             </w:p>
                             <w:p>
                               <w:pPr>
                                 <w:rPr>
-                                  <w:ins w:id="222" w:author="Khoa Anh" w:date="2019-05-20T19:46:00Z"/>
+                                  <w:ins w:id="211" w:author="Khoa Anh" w:date="2019-05-20T19:46:00Z"/>
                                 </w:rPr>
                               </w:pPr>
-                              <w:ins w:id="223" w:author="Khoa Anh" w:date="2019-05-20T19:48:00Z">
+                              <w:ins w:id="212" w:author="Khoa Anh" w:date="2019-05-20T19:48:00Z">
                                 <w:r>
                                   <w:t>-----------------------------------------------------------------------------------------</w:t>
                                 </w:r>
@@ -6893,43 +6863,42 @@
                             <w:p>
                               <w:pPr>
                                 <w:rPr>
-                                  <w:ins w:id="224" w:author="Khoa Anh" w:date="2019-05-20T19:47:00Z"/>
+                                  <w:ins w:id="213" w:author="Khoa Anh" w:date="2019-05-20T19:47:00Z"/>
                                 </w:rPr>
                               </w:pPr>
-                              <w:ins w:id="225" w:author="Khoa Anh" w:date="2019-05-20T19:47:00Z">
+                              <w:ins w:id="214" w:author="Khoa Anh" w:date="2019-05-20T19:47:00Z">
                                 <w:r>
-                                  <w:t>// Trả về khoảng cách</w:t>
-                                </w:r>
-                                <w:r>
-                                  <w:t xml:space="preserve"> </w:t>
-                                </w:r>
-                                <w:r>
-                                  <w:t>tới vật gần nhất</w:t>
+                                  <w:t>// Trả về khoảng cách tới vật gần nhất</w:t>
                                 </w:r>
                               </w:ins>
                             </w:p>
                             <w:p>
                               <w:pPr>
                                 <w:rPr>
-                                  <w:ins w:id="226" w:author="Khoa Anh" w:date="2019-05-20T19:49:00Z"/>
+                                  <w:ins w:id="215" w:author="Khoa Anh" w:date="2019-05-20T19:49:00Z"/>
                                 </w:rPr>
                               </w:pPr>
-                              <w:ins w:id="227" w:author="Khoa Anh" w:date="2019-05-20T19:47:00Z">
+                              <w:ins w:id="216" w:author="Khoa Anh" w:date="2019-05-20T19:47:00Z">
                                 <w:r>
-                                  <w:t>unsigned long measureDistance()</w:t>
+                                  <w:t xml:space="preserve">unsigned long </w:t>
                                 </w:r>
+                                <w:proofErr w:type="gramStart"/>
                                 <w:r>
-                                  <w:t>;</w:t>
+                                  <w:t>measureDistance(</w:t>
+                                </w:r>
+                                <w:proofErr w:type="gramEnd"/>
+                                <w:r>
+                                  <w:t>);</w:t>
                                 </w:r>
                               </w:ins>
                             </w:p>
                             <w:p>
                               <w:pPr>
                                 <w:rPr>
-                                  <w:ins w:id="228" w:author="Khoa Anh" w:date="2019-05-20T19:49:00Z"/>
+                                  <w:ins w:id="217" w:author="Khoa Anh" w:date="2019-05-20T19:49:00Z"/>
                                 </w:rPr>
                               </w:pPr>
-                              <w:ins w:id="229" w:author="Khoa Anh" w:date="2019-05-20T19:49:00Z">
+                              <w:ins w:id="218" w:author="Khoa Anh" w:date="2019-05-20T19:49:00Z">
                                 <w:r>
                                   <w:t>-----------------------------------------------------------------------------------------</w:t>
                                 </w:r>
@@ -6938,10 +6907,10 @@
                             <w:p>
                               <w:pPr>
                                 <w:rPr>
-                                  <w:ins w:id="230" w:author="Khoa Anh" w:date="2019-05-20T19:49:00Z"/>
+                                  <w:ins w:id="219" w:author="Khoa Anh" w:date="2019-05-20T19:49:00Z"/>
                                 </w:rPr>
                               </w:pPr>
-                              <w:ins w:id="231" w:author="Khoa Anh" w:date="2019-05-20T19:49:00Z">
+                              <w:ins w:id="220" w:author="Khoa Anh" w:date="2019-05-20T19:49:00Z">
                                 <w:r>
                                   <w:t>// Xoay xe để tìm kiếm vật</w:t>
                                 </w:r>
@@ -6950,22 +6919,30 @@
                             <w:p>
                               <w:pPr>
                                 <w:rPr>
-                                  <w:ins w:id="232" w:author="Khoa Anh" w:date="2019-05-20T19:48:00Z"/>
+                                  <w:ins w:id="221" w:author="Khoa Anh" w:date="2019-05-20T19:48:00Z"/>
                                 </w:rPr>
                               </w:pPr>
-                              <w:ins w:id="233" w:author="Khoa Anh" w:date="2019-05-20T19:49:00Z">
+                              <w:ins w:id="222" w:author="Khoa Anh" w:date="2019-05-20T19:49:00Z">
                                 <w:r>
-                                  <w:t>boolean detectObject();</w:t>
+                                  <w:t xml:space="preserve">boolean </w:t>
+                                </w:r>
+                                <w:proofErr w:type="gramStart"/>
+                                <w:r>
+                                  <w:t>detectObject(</w:t>
+                                </w:r>
+                                <w:proofErr w:type="gramEnd"/>
+                                <w:r>
+                                  <w:t>);</w:t>
                                 </w:r>
                               </w:ins>
                             </w:p>
                             <w:p>
                               <w:pPr>
                                 <w:rPr>
-                                  <w:ins w:id="234" w:author="Khoa Anh" w:date="2019-05-20T19:47:00Z"/>
+                                  <w:ins w:id="223" w:author="Khoa Anh" w:date="2019-05-20T19:47:00Z"/>
                                 </w:rPr>
                               </w:pPr>
-                              <w:ins w:id="235" w:author="Khoa Anh" w:date="2019-05-20T19:48:00Z">
+                              <w:ins w:id="224" w:author="Khoa Anh" w:date="2019-05-20T19:48:00Z">
                                 <w:r>
                                   <w:t>-----------------------------------------------------------------------------------------</w:t>
                                 </w:r>
@@ -6974,10 +6951,10 @@
                             <w:p>
                               <w:pPr>
                                 <w:rPr>
-                                  <w:ins w:id="236" w:author="Khoa Anh" w:date="2019-05-20T19:47:00Z"/>
+                                  <w:ins w:id="225" w:author="Khoa Anh" w:date="2019-05-20T19:47:00Z"/>
                                 </w:rPr>
                               </w:pPr>
-                              <w:ins w:id="237" w:author="Khoa Anh" w:date="2019-05-20T19:47:00Z">
+                              <w:ins w:id="226" w:author="Khoa Anh" w:date="2019-05-20T19:47:00Z">
                                 <w:r>
                                   <w:t>// Dừng xe</w:t>
                                 </w:r>
@@ -6986,25 +6963,30 @@
                             <w:p>
                               <w:pPr>
                                 <w:rPr>
-                                  <w:ins w:id="238" w:author="Khoa Anh" w:date="2019-05-20T19:48:00Z"/>
+                                  <w:ins w:id="227" w:author="Khoa Anh" w:date="2019-05-20T19:48:00Z"/>
                                 </w:rPr>
                               </w:pPr>
-                              <w:ins w:id="239" w:author="Khoa Anh" w:date="2019-05-20T19:47:00Z">
+                              <w:ins w:id="228" w:author="Khoa Anh" w:date="2019-05-20T19:47:00Z">
                                 <w:r>
-                                  <w:t>void stopMoving()</w:t>
+                                  <w:t xml:space="preserve">void </w:t>
                                 </w:r>
+                                <w:proofErr w:type="gramStart"/>
                                 <w:r>
-                                  <w:t>;</w:t>
+                                  <w:t>stopMoving(</w:t>
+                                </w:r>
+                                <w:proofErr w:type="gramEnd"/>
+                                <w:r>
+                                  <w:t>);</w:t>
                                 </w:r>
                               </w:ins>
                             </w:p>
                             <w:p>
                               <w:pPr>
                                 <w:rPr>
-                                  <w:ins w:id="240" w:author="Khoa Anh" w:date="2019-05-20T19:47:00Z"/>
+                                  <w:ins w:id="229" w:author="Khoa Anh" w:date="2019-05-20T19:47:00Z"/>
                                 </w:rPr>
                               </w:pPr>
-                              <w:ins w:id="241" w:author="Khoa Anh" w:date="2019-05-20T19:48:00Z">
+                              <w:ins w:id="230" w:author="Khoa Anh" w:date="2019-05-20T19:48:00Z">
                                 <w:r>
                                   <w:t>-----------------------------------------------------------------------------------------</w:t>
                                 </w:r>
@@ -7013,10 +6995,10 @@
                             <w:p>
                               <w:pPr>
                                 <w:rPr>
-                                  <w:ins w:id="242" w:author="Khoa Anh" w:date="2019-05-20T19:47:00Z"/>
+                                  <w:ins w:id="231" w:author="Khoa Anh" w:date="2019-05-20T19:47:00Z"/>
                                 </w:rPr>
                               </w:pPr>
-                              <w:ins w:id="243" w:author="Khoa Anh" w:date="2019-05-20T19:47:00Z">
+                              <w:ins w:id="232" w:author="Khoa Anh" w:date="2019-05-20T19:47:00Z">
                                 <w:r>
                                   <w:t>// Tiến lên trước</w:t>
                                 </w:r>
@@ -7025,10 +7007,10 @@
                             <w:p>
                               <w:pPr>
                                 <w:rPr>
-                                  <w:ins w:id="244" w:author="Khoa Anh" w:date="2019-05-20T19:47:00Z"/>
+                                  <w:ins w:id="233" w:author="Khoa Anh" w:date="2019-05-20T19:47:00Z"/>
                                 </w:rPr>
                               </w:pPr>
-                              <w:ins w:id="245" w:author="Khoa Anh" w:date="2019-05-20T19:47:00Z">
+                              <w:ins w:id="234" w:author="Khoa Anh" w:date="2019-05-20T19:47:00Z">
                                 <w:r>
                                   <w:t>// params: speed tốc độ quay của bánh xe (vòng/phút)</w:t>
                                 </w:r>
@@ -7037,25 +7019,30 @@
                             <w:p>
                               <w:pPr>
                                 <w:rPr>
-                                  <w:ins w:id="246" w:author="Khoa Anh" w:date="2019-05-20T19:48:00Z"/>
+                                  <w:ins w:id="235" w:author="Khoa Anh" w:date="2019-05-20T19:48:00Z"/>
                                 </w:rPr>
                               </w:pPr>
-                              <w:ins w:id="247" w:author="Khoa Anh" w:date="2019-05-20T19:47:00Z">
+                              <w:ins w:id="236" w:author="Khoa Anh" w:date="2019-05-20T19:47:00Z">
                                 <w:r>
-                                  <w:t>void moveForward(int speed)</w:t>
+                                  <w:t xml:space="preserve">void </w:t>
                                 </w:r>
+                                <w:proofErr w:type="gramStart"/>
                                 <w:r>
-                                  <w:t>;</w:t>
+                                  <w:t>moveForward(</w:t>
+                                </w:r>
+                                <w:proofErr w:type="gramEnd"/>
+                                <w:r>
+                                  <w:t>int speed);</w:t>
                                 </w:r>
                               </w:ins>
                             </w:p>
                             <w:p>
                               <w:pPr>
                                 <w:rPr>
-                                  <w:ins w:id="248" w:author="Khoa Anh" w:date="2019-05-20T19:47:00Z"/>
+                                  <w:ins w:id="237" w:author="Khoa Anh" w:date="2019-05-20T19:47:00Z"/>
                                 </w:rPr>
                               </w:pPr>
-                              <w:ins w:id="249" w:author="Khoa Anh" w:date="2019-05-20T19:48:00Z">
+                              <w:ins w:id="238" w:author="Khoa Anh" w:date="2019-05-20T19:48:00Z">
                                 <w:r>
                                   <w:t>-----------------------------------------------------------------------------------------</w:t>
                                 </w:r>
@@ -7064,10 +7051,10 @@
                             <w:p>
                               <w:pPr>
                                 <w:rPr>
-                                  <w:ins w:id="250" w:author="Khoa Anh" w:date="2019-05-20T19:48:00Z"/>
+                                  <w:ins w:id="239" w:author="Khoa Anh" w:date="2019-05-20T19:48:00Z"/>
                                 </w:rPr>
                               </w:pPr>
-                              <w:ins w:id="251" w:author="Khoa Anh" w:date="2019-05-20T19:48:00Z">
+                              <w:ins w:id="240" w:author="Khoa Anh" w:date="2019-05-20T19:48:00Z">
                                 <w:r>
                                   <w:t>// Lùi lại</w:t>
                                 </w:r>
@@ -7076,10 +7063,10 @@
                             <w:p>
                               <w:pPr>
                                 <w:rPr>
-                                  <w:ins w:id="252" w:author="Khoa Anh" w:date="2019-05-20T19:48:00Z"/>
+                                  <w:ins w:id="241" w:author="Khoa Anh" w:date="2019-05-20T19:48:00Z"/>
                                 </w:rPr>
                               </w:pPr>
-                              <w:ins w:id="253" w:author="Khoa Anh" w:date="2019-05-20T19:48:00Z">
+                              <w:ins w:id="242" w:author="Khoa Anh" w:date="2019-05-20T19:48:00Z">
                                 <w:r>
                                   <w:t>// params: speed tốc độ quay của bánh xe (vòng/phút)</w:t>
                                 </w:r>
@@ -7088,25 +7075,30 @@
                             <w:p>
                               <w:pPr>
                                 <w:rPr>
-                                  <w:ins w:id="254" w:author="Khoa Anh" w:date="2019-05-20T19:48:00Z"/>
+                                  <w:ins w:id="243" w:author="Khoa Anh" w:date="2019-05-20T19:48:00Z"/>
                                 </w:rPr>
                               </w:pPr>
-                              <w:ins w:id="255" w:author="Khoa Anh" w:date="2019-05-20T19:48:00Z">
+                              <w:ins w:id="244" w:author="Khoa Anh" w:date="2019-05-20T19:48:00Z">
                                 <w:r>
-                                  <w:t>void moveBackward(int speed)</w:t>
+                                  <w:t xml:space="preserve">void </w:t>
                                 </w:r>
+                                <w:proofErr w:type="gramStart"/>
                                 <w:r>
-                                  <w:t>;</w:t>
+                                  <w:t>moveBackward(</w:t>
+                                </w:r>
+                                <w:proofErr w:type="gramEnd"/>
+                                <w:r>
+                                  <w:t>int speed);</w:t>
                                 </w:r>
                               </w:ins>
                             </w:p>
                             <w:p>
                               <w:pPr>
                                 <w:rPr>
-                                  <w:ins w:id="256" w:author="Khoa Anh" w:date="2019-05-20T19:48:00Z"/>
+                                  <w:ins w:id="245" w:author="Khoa Anh" w:date="2019-05-20T19:48:00Z"/>
                                 </w:rPr>
                               </w:pPr>
-                              <w:ins w:id="257" w:author="Khoa Anh" w:date="2019-05-20T19:48:00Z">
+                              <w:ins w:id="246" w:author="Khoa Anh" w:date="2019-05-20T19:48:00Z">
                                 <w:r>
                                   <w:t>-----------------------------------------------------------------------------------------</w:t>
                                 </w:r>
@@ -7115,10 +7107,10 @@
                             <w:p>
                               <w:pPr>
                                 <w:rPr>
-                                  <w:ins w:id="258" w:author="Khoa Anh" w:date="2019-05-20T19:48:00Z"/>
+                                  <w:ins w:id="247" w:author="Khoa Anh" w:date="2019-05-20T19:48:00Z"/>
                                 </w:rPr>
                               </w:pPr>
-                              <w:ins w:id="259" w:author="Khoa Anh" w:date="2019-05-20T19:48:00Z">
+                              <w:ins w:id="248" w:author="Khoa Anh" w:date="2019-05-20T19:48:00Z">
                                 <w:r>
                                   <w:t>// Xoay trái</w:t>
                                 </w:r>
@@ -7127,10 +7119,10 @@
                             <w:p>
                               <w:pPr>
                                 <w:rPr>
-                                  <w:ins w:id="260" w:author="Khoa Anh" w:date="2019-05-20T19:48:00Z"/>
+                                  <w:ins w:id="249" w:author="Khoa Anh" w:date="2019-05-20T19:48:00Z"/>
                                 </w:rPr>
                               </w:pPr>
-                              <w:ins w:id="261" w:author="Khoa Anh" w:date="2019-05-20T19:48:00Z">
+                              <w:ins w:id="250" w:author="Khoa Anh" w:date="2019-05-20T19:48:00Z">
                                 <w:r>
                                   <w:t>// params: angle góc cần quay</w:t>
                                 </w:r>
@@ -7139,10 +7131,10 @@
                             <w:p>
                               <w:pPr>
                                 <w:rPr>
-                                  <w:ins w:id="262" w:author="Khoa Anh" w:date="2019-05-20T19:48:00Z"/>
+                                  <w:ins w:id="251" w:author="Khoa Anh" w:date="2019-05-20T19:48:00Z"/>
                                 </w:rPr>
                               </w:pPr>
-                              <w:ins w:id="263" w:author="Khoa Anh" w:date="2019-05-20T19:48:00Z">
+                              <w:ins w:id="252" w:author="Khoa Anh" w:date="2019-05-20T19:48:00Z">
                                 <w:r>
                                   <w:t>//         speed tốc độ quay của bánh xe (vòng/phút)</w:t>
                                 </w:r>
@@ -7151,25 +7143,30 @@
                             <w:p>
                               <w:pPr>
                                 <w:rPr>
-                                  <w:ins w:id="264" w:author="Khoa Anh" w:date="2019-05-20T19:48:00Z"/>
+                                  <w:ins w:id="253" w:author="Khoa Anh" w:date="2019-05-20T19:48:00Z"/>
                                 </w:rPr>
                               </w:pPr>
-                              <w:ins w:id="265" w:author="Khoa Anh" w:date="2019-05-20T19:48:00Z">
+                              <w:ins w:id="254" w:author="Khoa Anh" w:date="2019-05-20T19:48:00Z">
                                 <w:r>
-                                  <w:t>void turnLeft(int angle, int speed)</w:t>
+                                  <w:t xml:space="preserve">void </w:t>
                                 </w:r>
+                                <w:proofErr w:type="gramStart"/>
                                 <w:r>
-                                  <w:t>;</w:t>
+                                  <w:t>turnLeft(</w:t>
+                                </w:r>
+                                <w:proofErr w:type="gramEnd"/>
+                                <w:r>
+                                  <w:t>int angle, int speed);</w:t>
                                 </w:r>
                               </w:ins>
                             </w:p>
                             <w:p>
                               <w:pPr>
                                 <w:rPr>
-                                  <w:ins w:id="266" w:author="Khoa Anh" w:date="2019-05-20T19:48:00Z"/>
+                                  <w:ins w:id="255" w:author="Khoa Anh" w:date="2019-05-20T19:48:00Z"/>
                                 </w:rPr>
                               </w:pPr>
-                              <w:ins w:id="267" w:author="Khoa Anh" w:date="2019-05-20T19:48:00Z">
+                              <w:ins w:id="256" w:author="Khoa Anh" w:date="2019-05-20T19:48:00Z">
                                 <w:r>
                                   <w:t>-----------------------------------------------------------------------------------------</w:t>
                                 </w:r>
@@ -7178,10 +7175,10 @@
                             <w:p>
                               <w:pPr>
                                 <w:rPr>
-                                  <w:ins w:id="268" w:author="Khoa Anh" w:date="2019-05-20T19:48:00Z"/>
+                                  <w:ins w:id="257" w:author="Khoa Anh" w:date="2019-05-20T19:48:00Z"/>
                                 </w:rPr>
                               </w:pPr>
-                              <w:ins w:id="269" w:author="Khoa Anh" w:date="2019-05-20T19:48:00Z">
+                              <w:ins w:id="258" w:author="Khoa Anh" w:date="2019-05-20T19:48:00Z">
                                 <w:r>
                                   <w:t>// Xoay phải</w:t>
                                 </w:r>
@@ -7190,10 +7187,10 @@
                             <w:p>
                               <w:pPr>
                                 <w:rPr>
-                                  <w:ins w:id="270" w:author="Khoa Anh" w:date="2019-05-20T19:48:00Z"/>
+                                  <w:ins w:id="259" w:author="Khoa Anh" w:date="2019-05-20T19:48:00Z"/>
                                 </w:rPr>
                               </w:pPr>
-                              <w:ins w:id="271" w:author="Khoa Anh" w:date="2019-05-20T19:48:00Z">
+                              <w:ins w:id="260" w:author="Khoa Anh" w:date="2019-05-20T19:48:00Z">
                                 <w:r>
                                   <w:t>// params: angle góc cần quay</w:t>
                                 </w:r>
@@ -7202,22 +7199,27 @@
                             <w:p>
                               <w:pPr>
                                 <w:rPr>
-                                  <w:ins w:id="272" w:author="Khoa Anh" w:date="2019-05-20T19:48:00Z"/>
+                                  <w:ins w:id="261" w:author="Khoa Anh" w:date="2019-05-20T19:48:00Z"/>
                                 </w:rPr>
                               </w:pPr>
-                              <w:ins w:id="273" w:author="Khoa Anh" w:date="2019-05-20T19:48:00Z">
+                              <w:ins w:id="262" w:author="Khoa Anh" w:date="2019-05-20T19:48:00Z">
                                 <w:r>
                                   <w:t>//         speed tốc độ quay của bánh xe (vòng/phút)</w:t>
                                 </w:r>
                               </w:ins>
                             </w:p>
                             <w:p>
-                              <w:ins w:id="274" w:author="Khoa Anh" w:date="2019-05-20T19:48:00Z">
+                              <w:ins w:id="263" w:author="Khoa Anh" w:date="2019-05-20T19:48:00Z">
                                 <w:r>
-                                  <w:t>void turnRight(int angle, int speed)</w:t>
+                                  <w:t xml:space="preserve">void </w:t>
                                 </w:r>
+                                <w:proofErr w:type="gramStart"/>
                                 <w:r>
-                                  <w:t>;</w:t>
+                                  <w:t>turnRight(</w:t>
+                                </w:r>
+                                <w:proofErr w:type="gramEnd"/>
+                                <w:r>
+                                  <w:t>int angle, int speed);</w:t>
                                 </w:r>
                               </w:ins>
                             </w:p>
@@ -7240,10 +7242,10 @@
                       <w:p>
                         <w:pPr>
                           <w:rPr>
-                            <w:ins w:id="275" w:author="Khoa Anh" w:date="2019-05-20T19:46:00Z"/>
+                            <w:ins w:id="264" w:author="Khoa Anh" w:date="2019-05-20T19:46:00Z"/>
                           </w:rPr>
                         </w:pPr>
-                        <w:ins w:id="276" w:author="Khoa Anh" w:date="2019-05-20T19:46:00Z">
+                        <w:ins w:id="265" w:author="Khoa Anh" w:date="2019-05-20T19:46:00Z">
                           <w:r>
                             <w:t>// lấy khoảng cách đo được bởi cảm biến siêu âm</w:t>
                           </w:r>
@@ -7252,25 +7254,30 @@
                       <w:p>
                         <w:pPr>
                           <w:rPr>
-                            <w:ins w:id="277" w:author="Khoa Anh" w:date="2019-05-20T19:48:00Z"/>
+                            <w:ins w:id="266" w:author="Khoa Anh" w:date="2019-05-20T19:48:00Z"/>
                           </w:rPr>
                         </w:pPr>
-                        <w:ins w:id="278" w:author="Khoa Anh" w:date="2019-05-20T19:46:00Z">
+                        <w:ins w:id="267" w:author="Khoa Anh" w:date="2019-05-20T19:46:00Z">
                           <w:r>
-                            <w:t>unsigned long getDistance()</w:t>
+                            <w:t xml:space="preserve">unsigned long </w:t>
                           </w:r>
+                          <w:proofErr w:type="gramStart"/>
                           <w:r>
-                            <w:t>;</w:t>
+                            <w:t>getDistance(</w:t>
+                          </w:r>
+                          <w:proofErr w:type="gramEnd"/>
+                          <w:r>
+                            <w:t>);</w:t>
                           </w:r>
                         </w:ins>
                       </w:p>
                       <w:p>
                         <w:pPr>
                           <w:rPr>
-                            <w:ins w:id="279" w:author="Khoa Anh" w:date="2019-05-20T19:46:00Z"/>
+                            <w:ins w:id="268" w:author="Khoa Anh" w:date="2019-05-20T19:46:00Z"/>
                           </w:rPr>
                         </w:pPr>
-                        <w:ins w:id="280" w:author="Khoa Anh" w:date="2019-05-20T19:48:00Z">
+                        <w:ins w:id="269" w:author="Khoa Anh" w:date="2019-05-20T19:48:00Z">
                           <w:r>
                             <w:t>-----------------------------------------------------------------------------------------</w:t>
                           </w:r>
@@ -7279,43 +7286,42 @@
                       <w:p>
                         <w:pPr>
                           <w:rPr>
-                            <w:ins w:id="281" w:author="Khoa Anh" w:date="2019-05-20T19:47:00Z"/>
+                            <w:ins w:id="270" w:author="Khoa Anh" w:date="2019-05-20T19:47:00Z"/>
                           </w:rPr>
                         </w:pPr>
-                        <w:ins w:id="282" w:author="Khoa Anh" w:date="2019-05-20T19:47:00Z">
+                        <w:ins w:id="271" w:author="Khoa Anh" w:date="2019-05-20T19:47:00Z">
                           <w:r>
-                            <w:t>// Trả về khoảng cách</w:t>
-                          </w:r>
-                          <w:r>
-                            <w:t xml:space="preserve"> </w:t>
-                          </w:r>
-                          <w:r>
-                            <w:t>tới vật gần nhất</w:t>
+                            <w:t>// Trả về khoảng cách tới vật gần nhất</w:t>
                           </w:r>
                         </w:ins>
                       </w:p>
                       <w:p>
                         <w:pPr>
                           <w:rPr>
-                            <w:ins w:id="283" w:author="Khoa Anh" w:date="2019-05-20T19:49:00Z"/>
+                            <w:ins w:id="272" w:author="Khoa Anh" w:date="2019-05-20T19:49:00Z"/>
                           </w:rPr>
                         </w:pPr>
-                        <w:ins w:id="284" w:author="Khoa Anh" w:date="2019-05-20T19:47:00Z">
+                        <w:ins w:id="273" w:author="Khoa Anh" w:date="2019-05-20T19:47:00Z">
                           <w:r>
-                            <w:t>unsigned long measureDistance()</w:t>
+                            <w:t xml:space="preserve">unsigned long </w:t>
                           </w:r>
+                          <w:proofErr w:type="gramStart"/>
                           <w:r>
-                            <w:t>;</w:t>
+                            <w:t>measureDistance(</w:t>
+                          </w:r>
+                          <w:proofErr w:type="gramEnd"/>
+                          <w:r>
+                            <w:t>);</w:t>
                           </w:r>
                         </w:ins>
                       </w:p>
                       <w:p>
                         <w:pPr>
                           <w:rPr>
-                            <w:ins w:id="285" w:author="Khoa Anh" w:date="2019-05-20T19:49:00Z"/>
+                            <w:ins w:id="274" w:author="Khoa Anh" w:date="2019-05-20T19:49:00Z"/>
                           </w:rPr>
                         </w:pPr>
-                        <w:ins w:id="286" w:author="Khoa Anh" w:date="2019-05-20T19:49:00Z">
+                        <w:ins w:id="275" w:author="Khoa Anh" w:date="2019-05-20T19:49:00Z">
                           <w:r>
                             <w:t>-----------------------------------------------------------------------------------------</w:t>
                           </w:r>
@@ -7324,10 +7330,10 @@
                       <w:p>
                         <w:pPr>
                           <w:rPr>
-                            <w:ins w:id="287" w:author="Khoa Anh" w:date="2019-05-20T19:49:00Z"/>
+                            <w:ins w:id="276" w:author="Khoa Anh" w:date="2019-05-20T19:49:00Z"/>
                           </w:rPr>
                         </w:pPr>
-                        <w:ins w:id="288" w:author="Khoa Anh" w:date="2019-05-20T19:49:00Z">
+                        <w:ins w:id="277" w:author="Khoa Anh" w:date="2019-05-20T19:49:00Z">
                           <w:r>
                             <w:t>// Xoay xe để tìm kiếm vật</w:t>
                           </w:r>
@@ -7336,22 +7342,30 @@
                       <w:p>
                         <w:pPr>
                           <w:rPr>
-                            <w:ins w:id="289" w:author="Khoa Anh" w:date="2019-05-20T19:48:00Z"/>
+                            <w:ins w:id="278" w:author="Khoa Anh" w:date="2019-05-20T19:48:00Z"/>
                           </w:rPr>
                         </w:pPr>
-                        <w:ins w:id="290" w:author="Khoa Anh" w:date="2019-05-20T19:49:00Z">
+                        <w:ins w:id="279" w:author="Khoa Anh" w:date="2019-05-20T19:49:00Z">
                           <w:r>
-                            <w:t>boolean detectObject();</w:t>
+                            <w:t xml:space="preserve">boolean </w:t>
+                          </w:r>
+                          <w:proofErr w:type="gramStart"/>
+                          <w:r>
+                            <w:t>detectObject(</w:t>
+                          </w:r>
+                          <w:proofErr w:type="gramEnd"/>
+                          <w:r>
+                            <w:t>);</w:t>
                           </w:r>
                         </w:ins>
                       </w:p>
                       <w:p>
                         <w:pPr>
                           <w:rPr>
-                            <w:ins w:id="291" w:author="Khoa Anh" w:date="2019-05-20T19:47:00Z"/>
+                            <w:ins w:id="280" w:author="Khoa Anh" w:date="2019-05-20T19:47:00Z"/>
                           </w:rPr>
                         </w:pPr>
-                        <w:ins w:id="292" w:author="Khoa Anh" w:date="2019-05-20T19:48:00Z">
+                        <w:ins w:id="281" w:author="Khoa Anh" w:date="2019-05-20T19:48:00Z">
                           <w:r>
                             <w:t>-----------------------------------------------------------------------------------------</w:t>
                           </w:r>
@@ -7360,10 +7374,10 @@
                       <w:p>
                         <w:pPr>
                           <w:rPr>
-                            <w:ins w:id="293" w:author="Khoa Anh" w:date="2019-05-20T19:47:00Z"/>
+                            <w:ins w:id="282" w:author="Khoa Anh" w:date="2019-05-20T19:47:00Z"/>
                           </w:rPr>
                         </w:pPr>
-                        <w:ins w:id="294" w:author="Khoa Anh" w:date="2019-05-20T19:47:00Z">
+                        <w:ins w:id="283" w:author="Khoa Anh" w:date="2019-05-20T19:47:00Z">
                           <w:r>
                             <w:t>// Dừng xe</w:t>
                           </w:r>
@@ -7372,25 +7386,30 @@
                       <w:p>
                         <w:pPr>
                           <w:rPr>
-                            <w:ins w:id="295" w:author="Khoa Anh" w:date="2019-05-20T19:48:00Z"/>
+                            <w:ins w:id="284" w:author="Khoa Anh" w:date="2019-05-20T19:48:00Z"/>
                           </w:rPr>
                         </w:pPr>
-                        <w:ins w:id="296" w:author="Khoa Anh" w:date="2019-05-20T19:47:00Z">
+                        <w:ins w:id="285" w:author="Khoa Anh" w:date="2019-05-20T19:47:00Z">
                           <w:r>
-                            <w:t>void stopMoving()</w:t>
+                            <w:t xml:space="preserve">void </w:t>
                           </w:r>
+                          <w:proofErr w:type="gramStart"/>
                           <w:r>
-                            <w:t>;</w:t>
+                            <w:t>stopMoving(</w:t>
+                          </w:r>
+                          <w:proofErr w:type="gramEnd"/>
+                          <w:r>
+                            <w:t>);</w:t>
                           </w:r>
                         </w:ins>
                       </w:p>
                       <w:p>
                         <w:pPr>
                           <w:rPr>
-                            <w:ins w:id="297" w:author="Khoa Anh" w:date="2019-05-20T19:47:00Z"/>
+                            <w:ins w:id="286" w:author="Khoa Anh" w:date="2019-05-20T19:47:00Z"/>
                           </w:rPr>
                         </w:pPr>
-                        <w:ins w:id="298" w:author="Khoa Anh" w:date="2019-05-20T19:48:00Z">
+                        <w:ins w:id="287" w:author="Khoa Anh" w:date="2019-05-20T19:48:00Z">
                           <w:r>
                             <w:t>-----------------------------------------------------------------------------------------</w:t>
                           </w:r>
@@ -7399,10 +7418,10 @@
                       <w:p>
                         <w:pPr>
                           <w:rPr>
-                            <w:ins w:id="299" w:author="Khoa Anh" w:date="2019-05-20T19:47:00Z"/>
+                            <w:ins w:id="288" w:author="Khoa Anh" w:date="2019-05-20T19:47:00Z"/>
                           </w:rPr>
                         </w:pPr>
-                        <w:ins w:id="300" w:author="Khoa Anh" w:date="2019-05-20T19:47:00Z">
+                        <w:ins w:id="289" w:author="Khoa Anh" w:date="2019-05-20T19:47:00Z">
                           <w:r>
                             <w:t>// Tiến lên trước</w:t>
                           </w:r>
@@ -7411,10 +7430,10 @@
                       <w:p>
                         <w:pPr>
                           <w:rPr>
-                            <w:ins w:id="301" w:author="Khoa Anh" w:date="2019-05-20T19:47:00Z"/>
+                            <w:ins w:id="290" w:author="Khoa Anh" w:date="2019-05-20T19:47:00Z"/>
                           </w:rPr>
                         </w:pPr>
-                        <w:ins w:id="302" w:author="Khoa Anh" w:date="2019-05-20T19:47:00Z">
+                        <w:ins w:id="291" w:author="Khoa Anh" w:date="2019-05-20T19:47:00Z">
                           <w:r>
                             <w:t>// params: speed tốc độ quay của bánh xe (vòng/phút)</w:t>
                           </w:r>
@@ -7423,25 +7442,30 @@
                       <w:p>
                         <w:pPr>
                           <w:rPr>
-                            <w:ins w:id="303" w:author="Khoa Anh" w:date="2019-05-20T19:48:00Z"/>
+                            <w:ins w:id="292" w:author="Khoa Anh" w:date="2019-05-20T19:48:00Z"/>
                           </w:rPr>
                         </w:pPr>
-                        <w:ins w:id="304" w:author="Khoa Anh" w:date="2019-05-20T19:47:00Z">
+                        <w:ins w:id="293" w:author="Khoa Anh" w:date="2019-05-20T19:47:00Z">
                           <w:r>
-                            <w:t>void moveForward(int speed)</w:t>
+                            <w:t xml:space="preserve">void </w:t>
                           </w:r>
+                          <w:proofErr w:type="gramStart"/>
                           <w:r>
-                            <w:t>;</w:t>
+                            <w:t>moveForward(</w:t>
+                          </w:r>
+                          <w:proofErr w:type="gramEnd"/>
+                          <w:r>
+                            <w:t>int speed);</w:t>
                           </w:r>
                         </w:ins>
                       </w:p>
                       <w:p>
                         <w:pPr>
                           <w:rPr>
-                            <w:ins w:id="305" w:author="Khoa Anh" w:date="2019-05-20T19:47:00Z"/>
+                            <w:ins w:id="294" w:author="Khoa Anh" w:date="2019-05-20T19:47:00Z"/>
                           </w:rPr>
                         </w:pPr>
-                        <w:ins w:id="306" w:author="Khoa Anh" w:date="2019-05-20T19:48:00Z">
+                        <w:ins w:id="295" w:author="Khoa Anh" w:date="2019-05-20T19:48:00Z">
                           <w:r>
                             <w:t>-----------------------------------------------------------------------------------------</w:t>
                           </w:r>
@@ -7450,10 +7474,10 @@
                       <w:p>
                         <w:pPr>
                           <w:rPr>
-                            <w:ins w:id="307" w:author="Khoa Anh" w:date="2019-05-20T19:48:00Z"/>
+                            <w:ins w:id="296" w:author="Khoa Anh" w:date="2019-05-20T19:48:00Z"/>
                           </w:rPr>
                         </w:pPr>
-                        <w:ins w:id="308" w:author="Khoa Anh" w:date="2019-05-20T19:48:00Z">
+                        <w:ins w:id="297" w:author="Khoa Anh" w:date="2019-05-20T19:48:00Z">
                           <w:r>
                             <w:t>// Lùi lại</w:t>
                           </w:r>
@@ -7462,10 +7486,10 @@
                       <w:p>
                         <w:pPr>
                           <w:rPr>
-                            <w:ins w:id="309" w:author="Khoa Anh" w:date="2019-05-20T19:48:00Z"/>
+                            <w:ins w:id="298" w:author="Khoa Anh" w:date="2019-05-20T19:48:00Z"/>
                           </w:rPr>
                         </w:pPr>
-                        <w:ins w:id="310" w:author="Khoa Anh" w:date="2019-05-20T19:48:00Z">
+                        <w:ins w:id="299" w:author="Khoa Anh" w:date="2019-05-20T19:48:00Z">
                           <w:r>
                             <w:t>// params: speed tốc độ quay của bánh xe (vòng/phút)</w:t>
                           </w:r>
@@ -7474,25 +7498,30 @@
                       <w:p>
                         <w:pPr>
                           <w:rPr>
-                            <w:ins w:id="311" w:author="Khoa Anh" w:date="2019-05-20T19:48:00Z"/>
+                            <w:ins w:id="300" w:author="Khoa Anh" w:date="2019-05-20T19:48:00Z"/>
                           </w:rPr>
                         </w:pPr>
-                        <w:ins w:id="312" w:author="Khoa Anh" w:date="2019-05-20T19:48:00Z">
+                        <w:ins w:id="301" w:author="Khoa Anh" w:date="2019-05-20T19:48:00Z">
                           <w:r>
-                            <w:t>void moveBackward(int speed)</w:t>
+                            <w:t xml:space="preserve">void </w:t>
                           </w:r>
+                          <w:proofErr w:type="gramStart"/>
                           <w:r>
-                            <w:t>;</w:t>
+                            <w:t>moveBackward(</w:t>
+                          </w:r>
+                          <w:proofErr w:type="gramEnd"/>
+                          <w:r>
+                            <w:t>int speed);</w:t>
                           </w:r>
                         </w:ins>
                       </w:p>
                       <w:p>
                         <w:pPr>
                           <w:rPr>
-                            <w:ins w:id="313" w:author="Khoa Anh" w:date="2019-05-20T19:48:00Z"/>
+                            <w:ins w:id="302" w:author="Khoa Anh" w:date="2019-05-20T19:48:00Z"/>
                           </w:rPr>
                         </w:pPr>
-                        <w:ins w:id="314" w:author="Khoa Anh" w:date="2019-05-20T19:48:00Z">
+                        <w:ins w:id="303" w:author="Khoa Anh" w:date="2019-05-20T19:48:00Z">
                           <w:r>
                             <w:t>-----------------------------------------------------------------------------------------</w:t>
                           </w:r>
@@ -7501,10 +7530,10 @@
                       <w:p>
                         <w:pPr>
                           <w:rPr>
-                            <w:ins w:id="315" w:author="Khoa Anh" w:date="2019-05-20T19:48:00Z"/>
+                            <w:ins w:id="304" w:author="Khoa Anh" w:date="2019-05-20T19:48:00Z"/>
                           </w:rPr>
                         </w:pPr>
-                        <w:ins w:id="316" w:author="Khoa Anh" w:date="2019-05-20T19:48:00Z">
+                        <w:ins w:id="305" w:author="Khoa Anh" w:date="2019-05-20T19:48:00Z">
                           <w:r>
                             <w:t>// Xoay trái</w:t>
                           </w:r>
@@ -7513,10 +7542,10 @@
                       <w:p>
                         <w:pPr>
                           <w:rPr>
-                            <w:ins w:id="317" w:author="Khoa Anh" w:date="2019-05-20T19:48:00Z"/>
+                            <w:ins w:id="306" w:author="Khoa Anh" w:date="2019-05-20T19:48:00Z"/>
                           </w:rPr>
                         </w:pPr>
-                        <w:ins w:id="318" w:author="Khoa Anh" w:date="2019-05-20T19:48:00Z">
+                        <w:ins w:id="307" w:author="Khoa Anh" w:date="2019-05-20T19:48:00Z">
                           <w:r>
                             <w:t>// params: angle góc cần quay</w:t>
                           </w:r>
@@ -7525,10 +7554,10 @@
                       <w:p>
                         <w:pPr>
                           <w:rPr>
-                            <w:ins w:id="319" w:author="Khoa Anh" w:date="2019-05-20T19:48:00Z"/>
+                            <w:ins w:id="308" w:author="Khoa Anh" w:date="2019-05-20T19:48:00Z"/>
                           </w:rPr>
                         </w:pPr>
-                        <w:ins w:id="320" w:author="Khoa Anh" w:date="2019-05-20T19:48:00Z">
+                        <w:ins w:id="309" w:author="Khoa Anh" w:date="2019-05-20T19:48:00Z">
                           <w:r>
                             <w:t>//         speed tốc độ quay của bánh xe (vòng/phút)</w:t>
                           </w:r>
@@ -7537,25 +7566,30 @@
                       <w:p>
                         <w:pPr>
                           <w:rPr>
-                            <w:ins w:id="321" w:author="Khoa Anh" w:date="2019-05-20T19:48:00Z"/>
+                            <w:ins w:id="310" w:author="Khoa Anh" w:date="2019-05-20T19:48:00Z"/>
                           </w:rPr>
                         </w:pPr>
-                        <w:ins w:id="322" w:author="Khoa Anh" w:date="2019-05-20T19:48:00Z">
+                        <w:ins w:id="311" w:author="Khoa Anh" w:date="2019-05-20T19:48:00Z">
                           <w:r>
-                            <w:t>void turnLeft(int angle, int speed)</w:t>
+                            <w:t xml:space="preserve">void </w:t>
                           </w:r>
+                          <w:proofErr w:type="gramStart"/>
                           <w:r>
-                            <w:t>;</w:t>
+                            <w:t>turnLeft(</w:t>
+                          </w:r>
+                          <w:proofErr w:type="gramEnd"/>
+                          <w:r>
+                            <w:t>int angle, int speed);</w:t>
                           </w:r>
                         </w:ins>
                       </w:p>
                       <w:p>
                         <w:pPr>
                           <w:rPr>
-                            <w:ins w:id="323" w:author="Khoa Anh" w:date="2019-05-20T19:48:00Z"/>
+                            <w:ins w:id="312" w:author="Khoa Anh" w:date="2019-05-20T19:48:00Z"/>
                           </w:rPr>
                         </w:pPr>
-                        <w:ins w:id="324" w:author="Khoa Anh" w:date="2019-05-20T19:48:00Z">
+                        <w:ins w:id="313" w:author="Khoa Anh" w:date="2019-05-20T19:48:00Z">
                           <w:r>
                             <w:t>-----------------------------------------------------------------------------------------</w:t>
                           </w:r>
@@ -7564,10 +7598,10 @@
                       <w:p>
                         <w:pPr>
                           <w:rPr>
-                            <w:ins w:id="325" w:author="Khoa Anh" w:date="2019-05-20T19:48:00Z"/>
+                            <w:ins w:id="314" w:author="Khoa Anh" w:date="2019-05-20T19:48:00Z"/>
                           </w:rPr>
                         </w:pPr>
-                        <w:ins w:id="326" w:author="Khoa Anh" w:date="2019-05-20T19:48:00Z">
+                        <w:ins w:id="315" w:author="Khoa Anh" w:date="2019-05-20T19:48:00Z">
                           <w:r>
                             <w:t>// Xoay phải</w:t>
                           </w:r>
@@ -7576,10 +7610,10 @@
                       <w:p>
                         <w:pPr>
                           <w:rPr>
-                            <w:ins w:id="327" w:author="Khoa Anh" w:date="2019-05-20T19:48:00Z"/>
+                            <w:ins w:id="316" w:author="Khoa Anh" w:date="2019-05-20T19:48:00Z"/>
                           </w:rPr>
                         </w:pPr>
-                        <w:ins w:id="328" w:author="Khoa Anh" w:date="2019-05-20T19:48:00Z">
+                        <w:ins w:id="317" w:author="Khoa Anh" w:date="2019-05-20T19:48:00Z">
                           <w:r>
                             <w:t>// params: angle góc cần quay</w:t>
                           </w:r>
@@ -7588,22 +7622,27 @@
                       <w:p>
                         <w:pPr>
                           <w:rPr>
-                            <w:ins w:id="329" w:author="Khoa Anh" w:date="2019-05-20T19:48:00Z"/>
+                            <w:ins w:id="318" w:author="Khoa Anh" w:date="2019-05-20T19:48:00Z"/>
                           </w:rPr>
                         </w:pPr>
-                        <w:ins w:id="330" w:author="Khoa Anh" w:date="2019-05-20T19:48:00Z">
+                        <w:ins w:id="319" w:author="Khoa Anh" w:date="2019-05-20T19:48:00Z">
                           <w:r>
                             <w:t>//         speed tốc độ quay của bánh xe (vòng/phút)</w:t>
                           </w:r>
                         </w:ins>
                       </w:p>
                       <w:p>
-                        <w:ins w:id="331" w:author="Khoa Anh" w:date="2019-05-20T19:48:00Z">
+                        <w:ins w:id="320" w:author="Khoa Anh" w:date="2019-05-20T19:48:00Z">
                           <w:r>
-                            <w:t>void turnRight(int angle, int speed)</w:t>
+                            <w:t xml:space="preserve">void </w:t>
                           </w:r>
+                          <w:proofErr w:type="gramStart"/>
                           <w:r>
-                            <w:t>;</w:t>
+                            <w:t>turnRight(</w:t>
+                          </w:r>
+                          <w:proofErr w:type="gramEnd"/>
+                          <w:r>
+                            <w:t>int angle, int speed);</w:t>
                           </w:r>
                         </w:ins>
                       </w:p>
@@ -7621,7 +7660,7 @@
       <w:pPr>
         <w:ind w:left="576"/>
         <w:rPr>
-          <w:ins w:id="332" w:author="Khoa Anh" w:date="2019-05-20T19:39:00Z"/>
+          <w:ins w:id="321" w:author="Khoa Anh" w:date="2019-05-20T19:39:00Z"/>
         </w:rPr>
       </w:pPr>
     </w:p>
@@ -7629,7 +7668,7 @@
       <w:pPr>
         <w:ind w:left="576"/>
         <w:rPr>
-          <w:ins w:id="333" w:author="Khoa Anh" w:date="2019-05-20T19:39:00Z"/>
+          <w:ins w:id="322" w:author="Khoa Anh" w:date="2019-05-20T19:39:00Z"/>
         </w:rPr>
       </w:pPr>
     </w:p>
@@ -7637,19 +7676,14 @@
       <w:pPr>
         <w:ind w:left="576"/>
         <w:rPr>
-          <w:ins w:id="334" w:author="Khoa Anh" w:date="2019-05-20T19:54:00Z"/>
+          <w:ins w:id="323" w:author="Khoa Anh" w:date="2019-05-20T19:54:00Z"/>
         </w:rPr>
       </w:pPr>
     </w:p>
     <w:p>
       <w:pPr>
         <w:ind w:left="576"/>
-        <w:rPr>
-          <w:rPrChange w:id="335" w:author="Khoa Anh" w:date="2019-05-20T17:36:00Z">
-            <w:rPr/>
-          </w:rPrChange>
-        </w:rPr>
-        <w:pPrChange w:id="336" w:author="Khoa Anh" w:date="2019-05-20T17:36:00Z">
+        <w:pPrChange w:id="324" w:author="Khoa Anh" w:date="2019-05-20T17:36:00Z">
           <w:pPr>
             <w:pStyle w:val="Heading2"/>
             <w:numPr>
@@ -7668,11 +7702,11 @@
           <w:numId w:val="2"/>
         </w:numPr>
         <w:rPr>
-          <w:ins w:id="337" w:author="Khoa Anh" w:date="2019-05-20T17:36:00Z"/>
+          <w:ins w:id="325" w:author="Khoa Anh" w:date="2019-05-20T17:36:00Z"/>
         </w:rPr>
       </w:pPr>
-      <w:bookmarkStart w:id="338" w:name="_3as4poj"/>
-      <w:bookmarkEnd w:id="338"/>
+      <w:bookmarkStart w:id="326" w:name="_3as4poj"/>
+      <w:bookmarkEnd w:id="326"/>
       <w:r>
         <w:lastRenderedPageBreak/>
         <w:t>Bảo mật</w:t>
@@ -7685,12 +7719,7 @@
           <w:ilvl w:val="0"/>
           <w:numId w:val="27"/>
         </w:numPr>
-        <w:rPr>
-          <w:rPrChange w:id="339" w:author="Khoa Anh" w:date="2019-05-20T17:36:00Z">
-            <w:rPr/>
-          </w:rPrChange>
-        </w:rPr>
-        <w:pPrChange w:id="340" w:author="Khoa Anh" w:date="2019-05-20T19:43:00Z">
+        <w:pPrChange w:id="327" w:author="Khoa Anh" w:date="2019-05-20T19:43:00Z">
           <w:pPr>
             <w:pStyle w:val="Heading2"/>
             <w:numPr>
@@ -7700,7 +7729,7 @@
           </w:pPr>
         </w:pPrChange>
       </w:pPr>
-      <w:ins w:id="341" w:author="Khoa Anh" w:date="2019-05-20T19:43:00Z">
+      <w:ins w:id="328" w:author="Khoa Anh" w:date="2019-05-20T19:43:00Z">
         <w:r>
           <w:t>Không hỗ trợ</w:t>
         </w:r>
@@ -7714,11 +7743,11 @@
           <w:numId w:val="2"/>
         </w:numPr>
         <w:rPr>
-          <w:ins w:id="342" w:author="Khoa Anh" w:date="2019-05-20T17:36:00Z"/>
+          <w:ins w:id="329" w:author="Khoa Anh" w:date="2019-05-20T17:36:00Z"/>
         </w:rPr>
       </w:pPr>
-      <w:bookmarkStart w:id="343" w:name="_1pxezwc"/>
-      <w:bookmarkEnd w:id="343"/>
+      <w:bookmarkStart w:id="330" w:name="_1pxezwc"/>
+      <w:bookmarkEnd w:id="330"/>
       <w:r>
         <w:t>Sao lưu phục hồi</w:t>
       </w:r>
@@ -7730,12 +7759,7 @@
           <w:ilvl w:val="0"/>
           <w:numId w:val="27"/>
         </w:numPr>
-        <w:rPr>
-          <w:rPrChange w:id="344" w:author="Khoa Anh" w:date="2019-05-20T17:36:00Z">
-            <w:rPr/>
-          </w:rPrChange>
-        </w:rPr>
-        <w:pPrChange w:id="345" w:author="Khoa Anh" w:date="2019-05-20T19:43:00Z">
+        <w:pPrChange w:id="331" w:author="Khoa Anh" w:date="2019-05-20T19:43:00Z">
           <w:pPr>
             <w:pStyle w:val="Heading2"/>
             <w:numPr>
@@ -7745,12 +7769,12 @@
           </w:pPr>
         </w:pPrChange>
       </w:pPr>
-      <w:ins w:id="346" w:author="Khoa Anh" w:date="2019-05-20T19:43:00Z">
+      <w:ins w:id="332" w:author="Khoa Anh" w:date="2019-05-20T19:43:00Z">
         <w:r>
           <w:t>Không hỗ tr</w:t>
         </w:r>
       </w:ins>
-      <w:ins w:id="347" w:author="Khoa Anh" w:date="2019-05-20T19:44:00Z">
+      <w:ins w:id="333" w:author="Khoa Anh" w:date="2019-05-20T19:44:00Z">
         <w:r>
           <w:t>ợ</w:t>
         </w:r>
@@ -7764,11 +7788,11 @@
           <w:numId w:val="2"/>
         </w:numPr>
         <w:rPr>
-          <w:ins w:id="348" w:author="Khoa Anh" w:date="2019-05-20T19:44:00Z"/>
+          <w:ins w:id="334" w:author="Khoa Anh" w:date="2019-05-20T19:44:00Z"/>
         </w:rPr>
       </w:pPr>
-      <w:bookmarkStart w:id="349" w:name="_49x2ik5"/>
-      <w:bookmarkEnd w:id="349"/>
+      <w:bookmarkStart w:id="335" w:name="_49x2ik5"/>
+      <w:bookmarkEnd w:id="335"/>
       <w:r>
         <w:t>Chuyển đổi dữ liệu</w:t>
       </w:r>
@@ -7781,14 +7805,9 @@
           <w:numId w:val="27"/>
         </w:numPr>
         <w:rPr>
-          <w:del w:id="350" w:author="Khoa Anh" w:date="2019-05-20T19:54:00Z"/>
-          <w:rPrChange w:id="351" w:author="Khoa Anh" w:date="2019-05-20T19:44:00Z">
-            <w:rPr>
-              <w:del w:id="352" w:author="Khoa Anh" w:date="2019-05-20T19:54:00Z"/>
-            </w:rPr>
-          </w:rPrChange>
+          <w:del w:id="336" w:author="Khoa Anh" w:date="2019-05-20T19:54:00Z"/>
         </w:rPr>
-        <w:pPrChange w:id="353" w:author="Khoa Anh" w:date="2019-05-20T19:44:00Z">
+        <w:pPrChange w:id="337" w:author="Khoa Anh" w:date="2019-05-20T19:44:00Z">
           <w:pPr>
             <w:pStyle w:val="Heading2"/>
             <w:numPr>
@@ -7798,13 +7817,11 @@
           </w:pPr>
         </w:pPrChange>
       </w:pPr>
-      <w:ins w:id="354" w:author="Khoa Anh" w:date="2019-05-20T19:44:00Z">
+      <w:ins w:id="338" w:author="Khoa Anh" w:date="2019-05-20T19:44:00Z">
         <w:r>
           <w:t>Không hỗ trợ</w:t>
         </w:r>
       </w:ins>
-      <w:bookmarkStart w:id="355" w:name="_GoBack"/>
-      <w:bookmarkEnd w:id="355"/>
     </w:p>
     <w:p>
       <w:pPr>
@@ -7813,7 +7830,7 @@
           <w:ilvl w:val="0"/>
           <w:numId w:val="27"/>
         </w:numPr>
-        <w:pPrChange w:id="356" w:author="Khoa Anh" w:date="2019-05-20T19:54:00Z">
+        <w:pPrChange w:id="339" w:author="Khoa Anh" w:date="2019-05-20T19:54:00Z">
           <w:pPr/>
         </w:pPrChange>
       </w:pPr>
@@ -7826,8 +7843,8 @@
           <w:numId w:val="2"/>
         </w:numPr>
       </w:pPr>
-      <w:bookmarkStart w:id="357" w:name="_2p2csry"/>
-      <w:bookmarkEnd w:id="357"/>
+      <w:bookmarkStart w:id="340" w:name="_2p2csry"/>
+      <w:bookmarkEnd w:id="340"/>
       <w:r>
         <w:t>Danh mục tài liệu liên quan</w:t>
       </w:r>
@@ -7835,23 +7852,23 @@
     <w:p>
       <w:pPr>
         <w:rPr>
-          <w:ins w:id="358" w:author="Tran Tung" w:date="2019-05-06T22:55:00Z"/>
+          <w:ins w:id="341" w:author="Tran Tung" w:date="2019-05-06T22:55:00Z"/>
           <w:b/>
           <w:lang w:eastAsia="ja-JP"/>
-          <w:rPrChange w:id="359" w:author="Tran Tung" w:date="2019-05-06T22:56:00Z">
+          <w:rPrChange w:id="342" w:author="Tran Tung" w:date="2019-05-06T22:56:00Z">
             <w:rPr>
-              <w:ins w:id="360" w:author="Tran Tung" w:date="2019-05-06T22:55:00Z"/>
+              <w:ins w:id="343" w:author="Tran Tung" w:date="2019-05-06T22:55:00Z"/>
               <w:lang w:eastAsia="ja-JP"/>
             </w:rPr>
           </w:rPrChange>
         </w:rPr>
       </w:pPr>
-      <w:ins w:id="361" w:author="Tran Tung" w:date="2019-05-06T22:55:00Z">
+      <w:ins w:id="344" w:author="Tran Tung" w:date="2019-05-06T22:55:00Z">
         <w:r>
           <w:rPr>
             <w:b/>
             <w:lang w:eastAsia="ja-JP"/>
-            <w:rPrChange w:id="362" w:author="Tran Tung" w:date="2019-05-06T22:56:00Z">
+            <w:rPrChange w:id="345" w:author="Tran Tung" w:date="2019-05-06T22:56:00Z">
               <w:rPr>
                 <w:lang w:eastAsia="ja-JP"/>
               </w:rPr>
@@ -7864,11 +7881,11 @@
     <w:p>
       <w:pPr>
         <w:rPr>
-          <w:ins w:id="363" w:author="Tran Tung" w:date="2019-05-06T22:56:00Z"/>
+          <w:ins w:id="346" w:author="Tran Tung" w:date="2019-05-06T22:56:00Z"/>
           <w:lang w:eastAsia="ja-JP"/>
         </w:rPr>
       </w:pPr>
-      <w:ins w:id="364" w:author="Tran Tung" w:date="2019-05-06T22:56:00Z">
+      <w:ins w:id="347" w:author="Tran Tung" w:date="2019-05-06T22:56:00Z">
         <w:r>
           <w:fldChar w:fldCharType="begin"/>
         </w:r>
@@ -11340,6 +11357,9 @@
   <w15:person w15:author="Khoa Anh">
     <w15:presenceInfo w15:providerId="Windows Live" w15:userId="a70ba7f90d8a70f1"/>
   </w15:person>
+  <w15:person w15:author="Hà Nguyễn">
+    <w15:presenceInfo w15:providerId="Windows Live" w15:userId="87d18cb4e3083420"/>
+  </w15:person>
 </w15:people>
 </file>
 
@@ -11354,7 +11374,7 @@
     </w:rPrDefault>
     <w:pPrDefault/>
   </w:docDefaults>
-  <w:latentStyles w:defLockedState="0" w:defUIPriority="99" w:defSemiHidden="0" w:defUnhideWhenUsed="0" w:defQFormat="0" w:count="376">
+  <w:latentStyles w:defLockedState="0" w:defUIPriority="99" w:defSemiHidden="0" w:defUnhideWhenUsed="0" w:defQFormat="0" w:count="375">
     <w:lsdException w:name="Normal" w:uiPriority="0" w:qFormat="1"/>
     <w:lsdException w:name="heading 1" w:uiPriority="9" w:qFormat="1"/>
     <w:lsdException w:name="heading 2" w:semiHidden="1" w:uiPriority="9" w:unhideWhenUsed="1" w:qFormat="1"/>
@@ -11509,7 +11529,7 @@
     <w:lsdException w:name="Table Web 2" w:semiHidden="1" w:unhideWhenUsed="1"/>
     <w:lsdException w:name="Table Web 3" w:semiHidden="1" w:unhideWhenUsed="1"/>
     <w:lsdException w:name="Balloon Text" w:semiHidden="1" w:unhideWhenUsed="1"/>
-    <w:lsdException w:name="Table Grid" w:semiHidden="1" w:uiPriority="39" w:unhideWhenUsed="1"/>
+    <w:lsdException w:name="Table Grid" w:uiPriority="39"/>
     <w:lsdException w:name="Table Theme" w:semiHidden="1" w:unhideWhenUsed="1"/>
     <w:lsdException w:name="Placeholder Text" w:semiHidden="1"/>
     <w:lsdException w:name="No Spacing" w:uiPriority="1" w:qFormat="1"/>
@@ -11730,7 +11750,6 @@
     <w:lsdException w:name="Smart Hyperlink" w:semiHidden="1" w:unhideWhenUsed="1"/>
     <w:lsdException w:name="Hashtag" w:semiHidden="1" w:unhideWhenUsed="1"/>
     <w:lsdException w:name="Unresolved Mention" w:semiHidden="1" w:unhideWhenUsed="1"/>
-    <w:lsdException w:name="Smart Link" w:semiHidden="1" w:unhideWhenUsed="1"/>
   </w:latentStyles>
   <w:style w:type="paragraph" w:default="1" w:styleId="Normal">
     <w:name w:val="Normal"/>
@@ -12271,6 +12290,17 @@
       <w:u w:val="single"/>
     </w:rPr>
   </w:style>
+  <w:style w:type="paragraph" w:styleId="Revision">
+    <w:name w:val="Revision"/>
+    <w:hidden/>
+    <w:uiPriority w:val="99"/>
+    <w:semiHidden/>
+    <w:rsid w:val="001A1634"/>
+    <w:rPr>
+      <w:rFonts w:cs="Mangal"/>
+      <w:szCs w:val="18"/>
+    </w:rPr>
+  </w:style>
 </w:styles>
 </file>
 
@@ -12599,7 +12629,7 @@
 </file>
 
 <file path=customXml/itemProps1.xml><?xml version="1.0" encoding="utf-8"?>
-<ds:datastoreItem xmlns:ds="http://schemas.openxmlformats.org/officeDocument/2006/customXml" ds:itemID="{5F182C76-5F52-40F5-90A9-0665A7E15C5B}">
+<ds:datastoreItem xmlns:ds="http://schemas.openxmlformats.org/officeDocument/2006/customXml" ds:itemID="{CD18BAB0-C147-4B93-8A84-CEB77E035D79}">
   <ds:schemaRefs>
     <ds:schemaRef ds:uri="http://schemas.openxmlformats.org/officeDocument/2006/bibliography"/>
   </ds:schemaRefs>

</xml_diff>

<commit_message>
commit to 4.2 uoc luong
</commit_message>
<xml_diff>
--- a/docs/reports/Project document.docx
+++ b/docs/reports/Project document.docx
@@ -3634,8 +3634,6 @@
           <w:pPr/>
         </w:pPrChange>
       </w:pPr>
-      <w:bookmarkStart w:id="48" w:name="_GoBack"/>
-      <w:bookmarkEnd w:id="48"/>
       <w:r>
         <w:t>CEO: Phan Nguyễn Quỳnh Trang</w:t>
       </w:r>
@@ -3648,8 +3646,8 @@
           <w:numId w:val="2"/>
         </w:numPr>
       </w:pPr>
-      <w:bookmarkStart w:id="49" w:name="_2et92p0"/>
-      <w:bookmarkEnd w:id="49"/>
+      <w:bookmarkStart w:id="48" w:name="_2et92p0"/>
+      <w:bookmarkEnd w:id="48"/>
       <w:r>
         <w:lastRenderedPageBreak/>
         <w:t>Phân chia vai trò của thành viên dự án và khách hàng</w:t>
@@ -3665,8 +3663,8 @@
           <w:b/>
         </w:rPr>
       </w:pPr>
-      <w:bookmarkStart w:id="50" w:name="_tyjcwt"/>
-      <w:bookmarkEnd w:id="50"/>
+      <w:bookmarkStart w:id="49" w:name="_tyjcwt"/>
+      <w:bookmarkEnd w:id="49"/>
       <w:r>
         <w:rPr>
           <w:b/>
@@ -3675,40 +3673,40 @@
       </w:r>
     </w:p>
     <w:p>
-      <w:bookmarkStart w:id="51" w:name="_63j4j0hdib74"/>
-      <w:bookmarkEnd w:id="51"/>
+      <w:bookmarkStart w:id="50" w:name="_63j4j0hdib74"/>
+      <w:bookmarkEnd w:id="50"/>
       <w:r>
         <w:tab/>
         <w:t>- Quản trị dự án: Phan Nguyễn Quỳnh Trang</w:t>
       </w:r>
     </w:p>
     <w:p>
-      <w:bookmarkStart w:id="52" w:name="_m9bdvc1efevn"/>
-      <w:bookmarkEnd w:id="52"/>
+      <w:bookmarkStart w:id="51" w:name="_m9bdvc1efevn"/>
+      <w:bookmarkEnd w:id="51"/>
       <w:r>
         <w:tab/>
         <w:t>- Lập trình viên: Trần Sơn Tùng</w:t>
       </w:r>
     </w:p>
     <w:p>
-      <w:bookmarkStart w:id="53" w:name="_s69zfkn7xfrf"/>
-      <w:bookmarkEnd w:id="53"/>
+      <w:bookmarkStart w:id="52" w:name="_s69zfkn7xfrf"/>
+      <w:bookmarkEnd w:id="52"/>
       <w:r>
         <w:tab/>
         <w:t>- Thư ký: Nguyễn Đào Anh Khoa</w:t>
       </w:r>
     </w:p>
     <w:p>
-      <w:bookmarkStart w:id="54" w:name="_o0vyvag0b2vr"/>
-      <w:bookmarkEnd w:id="54"/>
+      <w:bookmarkStart w:id="53" w:name="_o0vyvag0b2vr"/>
+      <w:bookmarkEnd w:id="53"/>
       <w:r>
         <w:tab/>
         <w:t>- Tester: Nguyễn Hoàng Hà</w:t>
       </w:r>
     </w:p>
     <w:p>
-      <w:bookmarkStart w:id="55" w:name="_txo2glb2ujru"/>
-      <w:bookmarkEnd w:id="55"/>
+      <w:bookmarkStart w:id="54" w:name="_txo2glb2ujru"/>
+      <w:bookmarkEnd w:id="54"/>
     </w:p>
     <w:p>
       <w:pPr>
@@ -3720,8 +3718,8 @@
           <w:b/>
         </w:rPr>
       </w:pPr>
-      <w:bookmarkStart w:id="56" w:name="_zcopbx8oqrws"/>
-      <w:bookmarkEnd w:id="56"/>
+      <w:bookmarkStart w:id="55" w:name="_zcopbx8oqrws"/>
+      <w:bookmarkEnd w:id="55"/>
       <w:r>
         <w:rPr>
           <w:b/>
@@ -3730,8 +3728,8 @@
       </w:r>
     </w:p>
     <w:p>
-      <w:bookmarkStart w:id="57" w:name="_fxmwkrkuty5z"/>
-      <w:bookmarkEnd w:id="57"/>
+      <w:bookmarkStart w:id="56" w:name="_fxmwkrkuty5z"/>
+      <w:bookmarkEnd w:id="56"/>
       <w:r>
         <w:tab/>
         <w:t>- Project owner: Ông Nguyễn Đức Tiến</w:t>
@@ -3748,8 +3746,8 @@
           <w:numId w:val="2"/>
         </w:numPr>
       </w:pPr>
-      <w:bookmarkStart w:id="58" w:name="_3dy6vkm"/>
-      <w:bookmarkEnd w:id="58"/>
+      <w:bookmarkStart w:id="57" w:name="_3dy6vkm"/>
+      <w:bookmarkEnd w:id="57"/>
       <w:r>
         <w:t>Khảo sát dự án</w:t>
       </w:r>
@@ -3762,8 +3760,8 @@
           <w:numId w:val="2"/>
         </w:numPr>
       </w:pPr>
-      <w:bookmarkStart w:id="59" w:name="_1t3h5sf"/>
-      <w:bookmarkEnd w:id="59"/>
+      <w:bookmarkStart w:id="58" w:name="_1t3h5sf"/>
+      <w:bookmarkEnd w:id="58"/>
       <w:r>
         <w:t>Yêu cầu khách hàng</w:t>
       </w:r>
@@ -3807,8 +3805,8 @@
           <w:numId w:val="2"/>
         </w:numPr>
       </w:pPr>
-      <w:bookmarkStart w:id="60" w:name="_4d34og8"/>
-      <w:bookmarkEnd w:id="60"/>
+      <w:bookmarkStart w:id="59" w:name="_4d34og8"/>
+      <w:bookmarkEnd w:id="59"/>
       <w:r>
         <w:t>Mô hình hoạt động hiện thời – nghiệp vụ</w:t>
       </w:r>
@@ -3829,8 +3827,8 @@
           <w:numId w:val="2"/>
         </w:numPr>
       </w:pPr>
-      <w:bookmarkStart w:id="61" w:name="_2s8eyo1"/>
-      <w:bookmarkEnd w:id="61"/>
+      <w:bookmarkStart w:id="60" w:name="_2s8eyo1"/>
+      <w:bookmarkEnd w:id="60"/>
       <w:r>
         <w:t>Mô hình hoạt động dự kiến sau khi áp dụng sản phẩm mới</w:t>
       </w:r>
@@ -3851,8 +3849,8 @@
           <w:numId w:val="2"/>
         </w:numPr>
       </w:pPr>
-      <w:bookmarkStart w:id="62" w:name="_17dp8vu"/>
-      <w:bookmarkEnd w:id="62"/>
+      <w:bookmarkStart w:id="61" w:name="_17dp8vu"/>
+      <w:bookmarkEnd w:id="61"/>
       <w:r>
         <w:t>Phân tích ưu điểm/nhược điểm/lợi ích khách hàng</w:t>
       </w:r>
@@ -3938,8 +3936,8 @@
           <w:numId w:val="2"/>
         </w:numPr>
       </w:pPr>
-      <w:bookmarkStart w:id="63" w:name="_3rdcrjn"/>
-      <w:bookmarkEnd w:id="63"/>
+      <w:bookmarkStart w:id="62" w:name="_3rdcrjn"/>
+      <w:bookmarkEnd w:id="62"/>
       <w:r>
         <w:lastRenderedPageBreak/>
         <w:t>Ước lượng</w:t>
@@ -3953,8 +3951,8 @@
           <w:numId w:val="2"/>
         </w:numPr>
       </w:pPr>
-      <w:bookmarkStart w:id="64" w:name="_26in1rg"/>
-      <w:bookmarkEnd w:id="64"/>
+      <w:bookmarkStart w:id="63" w:name="_26in1rg"/>
+      <w:bookmarkEnd w:id="63"/>
       <w:r>
         <w:t>Ước lượng tính năng</w:t>
       </w:r>
@@ -3978,7 +3976,7 @@
       <w:r>
         <w:t>Chức năng bám đuôi: Giữ 1 khoảng cách cố định với vật thể phía trước</w:t>
       </w:r>
-      <w:ins w:id="65" w:author="Tran Tung" w:date="2019-05-06T23:00:00Z">
+      <w:ins w:id="64" w:author="Tran Tung" w:date="2019-05-06T23:00:00Z">
         <w:r>
           <w:rPr>
             <w:rFonts w:hint="eastAsia"/>
@@ -4001,7 +3999,7 @@
       <w:r>
         <w:t xml:space="preserve"> cm đến </w:t>
       </w:r>
-      <w:ins w:id="66" w:author="Tran Tung" w:date="2019-05-06T23:00:00Z">
+      <w:ins w:id="65" w:author="Tran Tung" w:date="2019-05-06T23:00:00Z">
         <w:r>
           <w:rPr>
             <w:rFonts w:hint="eastAsia"/>
@@ -4010,7 +4008,7 @@
           <w:t>50</w:t>
         </w:r>
       </w:ins>
-      <w:del w:id="67" w:author="Tran Tung" w:date="2019-05-06T23:00:00Z">
+      <w:del w:id="66" w:author="Tran Tung" w:date="2019-05-06T23:00:00Z">
         <w:r>
           <w:delText>100</w:delText>
         </w:r>
@@ -4030,7 +4028,7 @@
         <w:tab/>
         <w:t xml:space="preserve"> - Khoảng cách cố định là </w:t>
       </w:r>
-      <w:ins w:id="68" w:author="Tran Tung" w:date="2019-05-06T23:00:00Z">
+      <w:ins w:id="67" w:author="Tran Tung" w:date="2019-05-06T23:00:00Z">
         <w:r>
           <w:rPr>
             <w:rFonts w:hint="eastAsia"/>
@@ -4039,7 +4037,7 @@
           <w:t>15</w:t>
         </w:r>
       </w:ins>
-      <w:del w:id="69" w:author="Tran Tung" w:date="2019-05-06T23:00:00Z">
+      <w:del w:id="68" w:author="Tran Tung" w:date="2019-05-06T23:00:00Z">
         <w:r>
           <w:delText>50</w:delText>
         </w:r>
@@ -4064,7 +4062,7 @@
       <w:pPr>
         <w:ind w:left="576"/>
         <w:rPr>
-          <w:del w:id="70" w:author="Tran Tung" w:date="2019-05-06T23:00:00Z"/>
+          <w:del w:id="69" w:author="Tran Tung" w:date="2019-05-06T23:00:00Z"/>
         </w:rPr>
       </w:pPr>
       <w:r>
@@ -4077,7 +4075,7 @@
     <w:p>
       <w:pPr>
         <w:ind w:left="576"/>
-        <w:pPrChange w:id="71" w:author="Tran Tung" w:date="2019-05-06T23:00:00Z">
+        <w:pPrChange w:id="70" w:author="Tran Tung" w:date="2019-05-06T23:00:00Z">
           <w:pPr>
             <w:pStyle w:val="ListParagraph"/>
             <w:numPr>
@@ -4087,7 +4085,7 @@
           </w:pPr>
         </w:pPrChange>
       </w:pPr>
-      <w:del w:id="72" w:author="Tran Tung" w:date="2019-05-06T23:00:00Z">
+      <w:del w:id="71" w:author="Tran Tung" w:date="2019-05-06T23:00:00Z">
         <w:r>
           <w:delText>Báo sắp hết năng lượng</w:delText>
         </w:r>
@@ -4125,7 +4123,7 @@
     </w:p>
     <w:p>
       <w:pPr>
-        <w:pPrChange w:id="73" w:author="Tran Tung" w:date="2019-05-06T23:01:00Z">
+        <w:pPrChange w:id="72" w:author="Tran Tung" w:date="2019-05-06T23:01:00Z">
           <w:pPr>
             <w:pStyle w:val="ListParagraph"/>
             <w:numPr>
@@ -4135,7 +4133,7 @@
           </w:pPr>
         </w:pPrChange>
       </w:pPr>
-      <w:del w:id="74" w:author="Tran Tung" w:date="2019-05-06T23:01:00Z">
+      <w:del w:id="73" w:author="Tran Tung" w:date="2019-05-06T23:01:00Z">
         <w:r>
           <w:delText>Theo dõi thời gian</w:delText>
         </w:r>
@@ -4143,7 +4141,7 @@
     </w:p>
     <w:p>
       <w:pPr>
-        <w:pPrChange w:id="75" w:author="Tran Tung" w:date="2019-05-06T23:01:00Z">
+        <w:pPrChange w:id="74" w:author="Tran Tung" w:date="2019-05-06T23:01:00Z">
           <w:pPr>
             <w:pStyle w:val="ListParagraph"/>
             <w:numPr>
@@ -4153,7 +4151,7 @@
           </w:pPr>
         </w:pPrChange>
       </w:pPr>
-      <w:del w:id="76" w:author="Tran Tung" w:date="2019-05-06T23:01:00Z">
+      <w:del w:id="75" w:author="Tran Tung" w:date="2019-05-06T23:01:00Z">
         <w:r>
           <w:delText>Log khi gặp chấn động hoặc 1 bộ phận bị hỏng</w:delText>
         </w:r>
@@ -4161,7 +4159,7 @@
     </w:p>
     <w:p>
       <w:pPr>
-        <w:pPrChange w:id="77" w:author="Tran Tung" w:date="2019-05-06T23:01:00Z">
+        <w:pPrChange w:id="76" w:author="Tran Tung" w:date="2019-05-06T23:01:00Z">
           <w:pPr>
             <w:pStyle w:val="ListParagraph"/>
             <w:numPr>
@@ -4171,7 +4169,7 @@
           </w:pPr>
         </w:pPrChange>
       </w:pPr>
-      <w:del w:id="78" w:author="Tran Tung" w:date="2019-05-06T23:01:00Z">
+      <w:del w:id="77" w:author="Tran Tung" w:date="2019-05-06T23:01:00Z">
         <w:r>
           <w:delText>Hiển thị các bộ phận hoạt động đúng</w:delText>
         </w:r>
@@ -4185,8 +4183,8 @@
           <w:numId w:val="2"/>
         </w:numPr>
       </w:pPr>
-      <w:bookmarkStart w:id="79" w:name="_lnxbz9"/>
-      <w:bookmarkEnd w:id="79"/>
+      <w:bookmarkStart w:id="78" w:name="_lnxbz9"/>
+      <w:bookmarkEnd w:id="78"/>
       <w:r>
         <w:t>Ước lượng cách tích hợp hệ thống</w:t>
       </w:r>
@@ -4194,7 +4192,78 @@
     <w:p>
       <w:pPr>
         <w:ind w:left="576"/>
-      </w:pPr>
+        <w:rPr>
+          <w:ins w:id="79" w:author="Hà Nguyễn" w:date="2019-05-20T20:12:00Z"/>
+        </w:rPr>
+      </w:pPr>
+      <w:ins w:id="80" w:author="Hà Nguyễn" w:date="2019-05-20T20:08:00Z">
+        <w:r>
+          <w:t>Thực hiện cài đặt</w:t>
+        </w:r>
+      </w:ins>
+      <w:ins w:id="81" w:author="Hà Nguyễn" w:date="2019-05-20T20:10:00Z">
+        <w:r>
+          <w:t xml:space="preserve"> chương trình kiểm thử</w:t>
+        </w:r>
+      </w:ins>
+      <w:ins w:id="82" w:author="Hà Nguyễn" w:date="2019-05-20T20:11:00Z">
+        <w:r>
+          <w:t xml:space="preserve"> </w:t>
+        </w:r>
+      </w:ins>
+    </w:p>
+    <w:p>
+      <w:pPr>
+        <w:pStyle w:val="ListParagraph"/>
+        <w:numPr>
+          <w:ilvl w:val="0"/>
+          <w:numId w:val="29"/>
+        </w:numPr>
+        <w:rPr>
+          <w:ins w:id="83" w:author="Hà Nguyễn" w:date="2019-05-20T20:12:00Z"/>
+        </w:rPr>
+      </w:pPr>
+      <w:ins w:id="84" w:author="Hà Nguyễn" w:date="2019-05-20T20:12:00Z">
+        <w:r>
+          <w:t>Chức năng:</w:t>
+        </w:r>
+      </w:ins>
+      <w:ins w:id="85" w:author="Hà Nguyễn" w:date="2019-05-20T20:11:00Z">
+        <w:r>
+          <w:t xml:space="preserve"> kiểm tra Qbot tình trạng các bộ phận, code có đúng </w:t>
+        </w:r>
+        <w:proofErr w:type="gramStart"/>
+        <w:r>
+          <w:t>không,…</w:t>
+        </w:r>
+      </w:ins>
+      <w:proofErr w:type="gramEnd"/>
+    </w:p>
+    <w:p>
+      <w:pPr>
+        <w:pStyle w:val="ListParagraph"/>
+        <w:numPr>
+          <w:ilvl w:val="0"/>
+          <w:numId w:val="29"/>
+        </w:numPr>
+        <w:pPrChange w:id="86" w:author="Hà Nguyễn" w:date="2019-05-20T20:12:00Z">
+          <w:pPr>
+            <w:ind w:left="576"/>
+          </w:pPr>
+        </w:pPrChange>
+      </w:pPr>
+      <w:ins w:id="87" w:author="Hà Nguyễn" w:date="2019-05-20T20:12:00Z">
+        <w:r>
+          <w:t xml:space="preserve">Mục </w:t>
+        </w:r>
+      </w:ins>
+      <w:ins w:id="88" w:author="Hà Nguyễn" w:date="2019-05-20T20:13:00Z">
+        <w:r>
+          <w:t>đích: giúp khách hàng có thể tự kiểm tra tình trạng của sản phẩm</w:t>
+        </w:r>
+      </w:ins>
+      <w:bookmarkStart w:id="89" w:name="_GoBack"/>
+      <w:bookmarkEnd w:id="89"/>
     </w:p>
     <w:p>
       <w:pPr>
@@ -4209,8 +4278,8 @@
           <w:numId w:val="2"/>
         </w:numPr>
       </w:pPr>
-      <w:bookmarkStart w:id="80" w:name="_35nkun2"/>
-      <w:bookmarkEnd w:id="80"/>
+      <w:bookmarkStart w:id="90" w:name="_35nkun2"/>
+      <w:bookmarkEnd w:id="90"/>
       <w:r>
         <w:t>Ước lượng thời gian</w:t>
       </w:r>
@@ -4352,8 +4421,8 @@
           <w:numId w:val="2"/>
         </w:numPr>
       </w:pPr>
-      <w:bookmarkStart w:id="81" w:name="_1ksv4uv"/>
-      <w:bookmarkEnd w:id="81"/>
+      <w:bookmarkStart w:id="91" w:name="_1ksv4uv"/>
+      <w:bookmarkEnd w:id="91"/>
       <w:r>
         <w:t>Ước lượng rủi ro</w:t>
       </w:r>
@@ -4462,6 +4531,7 @@
         </w:numPr>
       </w:pPr>
       <w:r>
+        <w:lastRenderedPageBreak/>
         <w:t>Mô tả: Trong quá trình di chuyển các máy có thể bị khách hàng, người dùng va phải. Trong quá trình cất kho, di chuyển thiết bị, máy có thể bị đánh rơi</w:t>
       </w:r>
     </w:p>
@@ -4489,7 +4559,6 @@
         </w:numPr>
       </w:pPr>
       <w:r>
-        <w:lastRenderedPageBreak/>
         <w:t>Giải pháp: lớp vỏ ngoài chức năng chống nước còn giúp giảm sang chấn, các bộ phận cần được lắp ráp chắc chắn, kiểm tra bảo dưỡng thường xuyên đảm bảo khả năng chống chịu</w:t>
       </w:r>
     </w:p>
@@ -4793,8 +4862,8 @@
           <w:numId w:val="2"/>
         </w:numPr>
       </w:pPr>
-      <w:bookmarkStart w:id="82" w:name="_44sinio"/>
-      <w:bookmarkEnd w:id="82"/>
+      <w:bookmarkStart w:id="92" w:name="_44sinio"/>
+      <w:bookmarkEnd w:id="92"/>
       <w:r>
         <w:t>Xác định các hạng mục kiểm thử</w:t>
       </w:r>
@@ -4818,7 +4887,7 @@
       <w:r>
         <w:t xml:space="preserve">Bao gồm: Mô tơ bánh xe, đèn, </w:t>
       </w:r>
-      <w:del w:id="83" w:author="Tran Tung" w:date="2019-05-06T22:58:00Z">
+      <w:del w:id="93" w:author="Tran Tung" w:date="2019-05-06T22:58:00Z">
         <w:r>
           <w:delText xml:space="preserve">chuông, </w:delText>
         </w:r>
@@ -4866,9 +4935,10 @@
           <w:numId w:val="2"/>
         </w:numPr>
       </w:pPr>
-      <w:bookmarkStart w:id="84" w:name="_2jxsxqh"/>
-      <w:bookmarkEnd w:id="84"/>
-      <w:r>
+      <w:bookmarkStart w:id="94" w:name="_2jxsxqh"/>
+      <w:bookmarkEnd w:id="94"/>
+      <w:r>
+        <w:lastRenderedPageBreak/>
         <w:t>Ước lượng cách thức triển khai/cài đặt</w:t>
       </w:r>
     </w:p>
@@ -4888,10 +4958,9 @@
           <w:i/>
         </w:rPr>
       </w:pPr>
-      <w:bookmarkStart w:id="85" w:name="_z337ya"/>
-      <w:bookmarkEnd w:id="85"/>
-      <w:r>
-        <w:lastRenderedPageBreak/>
+      <w:bookmarkStart w:id="95" w:name="_z337ya"/>
+      <w:bookmarkEnd w:id="95"/>
+      <w:r>
         <w:t>Ước lượng giá thành</w:t>
       </w:r>
     </w:p>
@@ -5156,7 +5225,7 @@
         </w:rPr>
         <w:t xml:space="preserve">= L + T </w:t>
       </w:r>
-      <w:ins w:id="86" w:author="Tran Tung" w:date="2019-05-06T23:04:00Z">
+      <w:ins w:id="96" w:author="Tran Tung" w:date="2019-05-06T23:04:00Z">
         <w:r>
           <w:rPr>
             <w:rFonts w:hint="eastAsia"/>
@@ -5172,7 +5241,7 @@
         </w:rPr>
         <w:t xml:space="preserve">= </w:t>
       </w:r>
-      <w:ins w:id="87" w:author="Tran Tung" w:date="2019-05-06T23:04:00Z">
+      <w:ins w:id="97" w:author="Tran Tung" w:date="2019-05-06T23:04:00Z">
         <w:r>
           <w:rPr>
             <w:rFonts w:hint="eastAsia"/>
@@ -5183,7 +5252,7 @@
           <w:t>528</w:t>
         </w:r>
       </w:ins>
-      <w:del w:id="88" w:author="Tran Tung" w:date="2019-05-06T23:04:00Z">
+      <w:del w:id="98" w:author="Tran Tung" w:date="2019-05-06T23:04:00Z">
         <w:r>
           <w:rPr>
             <w:b/>
@@ -5211,8 +5280,8 @@
           <w:lang w:eastAsia="ja-JP"/>
         </w:rPr>
       </w:pPr>
-      <w:bookmarkStart w:id="89" w:name="_3j2qqm3"/>
-      <w:bookmarkEnd w:id="89"/>
+      <w:bookmarkStart w:id="99" w:name="_3j2qqm3"/>
+      <w:bookmarkEnd w:id="99"/>
       <w:r>
         <w:t>Phân chia các giai đoạn chính</w:t>
       </w:r>
@@ -5259,7 +5328,7 @@
           <v:shape id="_x0000_i1025" type="#_x0000_t75" style="width:386.65pt;height:117pt" o:ole="">
             <v:imagedata r:id="rId8" o:title=""/>
           </v:shape>
-          <o:OLEObject Type="Embed" ProgID="Excel.Sheet.12" ShapeID="_x0000_i1025" DrawAspect="Content" ObjectID="_1619887871" r:id="rId9"/>
+          <o:OLEObject Type="Embed" ProgID="Excel.Sheet.12" ShapeID="_x0000_i1025" DrawAspect="Content" ObjectID="_1619888416" r:id="rId9"/>
         </w:object>
       </w:r>
     </w:p>
@@ -5271,8 +5340,8 @@
           <w:numId w:val="2"/>
         </w:numPr>
       </w:pPr>
-      <w:bookmarkStart w:id="90" w:name="_1y810tw"/>
-      <w:bookmarkEnd w:id="90"/>
+      <w:bookmarkStart w:id="100" w:name="_1y810tw"/>
+      <w:bookmarkEnd w:id="100"/>
       <w:r>
         <w:t xml:space="preserve">Phân tích thiết kế </w:t>
       </w:r>
@@ -5285,12 +5354,12 @@
           <w:numId w:val="2"/>
         </w:numPr>
         <w:rPr>
-          <w:ins w:id="91" w:author="Khoa Anh" w:date="2019-05-20T17:35:00Z"/>
+          <w:ins w:id="101" w:author="Khoa Anh" w:date="2019-05-20T17:35:00Z"/>
         </w:rPr>
       </w:pPr>
-      <w:bookmarkStart w:id="92" w:name="_4i7ojhp"/>
-      <w:bookmarkEnd w:id="92"/>
-      <w:ins w:id="93" w:author="Khoa Anh" w:date="2019-05-20T17:45:00Z">
+      <w:bookmarkStart w:id="102" w:name="_4i7ojhp"/>
+      <w:bookmarkEnd w:id="102"/>
+      <w:ins w:id="103" w:author="Khoa Anh" w:date="2019-05-20T17:45:00Z">
         <w:r>
           <w:rPr>
             <w:noProof/>
@@ -5340,7 +5409,7 @@
                         <wps:txbx>
                           <w:txbxContent>
                             <w:p>
-                              <w:ins w:id="94" w:author="Khoa Anh" w:date="2019-05-20T17:45:00Z">
+                              <w:ins w:id="104" w:author="Khoa Anh" w:date="2019-05-20T17:45:00Z">
                                 <w:r>
                                   <w:t>Compile</w:t>
                                 </w:r>
@@ -5373,7 +5442,7 @@
                   <v:textbox>
                     <w:txbxContent>
                       <w:p>
-                        <w:ins w:id="95" w:author="Khoa Anh" w:date="2019-05-20T17:45:00Z">
+                        <w:ins w:id="105" w:author="Khoa Anh" w:date="2019-05-20T17:45:00Z">
                           <w:r>
                             <w:t>Compile</w:t>
                           </w:r>
@@ -5388,7 +5457,7 @@
           </mc:AlternateContent>
         </w:r>
       </w:ins>
-      <w:ins w:id="96" w:author="Khoa Anh" w:date="2019-05-20T17:42:00Z">
+      <w:ins w:id="106" w:author="Khoa Anh" w:date="2019-05-20T17:42:00Z">
         <w:r>
           <w:rPr>
             <w:noProof/>
@@ -5440,7 +5509,7 @@
                         <wps:txbx>
                           <w:txbxContent>
                             <w:p>
-                              <w:ins w:id="97" w:author="Khoa Anh" w:date="2019-05-20T17:43:00Z">
+                              <w:ins w:id="107" w:author="Khoa Anh" w:date="2019-05-20T17:43:00Z">
                                 <w:r>
                                   <w:t>Qbot</w:t>
                                 </w:r>
@@ -5469,7 +5538,7 @@
                   <v:textbox>
                     <w:txbxContent>
                       <w:p>
-                        <w:ins w:id="98" w:author="Khoa Anh" w:date="2019-05-20T17:43:00Z">
+                        <w:ins w:id="108" w:author="Khoa Anh" w:date="2019-05-20T17:43:00Z">
                           <w:r>
                             <w:t>Qbot</w:t>
                           </w:r>
@@ -5484,7 +5553,7 @@
           </mc:AlternateContent>
         </w:r>
       </w:ins>
-      <w:ins w:id="99" w:author="Khoa Anh" w:date="2019-05-20T17:45:00Z">
+      <w:ins w:id="109" w:author="Khoa Anh" w:date="2019-05-20T17:45:00Z">
         <w:r>
           <w:rPr>
             <w:noProof/>
@@ -5544,7 +5613,7 @@
             </mc:Choice>
             <mc:Fallback>
               <w:pict>
-                <v:shapetype w14:anchorId="20C32A61" id="_x0000_t32" coordsize="21600,21600" o:spt="32" o:oned="t" path="m,l21600,21600e" filled="f">
+                <v:shapetype w14:anchorId="09D315B7" id="_x0000_t32" coordsize="21600,21600" o:spt="32" o:oned="t" path="m,l21600,21600e" filled="f">
                   <v:path arrowok="t" fillok="f" o:connecttype="none"/>
                   <o:lock v:ext="edit" shapetype="t"/>
                 </v:shapetype>
@@ -5615,7 +5684,7 @@
             </mc:Choice>
             <mc:Fallback>
               <w:pict>
-                <v:shape w14:anchorId="20B766F1" id="Straight Arrow Connector 6" o:spid="_x0000_s1026" type="#_x0000_t32" style="position:absolute;margin-left:95.65pt;margin-top:70.65pt;width:78.75pt;height:0;z-index:251659264;visibility:visible;mso-wrap-style:square;mso-wrap-distance-left:9pt;mso-wrap-distance-top:0;mso-wrap-distance-right:9pt;mso-wrap-distance-bottom:0;mso-position-horizontal:absolute;mso-position-horizontal-relative:text;mso-position-vertical:absolute;mso-position-vertical-relative:text" o:gfxdata="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" strokecolor="#4f81bd [3204]" strokeweight="2pt">
+                <v:shape w14:anchorId="07F32A97" id="Straight Arrow Connector 6" o:spid="_x0000_s1026" type="#_x0000_t32" style="position:absolute;margin-left:95.65pt;margin-top:70.65pt;width:78.75pt;height:0;z-index:251659264;visibility:visible;mso-wrap-style:square;mso-wrap-distance-left:9pt;mso-wrap-distance-top:0;mso-wrap-distance-right:9pt;mso-wrap-distance-bottom:0;mso-position-horizontal:absolute;mso-position-horizontal-relative:text;mso-position-vertical:absolute;mso-position-vertical-relative:text" o:gfxdata="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" strokecolor="#4f81bd [3204]" strokeweight="2pt">
                   <v:stroke endarrow="block"/>
                   <v:shadow on="t" color="black" opacity="24903f" origin=",.5" offset="0,.55556mm"/>
                 </v:shape>
@@ -5624,7 +5693,7 @@
           </mc:AlternateContent>
         </w:r>
       </w:ins>
-      <w:ins w:id="100" w:author="Khoa Anh" w:date="2019-05-20T17:42:00Z">
+      <w:ins w:id="110" w:author="Khoa Anh" w:date="2019-05-20T17:42:00Z">
         <w:r>
           <w:rPr>
             <w:noProof/>
@@ -5678,32 +5747,32 @@
                             <w:p>
                               <w:pPr>
                                 <w:rPr>
-                                  <w:ins w:id="101" w:author="Khoa Anh" w:date="2019-05-20T17:44:00Z"/>
+                                  <w:ins w:id="111" w:author="Khoa Anh" w:date="2019-05-20T17:44:00Z"/>
                                 </w:rPr>
                               </w:pPr>
-                              <w:ins w:id="102" w:author="Khoa Anh" w:date="2019-05-20T17:43:00Z">
+                              <w:ins w:id="112" w:author="Khoa Anh" w:date="2019-05-20T17:43:00Z">
                                 <w:r>
                                   <w:t>WeMake v2.4</w:t>
                                 </w:r>
                               </w:ins>
                             </w:p>
                             <w:p>
-                              <w:ins w:id="103" w:author="Khoa Anh" w:date="2019-05-20T17:44:00Z">
+                              <w:ins w:id="113" w:author="Khoa Anh" w:date="2019-05-20T17:44:00Z">
                                 <w:r>
                                   <w:t>A</w:t>
                                 </w:r>
                               </w:ins>
-                              <w:ins w:id="104" w:author="Khoa Anh" w:date="2019-05-20T17:45:00Z">
+                              <w:ins w:id="114" w:author="Khoa Anh" w:date="2019-05-20T17:45:00Z">
                                 <w:r>
                                   <w:t>r</w:t>
                                 </w:r>
                               </w:ins>
-                              <w:ins w:id="105" w:author="Khoa Anh" w:date="2019-05-20T17:44:00Z">
+                              <w:ins w:id="115" w:author="Khoa Anh" w:date="2019-05-20T17:44:00Z">
                                 <w:r>
                                   <w:t>duino</w:t>
                                 </w:r>
                               </w:ins>
-                              <w:ins w:id="106" w:author="Khoa Anh" w:date="2019-05-20T17:45:00Z">
+                              <w:ins w:id="116" w:author="Khoa Anh" w:date="2019-05-20T17:45:00Z">
                                 <w:r>
                                   <w:t xml:space="preserve"> IDE</w:t>
                                 </w:r>
@@ -5734,32 +5803,32 @@
                       <w:p>
                         <w:pPr>
                           <w:rPr>
-                            <w:ins w:id="107" w:author="Khoa Anh" w:date="2019-05-20T17:44:00Z"/>
+                            <w:ins w:id="117" w:author="Khoa Anh" w:date="2019-05-20T17:44:00Z"/>
                           </w:rPr>
                         </w:pPr>
-                        <w:ins w:id="108" w:author="Khoa Anh" w:date="2019-05-20T17:43:00Z">
+                        <w:ins w:id="118" w:author="Khoa Anh" w:date="2019-05-20T17:43:00Z">
                           <w:r>
                             <w:t>WeMake v2.4</w:t>
                           </w:r>
                         </w:ins>
                       </w:p>
                       <w:p>
-                        <w:ins w:id="109" w:author="Khoa Anh" w:date="2019-05-20T17:44:00Z">
+                        <w:ins w:id="119" w:author="Khoa Anh" w:date="2019-05-20T17:44:00Z">
                           <w:r>
                             <w:t>A</w:t>
                           </w:r>
                         </w:ins>
-                        <w:ins w:id="110" w:author="Khoa Anh" w:date="2019-05-20T17:45:00Z">
+                        <w:ins w:id="120" w:author="Khoa Anh" w:date="2019-05-20T17:45:00Z">
                           <w:r>
                             <w:t>r</w:t>
                           </w:r>
                         </w:ins>
-                        <w:ins w:id="111" w:author="Khoa Anh" w:date="2019-05-20T17:44:00Z">
+                        <w:ins w:id="121" w:author="Khoa Anh" w:date="2019-05-20T17:44:00Z">
                           <w:r>
                             <w:t>duino</w:t>
                           </w:r>
                         </w:ins>
-                        <w:ins w:id="112" w:author="Khoa Anh" w:date="2019-05-20T17:45:00Z">
+                        <w:ins w:id="122" w:author="Khoa Anh" w:date="2019-05-20T17:45:00Z">
                           <w:r>
                             <w:t xml:space="preserve"> IDE</w:t>
                           </w:r>
@@ -5774,7 +5843,7 @@
           </mc:AlternateContent>
         </w:r>
       </w:ins>
-      <w:ins w:id="113" w:author="Khoa Anh" w:date="2019-05-20T17:41:00Z">
+      <w:ins w:id="123" w:author="Khoa Anh" w:date="2019-05-20T17:41:00Z">
         <w:r>
           <w:rPr>
             <w:noProof/>
@@ -5826,7 +5895,7 @@
                         <wps:txbx>
                           <w:txbxContent>
                             <w:p>
-                              <w:ins w:id="114" w:author="Khoa Anh" w:date="2019-05-20T17:42:00Z">
+                              <w:ins w:id="124" w:author="Khoa Anh" w:date="2019-05-20T17:42:00Z">
                                 <w:r>
                                   <w:t>Mã nguồn C++</w:t>
                                 </w:r>
@@ -5855,7 +5924,7 @@
                   <v:textbox>
                     <w:txbxContent>
                       <w:p>
-                        <w:ins w:id="115" w:author="Khoa Anh" w:date="2019-05-20T17:42:00Z">
+                        <w:ins w:id="125" w:author="Khoa Anh" w:date="2019-05-20T17:42:00Z">
                           <w:r>
                             <w:t>Mã nguồn C++</w:t>
                           </w:r>
@@ -5877,7 +5946,7 @@
     <w:p>
       <w:pPr>
         <w:ind w:left="576"/>
-        <w:pPrChange w:id="116" w:author="Khoa Anh" w:date="2019-05-20T17:36:00Z">
+        <w:pPrChange w:id="126" w:author="Khoa Anh" w:date="2019-05-20T17:36:00Z">
           <w:pPr>
             <w:pStyle w:val="Heading2"/>
             <w:numPr>
@@ -5896,21 +5965,22 @@
           <w:numId w:val="2"/>
         </w:numPr>
         <w:rPr>
-          <w:ins w:id="117" w:author="Khoa Anh" w:date="2019-05-20T17:35:00Z"/>
+          <w:ins w:id="127" w:author="Khoa Anh" w:date="2019-05-20T17:35:00Z"/>
         </w:rPr>
       </w:pPr>
-      <w:bookmarkStart w:id="118" w:name="_2xcytpi"/>
-      <w:bookmarkEnd w:id="118"/>
-      <w:r>
+      <w:bookmarkStart w:id="128" w:name="_2xcytpi"/>
+      <w:bookmarkEnd w:id="128"/>
+      <w:r>
+        <w:lastRenderedPageBreak/>
         <w:t>Giao diện</w:t>
       </w:r>
     </w:p>
     <w:p>
       <w:pPr>
         <w:rPr>
-          <w:ins w:id="119" w:author="Khoa Anh" w:date="2019-05-20T17:56:00Z"/>
+          <w:ins w:id="129" w:author="Khoa Anh" w:date="2019-05-20T17:56:00Z"/>
         </w:rPr>
-        <w:pPrChange w:id="120" w:author="Khoa Anh" w:date="2019-05-20T17:58:00Z">
+        <w:pPrChange w:id="130" w:author="Khoa Anh" w:date="2019-05-20T17:58:00Z">
           <w:pPr>
             <w:pStyle w:val="ListParagraph"/>
             <w:numPr>
@@ -5920,16 +5990,15 @@
           </w:pPr>
         </w:pPrChange>
       </w:pPr>
-      <w:ins w:id="121" w:author="Khoa Anh" w:date="2019-05-20T17:58:00Z">
+      <w:ins w:id="131" w:author="Khoa Anh" w:date="2019-05-20T17:58:00Z">
         <w:r>
           <w:rPr>
             <w:noProof/>
           </w:rPr>
-          <w:lastRenderedPageBreak/>
           <w:t xml:space="preserve"> </w:t>
         </w:r>
       </w:ins>
-      <w:ins w:id="122" w:author="Khoa Anh" w:date="2019-05-20T17:50:00Z">
+      <w:ins w:id="132" w:author="Khoa Anh" w:date="2019-05-20T17:50:00Z">
         <w:r>
           <w:rPr>
             <w:noProof/>
@@ -6002,10 +6071,10 @@
         </w:numPr>
         <w:ind w:hanging="294"/>
         <w:rPr>
-          <w:ins w:id="123" w:author="Khoa Anh" w:date="2019-05-20T17:58:00Z"/>
+          <w:ins w:id="133" w:author="Khoa Anh" w:date="2019-05-20T17:58:00Z"/>
         </w:rPr>
       </w:pPr>
-      <w:ins w:id="124" w:author="Khoa Anh" w:date="2019-05-20T18:03:00Z">
+      <w:ins w:id="134" w:author="Khoa Anh" w:date="2019-05-20T18:03:00Z">
         <w:r>
           <w:rPr>
             <w:noProof/>
@@ -6082,7 +6151,7 @@
           </w:drawing>
         </w:r>
       </w:ins>
-      <w:ins w:id="125" w:author="Khoa Anh" w:date="2019-05-20T17:57:00Z">
+      <w:ins w:id="135" w:author="Khoa Anh" w:date="2019-05-20T17:57:00Z">
         <w:r>
           <w:t xml:space="preserve">Đầu vào </w:t>
         </w:r>
@@ -6098,10 +6167,10 @@
       <w:pPr>
         <w:ind w:left="720"/>
         <w:rPr>
-          <w:ins w:id="126" w:author="Khoa Anh" w:date="2019-05-20T18:04:00Z"/>
+          <w:ins w:id="136" w:author="Khoa Anh" w:date="2019-05-20T18:04:00Z"/>
         </w:rPr>
       </w:pPr>
-      <w:ins w:id="127" w:author="Khoa Anh" w:date="2019-05-20T17:58:00Z">
+      <w:ins w:id="137" w:author="Khoa Anh" w:date="2019-05-20T17:58:00Z">
         <w:r>
           <w:t xml:space="preserve">Sử dụng Ultrasonic sensor (Hình 7.1) </w:t>
         </w:r>
@@ -6111,30 +6180,30 @@
       <w:pPr>
         <w:ind w:left="720"/>
         <w:rPr>
-          <w:ins w:id="128" w:author="Khoa Anh" w:date="2019-05-20T18:02:00Z"/>
+          <w:ins w:id="138" w:author="Khoa Anh" w:date="2019-05-20T18:02:00Z"/>
         </w:rPr>
       </w:pPr>
-      <w:ins w:id="129" w:author="Khoa Anh" w:date="2019-05-20T17:58:00Z">
+      <w:ins w:id="139" w:author="Khoa Anh" w:date="2019-05-20T17:58:00Z">
         <w:r>
           <w:t xml:space="preserve">để </w:t>
         </w:r>
       </w:ins>
-      <w:ins w:id="130" w:author="Khoa Anh" w:date="2019-05-20T17:59:00Z">
+      <w:ins w:id="140" w:author="Khoa Anh" w:date="2019-05-20T17:59:00Z">
         <w:r>
           <w:t>xác định</w:t>
         </w:r>
       </w:ins>
-      <w:ins w:id="131" w:author="Khoa Anh" w:date="2019-05-20T17:58:00Z">
+      <w:ins w:id="141" w:author="Khoa Anh" w:date="2019-05-20T17:58:00Z">
         <w:r>
           <w:t xml:space="preserve"> </w:t>
         </w:r>
       </w:ins>
-      <w:ins w:id="132" w:author="Khoa Anh" w:date="2019-05-20T17:59:00Z">
+      <w:ins w:id="142" w:author="Khoa Anh" w:date="2019-05-20T17:59:00Z">
         <w:r>
           <w:t>khoảng cách tới vật thể phía trước.</w:t>
         </w:r>
       </w:ins>
-      <w:ins w:id="133" w:author="Khoa Anh" w:date="2019-05-20T18:03:00Z">
+      <w:ins w:id="143" w:author="Khoa Anh" w:date="2019-05-20T18:03:00Z">
         <w:r>
           <w:rPr>
             <w:noProof/>
@@ -6147,7 +6216,7 @@
       <w:pPr>
         <w:ind w:left="720"/>
         <w:rPr>
-          <w:ins w:id="134" w:author="Khoa Anh" w:date="2019-05-20T18:02:00Z"/>
+          <w:ins w:id="144" w:author="Khoa Anh" w:date="2019-05-20T18:02:00Z"/>
         </w:rPr>
       </w:pPr>
     </w:p>
@@ -6156,7 +6225,7 @@
         <w:ind w:left="720"/>
         <w:jc w:val="center"/>
         <w:rPr>
-          <w:ins w:id="135" w:author="Khoa Anh" w:date="2019-05-20T18:03:00Z"/>
+          <w:ins w:id="145" w:author="Khoa Anh" w:date="2019-05-20T18:03:00Z"/>
         </w:rPr>
       </w:pPr>
     </w:p>
@@ -6165,7 +6234,7 @@
         <w:ind w:left="720"/>
         <w:jc w:val="center"/>
         <w:rPr>
-          <w:ins w:id="136" w:author="Khoa Anh" w:date="2019-05-20T18:03:00Z"/>
+          <w:ins w:id="146" w:author="Khoa Anh" w:date="2019-05-20T18:03:00Z"/>
         </w:rPr>
       </w:pPr>
     </w:p>
@@ -6174,7 +6243,7 @@
         <w:ind w:left="720"/>
         <w:jc w:val="center"/>
         <w:rPr>
-          <w:ins w:id="137" w:author="Khoa Anh" w:date="2019-05-20T18:03:00Z"/>
+          <w:ins w:id="147" w:author="Khoa Anh" w:date="2019-05-20T18:03:00Z"/>
         </w:rPr>
       </w:pPr>
     </w:p>
@@ -6183,7 +6252,7 @@
         <w:ind w:left="720"/>
         <w:jc w:val="center"/>
         <w:rPr>
-          <w:ins w:id="138" w:author="Khoa Anh" w:date="2019-05-20T18:04:00Z"/>
+          <w:ins w:id="148" w:author="Khoa Anh" w:date="2019-05-20T18:04:00Z"/>
         </w:rPr>
       </w:pPr>
     </w:p>
@@ -6192,9 +6261,9 @@
         <w:ind w:left="4320" w:firstLine="720"/>
         <w:jc w:val="center"/>
         <w:rPr>
-          <w:ins w:id="139" w:author="Khoa Anh" w:date="2019-05-20T17:57:00Z"/>
+          <w:ins w:id="149" w:author="Khoa Anh" w:date="2019-05-20T17:57:00Z"/>
         </w:rPr>
-        <w:pPrChange w:id="140" w:author="Khoa Anh" w:date="2019-05-20T18:04:00Z">
+        <w:pPrChange w:id="150" w:author="Khoa Anh" w:date="2019-05-20T18:04:00Z">
           <w:pPr>
             <w:pStyle w:val="Heading2"/>
             <w:numPr>
@@ -6205,7 +6274,7 @@
           </w:pPr>
         </w:pPrChange>
       </w:pPr>
-      <w:ins w:id="141" w:author="Khoa Anh" w:date="2019-05-20T18:04:00Z">
+      <w:ins w:id="151" w:author="Khoa Anh" w:date="2019-05-20T18:04:00Z">
         <w:r>
           <w:t xml:space="preserve">            Hình 7.1: Ultrasonic sensor</w:t>
         </w:r>
@@ -6220,9 +6289,9 @@
         </w:numPr>
         <w:ind w:hanging="294"/>
         <w:rPr>
-          <w:ins w:id="142" w:author="Khoa Anh" w:date="2019-05-20T17:57:00Z"/>
+          <w:ins w:id="152" w:author="Khoa Anh" w:date="2019-05-20T17:57:00Z"/>
         </w:rPr>
-        <w:pPrChange w:id="143" w:author="Khoa Anh" w:date="2019-05-20T17:57:00Z">
+        <w:pPrChange w:id="153" w:author="Khoa Anh" w:date="2019-05-20T17:57:00Z">
           <w:pPr>
             <w:pStyle w:val="Heading2"/>
             <w:numPr>
@@ -6232,7 +6301,7 @@
           </w:pPr>
         </w:pPrChange>
       </w:pPr>
-      <w:ins w:id="144" w:author="Khoa Anh" w:date="2019-05-20T17:57:00Z">
+      <w:ins w:id="154" w:author="Khoa Anh" w:date="2019-05-20T17:57:00Z">
         <w:r>
           <w:t xml:space="preserve">Đầu </w:t>
         </w:r>
@@ -6251,9 +6320,9 @@
       <w:pPr>
         <w:ind w:left="720"/>
         <w:rPr>
-          <w:ins w:id="145" w:author="Khoa Anh" w:date="2019-05-20T17:56:00Z"/>
+          <w:ins w:id="155" w:author="Khoa Anh" w:date="2019-05-20T17:56:00Z"/>
         </w:rPr>
-        <w:pPrChange w:id="146" w:author="Khoa Anh" w:date="2019-05-20T17:59:00Z">
+        <w:pPrChange w:id="156" w:author="Khoa Anh" w:date="2019-05-20T17:59:00Z">
           <w:pPr>
             <w:pStyle w:val="ListParagraph"/>
             <w:numPr>
@@ -6263,42 +6332,42 @@
           </w:pPr>
         </w:pPrChange>
       </w:pPr>
-      <w:ins w:id="147" w:author="Khoa Anh" w:date="2019-05-20T17:59:00Z">
+      <w:ins w:id="157" w:author="Khoa Anh" w:date="2019-05-20T17:59:00Z">
         <w:r>
           <w:t>Từ khoảng cách x</w:t>
         </w:r>
       </w:ins>
-      <w:ins w:id="148" w:author="Khoa Anh" w:date="2019-05-20T18:00:00Z">
+      <w:ins w:id="158" w:author="Khoa Anh" w:date="2019-05-20T18:00:00Z">
         <w:r>
           <w:t xml:space="preserve">ác định được điều chỉnh tốc </w:t>
         </w:r>
       </w:ins>
-      <w:ins w:id="149" w:author="Khoa Anh" w:date="2019-05-20T18:01:00Z">
+      <w:ins w:id="159" w:author="Khoa Anh" w:date="2019-05-20T18:01:00Z">
         <w:r>
           <w:t>độ quay</w:t>
         </w:r>
       </w:ins>
-      <w:ins w:id="150" w:author="Khoa Anh" w:date="2019-05-20T18:00:00Z">
+      <w:ins w:id="160" w:author="Khoa Anh" w:date="2019-05-20T18:00:00Z">
         <w:r>
           <w:t xml:space="preserve"> của</w:t>
         </w:r>
       </w:ins>
-      <w:ins w:id="151" w:author="Khoa Anh" w:date="2019-05-20T18:01:00Z">
+      <w:ins w:id="161" w:author="Khoa Anh" w:date="2019-05-20T18:01:00Z">
         <w:r>
           <w:t xml:space="preserve"> 2 bánh</w:t>
         </w:r>
       </w:ins>
-      <w:ins w:id="152" w:author="Khoa Anh" w:date="2019-05-20T18:00:00Z">
+      <w:ins w:id="162" w:author="Khoa Anh" w:date="2019-05-20T18:00:00Z">
         <w:r>
           <w:t xml:space="preserve"> xe</w:t>
         </w:r>
       </w:ins>
-      <w:ins w:id="153" w:author="Khoa Anh" w:date="2019-05-20T18:01:00Z">
+      <w:ins w:id="163" w:author="Khoa Anh" w:date="2019-05-20T18:01:00Z">
         <w:r>
           <w:t>. Từ đó điều chỉnh chuyển động của xe tương ứng với khoảng các thu được.</w:t>
         </w:r>
       </w:ins>
-      <w:ins w:id="154" w:author="Khoa Anh" w:date="2019-05-20T18:00:00Z">
+      <w:ins w:id="164" w:author="Khoa Anh" w:date="2019-05-20T18:00:00Z">
         <w:r>
           <w:t xml:space="preserve"> </w:t>
         </w:r>
@@ -6312,14 +6381,14 @@
           <w:numId w:val="28"/>
         </w:numPr>
         <w:rPr>
-          <w:del w:id="155" w:author="Khoa Anh" w:date="2019-05-20T17:56:00Z"/>
-          <w:rPrChange w:id="156" w:author="Khoa Anh" w:date="2019-05-20T17:35:00Z">
+          <w:del w:id="165" w:author="Khoa Anh" w:date="2019-05-20T17:56:00Z"/>
+          <w:rPrChange w:id="166" w:author="Khoa Anh" w:date="2019-05-20T17:35:00Z">
             <w:rPr>
-              <w:del w:id="157" w:author="Khoa Anh" w:date="2019-05-20T17:56:00Z"/>
+              <w:del w:id="167" w:author="Khoa Anh" w:date="2019-05-20T17:56:00Z"/>
             </w:rPr>
           </w:rPrChange>
         </w:rPr>
-        <w:pPrChange w:id="158" w:author="Khoa Anh" w:date="2019-05-20T17:53:00Z">
+        <w:pPrChange w:id="168" w:author="Khoa Anh" w:date="2019-05-20T17:53:00Z">
           <w:pPr>
             <w:pStyle w:val="Heading2"/>
             <w:numPr>
@@ -6338,11 +6407,11 @@
           <w:numId w:val="2"/>
         </w:numPr>
         <w:rPr>
-          <w:ins w:id="159" w:author="Khoa Anh" w:date="2019-05-20T17:36:00Z"/>
+          <w:ins w:id="169" w:author="Khoa Anh" w:date="2019-05-20T17:36:00Z"/>
         </w:rPr>
       </w:pPr>
-      <w:bookmarkStart w:id="160" w:name="_1ci93xb"/>
-      <w:bookmarkEnd w:id="160"/>
+      <w:bookmarkStart w:id="170" w:name="_1ci93xb"/>
+      <w:bookmarkEnd w:id="170"/>
       <w:r>
         <w:t>Cơ sở dữ liệu</w:t>
       </w:r>
@@ -6354,7 +6423,7 @@
           <w:ilvl w:val="0"/>
           <w:numId w:val="27"/>
         </w:numPr>
-        <w:pPrChange w:id="161" w:author="Khoa Anh" w:date="2019-05-20T17:46:00Z">
+        <w:pPrChange w:id="171" w:author="Khoa Anh" w:date="2019-05-20T17:46:00Z">
           <w:pPr>
             <w:pStyle w:val="Heading2"/>
             <w:numPr>
@@ -6364,7 +6433,7 @@
           </w:pPr>
         </w:pPrChange>
       </w:pPr>
-      <w:ins w:id="162" w:author="Khoa Anh" w:date="2019-05-20T17:47:00Z">
+      <w:ins w:id="172" w:author="Khoa Anh" w:date="2019-05-20T17:47:00Z">
         <w:r>
           <w:t>Không sử dụng</w:t>
         </w:r>
@@ -6378,11 +6447,11 @@
           <w:numId w:val="2"/>
         </w:numPr>
         <w:rPr>
-          <w:ins w:id="163" w:author="Khoa Anh" w:date="2019-05-20T17:36:00Z"/>
+          <w:ins w:id="173" w:author="Khoa Anh" w:date="2019-05-20T17:36:00Z"/>
         </w:rPr>
       </w:pPr>
-      <w:bookmarkStart w:id="164" w:name="_3whwml4"/>
-      <w:bookmarkEnd w:id="164"/>
+      <w:bookmarkStart w:id="174" w:name="_3whwml4"/>
+      <w:bookmarkEnd w:id="174"/>
       <w:r>
         <w:t>Mạng</w:t>
       </w:r>
@@ -6394,7 +6463,7 @@
           <w:ilvl w:val="0"/>
           <w:numId w:val="27"/>
         </w:numPr>
-        <w:pPrChange w:id="165" w:author="Khoa Anh" w:date="2019-05-20T17:47:00Z">
+        <w:pPrChange w:id="175" w:author="Khoa Anh" w:date="2019-05-20T17:47:00Z">
           <w:pPr>
             <w:pStyle w:val="Heading2"/>
             <w:numPr>
@@ -6404,7 +6473,7 @@
           </w:pPr>
         </w:pPrChange>
       </w:pPr>
-      <w:ins w:id="166" w:author="Khoa Anh" w:date="2019-05-20T17:47:00Z">
+      <w:ins w:id="176" w:author="Khoa Anh" w:date="2019-05-20T17:47:00Z">
         <w:r>
           <w:t>Không sử dụng</w:t>
         </w:r>
@@ -6418,11 +6487,11 @@
           <w:numId w:val="2"/>
         </w:numPr>
         <w:rPr>
-          <w:ins w:id="167" w:author="Khoa Anh" w:date="2019-05-20T17:47:00Z"/>
+          <w:ins w:id="177" w:author="Khoa Anh" w:date="2019-05-20T17:47:00Z"/>
         </w:rPr>
       </w:pPr>
-      <w:bookmarkStart w:id="168" w:name="_2bn6wsx"/>
-      <w:bookmarkEnd w:id="168"/>
+      <w:bookmarkStart w:id="178" w:name="_2bn6wsx"/>
+      <w:bookmarkEnd w:id="178"/>
       <w:r>
         <w:t>Tương tác người dùng</w:t>
       </w:r>
@@ -6435,55 +6504,55 @@
           <w:numId w:val="27"/>
         </w:numPr>
         <w:rPr>
-          <w:ins w:id="169" w:author="Khoa Anh" w:date="2019-05-20T18:06:00Z"/>
+          <w:ins w:id="179" w:author="Khoa Anh" w:date="2019-05-20T18:06:00Z"/>
         </w:rPr>
-        <w:pPrChange w:id="170" w:author="Khoa Anh" w:date="2019-05-20T18:12:00Z">
+        <w:pPrChange w:id="180" w:author="Khoa Anh" w:date="2019-05-20T18:12:00Z">
           <w:pPr>
             <w:ind w:left="576"/>
           </w:pPr>
         </w:pPrChange>
       </w:pPr>
-      <w:ins w:id="171" w:author="Khoa Anh" w:date="2019-05-20T18:07:00Z">
+      <w:ins w:id="181" w:author="Khoa Anh" w:date="2019-05-20T18:07:00Z">
         <w:r>
           <w:t xml:space="preserve">Để khởi động robot, </w:t>
         </w:r>
       </w:ins>
-      <w:ins w:id="172" w:author="Khoa Anh" w:date="2019-05-20T18:08:00Z">
+      <w:ins w:id="182" w:author="Khoa Anh" w:date="2019-05-20T18:08:00Z">
         <w:r>
           <w:t xml:space="preserve">chuyển công tắc phía sau robot sang ON. </w:t>
         </w:r>
       </w:ins>
-      <w:ins w:id="173" w:author="Khoa Anh" w:date="2019-05-20T18:06:00Z">
+      <w:ins w:id="183" w:author="Khoa Anh" w:date="2019-05-20T18:06:00Z">
         <w:r>
           <w:t>Khi người dùng khởi động r</w:t>
         </w:r>
       </w:ins>
-      <w:ins w:id="174" w:author="Khoa Anh" w:date="2019-05-20T18:05:00Z">
+      <w:ins w:id="184" w:author="Khoa Anh" w:date="2019-05-20T18:05:00Z">
         <w:r>
           <w:t>obot</w:t>
         </w:r>
       </w:ins>
-      <w:ins w:id="175" w:author="Khoa Anh" w:date="2019-05-20T18:06:00Z">
+      <w:ins w:id="185" w:author="Khoa Anh" w:date="2019-05-20T18:06:00Z">
         <w:r>
           <w:t>, robot sẽ</w:t>
         </w:r>
       </w:ins>
-      <w:ins w:id="176" w:author="Khoa Anh" w:date="2019-05-20T18:05:00Z">
+      <w:ins w:id="186" w:author="Khoa Anh" w:date="2019-05-20T18:05:00Z">
         <w:r>
           <w:t xml:space="preserve"> bắt đầu </w:t>
         </w:r>
       </w:ins>
-      <w:ins w:id="177" w:author="Khoa Anh" w:date="2019-05-20T18:06:00Z">
+      <w:ins w:id="187" w:author="Khoa Anh" w:date="2019-05-20T18:06:00Z">
         <w:r>
           <w:t>di chuyển</w:t>
         </w:r>
       </w:ins>
-      <w:ins w:id="178" w:author="Khoa Anh" w:date="2019-05-20T18:05:00Z">
+      <w:ins w:id="188" w:author="Khoa Anh" w:date="2019-05-20T18:05:00Z">
         <w:r>
           <w:t xml:space="preserve"> như được lập</w:t>
         </w:r>
       </w:ins>
-      <w:ins w:id="179" w:author="Khoa Anh" w:date="2019-05-20T18:06:00Z">
+      <w:ins w:id="189" w:author="Khoa Anh" w:date="2019-05-20T18:06:00Z">
         <w:r>
           <w:t xml:space="preserve"> trình sẵn.</w:t>
         </w:r>
@@ -6497,9 +6566,9 @@
           <w:numId w:val="27"/>
         </w:numPr>
         <w:rPr>
-          <w:ins w:id="180" w:author="Khoa Anh" w:date="2019-05-20T18:22:00Z"/>
+          <w:ins w:id="190" w:author="Khoa Anh" w:date="2019-05-20T18:22:00Z"/>
         </w:rPr>
-        <w:pPrChange w:id="181" w:author="Khoa Anh" w:date="2019-05-20T19:37:00Z">
+        <w:pPrChange w:id="191" w:author="Khoa Anh" w:date="2019-05-20T19:37:00Z">
           <w:pPr>
             <w:pStyle w:val="Heading2"/>
             <w:numPr>
@@ -6509,22 +6578,22 @@
           </w:pPr>
         </w:pPrChange>
       </w:pPr>
-      <w:ins w:id="182" w:author="Khoa Anh" w:date="2019-05-20T18:07:00Z">
+      <w:ins w:id="192" w:author="Khoa Anh" w:date="2019-05-20T18:07:00Z">
         <w:r>
           <w:t>Để ngưng hoạt động của robot</w:t>
         </w:r>
       </w:ins>
-      <w:ins w:id="183" w:author="Khoa Anh" w:date="2019-05-20T18:08:00Z">
+      <w:ins w:id="193" w:author="Khoa Anh" w:date="2019-05-20T18:08:00Z">
         <w:r>
           <w:t xml:space="preserve">, </w:t>
         </w:r>
       </w:ins>
-      <w:ins w:id="184" w:author="Khoa Anh" w:date="2019-05-20T18:09:00Z">
+      <w:ins w:id="194" w:author="Khoa Anh" w:date="2019-05-20T18:09:00Z">
         <w:r>
           <w:t>chuyển công tắc phía sau robot sang OFF.</w:t>
         </w:r>
       </w:ins>
-      <w:ins w:id="185" w:author="Khoa Anh" w:date="2019-05-20T19:37:00Z">
+      <w:ins w:id="195" w:author="Khoa Anh" w:date="2019-05-20T19:37:00Z">
         <w:r>
           <w:t xml:space="preserve"> </w:t>
         </w:r>
@@ -6532,7 +6601,7 @@
     </w:p>
     <w:p>
       <w:pPr>
-        <w:pPrChange w:id="186" w:author="Khoa Anh" w:date="2019-05-20T18:22:00Z">
+        <w:pPrChange w:id="196" w:author="Khoa Anh" w:date="2019-05-20T18:22:00Z">
           <w:pPr>
             <w:pStyle w:val="Heading2"/>
             <w:numPr>
@@ -6551,16 +6620,16 @@
           <w:numId w:val="2"/>
         </w:numPr>
         <w:rPr>
-          <w:ins w:id="187" w:author="Khoa Anh" w:date="2019-05-20T18:13:00Z"/>
+          <w:ins w:id="197" w:author="Khoa Anh" w:date="2019-05-20T18:13:00Z"/>
         </w:rPr>
-        <w:pPrChange w:id="188" w:author="Khoa Anh" w:date="2019-05-20T18:13:00Z">
+        <w:pPrChange w:id="198" w:author="Khoa Anh" w:date="2019-05-20T18:13:00Z">
           <w:pPr>
             <w:ind w:left="576"/>
           </w:pPr>
         </w:pPrChange>
       </w:pPr>
-      <w:bookmarkStart w:id="189" w:name="_qsh70q"/>
-      <w:bookmarkEnd w:id="189"/>
+      <w:bookmarkStart w:id="199" w:name="_qsh70q"/>
+      <w:bookmarkEnd w:id="199"/>
       <w:r>
         <w:lastRenderedPageBreak/>
         <w:t>Đặc tả giao diện API (interface)</w:t>
@@ -6575,9 +6644,9 @@
         </w:numPr>
         <w:ind w:hanging="153"/>
         <w:rPr>
-          <w:ins w:id="190" w:author="Khoa Anh" w:date="2019-05-20T18:13:00Z"/>
+          <w:ins w:id="200" w:author="Khoa Anh" w:date="2019-05-20T18:13:00Z"/>
         </w:rPr>
-        <w:pPrChange w:id="191" w:author="Khoa Anh" w:date="2019-05-20T18:13:00Z">
+        <w:pPrChange w:id="201" w:author="Khoa Anh" w:date="2019-05-20T18:13:00Z">
           <w:pPr>
             <w:pStyle w:val="Heading2"/>
             <w:numPr>
@@ -6587,22 +6656,22 @@
           </w:pPr>
         </w:pPrChange>
       </w:pPr>
-      <w:ins w:id="192" w:author="Khoa Anh" w:date="2019-05-20T18:14:00Z">
+      <w:ins w:id="202" w:author="Khoa Anh" w:date="2019-05-20T18:14:00Z">
         <w:r>
           <w:t>Biểu đồ gói (</w:t>
         </w:r>
       </w:ins>
-      <w:ins w:id="193" w:author="Khoa Anh" w:date="2019-05-20T18:21:00Z">
+      <w:ins w:id="203" w:author="Khoa Anh" w:date="2019-05-20T18:21:00Z">
         <w:r>
           <w:t>Package</w:t>
         </w:r>
       </w:ins>
-      <w:ins w:id="194" w:author="Khoa Anh" w:date="2019-05-20T18:13:00Z">
+      <w:ins w:id="204" w:author="Khoa Anh" w:date="2019-05-20T18:13:00Z">
         <w:r>
           <w:t xml:space="preserve"> </w:t>
         </w:r>
       </w:ins>
-      <w:ins w:id="195" w:author="Khoa Anh" w:date="2019-05-20T18:14:00Z">
+      <w:ins w:id="205" w:author="Khoa Anh" w:date="2019-05-20T18:14:00Z">
         <w:r>
           <w:t>diagram)</w:t>
         </w:r>
@@ -6612,10 +6681,10 @@
       <w:pPr>
         <w:ind w:left="576"/>
         <w:rPr>
-          <w:ins w:id="196" w:author="Khoa Anh" w:date="2019-05-20T18:24:00Z"/>
+          <w:ins w:id="206" w:author="Khoa Anh" w:date="2019-05-20T18:24:00Z"/>
         </w:rPr>
       </w:pPr>
-      <w:ins w:id="197" w:author="Khoa Anh" w:date="2019-05-20T18:24:00Z">
+      <w:ins w:id="207" w:author="Khoa Anh" w:date="2019-05-20T18:24:00Z">
         <w:r>
           <w:rPr>
             <w:noProof/>
@@ -6673,25 +6742,25 @@
         </w:numPr>
         <w:ind w:hanging="153"/>
         <w:rPr>
-          <w:ins w:id="198" w:author="Khoa Anh" w:date="2019-05-20T18:24:00Z"/>
+          <w:ins w:id="208" w:author="Khoa Anh" w:date="2019-05-20T18:24:00Z"/>
         </w:rPr>
       </w:pPr>
-      <w:ins w:id="199" w:author="Khoa Anh" w:date="2019-05-20T19:26:00Z">
+      <w:ins w:id="209" w:author="Khoa Anh" w:date="2019-05-20T19:26:00Z">
         <w:r>
           <w:t>Sơ đồ gọi hàm</w:t>
         </w:r>
       </w:ins>
-      <w:ins w:id="200" w:author="Khoa Anh" w:date="2019-05-20T18:24:00Z">
+      <w:ins w:id="210" w:author="Khoa Anh" w:date="2019-05-20T18:24:00Z">
         <w:r>
           <w:t xml:space="preserve"> (</w:t>
         </w:r>
       </w:ins>
-      <w:ins w:id="201" w:author="Khoa Anh" w:date="2019-05-20T19:26:00Z">
+      <w:ins w:id="211" w:author="Khoa Anh" w:date="2019-05-20T19:26:00Z">
         <w:r>
           <w:t>Call graph</w:t>
         </w:r>
       </w:ins>
-      <w:ins w:id="202" w:author="Khoa Anh" w:date="2019-05-20T18:24:00Z">
+      <w:ins w:id="212" w:author="Khoa Anh" w:date="2019-05-20T18:24:00Z">
         <w:r>
           <w:t>)</w:t>
         </w:r>
@@ -6701,10 +6770,10 @@
       <w:pPr>
         <w:ind w:left="576"/>
         <w:rPr>
-          <w:ins w:id="203" w:author="Khoa Anh" w:date="2019-05-20T19:44:00Z"/>
+          <w:ins w:id="213" w:author="Khoa Anh" w:date="2019-05-20T19:44:00Z"/>
         </w:rPr>
       </w:pPr>
-      <w:ins w:id="204" w:author="Khoa Anh" w:date="2019-05-20T19:37:00Z">
+      <w:ins w:id="214" w:author="Khoa Anh" w:date="2019-05-20T19:37:00Z">
         <w:r>
           <w:rPr>
             <w:noProof/>
@@ -6757,7 +6826,7 @@
       <w:pPr>
         <w:ind w:left="576"/>
         <w:rPr>
-          <w:ins w:id="205" w:author="Khoa Anh" w:date="2019-05-20T19:44:00Z"/>
+          <w:ins w:id="215" w:author="Khoa Anh" w:date="2019-05-20T19:44:00Z"/>
         </w:rPr>
       </w:pPr>
     </w:p>
@@ -6770,10 +6839,10 @@
         </w:numPr>
         <w:ind w:hanging="153"/>
         <w:rPr>
-          <w:ins w:id="206" w:author="Khoa Anh" w:date="2019-05-20T19:45:00Z"/>
+          <w:ins w:id="216" w:author="Khoa Anh" w:date="2019-05-20T19:45:00Z"/>
         </w:rPr>
       </w:pPr>
-      <w:ins w:id="207" w:author="Khoa Anh" w:date="2019-05-20T19:45:00Z">
+      <w:ins w:id="217" w:author="Khoa Anh" w:date="2019-05-20T19:45:00Z">
         <w:r>
           <w:lastRenderedPageBreak/>
           <w:t>Giao diện các hàm</w:t>
@@ -6784,9 +6853,9 @@
       <w:pPr>
         <w:ind w:left="576"/>
         <w:rPr>
-          <w:ins w:id="208" w:author="Khoa Anh" w:date="2019-05-20T19:44:00Z"/>
+          <w:ins w:id="218" w:author="Khoa Anh" w:date="2019-05-20T19:44:00Z"/>
         </w:rPr>
-        <w:pPrChange w:id="209" w:author="Khoa Anh" w:date="2019-05-20T19:45:00Z">
+        <w:pPrChange w:id="219" w:author="Khoa Anh" w:date="2019-05-20T19:45:00Z">
           <w:pPr>
             <w:pStyle w:val="Heading2"/>
             <w:numPr>
@@ -6797,7 +6866,7 @@
           </w:pPr>
         </w:pPrChange>
       </w:pPr>
-      <w:ins w:id="210" w:author="Khoa Anh" w:date="2019-05-20T19:45:00Z">
+      <w:ins w:id="220" w:author="Khoa Anh" w:date="2019-05-20T19:45:00Z">
         <w:r>
           <w:rPr>
             <w:noProof/>
@@ -6843,10 +6912,10 @@
                             <w:p>
                               <w:pPr>
                                 <w:rPr>
-                                  <w:ins w:id="211" w:author="Khoa Anh" w:date="2019-05-20T19:46:00Z"/>
+                                  <w:ins w:id="221" w:author="Khoa Anh" w:date="2019-05-20T19:46:00Z"/>
                                 </w:rPr>
                               </w:pPr>
-                              <w:ins w:id="212" w:author="Khoa Anh" w:date="2019-05-20T19:46:00Z">
+                              <w:ins w:id="222" w:author="Khoa Anh" w:date="2019-05-20T19:46:00Z">
                                 <w:r>
                                   <w:t>// lấy khoảng cách đo được bởi cảm biến siêu âm</w:t>
                                 </w:r>
@@ -6855,10 +6924,10 @@
                             <w:p>
                               <w:pPr>
                                 <w:rPr>
-                                  <w:ins w:id="213" w:author="Khoa Anh" w:date="2019-05-20T19:48:00Z"/>
+                                  <w:ins w:id="223" w:author="Khoa Anh" w:date="2019-05-20T19:48:00Z"/>
                                 </w:rPr>
                               </w:pPr>
-                              <w:ins w:id="214" w:author="Khoa Anh" w:date="2019-05-20T19:46:00Z">
+                              <w:ins w:id="224" w:author="Khoa Anh" w:date="2019-05-20T19:46:00Z">
                                 <w:r>
                                   <w:t xml:space="preserve">unsigned long </w:t>
                                 </w:r>
@@ -6875,10 +6944,10 @@
                             <w:p>
                               <w:pPr>
                                 <w:rPr>
-                                  <w:ins w:id="215" w:author="Khoa Anh" w:date="2019-05-20T19:46:00Z"/>
+                                  <w:ins w:id="225" w:author="Khoa Anh" w:date="2019-05-20T19:46:00Z"/>
                                 </w:rPr>
                               </w:pPr>
-                              <w:ins w:id="216" w:author="Khoa Anh" w:date="2019-05-20T19:48:00Z">
+                              <w:ins w:id="226" w:author="Khoa Anh" w:date="2019-05-20T19:48:00Z">
                                 <w:r>
                                   <w:t>-----------------------------------------------------------------------------------------</w:t>
                                 </w:r>
@@ -6887,10 +6956,10 @@
                             <w:p>
                               <w:pPr>
                                 <w:rPr>
-                                  <w:ins w:id="217" w:author="Khoa Anh" w:date="2019-05-20T19:47:00Z"/>
+                                  <w:ins w:id="227" w:author="Khoa Anh" w:date="2019-05-20T19:47:00Z"/>
                                 </w:rPr>
                               </w:pPr>
-                              <w:ins w:id="218" w:author="Khoa Anh" w:date="2019-05-20T19:47:00Z">
+                              <w:ins w:id="228" w:author="Khoa Anh" w:date="2019-05-20T19:47:00Z">
                                 <w:r>
                                   <w:t>// Trả về khoảng cách tới vật gần nhất</w:t>
                                 </w:r>
@@ -6899,10 +6968,10 @@
                             <w:p>
                               <w:pPr>
                                 <w:rPr>
-                                  <w:ins w:id="219" w:author="Khoa Anh" w:date="2019-05-20T19:49:00Z"/>
+                                  <w:ins w:id="229" w:author="Khoa Anh" w:date="2019-05-20T19:49:00Z"/>
                                 </w:rPr>
                               </w:pPr>
-                              <w:ins w:id="220" w:author="Khoa Anh" w:date="2019-05-20T19:47:00Z">
+                              <w:ins w:id="230" w:author="Khoa Anh" w:date="2019-05-20T19:47:00Z">
                                 <w:r>
                                   <w:t xml:space="preserve">unsigned long </w:t>
                                 </w:r>
@@ -6919,10 +6988,10 @@
                             <w:p>
                               <w:pPr>
                                 <w:rPr>
-                                  <w:ins w:id="221" w:author="Khoa Anh" w:date="2019-05-20T19:49:00Z"/>
+                                  <w:ins w:id="231" w:author="Khoa Anh" w:date="2019-05-20T19:49:00Z"/>
                                 </w:rPr>
                               </w:pPr>
-                              <w:ins w:id="222" w:author="Khoa Anh" w:date="2019-05-20T19:49:00Z">
+                              <w:ins w:id="232" w:author="Khoa Anh" w:date="2019-05-20T19:49:00Z">
                                 <w:r>
                                   <w:t>-----------------------------------------------------------------------------------------</w:t>
                                 </w:r>
@@ -6931,10 +7000,10 @@
                             <w:p>
                               <w:pPr>
                                 <w:rPr>
-                                  <w:ins w:id="223" w:author="Khoa Anh" w:date="2019-05-20T19:49:00Z"/>
+                                  <w:ins w:id="233" w:author="Khoa Anh" w:date="2019-05-20T19:49:00Z"/>
                                 </w:rPr>
                               </w:pPr>
-                              <w:ins w:id="224" w:author="Khoa Anh" w:date="2019-05-20T19:49:00Z">
+                              <w:ins w:id="234" w:author="Khoa Anh" w:date="2019-05-20T19:49:00Z">
                                 <w:r>
                                   <w:t>// Xoay xe để tìm kiếm vật</w:t>
                                 </w:r>
@@ -6943,10 +7012,10 @@
                             <w:p>
                               <w:pPr>
                                 <w:rPr>
-                                  <w:ins w:id="225" w:author="Khoa Anh" w:date="2019-05-20T19:48:00Z"/>
+                                  <w:ins w:id="235" w:author="Khoa Anh" w:date="2019-05-20T19:48:00Z"/>
                                 </w:rPr>
                               </w:pPr>
-                              <w:ins w:id="226" w:author="Khoa Anh" w:date="2019-05-20T19:49:00Z">
+                              <w:ins w:id="236" w:author="Khoa Anh" w:date="2019-05-20T19:49:00Z">
                                 <w:r>
                                   <w:t xml:space="preserve">boolean </w:t>
                                 </w:r>
@@ -6963,10 +7032,10 @@
                             <w:p>
                               <w:pPr>
                                 <w:rPr>
-                                  <w:ins w:id="227" w:author="Khoa Anh" w:date="2019-05-20T19:47:00Z"/>
+                                  <w:ins w:id="237" w:author="Khoa Anh" w:date="2019-05-20T19:47:00Z"/>
                                 </w:rPr>
                               </w:pPr>
-                              <w:ins w:id="228" w:author="Khoa Anh" w:date="2019-05-20T19:48:00Z">
+                              <w:ins w:id="238" w:author="Khoa Anh" w:date="2019-05-20T19:48:00Z">
                                 <w:r>
                                   <w:t>-----------------------------------------------------------------------------------------</w:t>
                                 </w:r>
@@ -6975,10 +7044,10 @@
                             <w:p>
                               <w:pPr>
                                 <w:rPr>
-                                  <w:ins w:id="229" w:author="Khoa Anh" w:date="2019-05-20T19:47:00Z"/>
+                                  <w:ins w:id="239" w:author="Khoa Anh" w:date="2019-05-20T19:47:00Z"/>
                                 </w:rPr>
                               </w:pPr>
-                              <w:ins w:id="230" w:author="Khoa Anh" w:date="2019-05-20T19:47:00Z">
+                              <w:ins w:id="240" w:author="Khoa Anh" w:date="2019-05-20T19:47:00Z">
                                 <w:r>
                                   <w:t>// Dừng xe</w:t>
                                 </w:r>
@@ -6987,10 +7056,10 @@
                             <w:p>
                               <w:pPr>
                                 <w:rPr>
-                                  <w:ins w:id="231" w:author="Khoa Anh" w:date="2019-05-20T19:48:00Z"/>
+                                  <w:ins w:id="241" w:author="Khoa Anh" w:date="2019-05-20T19:48:00Z"/>
                                 </w:rPr>
                               </w:pPr>
-                              <w:ins w:id="232" w:author="Khoa Anh" w:date="2019-05-20T19:47:00Z">
+                              <w:ins w:id="242" w:author="Khoa Anh" w:date="2019-05-20T19:47:00Z">
                                 <w:r>
                                   <w:t xml:space="preserve">void </w:t>
                                 </w:r>
@@ -7007,10 +7076,10 @@
                             <w:p>
                               <w:pPr>
                                 <w:rPr>
-                                  <w:ins w:id="233" w:author="Khoa Anh" w:date="2019-05-20T19:47:00Z"/>
+                                  <w:ins w:id="243" w:author="Khoa Anh" w:date="2019-05-20T19:47:00Z"/>
                                 </w:rPr>
                               </w:pPr>
-                              <w:ins w:id="234" w:author="Khoa Anh" w:date="2019-05-20T19:48:00Z">
+                              <w:ins w:id="244" w:author="Khoa Anh" w:date="2019-05-20T19:48:00Z">
                                 <w:r>
                                   <w:t>-----------------------------------------------------------------------------------------</w:t>
                                 </w:r>
@@ -7019,10 +7088,10 @@
                             <w:p>
                               <w:pPr>
                                 <w:rPr>
-                                  <w:ins w:id="235" w:author="Khoa Anh" w:date="2019-05-20T19:47:00Z"/>
+                                  <w:ins w:id="245" w:author="Khoa Anh" w:date="2019-05-20T19:47:00Z"/>
                                 </w:rPr>
                               </w:pPr>
-                              <w:ins w:id="236" w:author="Khoa Anh" w:date="2019-05-20T19:47:00Z">
+                              <w:ins w:id="246" w:author="Khoa Anh" w:date="2019-05-20T19:47:00Z">
                                 <w:r>
                                   <w:t>// Tiến lên trước</w:t>
                                 </w:r>
@@ -7031,10 +7100,10 @@
                             <w:p>
                               <w:pPr>
                                 <w:rPr>
-                                  <w:ins w:id="237" w:author="Khoa Anh" w:date="2019-05-20T19:47:00Z"/>
+                                  <w:ins w:id="247" w:author="Khoa Anh" w:date="2019-05-20T19:47:00Z"/>
                                 </w:rPr>
                               </w:pPr>
-                              <w:ins w:id="238" w:author="Khoa Anh" w:date="2019-05-20T19:47:00Z">
+                              <w:ins w:id="248" w:author="Khoa Anh" w:date="2019-05-20T19:47:00Z">
                                 <w:r>
                                   <w:t>// params: speed tốc độ quay của bánh xe (vòng/phút)</w:t>
                                 </w:r>
@@ -7043,10 +7112,10 @@
                             <w:p>
                               <w:pPr>
                                 <w:rPr>
-                                  <w:ins w:id="239" w:author="Khoa Anh" w:date="2019-05-20T19:48:00Z"/>
+                                  <w:ins w:id="249" w:author="Khoa Anh" w:date="2019-05-20T19:48:00Z"/>
                                 </w:rPr>
                               </w:pPr>
-                              <w:ins w:id="240" w:author="Khoa Anh" w:date="2019-05-20T19:47:00Z">
+                              <w:ins w:id="250" w:author="Khoa Anh" w:date="2019-05-20T19:47:00Z">
                                 <w:r>
                                   <w:t xml:space="preserve">void </w:t>
                                 </w:r>
@@ -7063,80 +7132,12 @@
                             <w:p>
                               <w:pPr>
                                 <w:rPr>
-                                  <w:ins w:id="241" w:author="Khoa Anh" w:date="2019-05-20T19:47:00Z"/>
-                                </w:rPr>
-                              </w:pPr>
-                              <w:ins w:id="242" w:author="Khoa Anh" w:date="2019-05-20T19:48:00Z">
-                                <w:r>
-                                  <w:t>-----------------------------------------------------------------------------------------</w:t>
-                                </w:r>
-                              </w:ins>
-                            </w:p>
-                            <w:p>
-                              <w:pPr>
-                                <w:rPr>
-                                  <w:ins w:id="243" w:author="Khoa Anh" w:date="2019-05-20T19:48:00Z"/>
-                                </w:rPr>
-                              </w:pPr>
-                              <w:ins w:id="244" w:author="Khoa Anh" w:date="2019-05-20T19:48:00Z">
-                                <w:r>
-                                  <w:t>// Lùi lại</w:t>
-                                </w:r>
-                              </w:ins>
-                            </w:p>
-                            <w:p>
-                              <w:pPr>
-                                <w:rPr>
-                                  <w:ins w:id="245" w:author="Khoa Anh" w:date="2019-05-20T19:48:00Z"/>
-                                </w:rPr>
-                              </w:pPr>
-                              <w:ins w:id="246" w:author="Khoa Anh" w:date="2019-05-20T19:48:00Z">
-                                <w:r>
-                                  <w:t>// params: speed tốc độ quay của bánh xe (vòng/phút)</w:t>
-                                </w:r>
-                              </w:ins>
-                            </w:p>
-                            <w:p>
-                              <w:pPr>
-                                <w:rPr>
-                                  <w:ins w:id="247" w:author="Khoa Anh" w:date="2019-05-20T19:48:00Z"/>
-                                </w:rPr>
-                              </w:pPr>
-                              <w:ins w:id="248" w:author="Khoa Anh" w:date="2019-05-20T19:48:00Z">
-                                <w:r>
-                                  <w:t xml:space="preserve">void </w:t>
-                                </w:r>
-                                <w:proofErr w:type="gramStart"/>
-                                <w:r>
-                                  <w:t>moveBackward(</w:t>
-                                </w:r>
-                                <w:proofErr w:type="gramEnd"/>
-                                <w:r>
-                                  <w:t>int speed);</w:t>
-                                </w:r>
-                              </w:ins>
-                            </w:p>
-                            <w:p>
-                              <w:pPr>
-                                <w:rPr>
-                                  <w:ins w:id="249" w:author="Khoa Anh" w:date="2019-05-20T19:48:00Z"/>
-                                </w:rPr>
-                              </w:pPr>
-                              <w:ins w:id="250" w:author="Khoa Anh" w:date="2019-05-20T19:48:00Z">
-                                <w:r>
-                                  <w:t>-----------------------------------------------------------------------------------------</w:t>
-                                </w:r>
-                              </w:ins>
-                            </w:p>
-                            <w:p>
-                              <w:pPr>
-                                <w:rPr>
-                                  <w:ins w:id="251" w:author="Khoa Anh" w:date="2019-05-20T19:48:00Z"/>
+                                  <w:ins w:id="251" w:author="Khoa Anh" w:date="2019-05-20T19:47:00Z"/>
                                 </w:rPr>
                               </w:pPr>
                               <w:ins w:id="252" w:author="Khoa Anh" w:date="2019-05-20T19:48:00Z">
                                 <w:r>
-                                  <w:t>// Xoay trái</w:t>
+                                  <w:t>-----------------------------------------------------------------------------------------</w:t>
                                 </w:r>
                               </w:ins>
                             </w:p>
@@ -7148,7 +7149,7 @@
                               </w:pPr>
                               <w:ins w:id="254" w:author="Khoa Anh" w:date="2019-05-20T19:48:00Z">
                                 <w:r>
-                                  <w:t>// params: angle góc cần quay</w:t>
+                                  <w:t>// Lùi lại</w:t>
                                 </w:r>
                               </w:ins>
                             </w:p>
@@ -7160,7 +7161,7 @@
                               </w:pPr>
                               <w:ins w:id="256" w:author="Khoa Anh" w:date="2019-05-20T19:48:00Z">
                                 <w:r>
-                                  <w:t>//         speed tốc độ quay của bánh xe (vòng/phút)</w:t>
+                                  <w:t>// params: speed tốc độ quay của bánh xe (vòng/phút)</w:t>
                                 </w:r>
                               </w:ins>
                             </w:p>
@@ -7176,11 +7177,11 @@
                                 </w:r>
                                 <w:proofErr w:type="gramStart"/>
                                 <w:r>
-                                  <w:t>turnLeft(</w:t>
+                                  <w:t>moveBackward(</w:t>
                                 </w:r>
                                 <w:proofErr w:type="gramEnd"/>
                                 <w:r>
-                                  <w:t>int angle, int speed);</w:t>
+                                  <w:t>int speed);</w:t>
                                 </w:r>
                               </w:ins>
                             </w:p>
@@ -7204,7 +7205,7 @@
                               </w:pPr>
                               <w:ins w:id="262" w:author="Khoa Anh" w:date="2019-05-20T19:48:00Z">
                                 <w:r>
-                                  <w:t>// Xoay phải</w:t>
+                                  <w:t>// Xoay trái</w:t>
                                 </w:r>
                               </w:ins>
                             </w:p>
@@ -7233,7 +7234,75 @@
                               </w:ins>
                             </w:p>
                             <w:p>
-                              <w:ins w:id="267" w:author="Khoa Anh" w:date="2019-05-20T19:48:00Z">
+                              <w:pPr>
+                                <w:rPr>
+                                  <w:ins w:id="267" w:author="Khoa Anh" w:date="2019-05-20T19:48:00Z"/>
+                                </w:rPr>
+                              </w:pPr>
+                              <w:ins w:id="268" w:author="Khoa Anh" w:date="2019-05-20T19:48:00Z">
+                                <w:r>
+                                  <w:t xml:space="preserve">void </w:t>
+                                </w:r>
+                                <w:proofErr w:type="gramStart"/>
+                                <w:r>
+                                  <w:t>turnLeft(</w:t>
+                                </w:r>
+                                <w:proofErr w:type="gramEnd"/>
+                                <w:r>
+                                  <w:t>int angle, int speed);</w:t>
+                                </w:r>
+                              </w:ins>
+                            </w:p>
+                            <w:p>
+                              <w:pPr>
+                                <w:rPr>
+                                  <w:ins w:id="269" w:author="Khoa Anh" w:date="2019-05-20T19:48:00Z"/>
+                                </w:rPr>
+                              </w:pPr>
+                              <w:ins w:id="270" w:author="Khoa Anh" w:date="2019-05-20T19:48:00Z">
+                                <w:r>
+                                  <w:t>-----------------------------------------------------------------------------------------</w:t>
+                                </w:r>
+                              </w:ins>
+                            </w:p>
+                            <w:p>
+                              <w:pPr>
+                                <w:rPr>
+                                  <w:ins w:id="271" w:author="Khoa Anh" w:date="2019-05-20T19:48:00Z"/>
+                                </w:rPr>
+                              </w:pPr>
+                              <w:ins w:id="272" w:author="Khoa Anh" w:date="2019-05-20T19:48:00Z">
+                                <w:r>
+                                  <w:t>// Xoay phải</w:t>
+                                </w:r>
+                              </w:ins>
+                            </w:p>
+                            <w:p>
+                              <w:pPr>
+                                <w:rPr>
+                                  <w:ins w:id="273" w:author="Khoa Anh" w:date="2019-05-20T19:48:00Z"/>
+                                </w:rPr>
+                              </w:pPr>
+                              <w:ins w:id="274" w:author="Khoa Anh" w:date="2019-05-20T19:48:00Z">
+                                <w:r>
+                                  <w:t>// params: angle góc cần quay</w:t>
+                                </w:r>
+                              </w:ins>
+                            </w:p>
+                            <w:p>
+                              <w:pPr>
+                                <w:rPr>
+                                  <w:ins w:id="275" w:author="Khoa Anh" w:date="2019-05-20T19:48:00Z"/>
+                                </w:rPr>
+                              </w:pPr>
+                              <w:ins w:id="276" w:author="Khoa Anh" w:date="2019-05-20T19:48:00Z">
+                                <w:r>
+                                  <w:t>//         speed tốc độ quay của bánh xe (vòng/phút)</w:t>
+                                </w:r>
+                              </w:ins>
+                            </w:p>
+                            <w:p>
+                              <w:ins w:id="277" w:author="Khoa Anh" w:date="2019-05-20T19:48:00Z">
                                 <w:r>
                                   <w:t xml:space="preserve">void </w:t>
                                 </w:r>
@@ -7266,10 +7335,10 @@
                       <w:p>
                         <w:pPr>
                           <w:rPr>
-                            <w:ins w:id="268" w:author="Khoa Anh" w:date="2019-05-20T19:46:00Z"/>
+                            <w:ins w:id="278" w:author="Khoa Anh" w:date="2019-05-20T19:46:00Z"/>
                           </w:rPr>
                         </w:pPr>
-                        <w:ins w:id="269" w:author="Khoa Anh" w:date="2019-05-20T19:46:00Z">
+                        <w:ins w:id="279" w:author="Khoa Anh" w:date="2019-05-20T19:46:00Z">
                           <w:r>
                             <w:t>// lấy khoảng cách đo được bởi cảm biến siêu âm</w:t>
                           </w:r>
@@ -7278,10 +7347,10 @@
                       <w:p>
                         <w:pPr>
                           <w:rPr>
-                            <w:ins w:id="270" w:author="Khoa Anh" w:date="2019-05-20T19:48:00Z"/>
+                            <w:ins w:id="280" w:author="Khoa Anh" w:date="2019-05-20T19:48:00Z"/>
                           </w:rPr>
                         </w:pPr>
-                        <w:ins w:id="271" w:author="Khoa Anh" w:date="2019-05-20T19:46:00Z">
+                        <w:ins w:id="281" w:author="Khoa Anh" w:date="2019-05-20T19:46:00Z">
                           <w:r>
                             <w:t xml:space="preserve">unsigned long </w:t>
                           </w:r>
@@ -7298,10 +7367,10 @@
                       <w:p>
                         <w:pPr>
                           <w:rPr>
-                            <w:ins w:id="272" w:author="Khoa Anh" w:date="2019-05-20T19:46:00Z"/>
+                            <w:ins w:id="282" w:author="Khoa Anh" w:date="2019-05-20T19:46:00Z"/>
                           </w:rPr>
                         </w:pPr>
-                        <w:ins w:id="273" w:author="Khoa Anh" w:date="2019-05-20T19:48:00Z">
+                        <w:ins w:id="283" w:author="Khoa Anh" w:date="2019-05-20T19:48:00Z">
                           <w:r>
                             <w:t>-----------------------------------------------------------------------------------------</w:t>
                           </w:r>
@@ -7310,10 +7379,10 @@
                       <w:p>
                         <w:pPr>
                           <w:rPr>
-                            <w:ins w:id="274" w:author="Khoa Anh" w:date="2019-05-20T19:47:00Z"/>
+                            <w:ins w:id="284" w:author="Khoa Anh" w:date="2019-05-20T19:47:00Z"/>
                           </w:rPr>
                         </w:pPr>
-                        <w:ins w:id="275" w:author="Khoa Anh" w:date="2019-05-20T19:47:00Z">
+                        <w:ins w:id="285" w:author="Khoa Anh" w:date="2019-05-20T19:47:00Z">
                           <w:r>
                             <w:t>// Trả về khoảng cách tới vật gần nhất</w:t>
                           </w:r>
@@ -7322,10 +7391,10 @@
                       <w:p>
                         <w:pPr>
                           <w:rPr>
-                            <w:ins w:id="276" w:author="Khoa Anh" w:date="2019-05-20T19:49:00Z"/>
+                            <w:ins w:id="286" w:author="Khoa Anh" w:date="2019-05-20T19:49:00Z"/>
                           </w:rPr>
                         </w:pPr>
-                        <w:ins w:id="277" w:author="Khoa Anh" w:date="2019-05-20T19:47:00Z">
+                        <w:ins w:id="287" w:author="Khoa Anh" w:date="2019-05-20T19:47:00Z">
                           <w:r>
                             <w:t xml:space="preserve">unsigned long </w:t>
                           </w:r>
@@ -7342,10 +7411,10 @@
                       <w:p>
                         <w:pPr>
                           <w:rPr>
-                            <w:ins w:id="278" w:author="Khoa Anh" w:date="2019-05-20T19:49:00Z"/>
+                            <w:ins w:id="288" w:author="Khoa Anh" w:date="2019-05-20T19:49:00Z"/>
                           </w:rPr>
                         </w:pPr>
-                        <w:ins w:id="279" w:author="Khoa Anh" w:date="2019-05-20T19:49:00Z">
+                        <w:ins w:id="289" w:author="Khoa Anh" w:date="2019-05-20T19:49:00Z">
                           <w:r>
                             <w:t>-----------------------------------------------------------------------------------------</w:t>
                           </w:r>
@@ -7354,10 +7423,10 @@
                       <w:p>
                         <w:pPr>
                           <w:rPr>
-                            <w:ins w:id="280" w:author="Khoa Anh" w:date="2019-05-20T19:49:00Z"/>
+                            <w:ins w:id="290" w:author="Khoa Anh" w:date="2019-05-20T19:49:00Z"/>
                           </w:rPr>
                         </w:pPr>
-                        <w:ins w:id="281" w:author="Khoa Anh" w:date="2019-05-20T19:49:00Z">
+                        <w:ins w:id="291" w:author="Khoa Anh" w:date="2019-05-20T19:49:00Z">
                           <w:r>
                             <w:t>// Xoay xe để tìm kiếm vật</w:t>
                           </w:r>
@@ -7366,10 +7435,10 @@
                       <w:p>
                         <w:pPr>
                           <w:rPr>
-                            <w:ins w:id="282" w:author="Khoa Anh" w:date="2019-05-20T19:48:00Z"/>
+                            <w:ins w:id="292" w:author="Khoa Anh" w:date="2019-05-20T19:48:00Z"/>
                           </w:rPr>
                         </w:pPr>
-                        <w:ins w:id="283" w:author="Khoa Anh" w:date="2019-05-20T19:49:00Z">
+                        <w:ins w:id="293" w:author="Khoa Anh" w:date="2019-05-20T19:49:00Z">
                           <w:r>
                             <w:t xml:space="preserve">boolean </w:t>
                           </w:r>
@@ -7386,10 +7455,10 @@
                       <w:p>
                         <w:pPr>
                           <w:rPr>
-                            <w:ins w:id="284" w:author="Khoa Anh" w:date="2019-05-20T19:47:00Z"/>
+                            <w:ins w:id="294" w:author="Khoa Anh" w:date="2019-05-20T19:47:00Z"/>
                           </w:rPr>
                         </w:pPr>
-                        <w:ins w:id="285" w:author="Khoa Anh" w:date="2019-05-20T19:48:00Z">
+                        <w:ins w:id="295" w:author="Khoa Anh" w:date="2019-05-20T19:48:00Z">
                           <w:r>
                             <w:t>-----------------------------------------------------------------------------------------</w:t>
                           </w:r>
@@ -7398,10 +7467,10 @@
                       <w:p>
                         <w:pPr>
                           <w:rPr>
-                            <w:ins w:id="286" w:author="Khoa Anh" w:date="2019-05-20T19:47:00Z"/>
+                            <w:ins w:id="296" w:author="Khoa Anh" w:date="2019-05-20T19:47:00Z"/>
                           </w:rPr>
                         </w:pPr>
-                        <w:ins w:id="287" w:author="Khoa Anh" w:date="2019-05-20T19:47:00Z">
+                        <w:ins w:id="297" w:author="Khoa Anh" w:date="2019-05-20T19:47:00Z">
                           <w:r>
                             <w:t>// Dừng xe</w:t>
                           </w:r>
@@ -7410,10 +7479,10 @@
                       <w:p>
                         <w:pPr>
                           <w:rPr>
-                            <w:ins w:id="288" w:author="Khoa Anh" w:date="2019-05-20T19:48:00Z"/>
+                            <w:ins w:id="298" w:author="Khoa Anh" w:date="2019-05-20T19:48:00Z"/>
                           </w:rPr>
                         </w:pPr>
-                        <w:ins w:id="289" w:author="Khoa Anh" w:date="2019-05-20T19:47:00Z">
+                        <w:ins w:id="299" w:author="Khoa Anh" w:date="2019-05-20T19:47:00Z">
                           <w:r>
                             <w:t xml:space="preserve">void </w:t>
                           </w:r>
@@ -7430,10 +7499,10 @@
                       <w:p>
                         <w:pPr>
                           <w:rPr>
-                            <w:ins w:id="290" w:author="Khoa Anh" w:date="2019-05-20T19:47:00Z"/>
+                            <w:ins w:id="300" w:author="Khoa Anh" w:date="2019-05-20T19:47:00Z"/>
                           </w:rPr>
                         </w:pPr>
-                        <w:ins w:id="291" w:author="Khoa Anh" w:date="2019-05-20T19:48:00Z">
+                        <w:ins w:id="301" w:author="Khoa Anh" w:date="2019-05-20T19:48:00Z">
                           <w:r>
                             <w:t>-----------------------------------------------------------------------------------------</w:t>
                           </w:r>
@@ -7442,10 +7511,10 @@
                       <w:p>
                         <w:pPr>
                           <w:rPr>
-                            <w:ins w:id="292" w:author="Khoa Anh" w:date="2019-05-20T19:47:00Z"/>
+                            <w:ins w:id="302" w:author="Khoa Anh" w:date="2019-05-20T19:47:00Z"/>
                           </w:rPr>
                         </w:pPr>
-                        <w:ins w:id="293" w:author="Khoa Anh" w:date="2019-05-20T19:47:00Z">
+                        <w:ins w:id="303" w:author="Khoa Anh" w:date="2019-05-20T19:47:00Z">
                           <w:r>
                             <w:t>// Tiến lên trước</w:t>
                           </w:r>
@@ -7454,10 +7523,10 @@
                       <w:p>
                         <w:pPr>
                           <w:rPr>
-                            <w:ins w:id="294" w:author="Khoa Anh" w:date="2019-05-20T19:47:00Z"/>
+                            <w:ins w:id="304" w:author="Khoa Anh" w:date="2019-05-20T19:47:00Z"/>
                           </w:rPr>
                         </w:pPr>
-                        <w:ins w:id="295" w:author="Khoa Anh" w:date="2019-05-20T19:47:00Z">
+                        <w:ins w:id="305" w:author="Khoa Anh" w:date="2019-05-20T19:47:00Z">
                           <w:r>
                             <w:t>// params: speed tốc độ quay của bánh xe (vòng/phút)</w:t>
                           </w:r>
@@ -7466,10 +7535,10 @@
                       <w:p>
                         <w:pPr>
                           <w:rPr>
-                            <w:ins w:id="296" w:author="Khoa Anh" w:date="2019-05-20T19:48:00Z"/>
+                            <w:ins w:id="306" w:author="Khoa Anh" w:date="2019-05-20T19:48:00Z"/>
                           </w:rPr>
                         </w:pPr>
-                        <w:ins w:id="297" w:author="Khoa Anh" w:date="2019-05-20T19:47:00Z">
+                        <w:ins w:id="307" w:author="Khoa Anh" w:date="2019-05-20T19:47:00Z">
                           <w:r>
                             <w:t xml:space="preserve">void </w:t>
                           </w:r>
@@ -7486,80 +7555,12 @@
                       <w:p>
                         <w:pPr>
                           <w:rPr>
-                            <w:ins w:id="298" w:author="Khoa Anh" w:date="2019-05-20T19:47:00Z"/>
-                          </w:rPr>
-                        </w:pPr>
-                        <w:ins w:id="299" w:author="Khoa Anh" w:date="2019-05-20T19:48:00Z">
-                          <w:r>
-                            <w:t>-----------------------------------------------------------------------------------------</w:t>
-                          </w:r>
-                        </w:ins>
-                      </w:p>
-                      <w:p>
-                        <w:pPr>
-                          <w:rPr>
-                            <w:ins w:id="300" w:author="Khoa Anh" w:date="2019-05-20T19:48:00Z"/>
-                          </w:rPr>
-                        </w:pPr>
-                        <w:ins w:id="301" w:author="Khoa Anh" w:date="2019-05-20T19:48:00Z">
-                          <w:r>
-                            <w:t>// Lùi lại</w:t>
-                          </w:r>
-                        </w:ins>
-                      </w:p>
-                      <w:p>
-                        <w:pPr>
-                          <w:rPr>
-                            <w:ins w:id="302" w:author="Khoa Anh" w:date="2019-05-20T19:48:00Z"/>
-                          </w:rPr>
-                        </w:pPr>
-                        <w:ins w:id="303" w:author="Khoa Anh" w:date="2019-05-20T19:48:00Z">
-                          <w:r>
-                            <w:t>// params: speed tốc độ quay của bánh xe (vòng/phút)</w:t>
-                          </w:r>
-                        </w:ins>
-                      </w:p>
-                      <w:p>
-                        <w:pPr>
-                          <w:rPr>
-                            <w:ins w:id="304" w:author="Khoa Anh" w:date="2019-05-20T19:48:00Z"/>
-                          </w:rPr>
-                        </w:pPr>
-                        <w:ins w:id="305" w:author="Khoa Anh" w:date="2019-05-20T19:48:00Z">
-                          <w:r>
-                            <w:t xml:space="preserve">void </w:t>
-                          </w:r>
-                          <w:proofErr w:type="gramStart"/>
-                          <w:r>
-                            <w:t>moveBackward(</w:t>
-                          </w:r>
-                          <w:proofErr w:type="gramEnd"/>
-                          <w:r>
-                            <w:t>int speed);</w:t>
-                          </w:r>
-                        </w:ins>
-                      </w:p>
-                      <w:p>
-                        <w:pPr>
-                          <w:rPr>
-                            <w:ins w:id="306" w:author="Khoa Anh" w:date="2019-05-20T19:48:00Z"/>
-                          </w:rPr>
-                        </w:pPr>
-                        <w:ins w:id="307" w:author="Khoa Anh" w:date="2019-05-20T19:48:00Z">
-                          <w:r>
-                            <w:t>-----------------------------------------------------------------------------------------</w:t>
-                          </w:r>
-                        </w:ins>
-                      </w:p>
-                      <w:p>
-                        <w:pPr>
-                          <w:rPr>
-                            <w:ins w:id="308" w:author="Khoa Anh" w:date="2019-05-20T19:48:00Z"/>
+                            <w:ins w:id="308" w:author="Khoa Anh" w:date="2019-05-20T19:47:00Z"/>
                           </w:rPr>
                         </w:pPr>
                         <w:ins w:id="309" w:author="Khoa Anh" w:date="2019-05-20T19:48:00Z">
                           <w:r>
-                            <w:t>// Xoay trái</w:t>
+                            <w:t>-----------------------------------------------------------------------------------------</w:t>
                           </w:r>
                         </w:ins>
                       </w:p>
@@ -7571,7 +7572,7 @@
                         </w:pPr>
                         <w:ins w:id="311" w:author="Khoa Anh" w:date="2019-05-20T19:48:00Z">
                           <w:r>
-                            <w:t>// params: angle góc cần quay</w:t>
+                            <w:t>// Lùi lại</w:t>
                           </w:r>
                         </w:ins>
                       </w:p>
@@ -7583,7 +7584,7 @@
                         </w:pPr>
                         <w:ins w:id="313" w:author="Khoa Anh" w:date="2019-05-20T19:48:00Z">
                           <w:r>
-                            <w:t>//         speed tốc độ quay của bánh xe (vòng/phút)</w:t>
+                            <w:t>// params: speed tốc độ quay của bánh xe (vòng/phút)</w:t>
                           </w:r>
                         </w:ins>
                       </w:p>
@@ -7599,11 +7600,11 @@
                           </w:r>
                           <w:proofErr w:type="gramStart"/>
                           <w:r>
-                            <w:t>turnLeft(</w:t>
+                            <w:t>moveBackward(</w:t>
                           </w:r>
                           <w:proofErr w:type="gramEnd"/>
                           <w:r>
-                            <w:t>int angle, int speed);</w:t>
+                            <w:t>int speed);</w:t>
                           </w:r>
                         </w:ins>
                       </w:p>
@@ -7627,7 +7628,7 @@
                         </w:pPr>
                         <w:ins w:id="319" w:author="Khoa Anh" w:date="2019-05-20T19:48:00Z">
                           <w:r>
-                            <w:t>// Xoay phải</w:t>
+                            <w:t>// Xoay trái</w:t>
                           </w:r>
                         </w:ins>
                       </w:p>
@@ -7656,7 +7657,75 @@
                         </w:ins>
                       </w:p>
                       <w:p>
-                        <w:ins w:id="324" w:author="Khoa Anh" w:date="2019-05-20T19:48:00Z">
+                        <w:pPr>
+                          <w:rPr>
+                            <w:ins w:id="324" w:author="Khoa Anh" w:date="2019-05-20T19:48:00Z"/>
+                          </w:rPr>
+                        </w:pPr>
+                        <w:ins w:id="325" w:author="Khoa Anh" w:date="2019-05-20T19:48:00Z">
+                          <w:r>
+                            <w:t xml:space="preserve">void </w:t>
+                          </w:r>
+                          <w:proofErr w:type="gramStart"/>
+                          <w:r>
+                            <w:t>turnLeft(</w:t>
+                          </w:r>
+                          <w:proofErr w:type="gramEnd"/>
+                          <w:r>
+                            <w:t>int angle, int speed);</w:t>
+                          </w:r>
+                        </w:ins>
+                      </w:p>
+                      <w:p>
+                        <w:pPr>
+                          <w:rPr>
+                            <w:ins w:id="326" w:author="Khoa Anh" w:date="2019-05-20T19:48:00Z"/>
+                          </w:rPr>
+                        </w:pPr>
+                        <w:ins w:id="327" w:author="Khoa Anh" w:date="2019-05-20T19:48:00Z">
+                          <w:r>
+                            <w:t>-----------------------------------------------------------------------------------------</w:t>
+                          </w:r>
+                        </w:ins>
+                      </w:p>
+                      <w:p>
+                        <w:pPr>
+                          <w:rPr>
+                            <w:ins w:id="328" w:author="Khoa Anh" w:date="2019-05-20T19:48:00Z"/>
+                          </w:rPr>
+                        </w:pPr>
+                        <w:ins w:id="329" w:author="Khoa Anh" w:date="2019-05-20T19:48:00Z">
+                          <w:r>
+                            <w:t>// Xoay phải</w:t>
+                          </w:r>
+                        </w:ins>
+                      </w:p>
+                      <w:p>
+                        <w:pPr>
+                          <w:rPr>
+                            <w:ins w:id="330" w:author="Khoa Anh" w:date="2019-05-20T19:48:00Z"/>
+                          </w:rPr>
+                        </w:pPr>
+                        <w:ins w:id="331" w:author="Khoa Anh" w:date="2019-05-20T19:48:00Z">
+                          <w:r>
+                            <w:t>// params: angle góc cần quay</w:t>
+                          </w:r>
+                        </w:ins>
+                      </w:p>
+                      <w:p>
+                        <w:pPr>
+                          <w:rPr>
+                            <w:ins w:id="332" w:author="Khoa Anh" w:date="2019-05-20T19:48:00Z"/>
+                          </w:rPr>
+                        </w:pPr>
+                        <w:ins w:id="333" w:author="Khoa Anh" w:date="2019-05-20T19:48:00Z">
+                          <w:r>
+                            <w:t>//         speed tốc độ quay của bánh xe (vòng/phút)</w:t>
+                          </w:r>
+                        </w:ins>
+                      </w:p>
+                      <w:p>
+                        <w:ins w:id="334" w:author="Khoa Anh" w:date="2019-05-20T19:48:00Z">
                           <w:r>
                             <w:t xml:space="preserve">void </w:t>
                           </w:r>
@@ -7684,7 +7753,7 @@
       <w:pPr>
         <w:ind w:left="576"/>
         <w:rPr>
-          <w:ins w:id="325" w:author="Khoa Anh" w:date="2019-05-20T19:39:00Z"/>
+          <w:ins w:id="335" w:author="Khoa Anh" w:date="2019-05-20T19:39:00Z"/>
         </w:rPr>
       </w:pPr>
     </w:p>
@@ -7692,7 +7761,7 @@
       <w:pPr>
         <w:ind w:left="576"/>
         <w:rPr>
-          <w:ins w:id="326" w:author="Khoa Anh" w:date="2019-05-20T19:39:00Z"/>
+          <w:ins w:id="336" w:author="Khoa Anh" w:date="2019-05-20T19:39:00Z"/>
         </w:rPr>
       </w:pPr>
     </w:p>
@@ -7700,14 +7769,14 @@
       <w:pPr>
         <w:ind w:left="576"/>
         <w:rPr>
-          <w:ins w:id="327" w:author="Khoa Anh" w:date="2019-05-20T19:54:00Z"/>
+          <w:ins w:id="337" w:author="Khoa Anh" w:date="2019-05-20T19:54:00Z"/>
         </w:rPr>
       </w:pPr>
     </w:p>
     <w:p>
       <w:pPr>
         <w:ind w:left="576"/>
-        <w:pPrChange w:id="328" w:author="Khoa Anh" w:date="2019-05-20T17:36:00Z">
+        <w:pPrChange w:id="338" w:author="Khoa Anh" w:date="2019-05-20T17:36:00Z">
           <w:pPr>
             <w:pStyle w:val="Heading2"/>
             <w:numPr>
@@ -7726,11 +7795,11 @@
           <w:numId w:val="2"/>
         </w:numPr>
         <w:rPr>
-          <w:ins w:id="329" w:author="Khoa Anh" w:date="2019-05-20T17:36:00Z"/>
+          <w:ins w:id="339" w:author="Khoa Anh" w:date="2019-05-20T17:36:00Z"/>
         </w:rPr>
       </w:pPr>
-      <w:bookmarkStart w:id="330" w:name="_3as4poj"/>
-      <w:bookmarkEnd w:id="330"/>
+      <w:bookmarkStart w:id="340" w:name="_3as4poj"/>
+      <w:bookmarkEnd w:id="340"/>
       <w:r>
         <w:lastRenderedPageBreak/>
         <w:t>Bảo mật</w:t>
@@ -7743,7 +7812,7 @@
           <w:ilvl w:val="0"/>
           <w:numId w:val="27"/>
         </w:numPr>
-        <w:pPrChange w:id="331" w:author="Khoa Anh" w:date="2019-05-20T19:43:00Z">
+        <w:pPrChange w:id="341" w:author="Khoa Anh" w:date="2019-05-20T19:43:00Z">
           <w:pPr>
             <w:pStyle w:val="Heading2"/>
             <w:numPr>
@@ -7753,7 +7822,7 @@
           </w:pPr>
         </w:pPrChange>
       </w:pPr>
-      <w:ins w:id="332" w:author="Khoa Anh" w:date="2019-05-20T19:43:00Z">
+      <w:ins w:id="342" w:author="Khoa Anh" w:date="2019-05-20T19:43:00Z">
         <w:r>
           <w:t>Không hỗ trợ</w:t>
         </w:r>
@@ -7767,11 +7836,11 @@
           <w:numId w:val="2"/>
         </w:numPr>
         <w:rPr>
-          <w:ins w:id="333" w:author="Khoa Anh" w:date="2019-05-20T17:36:00Z"/>
+          <w:ins w:id="343" w:author="Khoa Anh" w:date="2019-05-20T17:36:00Z"/>
         </w:rPr>
       </w:pPr>
-      <w:bookmarkStart w:id="334" w:name="_1pxezwc"/>
-      <w:bookmarkEnd w:id="334"/>
+      <w:bookmarkStart w:id="344" w:name="_1pxezwc"/>
+      <w:bookmarkEnd w:id="344"/>
       <w:r>
         <w:t>Sao lưu phục hồi</w:t>
       </w:r>
@@ -7783,7 +7852,7 @@
           <w:ilvl w:val="0"/>
           <w:numId w:val="27"/>
         </w:numPr>
-        <w:pPrChange w:id="335" w:author="Khoa Anh" w:date="2019-05-20T19:43:00Z">
+        <w:pPrChange w:id="345" w:author="Khoa Anh" w:date="2019-05-20T19:43:00Z">
           <w:pPr>
             <w:pStyle w:val="Heading2"/>
             <w:numPr>
@@ -7793,12 +7862,12 @@
           </w:pPr>
         </w:pPrChange>
       </w:pPr>
-      <w:ins w:id="336" w:author="Khoa Anh" w:date="2019-05-20T19:43:00Z">
+      <w:ins w:id="346" w:author="Khoa Anh" w:date="2019-05-20T19:43:00Z">
         <w:r>
           <w:t>Không hỗ tr</w:t>
         </w:r>
       </w:ins>
-      <w:ins w:id="337" w:author="Khoa Anh" w:date="2019-05-20T19:44:00Z">
+      <w:ins w:id="347" w:author="Khoa Anh" w:date="2019-05-20T19:44:00Z">
         <w:r>
           <w:t>ợ</w:t>
         </w:r>
@@ -7812,11 +7881,11 @@
           <w:numId w:val="2"/>
         </w:numPr>
         <w:rPr>
-          <w:ins w:id="338" w:author="Khoa Anh" w:date="2019-05-20T19:44:00Z"/>
+          <w:ins w:id="348" w:author="Khoa Anh" w:date="2019-05-20T19:44:00Z"/>
         </w:rPr>
       </w:pPr>
-      <w:bookmarkStart w:id="339" w:name="_49x2ik5"/>
-      <w:bookmarkEnd w:id="339"/>
+      <w:bookmarkStart w:id="349" w:name="_49x2ik5"/>
+      <w:bookmarkEnd w:id="349"/>
       <w:r>
         <w:t>Chuyển đổi dữ liệu</w:t>
       </w:r>
@@ -7829,9 +7898,9 @@
           <w:numId w:val="27"/>
         </w:numPr>
         <w:rPr>
-          <w:del w:id="340" w:author="Khoa Anh" w:date="2019-05-20T19:54:00Z"/>
+          <w:del w:id="350" w:author="Khoa Anh" w:date="2019-05-20T19:54:00Z"/>
         </w:rPr>
-        <w:pPrChange w:id="341" w:author="Khoa Anh" w:date="2019-05-20T19:44:00Z">
+        <w:pPrChange w:id="351" w:author="Khoa Anh" w:date="2019-05-20T19:44:00Z">
           <w:pPr>
             <w:pStyle w:val="Heading2"/>
             <w:numPr>
@@ -7841,7 +7910,7 @@
           </w:pPr>
         </w:pPrChange>
       </w:pPr>
-      <w:ins w:id="342" w:author="Khoa Anh" w:date="2019-05-20T19:44:00Z">
+      <w:ins w:id="352" w:author="Khoa Anh" w:date="2019-05-20T19:44:00Z">
         <w:r>
           <w:t>Không hỗ trợ</w:t>
         </w:r>
@@ -7854,7 +7923,7 @@
           <w:ilvl w:val="0"/>
           <w:numId w:val="27"/>
         </w:numPr>
-        <w:pPrChange w:id="343" w:author="Khoa Anh" w:date="2019-05-20T19:54:00Z">
+        <w:pPrChange w:id="353" w:author="Khoa Anh" w:date="2019-05-20T19:54:00Z">
           <w:pPr/>
         </w:pPrChange>
       </w:pPr>
@@ -7867,8 +7936,8 @@
           <w:numId w:val="2"/>
         </w:numPr>
       </w:pPr>
-      <w:bookmarkStart w:id="344" w:name="_2p2csry"/>
-      <w:bookmarkEnd w:id="344"/>
+      <w:bookmarkStart w:id="354" w:name="_2p2csry"/>
+      <w:bookmarkEnd w:id="354"/>
       <w:r>
         <w:t>Danh mục tài liệu liên quan</w:t>
       </w:r>
@@ -7876,23 +7945,23 @@
     <w:p>
       <w:pPr>
         <w:rPr>
-          <w:ins w:id="345" w:author="Tran Tung" w:date="2019-05-06T22:55:00Z"/>
+          <w:ins w:id="355" w:author="Tran Tung" w:date="2019-05-06T22:55:00Z"/>
           <w:b/>
           <w:lang w:eastAsia="ja-JP"/>
-          <w:rPrChange w:id="346" w:author="Tran Tung" w:date="2019-05-06T22:56:00Z">
+          <w:rPrChange w:id="356" w:author="Tran Tung" w:date="2019-05-06T22:56:00Z">
             <w:rPr>
-              <w:ins w:id="347" w:author="Tran Tung" w:date="2019-05-06T22:55:00Z"/>
+              <w:ins w:id="357" w:author="Tran Tung" w:date="2019-05-06T22:55:00Z"/>
               <w:lang w:eastAsia="ja-JP"/>
             </w:rPr>
           </w:rPrChange>
         </w:rPr>
       </w:pPr>
-      <w:ins w:id="348" w:author="Tran Tung" w:date="2019-05-06T22:55:00Z">
+      <w:ins w:id="358" w:author="Tran Tung" w:date="2019-05-06T22:55:00Z">
         <w:r>
           <w:rPr>
             <w:b/>
             <w:lang w:eastAsia="ja-JP"/>
-            <w:rPrChange w:id="349" w:author="Tran Tung" w:date="2019-05-06T22:56:00Z">
+            <w:rPrChange w:id="359" w:author="Tran Tung" w:date="2019-05-06T22:56:00Z">
               <w:rPr>
                 <w:lang w:eastAsia="ja-JP"/>
               </w:rPr>
@@ -7905,11 +7974,11 @@
     <w:p>
       <w:pPr>
         <w:rPr>
-          <w:ins w:id="350" w:author="Tran Tung" w:date="2019-05-06T22:56:00Z"/>
+          <w:ins w:id="360" w:author="Tran Tung" w:date="2019-05-06T22:56:00Z"/>
           <w:lang w:eastAsia="ja-JP"/>
         </w:rPr>
       </w:pPr>
-      <w:ins w:id="351" w:author="Tran Tung" w:date="2019-05-06T22:56:00Z">
+      <w:ins w:id="361" w:author="Tran Tung" w:date="2019-05-06T22:56:00Z">
         <w:r>
           <w:fldChar w:fldCharType="begin"/>
         </w:r>
@@ -9247,6 +9316,119 @@
     </w:lvl>
   </w:abstractNum>
   <w:abstractNum w:abstractNumId="9" w15:restartNumberingAfterBreak="0">
+    <w:nsid w:val="2BE94665"/>
+    <w:multiLevelType w:val="hybridMultilevel"/>
+    <w:tmpl w:val="88BC1E46"/>
+    <w:lvl w:ilvl="0" w:tplc="04090001">
+      <w:start w:val="1"/>
+      <w:numFmt w:val="bullet"/>
+      <w:lvlText w:val=""/>
+      <w:lvlJc w:val="left"/>
+      <w:pPr>
+        <w:ind w:left="1296" w:hanging="360"/>
+      </w:pPr>
+      <w:rPr>
+        <w:rFonts w:ascii="Symbol" w:hAnsi="Symbol" w:hint="default"/>
+      </w:rPr>
+    </w:lvl>
+    <w:lvl w:ilvl="1" w:tplc="04090003" w:tentative="1">
+      <w:start w:val="1"/>
+      <w:numFmt w:val="bullet"/>
+      <w:lvlText w:val="o"/>
+      <w:lvlJc w:val="left"/>
+      <w:pPr>
+        <w:ind w:left="2016" w:hanging="360"/>
+      </w:pPr>
+      <w:rPr>
+        <w:rFonts w:ascii="Courier New" w:hAnsi="Courier New" w:cs="Courier New" w:hint="default"/>
+      </w:rPr>
+    </w:lvl>
+    <w:lvl w:ilvl="2" w:tplc="04090005" w:tentative="1">
+      <w:start w:val="1"/>
+      <w:numFmt w:val="bullet"/>
+      <w:lvlText w:val=""/>
+      <w:lvlJc w:val="left"/>
+      <w:pPr>
+        <w:ind w:left="2736" w:hanging="360"/>
+      </w:pPr>
+      <w:rPr>
+        <w:rFonts w:ascii="Wingdings" w:hAnsi="Wingdings" w:hint="default"/>
+      </w:rPr>
+    </w:lvl>
+    <w:lvl w:ilvl="3" w:tplc="04090001" w:tentative="1">
+      <w:start w:val="1"/>
+      <w:numFmt w:val="bullet"/>
+      <w:lvlText w:val=""/>
+      <w:lvlJc w:val="left"/>
+      <w:pPr>
+        <w:ind w:left="3456" w:hanging="360"/>
+      </w:pPr>
+      <w:rPr>
+        <w:rFonts w:ascii="Symbol" w:hAnsi="Symbol" w:hint="default"/>
+      </w:rPr>
+    </w:lvl>
+    <w:lvl w:ilvl="4" w:tplc="04090003" w:tentative="1">
+      <w:start w:val="1"/>
+      <w:numFmt w:val="bullet"/>
+      <w:lvlText w:val="o"/>
+      <w:lvlJc w:val="left"/>
+      <w:pPr>
+        <w:ind w:left="4176" w:hanging="360"/>
+      </w:pPr>
+      <w:rPr>
+        <w:rFonts w:ascii="Courier New" w:hAnsi="Courier New" w:cs="Courier New" w:hint="default"/>
+      </w:rPr>
+    </w:lvl>
+    <w:lvl w:ilvl="5" w:tplc="04090005" w:tentative="1">
+      <w:start w:val="1"/>
+      <w:numFmt w:val="bullet"/>
+      <w:lvlText w:val=""/>
+      <w:lvlJc w:val="left"/>
+      <w:pPr>
+        <w:ind w:left="4896" w:hanging="360"/>
+      </w:pPr>
+      <w:rPr>
+        <w:rFonts w:ascii="Wingdings" w:hAnsi="Wingdings" w:hint="default"/>
+      </w:rPr>
+    </w:lvl>
+    <w:lvl w:ilvl="6" w:tplc="04090001" w:tentative="1">
+      <w:start w:val="1"/>
+      <w:numFmt w:val="bullet"/>
+      <w:lvlText w:val=""/>
+      <w:lvlJc w:val="left"/>
+      <w:pPr>
+        <w:ind w:left="5616" w:hanging="360"/>
+      </w:pPr>
+      <w:rPr>
+        <w:rFonts w:ascii="Symbol" w:hAnsi="Symbol" w:hint="default"/>
+      </w:rPr>
+    </w:lvl>
+    <w:lvl w:ilvl="7" w:tplc="04090003" w:tentative="1">
+      <w:start w:val="1"/>
+      <w:numFmt w:val="bullet"/>
+      <w:lvlText w:val="o"/>
+      <w:lvlJc w:val="left"/>
+      <w:pPr>
+        <w:ind w:left="6336" w:hanging="360"/>
+      </w:pPr>
+      <w:rPr>
+        <w:rFonts w:ascii="Courier New" w:hAnsi="Courier New" w:cs="Courier New" w:hint="default"/>
+      </w:rPr>
+    </w:lvl>
+    <w:lvl w:ilvl="8" w:tplc="04090005" w:tentative="1">
+      <w:start w:val="1"/>
+      <w:numFmt w:val="bullet"/>
+      <w:lvlText w:val=""/>
+      <w:lvlJc w:val="left"/>
+      <w:pPr>
+        <w:ind w:left="7056" w:hanging="360"/>
+      </w:pPr>
+      <w:rPr>
+        <w:rFonts w:ascii="Wingdings" w:hAnsi="Wingdings" w:hint="default"/>
+      </w:rPr>
+    </w:lvl>
+  </w:abstractNum>
+  <w:abstractNum w:abstractNumId="10" w15:restartNumberingAfterBreak="0">
     <w:nsid w:val="2BF21EB7"/>
     <w:multiLevelType w:val="hybridMultilevel"/>
     <w:tmpl w:val="3626CE54"/>
@@ -9359,7 +9541,7 @@
       </w:rPr>
     </w:lvl>
   </w:abstractNum>
-  <w:abstractNum w:abstractNumId="10" w15:restartNumberingAfterBreak="0">
+  <w:abstractNum w:abstractNumId="11" w15:restartNumberingAfterBreak="0">
     <w:nsid w:val="2F2D029E"/>
     <w:multiLevelType w:val="hybridMultilevel"/>
     <w:tmpl w:val="1D360EB0"/>
@@ -9445,7 +9627,7 @@
       </w:pPr>
     </w:lvl>
   </w:abstractNum>
-  <w:abstractNum w:abstractNumId="11" w15:restartNumberingAfterBreak="0">
+  <w:abstractNum w:abstractNumId="12" w15:restartNumberingAfterBreak="0">
     <w:nsid w:val="38832F23"/>
     <w:multiLevelType w:val="hybridMultilevel"/>
     <w:tmpl w:val="38FA4A3E"/>
@@ -9534,7 +9716,7 @@
       </w:pPr>
     </w:lvl>
   </w:abstractNum>
-  <w:abstractNum w:abstractNumId="12" w15:restartNumberingAfterBreak="0">
+  <w:abstractNum w:abstractNumId="13" w15:restartNumberingAfterBreak="0">
     <w:nsid w:val="3A02253C"/>
     <w:multiLevelType w:val="multilevel"/>
     <w:tmpl w:val="5ABC796C"/>
@@ -9648,7 +9830,7 @@
       </w:rPr>
     </w:lvl>
   </w:abstractNum>
-  <w:abstractNum w:abstractNumId="13" w15:restartNumberingAfterBreak="0">
+  <w:abstractNum w:abstractNumId="14" w15:restartNumberingAfterBreak="0">
     <w:nsid w:val="3A5F051B"/>
     <w:multiLevelType w:val="hybridMultilevel"/>
     <w:tmpl w:val="FA808B1E"/>
@@ -9761,7 +9943,7 @@
       </w:rPr>
     </w:lvl>
   </w:abstractNum>
-  <w:abstractNum w:abstractNumId="14" w15:restartNumberingAfterBreak="0">
+  <w:abstractNum w:abstractNumId="15" w15:restartNumberingAfterBreak="0">
     <w:nsid w:val="3FF54ED5"/>
     <w:multiLevelType w:val="multilevel"/>
     <w:tmpl w:val="F580F7C8"/>
@@ -9901,7 +10083,7 @@
       </w:rPr>
     </w:lvl>
   </w:abstractNum>
-  <w:abstractNum w:abstractNumId="15" w15:restartNumberingAfterBreak="0">
+  <w:abstractNum w:abstractNumId="16" w15:restartNumberingAfterBreak="0">
     <w:nsid w:val="4D6C7877"/>
     <w:multiLevelType w:val="hybridMultilevel"/>
     <w:tmpl w:val="9B2C63A0"/>
@@ -9987,7 +10169,7 @@
       </w:pPr>
     </w:lvl>
   </w:abstractNum>
-  <w:abstractNum w:abstractNumId="16" w15:restartNumberingAfterBreak="0">
+  <w:abstractNum w:abstractNumId="17" w15:restartNumberingAfterBreak="0">
     <w:nsid w:val="4EC40B50"/>
     <w:multiLevelType w:val="hybridMultilevel"/>
     <w:tmpl w:val="6CA0CCF4"/>
@@ -10073,7 +10255,7 @@
       </w:pPr>
     </w:lvl>
   </w:abstractNum>
-  <w:abstractNum w:abstractNumId="17" w15:restartNumberingAfterBreak="0">
+  <w:abstractNum w:abstractNumId="18" w15:restartNumberingAfterBreak="0">
     <w:nsid w:val="50B45B0D"/>
     <w:multiLevelType w:val="hybridMultilevel"/>
     <w:tmpl w:val="8B862814"/>
@@ -10186,7 +10368,7 @@
       </w:rPr>
     </w:lvl>
   </w:abstractNum>
-  <w:abstractNum w:abstractNumId="18" w15:restartNumberingAfterBreak="0">
+  <w:abstractNum w:abstractNumId="19" w15:restartNumberingAfterBreak="0">
     <w:nsid w:val="5BD96D66"/>
     <w:multiLevelType w:val="multilevel"/>
     <w:tmpl w:val="855CBC32"/>
@@ -10301,7 +10483,7 @@
       </w:rPr>
     </w:lvl>
   </w:abstractNum>
-  <w:abstractNum w:abstractNumId="19" w15:restartNumberingAfterBreak="0">
+  <w:abstractNum w:abstractNumId="20" w15:restartNumberingAfterBreak="0">
     <w:nsid w:val="5C4E65B6"/>
     <w:multiLevelType w:val="hybridMultilevel"/>
     <w:tmpl w:val="960E3486"/>
@@ -10414,7 +10596,7 @@
       </w:rPr>
     </w:lvl>
   </w:abstractNum>
-  <w:abstractNum w:abstractNumId="20" w15:restartNumberingAfterBreak="0">
+  <w:abstractNum w:abstractNumId="21" w15:restartNumberingAfterBreak="0">
     <w:nsid w:val="60C83687"/>
     <w:multiLevelType w:val="hybridMultilevel"/>
     <w:tmpl w:val="5046F50A"/>
@@ -10500,7 +10682,7 @@
       </w:pPr>
     </w:lvl>
   </w:abstractNum>
-  <w:abstractNum w:abstractNumId="21" w15:restartNumberingAfterBreak="0">
+  <w:abstractNum w:abstractNumId="22" w15:restartNumberingAfterBreak="0">
     <w:nsid w:val="683F0BE5"/>
     <w:multiLevelType w:val="hybridMultilevel"/>
     <w:tmpl w:val="1C008B9C"/>
@@ -10612,7 +10794,7 @@
       </w:rPr>
     </w:lvl>
   </w:abstractNum>
-  <w:abstractNum w:abstractNumId="22" w15:restartNumberingAfterBreak="0">
+  <w:abstractNum w:abstractNumId="23" w15:restartNumberingAfterBreak="0">
     <w:nsid w:val="6F7D5890"/>
     <w:multiLevelType w:val="hybridMultilevel"/>
     <w:tmpl w:val="AD36A304"/>
@@ -10698,7 +10880,7 @@
       </w:pPr>
     </w:lvl>
   </w:abstractNum>
-  <w:abstractNum w:abstractNumId="23" w15:restartNumberingAfterBreak="0">
+  <w:abstractNum w:abstractNumId="24" w15:restartNumberingAfterBreak="0">
     <w:nsid w:val="713306EA"/>
     <w:multiLevelType w:val="hybridMultilevel"/>
     <w:tmpl w:val="609CDB76"/>
@@ -10810,7 +10992,7 @@
       </w:rPr>
     </w:lvl>
   </w:abstractNum>
-  <w:abstractNum w:abstractNumId="24" w15:restartNumberingAfterBreak="0">
+  <w:abstractNum w:abstractNumId="25" w15:restartNumberingAfterBreak="0">
     <w:nsid w:val="73142737"/>
     <w:multiLevelType w:val="multilevel"/>
     <w:tmpl w:val="DDF6C92C"/>
@@ -10932,7 +11114,7 @@
       </w:rPr>
     </w:lvl>
   </w:abstractNum>
-  <w:abstractNum w:abstractNumId="25" w15:restartNumberingAfterBreak="0">
+  <w:abstractNum w:abstractNumId="26" w15:restartNumberingAfterBreak="0">
     <w:nsid w:val="73AC6999"/>
     <w:multiLevelType w:val="multilevel"/>
     <w:tmpl w:val="DDF6C92C"/>
@@ -11054,7 +11236,7 @@
       </w:rPr>
     </w:lvl>
   </w:abstractNum>
-  <w:abstractNum w:abstractNumId="26" w15:restartNumberingAfterBreak="0">
+  <w:abstractNum w:abstractNumId="27" w15:restartNumberingAfterBreak="0">
     <w:nsid w:val="760C6AA1"/>
     <w:multiLevelType w:val="hybridMultilevel"/>
     <w:tmpl w:val="D08876BA"/>
@@ -11167,7 +11349,7 @@
       </w:rPr>
     </w:lvl>
   </w:abstractNum>
-  <w:abstractNum w:abstractNumId="27" w15:restartNumberingAfterBreak="0">
+  <w:abstractNum w:abstractNumId="28" w15:restartNumberingAfterBreak="0">
     <w:nsid w:val="7E4A3AB5"/>
     <w:multiLevelType w:val="multilevel"/>
     <w:tmpl w:val="DDF6C92C"/>
@@ -11290,7 +11472,7 @@
     </w:lvl>
   </w:abstractNum>
   <w:num w:numId="1">
-    <w:abstractNumId w:val="18"/>
+    <w:abstractNumId w:val="19"/>
   </w:num>
   <w:num w:numId="2">
     <w:abstractNumId w:val="5"/>
@@ -11299,31 +11481,31 @@
     <w:abstractNumId w:val="6"/>
   </w:num>
   <w:num w:numId="4">
-    <w:abstractNumId w:val="12"/>
+    <w:abstractNumId w:val="13"/>
   </w:num>
   <w:num w:numId="5">
-    <w:abstractNumId w:val="14"/>
+    <w:abstractNumId w:val="15"/>
   </w:num>
   <w:num w:numId="6">
     <w:abstractNumId w:val="7"/>
   </w:num>
   <w:num w:numId="7">
-    <w:abstractNumId w:val="26"/>
+    <w:abstractNumId w:val="27"/>
   </w:num>
   <w:num w:numId="8">
-    <w:abstractNumId w:val="17"/>
+    <w:abstractNumId w:val="18"/>
   </w:num>
   <w:num w:numId="9">
     <w:abstractNumId w:val="8"/>
   </w:num>
   <w:num w:numId="10">
-    <w:abstractNumId w:val="10"/>
+    <w:abstractNumId w:val="11"/>
   </w:num>
   <w:num w:numId="11">
     <w:abstractNumId w:val="0"/>
   </w:num>
   <w:num w:numId="12">
-    <w:abstractNumId w:val="9"/>
+    <w:abstractNumId w:val="10"/>
   </w:num>
   <w:num w:numId="13">
     <w:abstractNumId w:val="2"/>
@@ -11332,46 +11514,49 @@
     <w:abstractNumId w:val="3"/>
   </w:num>
   <w:num w:numId="15">
-    <w:abstractNumId w:val="23"/>
+    <w:abstractNumId w:val="24"/>
   </w:num>
   <w:num w:numId="16">
     <w:abstractNumId w:val="1"/>
   </w:num>
   <w:num w:numId="17">
-    <w:abstractNumId w:val="21"/>
+    <w:abstractNumId w:val="22"/>
   </w:num>
   <w:num w:numId="18">
+    <w:abstractNumId w:val="26"/>
+  </w:num>
+  <w:num w:numId="19">
     <w:abstractNumId w:val="25"/>
   </w:num>
-  <w:num w:numId="19">
-    <w:abstractNumId w:val="24"/>
-  </w:num>
   <w:num w:numId="20">
-    <w:abstractNumId w:val="27"/>
+    <w:abstractNumId w:val="28"/>
   </w:num>
   <w:num w:numId="21">
-    <w:abstractNumId w:val="15"/>
+    <w:abstractNumId w:val="16"/>
   </w:num>
   <w:num w:numId="22">
     <w:abstractNumId w:val="4"/>
   </w:num>
   <w:num w:numId="23">
+    <w:abstractNumId w:val="21"/>
+  </w:num>
+  <w:num w:numId="24">
+    <w:abstractNumId w:val="17"/>
+  </w:num>
+  <w:num w:numId="25">
+    <w:abstractNumId w:val="23"/>
+  </w:num>
+  <w:num w:numId="26">
+    <w:abstractNumId w:val="12"/>
+  </w:num>
+  <w:num w:numId="27">
     <w:abstractNumId w:val="20"/>
   </w:num>
-  <w:num w:numId="24">
-    <w:abstractNumId w:val="16"/>
+  <w:num w:numId="28">
+    <w:abstractNumId w:val="14"/>
   </w:num>
-  <w:num w:numId="25">
-    <w:abstractNumId w:val="22"/>
-  </w:num>
-  <w:num w:numId="26">
-    <w:abstractNumId w:val="11"/>
-  </w:num>
-  <w:num w:numId="27">
-    <w:abstractNumId w:val="19"/>
-  </w:num>
-  <w:num w:numId="28">
-    <w:abstractNumId w:val="13"/>
+  <w:num w:numId="29">
+    <w:abstractNumId w:val="9"/>
   </w:num>
 </w:numbering>
 </file>
@@ -12653,7 +12838,7 @@
 </file>
 
 <file path=customXml/itemProps1.xml><?xml version="1.0" encoding="utf-8"?>
-<ds:datastoreItem xmlns:ds="http://schemas.openxmlformats.org/officeDocument/2006/customXml" ds:itemID="{C8873160-AC46-4DD1-8A3B-54177B5C24CE}">
+<ds:datastoreItem xmlns:ds="http://schemas.openxmlformats.org/officeDocument/2006/customXml" ds:itemID="{70D20D1F-8386-481F-9D69-C9E13D3EA8AC}">
   <ds:schemaRefs>
     <ds:schemaRef ds:uri="http://schemas.openxmlformats.org/officeDocument/2006/bibliography"/>
   </ds:schemaRefs>

</xml_diff>